<commit_message>
Projektmanagement zu Elaboraiton.doc hinzugefügt
</commit_message>
<xml_diff>
--- a/Planung/Elaboration/Elaboration.docx
+++ b/Planung/Elaboration/Elaboration.docx
@@ -21,6 +21,3432 @@
         <w:t>Projektmanagement</w:t>
       </w:r>
     </w:p>
+    <w:p/>
+    <w:p>
+      <w:pPr>
+        <w:pStyle w:val="berschrift4"/>
+      </w:pPr>
+      <w:proofErr w:type="spellStart"/>
+      <w:r>
+        <w:t>Inception</w:t>
+      </w:r>
+      <w:proofErr w:type="spellEnd"/>
+    </w:p>
+    <w:tbl>
+      <w:tblPr>
+        <w:tblW w:w="8400" w:type="dxa"/>
+        <w:tblInd w:w="55" w:type="dxa"/>
+        <w:tblCellMar>
+          <w:left w:w="70" w:type="dxa"/>
+          <w:right w:w="70" w:type="dxa"/>
+        </w:tblCellMar>
+        <w:tblLook w:val="04A0" w:firstRow="1" w:lastRow="0" w:firstColumn="1" w:lastColumn="0" w:noHBand="0" w:noVBand="1"/>
+      </w:tblPr>
+      <w:tblGrid>
+        <w:gridCol w:w="1700"/>
+        <w:gridCol w:w="3300"/>
+        <w:gridCol w:w="1700"/>
+        <w:gridCol w:w="1700"/>
+      </w:tblGrid>
+      <w:tr>
+        <w:trPr>
+          <w:trHeight w:val="300"/>
+        </w:trPr>
+        <w:tc>
+          <w:tcPr>
+            <w:tcW w:w="1700" w:type="dxa"/>
+            <w:tcBorders>
+              <w:top w:val="nil"/>
+              <w:left w:val="nil"/>
+              <w:bottom w:val="nil"/>
+              <w:right w:val="nil"/>
+            </w:tcBorders>
+            <w:shd w:val="clear" w:color="auto" w:fill="auto"/>
+            <w:noWrap/>
+            <w:vAlign w:val="bottom"/>
+            <w:hideMark/>
+          </w:tcPr>
+          <w:p>
+            <w:pPr>
+              <w:rPr>
+                <w:rFonts w:ascii="Calibri" w:eastAsia="Times New Roman" w:hAnsi="Calibri" w:cs="Times New Roman"/>
+                <w:color w:val="000000"/>
+              </w:rPr>
+            </w:pPr>
+          </w:p>
+        </w:tc>
+        <w:tc>
+          <w:tcPr>
+            <w:tcW w:w="3300" w:type="dxa"/>
+            <w:tcBorders>
+              <w:top w:val="nil"/>
+              <w:left w:val="nil"/>
+              <w:bottom w:val="nil"/>
+              <w:right w:val="nil"/>
+            </w:tcBorders>
+            <w:shd w:val="clear" w:color="auto" w:fill="auto"/>
+            <w:noWrap/>
+            <w:vAlign w:val="bottom"/>
+            <w:hideMark/>
+          </w:tcPr>
+          <w:p>
+            <w:pPr>
+              <w:rPr>
+                <w:rFonts w:ascii="Calibri" w:eastAsia="Times New Roman" w:hAnsi="Calibri" w:cs="Times New Roman"/>
+                <w:color w:val="000000"/>
+              </w:rPr>
+            </w:pPr>
+            <w:r>
+              <w:rPr>
+                <w:rFonts w:ascii="Calibri" w:eastAsia="Times New Roman" w:hAnsi="Calibri" w:cs="Times New Roman"/>
+                <w:color w:val="000000"/>
+              </w:rPr>
+              <w:t>Benjamin Hohl</w:t>
+            </w:r>
+          </w:p>
+        </w:tc>
+        <w:tc>
+          <w:tcPr>
+            <w:tcW w:w="1700" w:type="dxa"/>
+            <w:tcBorders>
+              <w:top w:val="nil"/>
+              <w:left w:val="nil"/>
+              <w:bottom w:val="nil"/>
+              <w:right w:val="nil"/>
+            </w:tcBorders>
+            <w:shd w:val="clear" w:color="auto" w:fill="auto"/>
+            <w:noWrap/>
+            <w:vAlign w:val="bottom"/>
+            <w:hideMark/>
+          </w:tcPr>
+          <w:p>
+            <w:pPr>
+              <w:rPr>
+                <w:rFonts w:ascii="Calibri" w:eastAsia="Times New Roman" w:hAnsi="Calibri" w:cs="Times New Roman"/>
+                <w:color w:val="000000"/>
+              </w:rPr>
+            </w:pPr>
+            <w:r>
+              <w:rPr>
+                <w:rFonts w:ascii="Calibri" w:eastAsia="Times New Roman" w:hAnsi="Calibri" w:cs="Times New Roman"/>
+                <w:color w:val="000000"/>
+              </w:rPr>
+              <w:t>BH</w:t>
+            </w:r>
+          </w:p>
+        </w:tc>
+        <w:tc>
+          <w:tcPr>
+            <w:tcW w:w="1700" w:type="dxa"/>
+            <w:tcBorders>
+              <w:top w:val="nil"/>
+              <w:left w:val="nil"/>
+              <w:bottom w:val="nil"/>
+              <w:right w:val="nil"/>
+            </w:tcBorders>
+            <w:shd w:val="clear" w:color="auto" w:fill="auto"/>
+            <w:noWrap/>
+            <w:vAlign w:val="bottom"/>
+            <w:hideMark/>
+          </w:tcPr>
+          <w:p>
+            <w:pPr>
+              <w:rPr>
+                <w:rFonts w:ascii="Calibri" w:eastAsia="Times New Roman" w:hAnsi="Calibri" w:cs="Times New Roman"/>
+                <w:color w:val="000000"/>
+              </w:rPr>
+            </w:pPr>
+          </w:p>
+        </w:tc>
+      </w:tr>
+      <w:tr>
+        <w:trPr>
+          <w:trHeight w:val="300"/>
+        </w:trPr>
+        <w:tc>
+          <w:tcPr>
+            <w:tcW w:w="1700" w:type="dxa"/>
+            <w:tcBorders>
+              <w:top w:val="nil"/>
+              <w:left w:val="nil"/>
+              <w:bottom w:val="nil"/>
+              <w:right w:val="nil"/>
+            </w:tcBorders>
+            <w:shd w:val="clear" w:color="auto" w:fill="auto"/>
+            <w:noWrap/>
+            <w:vAlign w:val="bottom"/>
+            <w:hideMark/>
+          </w:tcPr>
+          <w:p>
+            <w:pPr>
+              <w:rPr>
+                <w:rFonts w:ascii="Calibri" w:eastAsia="Times New Roman" w:hAnsi="Calibri" w:cs="Times New Roman"/>
+                <w:color w:val="000000"/>
+              </w:rPr>
+            </w:pPr>
+          </w:p>
+        </w:tc>
+        <w:tc>
+          <w:tcPr>
+            <w:tcW w:w="3300" w:type="dxa"/>
+            <w:tcBorders>
+              <w:top w:val="nil"/>
+              <w:left w:val="nil"/>
+              <w:bottom w:val="nil"/>
+              <w:right w:val="nil"/>
+            </w:tcBorders>
+            <w:shd w:val="clear" w:color="auto" w:fill="auto"/>
+            <w:noWrap/>
+            <w:vAlign w:val="bottom"/>
+            <w:hideMark/>
+          </w:tcPr>
+          <w:p>
+            <w:pPr>
+              <w:rPr>
+                <w:rFonts w:ascii="Calibri" w:eastAsia="Times New Roman" w:hAnsi="Calibri" w:cs="Times New Roman"/>
+                <w:color w:val="000000"/>
+              </w:rPr>
+            </w:pPr>
+            <w:r>
+              <w:rPr>
+                <w:rFonts w:ascii="Calibri" w:eastAsia="Times New Roman" w:hAnsi="Calibri" w:cs="Times New Roman"/>
+                <w:color w:val="000000"/>
+              </w:rPr>
+              <w:t xml:space="preserve">Florian </w:t>
+            </w:r>
+            <w:proofErr w:type="spellStart"/>
+            <w:r>
+              <w:rPr>
+                <w:rFonts w:ascii="Calibri" w:eastAsia="Times New Roman" w:hAnsi="Calibri" w:cs="Times New Roman"/>
+                <w:color w:val="000000"/>
+              </w:rPr>
+              <w:t>Bosshard</w:t>
+            </w:r>
+            <w:proofErr w:type="spellEnd"/>
+          </w:p>
+        </w:tc>
+        <w:tc>
+          <w:tcPr>
+            <w:tcW w:w="1700" w:type="dxa"/>
+            <w:tcBorders>
+              <w:top w:val="nil"/>
+              <w:left w:val="nil"/>
+              <w:bottom w:val="nil"/>
+              <w:right w:val="nil"/>
+            </w:tcBorders>
+            <w:shd w:val="clear" w:color="auto" w:fill="auto"/>
+            <w:noWrap/>
+            <w:vAlign w:val="bottom"/>
+            <w:hideMark/>
+          </w:tcPr>
+          <w:p>
+            <w:pPr>
+              <w:rPr>
+                <w:rFonts w:ascii="Calibri" w:eastAsia="Times New Roman" w:hAnsi="Calibri" w:cs="Times New Roman"/>
+                <w:color w:val="000000"/>
+              </w:rPr>
+            </w:pPr>
+            <w:r>
+              <w:rPr>
+                <w:rFonts w:ascii="Calibri" w:eastAsia="Times New Roman" w:hAnsi="Calibri" w:cs="Times New Roman"/>
+                <w:color w:val="000000"/>
+              </w:rPr>
+              <w:t>FB</w:t>
+            </w:r>
+          </w:p>
+        </w:tc>
+        <w:tc>
+          <w:tcPr>
+            <w:tcW w:w="1700" w:type="dxa"/>
+            <w:tcBorders>
+              <w:top w:val="nil"/>
+              <w:left w:val="nil"/>
+              <w:bottom w:val="nil"/>
+              <w:right w:val="nil"/>
+            </w:tcBorders>
+            <w:shd w:val="clear" w:color="auto" w:fill="auto"/>
+            <w:noWrap/>
+            <w:vAlign w:val="bottom"/>
+            <w:hideMark/>
+          </w:tcPr>
+          <w:p>
+            <w:pPr>
+              <w:rPr>
+                <w:rFonts w:ascii="Calibri" w:eastAsia="Times New Roman" w:hAnsi="Calibri" w:cs="Times New Roman"/>
+                <w:color w:val="000000"/>
+              </w:rPr>
+            </w:pPr>
+          </w:p>
+        </w:tc>
+      </w:tr>
+      <w:tr>
+        <w:trPr>
+          <w:trHeight w:val="300"/>
+        </w:trPr>
+        <w:tc>
+          <w:tcPr>
+            <w:tcW w:w="1700" w:type="dxa"/>
+            <w:tcBorders>
+              <w:top w:val="nil"/>
+              <w:left w:val="nil"/>
+              <w:bottom w:val="nil"/>
+              <w:right w:val="nil"/>
+            </w:tcBorders>
+            <w:shd w:val="clear" w:color="auto" w:fill="auto"/>
+            <w:noWrap/>
+            <w:vAlign w:val="bottom"/>
+            <w:hideMark/>
+          </w:tcPr>
+          <w:p>
+            <w:pPr>
+              <w:rPr>
+                <w:rFonts w:ascii="Calibri" w:eastAsia="Times New Roman" w:hAnsi="Calibri" w:cs="Times New Roman"/>
+                <w:color w:val="000000"/>
+              </w:rPr>
+            </w:pPr>
+          </w:p>
+        </w:tc>
+        <w:tc>
+          <w:tcPr>
+            <w:tcW w:w="3300" w:type="dxa"/>
+            <w:tcBorders>
+              <w:top w:val="nil"/>
+              <w:left w:val="nil"/>
+              <w:bottom w:val="nil"/>
+              <w:right w:val="nil"/>
+            </w:tcBorders>
+            <w:shd w:val="clear" w:color="auto" w:fill="auto"/>
+            <w:noWrap/>
+            <w:vAlign w:val="bottom"/>
+            <w:hideMark/>
+          </w:tcPr>
+          <w:p>
+            <w:pPr>
+              <w:rPr>
+                <w:rFonts w:ascii="Calibri" w:eastAsia="Times New Roman" w:hAnsi="Calibri" w:cs="Times New Roman"/>
+                <w:color w:val="000000"/>
+              </w:rPr>
+            </w:pPr>
+            <w:proofErr w:type="spellStart"/>
+            <w:r>
+              <w:rPr>
+                <w:rFonts w:ascii="Calibri" w:eastAsia="Times New Roman" w:hAnsi="Calibri" w:cs="Times New Roman"/>
+                <w:color w:val="000000"/>
+              </w:rPr>
+              <w:t>Nadri</w:t>
+            </w:r>
+            <w:proofErr w:type="spellEnd"/>
+            <w:r>
+              <w:rPr>
+                <w:rFonts w:ascii="Calibri" w:eastAsia="Times New Roman" w:hAnsi="Calibri" w:cs="Times New Roman"/>
+                <w:color w:val="000000"/>
+              </w:rPr>
+              <w:t xml:space="preserve"> </w:t>
+            </w:r>
+            <w:proofErr w:type="spellStart"/>
+            <w:r>
+              <w:rPr>
+                <w:rFonts w:ascii="Calibri" w:eastAsia="Times New Roman" w:hAnsi="Calibri" w:cs="Times New Roman"/>
+                <w:color w:val="000000"/>
+              </w:rPr>
+              <w:t>Mamuti</w:t>
+            </w:r>
+            <w:proofErr w:type="spellEnd"/>
+          </w:p>
+        </w:tc>
+        <w:tc>
+          <w:tcPr>
+            <w:tcW w:w="1700" w:type="dxa"/>
+            <w:tcBorders>
+              <w:top w:val="nil"/>
+              <w:left w:val="nil"/>
+              <w:bottom w:val="nil"/>
+              <w:right w:val="nil"/>
+            </w:tcBorders>
+            <w:shd w:val="clear" w:color="auto" w:fill="auto"/>
+            <w:noWrap/>
+            <w:vAlign w:val="bottom"/>
+            <w:hideMark/>
+          </w:tcPr>
+          <w:p>
+            <w:pPr>
+              <w:rPr>
+                <w:rFonts w:ascii="Calibri" w:eastAsia="Times New Roman" w:hAnsi="Calibri" w:cs="Times New Roman"/>
+                <w:color w:val="000000"/>
+              </w:rPr>
+            </w:pPr>
+            <w:r>
+              <w:rPr>
+                <w:rFonts w:ascii="Calibri" w:eastAsia="Times New Roman" w:hAnsi="Calibri" w:cs="Times New Roman"/>
+                <w:color w:val="000000"/>
+              </w:rPr>
+              <w:t>NM</w:t>
+            </w:r>
+          </w:p>
+        </w:tc>
+        <w:tc>
+          <w:tcPr>
+            <w:tcW w:w="1700" w:type="dxa"/>
+            <w:tcBorders>
+              <w:top w:val="nil"/>
+              <w:left w:val="nil"/>
+              <w:bottom w:val="nil"/>
+              <w:right w:val="nil"/>
+            </w:tcBorders>
+            <w:shd w:val="clear" w:color="auto" w:fill="auto"/>
+            <w:noWrap/>
+            <w:vAlign w:val="bottom"/>
+            <w:hideMark/>
+          </w:tcPr>
+          <w:p>
+            <w:pPr>
+              <w:rPr>
+                <w:rFonts w:ascii="Calibri" w:eastAsia="Times New Roman" w:hAnsi="Calibri" w:cs="Times New Roman"/>
+                <w:color w:val="000000"/>
+              </w:rPr>
+            </w:pPr>
+          </w:p>
+        </w:tc>
+      </w:tr>
+      <w:tr>
+        <w:trPr>
+          <w:trHeight w:val="300"/>
+        </w:trPr>
+        <w:tc>
+          <w:tcPr>
+            <w:tcW w:w="1700" w:type="dxa"/>
+            <w:tcBorders>
+              <w:top w:val="nil"/>
+              <w:left w:val="nil"/>
+              <w:bottom w:val="nil"/>
+              <w:right w:val="nil"/>
+            </w:tcBorders>
+            <w:shd w:val="clear" w:color="auto" w:fill="auto"/>
+            <w:noWrap/>
+            <w:vAlign w:val="bottom"/>
+            <w:hideMark/>
+          </w:tcPr>
+          <w:p>
+            <w:pPr>
+              <w:rPr>
+                <w:rFonts w:ascii="Calibri" w:eastAsia="Times New Roman" w:hAnsi="Calibri" w:cs="Times New Roman"/>
+                <w:color w:val="000000"/>
+              </w:rPr>
+            </w:pPr>
+          </w:p>
+        </w:tc>
+        <w:tc>
+          <w:tcPr>
+            <w:tcW w:w="3300" w:type="dxa"/>
+            <w:tcBorders>
+              <w:top w:val="nil"/>
+              <w:left w:val="nil"/>
+              <w:bottom w:val="nil"/>
+              <w:right w:val="nil"/>
+            </w:tcBorders>
+            <w:shd w:val="clear" w:color="auto" w:fill="auto"/>
+            <w:noWrap/>
+            <w:vAlign w:val="bottom"/>
+            <w:hideMark/>
+          </w:tcPr>
+          <w:p>
+            <w:pPr>
+              <w:rPr>
+                <w:rFonts w:ascii="Calibri" w:eastAsia="Times New Roman" w:hAnsi="Calibri" w:cs="Times New Roman"/>
+                <w:color w:val="000000"/>
+              </w:rPr>
+            </w:pPr>
+            <w:r>
+              <w:rPr>
+                <w:rFonts w:ascii="Calibri" w:eastAsia="Times New Roman" w:hAnsi="Calibri" w:cs="Times New Roman"/>
+                <w:color w:val="000000"/>
+              </w:rPr>
+              <w:t>Sebastian Sprenger</w:t>
+            </w:r>
+          </w:p>
+        </w:tc>
+        <w:tc>
+          <w:tcPr>
+            <w:tcW w:w="1700" w:type="dxa"/>
+            <w:tcBorders>
+              <w:top w:val="nil"/>
+              <w:left w:val="nil"/>
+              <w:bottom w:val="nil"/>
+              <w:right w:val="nil"/>
+            </w:tcBorders>
+            <w:shd w:val="clear" w:color="auto" w:fill="auto"/>
+            <w:noWrap/>
+            <w:vAlign w:val="bottom"/>
+            <w:hideMark/>
+          </w:tcPr>
+          <w:p>
+            <w:pPr>
+              <w:rPr>
+                <w:rFonts w:ascii="Calibri" w:eastAsia="Times New Roman" w:hAnsi="Calibri" w:cs="Times New Roman"/>
+                <w:color w:val="000000"/>
+              </w:rPr>
+            </w:pPr>
+            <w:r>
+              <w:rPr>
+                <w:rFonts w:ascii="Calibri" w:eastAsia="Times New Roman" w:hAnsi="Calibri" w:cs="Times New Roman"/>
+                <w:color w:val="000000"/>
+              </w:rPr>
+              <w:t>SS</w:t>
+            </w:r>
+          </w:p>
+        </w:tc>
+        <w:tc>
+          <w:tcPr>
+            <w:tcW w:w="1700" w:type="dxa"/>
+            <w:tcBorders>
+              <w:top w:val="nil"/>
+              <w:left w:val="nil"/>
+              <w:bottom w:val="nil"/>
+              <w:right w:val="nil"/>
+            </w:tcBorders>
+            <w:shd w:val="clear" w:color="auto" w:fill="auto"/>
+            <w:noWrap/>
+            <w:vAlign w:val="bottom"/>
+            <w:hideMark/>
+          </w:tcPr>
+          <w:p>
+            <w:pPr>
+              <w:rPr>
+                <w:rFonts w:ascii="Calibri" w:eastAsia="Times New Roman" w:hAnsi="Calibri" w:cs="Times New Roman"/>
+                <w:color w:val="000000"/>
+              </w:rPr>
+            </w:pPr>
+          </w:p>
+        </w:tc>
+      </w:tr>
+      <w:tr>
+        <w:trPr>
+          <w:trHeight w:val="300"/>
+        </w:trPr>
+        <w:tc>
+          <w:tcPr>
+            <w:tcW w:w="1700" w:type="dxa"/>
+            <w:tcBorders>
+              <w:top w:val="nil"/>
+              <w:left w:val="nil"/>
+              <w:bottom w:val="nil"/>
+              <w:right w:val="nil"/>
+            </w:tcBorders>
+            <w:shd w:val="clear" w:color="auto" w:fill="auto"/>
+            <w:noWrap/>
+            <w:vAlign w:val="bottom"/>
+            <w:hideMark/>
+          </w:tcPr>
+          <w:p>
+            <w:pPr>
+              <w:rPr>
+                <w:rFonts w:ascii="Calibri" w:eastAsia="Times New Roman" w:hAnsi="Calibri" w:cs="Times New Roman"/>
+                <w:color w:val="000000"/>
+              </w:rPr>
+            </w:pPr>
+          </w:p>
+        </w:tc>
+        <w:tc>
+          <w:tcPr>
+            <w:tcW w:w="3300" w:type="dxa"/>
+            <w:tcBorders>
+              <w:top w:val="nil"/>
+              <w:left w:val="nil"/>
+              <w:bottom w:val="nil"/>
+              <w:right w:val="nil"/>
+            </w:tcBorders>
+            <w:shd w:val="clear" w:color="auto" w:fill="auto"/>
+            <w:noWrap/>
+            <w:vAlign w:val="bottom"/>
+            <w:hideMark/>
+          </w:tcPr>
+          <w:p>
+            <w:pPr>
+              <w:rPr>
+                <w:rFonts w:ascii="Calibri" w:eastAsia="Times New Roman" w:hAnsi="Calibri" w:cs="Times New Roman"/>
+                <w:color w:val="000000"/>
+              </w:rPr>
+            </w:pPr>
+          </w:p>
+        </w:tc>
+        <w:tc>
+          <w:tcPr>
+            <w:tcW w:w="1700" w:type="dxa"/>
+            <w:tcBorders>
+              <w:top w:val="nil"/>
+              <w:left w:val="nil"/>
+              <w:bottom w:val="nil"/>
+              <w:right w:val="nil"/>
+            </w:tcBorders>
+            <w:shd w:val="clear" w:color="auto" w:fill="auto"/>
+            <w:noWrap/>
+            <w:vAlign w:val="bottom"/>
+            <w:hideMark/>
+          </w:tcPr>
+          <w:p>
+            <w:pPr>
+              <w:rPr>
+                <w:rFonts w:ascii="Calibri" w:eastAsia="Times New Roman" w:hAnsi="Calibri" w:cs="Times New Roman"/>
+                <w:color w:val="000000"/>
+              </w:rPr>
+            </w:pPr>
+          </w:p>
+        </w:tc>
+        <w:tc>
+          <w:tcPr>
+            <w:tcW w:w="1700" w:type="dxa"/>
+            <w:tcBorders>
+              <w:top w:val="nil"/>
+              <w:left w:val="nil"/>
+              <w:bottom w:val="nil"/>
+              <w:right w:val="nil"/>
+            </w:tcBorders>
+            <w:shd w:val="clear" w:color="auto" w:fill="auto"/>
+            <w:noWrap/>
+            <w:vAlign w:val="bottom"/>
+            <w:hideMark/>
+          </w:tcPr>
+          <w:p>
+            <w:pPr>
+              <w:rPr>
+                <w:rFonts w:ascii="Calibri" w:eastAsia="Times New Roman" w:hAnsi="Calibri" w:cs="Times New Roman"/>
+                <w:color w:val="000000"/>
+              </w:rPr>
+            </w:pPr>
+          </w:p>
+        </w:tc>
+      </w:tr>
+      <w:tr>
+        <w:trPr>
+          <w:trHeight w:val="300"/>
+        </w:trPr>
+        <w:tc>
+          <w:tcPr>
+            <w:tcW w:w="1700" w:type="dxa"/>
+            <w:tcBorders>
+              <w:top w:val="single" w:sz="4" w:space="0" w:color="92CDDC"/>
+              <w:left w:val="single" w:sz="4" w:space="0" w:color="92CDDC"/>
+              <w:bottom w:val="single" w:sz="4" w:space="0" w:color="92CDDC"/>
+              <w:right w:val="nil"/>
+            </w:tcBorders>
+            <w:shd w:val="clear" w:color="000000" w:fill="C6EFCE"/>
+            <w:noWrap/>
+            <w:vAlign w:val="bottom"/>
+            <w:hideMark/>
+          </w:tcPr>
+          <w:p>
+            <w:pPr>
+              <w:rPr>
+                <w:rFonts w:ascii="Calibri" w:eastAsia="Times New Roman" w:hAnsi="Calibri" w:cs="Times New Roman"/>
+                <w:color w:val="006100"/>
+              </w:rPr>
+            </w:pPr>
+            <w:r>
+              <w:rPr>
+                <w:rFonts w:ascii="Calibri" w:eastAsia="Times New Roman" w:hAnsi="Calibri" w:cs="Times New Roman"/>
+                <w:color w:val="006100"/>
+              </w:rPr>
+              <w:t>Mitarbeiter</w:t>
+            </w:r>
+          </w:p>
+        </w:tc>
+        <w:tc>
+          <w:tcPr>
+            <w:tcW w:w="3300" w:type="dxa"/>
+            <w:tcBorders>
+              <w:top w:val="single" w:sz="4" w:space="0" w:color="92CDDC"/>
+              <w:left w:val="nil"/>
+              <w:bottom w:val="single" w:sz="4" w:space="0" w:color="92CDDC"/>
+              <w:right w:val="nil"/>
+            </w:tcBorders>
+            <w:shd w:val="clear" w:color="000000" w:fill="C6EFCE"/>
+            <w:noWrap/>
+            <w:vAlign w:val="bottom"/>
+            <w:hideMark/>
+          </w:tcPr>
+          <w:p>
+            <w:pPr>
+              <w:rPr>
+                <w:rFonts w:ascii="Calibri" w:eastAsia="Times New Roman" w:hAnsi="Calibri" w:cs="Times New Roman"/>
+                <w:color w:val="006100"/>
+              </w:rPr>
+            </w:pPr>
+            <w:r>
+              <w:rPr>
+                <w:rFonts w:ascii="Calibri" w:eastAsia="Times New Roman" w:hAnsi="Calibri" w:cs="Times New Roman"/>
+                <w:color w:val="006100"/>
+              </w:rPr>
+              <w:t>Bezeichnung</w:t>
+            </w:r>
+          </w:p>
+        </w:tc>
+        <w:tc>
+          <w:tcPr>
+            <w:tcW w:w="1700" w:type="dxa"/>
+            <w:tcBorders>
+              <w:top w:val="single" w:sz="4" w:space="0" w:color="92CDDC"/>
+              <w:left w:val="nil"/>
+              <w:bottom w:val="single" w:sz="4" w:space="0" w:color="92CDDC"/>
+              <w:right w:val="nil"/>
+            </w:tcBorders>
+            <w:shd w:val="clear" w:color="000000" w:fill="C6EFCE"/>
+            <w:noWrap/>
+            <w:vAlign w:val="bottom"/>
+            <w:hideMark/>
+          </w:tcPr>
+          <w:p>
+            <w:pPr>
+              <w:rPr>
+                <w:rFonts w:ascii="Calibri" w:eastAsia="Times New Roman" w:hAnsi="Calibri" w:cs="Times New Roman"/>
+                <w:color w:val="006100"/>
+              </w:rPr>
+            </w:pPr>
+            <w:r>
+              <w:rPr>
+                <w:rFonts w:ascii="Calibri" w:eastAsia="Times New Roman" w:hAnsi="Calibri" w:cs="Times New Roman"/>
+                <w:color w:val="006100"/>
+              </w:rPr>
+              <w:t>Soll [h]</w:t>
+            </w:r>
+          </w:p>
+        </w:tc>
+        <w:tc>
+          <w:tcPr>
+            <w:tcW w:w="1700" w:type="dxa"/>
+            <w:tcBorders>
+              <w:top w:val="single" w:sz="4" w:space="0" w:color="92CDDC"/>
+              <w:left w:val="nil"/>
+              <w:bottom w:val="single" w:sz="4" w:space="0" w:color="92CDDC"/>
+              <w:right w:val="single" w:sz="4" w:space="0" w:color="92CDDC"/>
+            </w:tcBorders>
+            <w:shd w:val="clear" w:color="000000" w:fill="C6EFCE"/>
+            <w:noWrap/>
+            <w:vAlign w:val="bottom"/>
+            <w:hideMark/>
+          </w:tcPr>
+          <w:p>
+            <w:pPr>
+              <w:rPr>
+                <w:rFonts w:ascii="Calibri" w:eastAsia="Times New Roman" w:hAnsi="Calibri" w:cs="Times New Roman"/>
+                <w:color w:val="006100"/>
+              </w:rPr>
+            </w:pPr>
+            <w:r>
+              <w:rPr>
+                <w:rFonts w:ascii="Calibri" w:eastAsia="Times New Roman" w:hAnsi="Calibri" w:cs="Times New Roman"/>
+                <w:color w:val="006100"/>
+              </w:rPr>
+              <w:t>Ist [h]</w:t>
+            </w:r>
+          </w:p>
+        </w:tc>
+      </w:tr>
+      <w:tr>
+        <w:trPr>
+          <w:trHeight w:val="300"/>
+        </w:trPr>
+        <w:tc>
+          <w:tcPr>
+            <w:tcW w:w="1700" w:type="dxa"/>
+            <w:tcBorders>
+              <w:top w:val="single" w:sz="4" w:space="0" w:color="92CDDC"/>
+              <w:left w:val="single" w:sz="4" w:space="0" w:color="92CDDC"/>
+              <w:bottom w:val="single" w:sz="4" w:space="0" w:color="92CDDC"/>
+              <w:right w:val="nil"/>
+            </w:tcBorders>
+            <w:shd w:val="clear" w:color="auto" w:fill="auto"/>
+            <w:noWrap/>
+            <w:vAlign w:val="bottom"/>
+            <w:hideMark/>
+          </w:tcPr>
+          <w:p>
+            <w:pPr>
+              <w:rPr>
+                <w:rFonts w:ascii="Calibri" w:eastAsia="Times New Roman" w:hAnsi="Calibri" w:cs="Times New Roman"/>
+                <w:color w:val="000000"/>
+              </w:rPr>
+            </w:pPr>
+            <w:r>
+              <w:rPr>
+                <w:rFonts w:ascii="Calibri" w:eastAsia="Times New Roman" w:hAnsi="Calibri" w:cs="Times New Roman"/>
+                <w:color w:val="000000"/>
+              </w:rPr>
+              <w:t>Gruppe</w:t>
+            </w:r>
+          </w:p>
+        </w:tc>
+        <w:tc>
+          <w:tcPr>
+            <w:tcW w:w="3300" w:type="dxa"/>
+            <w:tcBorders>
+              <w:top w:val="single" w:sz="4" w:space="0" w:color="92CDDC"/>
+              <w:left w:val="nil"/>
+              <w:bottom w:val="single" w:sz="4" w:space="0" w:color="92CDDC"/>
+              <w:right w:val="nil"/>
+            </w:tcBorders>
+            <w:shd w:val="clear" w:color="auto" w:fill="auto"/>
+            <w:noWrap/>
+            <w:vAlign w:val="bottom"/>
+            <w:hideMark/>
+          </w:tcPr>
+          <w:p>
+            <w:pPr>
+              <w:rPr>
+                <w:rFonts w:ascii="Calibri" w:eastAsia="Times New Roman" w:hAnsi="Calibri" w:cs="Times New Roman"/>
+                <w:color w:val="000000"/>
+              </w:rPr>
+            </w:pPr>
+            <w:r>
+              <w:rPr>
+                <w:rFonts w:ascii="Calibri" w:eastAsia="Times New Roman" w:hAnsi="Calibri" w:cs="Times New Roman"/>
+                <w:color w:val="000000"/>
+              </w:rPr>
+              <w:t>Projektskizze</w:t>
+            </w:r>
+          </w:p>
+        </w:tc>
+        <w:tc>
+          <w:tcPr>
+            <w:tcW w:w="1700" w:type="dxa"/>
+            <w:tcBorders>
+              <w:top w:val="single" w:sz="4" w:space="0" w:color="92CDDC"/>
+              <w:left w:val="nil"/>
+              <w:bottom w:val="single" w:sz="4" w:space="0" w:color="92CDDC"/>
+              <w:right w:val="nil"/>
+            </w:tcBorders>
+            <w:shd w:val="clear" w:color="auto" w:fill="auto"/>
+            <w:noWrap/>
+            <w:vAlign w:val="bottom"/>
+            <w:hideMark/>
+          </w:tcPr>
+          <w:p>
+            <w:pPr>
+              <w:jc w:val="right"/>
+              <w:rPr>
+                <w:rFonts w:ascii="Calibri" w:eastAsia="Times New Roman" w:hAnsi="Calibri" w:cs="Times New Roman"/>
+                <w:color w:val="000000"/>
+              </w:rPr>
+            </w:pPr>
+            <w:r>
+              <w:rPr>
+                <w:rFonts w:ascii="Calibri" w:eastAsia="Times New Roman" w:hAnsi="Calibri" w:cs="Times New Roman"/>
+                <w:color w:val="000000"/>
+              </w:rPr>
+              <w:t>8</w:t>
+            </w:r>
+          </w:p>
+        </w:tc>
+        <w:tc>
+          <w:tcPr>
+            <w:tcW w:w="1700" w:type="dxa"/>
+            <w:tcBorders>
+              <w:top w:val="single" w:sz="4" w:space="0" w:color="92CDDC"/>
+              <w:left w:val="nil"/>
+              <w:bottom w:val="single" w:sz="4" w:space="0" w:color="92CDDC"/>
+              <w:right w:val="single" w:sz="4" w:space="0" w:color="92CDDC"/>
+            </w:tcBorders>
+            <w:shd w:val="clear" w:color="auto" w:fill="auto"/>
+            <w:noWrap/>
+            <w:vAlign w:val="bottom"/>
+            <w:hideMark/>
+          </w:tcPr>
+          <w:p>
+            <w:pPr>
+              <w:jc w:val="right"/>
+              <w:rPr>
+                <w:rFonts w:ascii="Calibri" w:eastAsia="Times New Roman" w:hAnsi="Calibri" w:cs="Times New Roman"/>
+                <w:color w:val="000000"/>
+              </w:rPr>
+            </w:pPr>
+            <w:r>
+              <w:rPr>
+                <w:rFonts w:ascii="Calibri" w:eastAsia="Times New Roman" w:hAnsi="Calibri" w:cs="Times New Roman"/>
+                <w:color w:val="000000"/>
+              </w:rPr>
+              <w:t>8</w:t>
+            </w:r>
+          </w:p>
+        </w:tc>
+      </w:tr>
+      <w:tr>
+        <w:trPr>
+          <w:trHeight w:val="300"/>
+        </w:trPr>
+        <w:tc>
+          <w:tcPr>
+            <w:tcW w:w="1700" w:type="dxa"/>
+            <w:tcBorders>
+              <w:top w:val="single" w:sz="4" w:space="0" w:color="92CDDC"/>
+              <w:left w:val="single" w:sz="4" w:space="0" w:color="92CDDC"/>
+              <w:bottom w:val="single" w:sz="4" w:space="0" w:color="92CDDC"/>
+              <w:right w:val="nil"/>
+            </w:tcBorders>
+            <w:shd w:val="clear" w:color="DAEEF3" w:fill="DAEEF3"/>
+            <w:noWrap/>
+            <w:vAlign w:val="bottom"/>
+            <w:hideMark/>
+          </w:tcPr>
+          <w:p>
+            <w:pPr>
+              <w:rPr>
+                <w:rFonts w:ascii="Calibri" w:eastAsia="Times New Roman" w:hAnsi="Calibri" w:cs="Times New Roman"/>
+                <w:color w:val="000000"/>
+              </w:rPr>
+            </w:pPr>
+            <w:r>
+              <w:rPr>
+                <w:rFonts w:ascii="Calibri" w:eastAsia="Times New Roman" w:hAnsi="Calibri" w:cs="Times New Roman"/>
+                <w:color w:val="000000"/>
+              </w:rPr>
+              <w:t>Gruppe</w:t>
+            </w:r>
+          </w:p>
+        </w:tc>
+        <w:tc>
+          <w:tcPr>
+            <w:tcW w:w="3300" w:type="dxa"/>
+            <w:tcBorders>
+              <w:top w:val="single" w:sz="4" w:space="0" w:color="92CDDC"/>
+              <w:left w:val="nil"/>
+              <w:bottom w:val="single" w:sz="4" w:space="0" w:color="92CDDC"/>
+              <w:right w:val="nil"/>
+            </w:tcBorders>
+            <w:shd w:val="clear" w:color="DAEEF3" w:fill="DAEEF3"/>
+            <w:noWrap/>
+            <w:vAlign w:val="bottom"/>
+            <w:hideMark/>
+          </w:tcPr>
+          <w:p>
+            <w:pPr>
+              <w:rPr>
+                <w:rFonts w:ascii="Calibri" w:eastAsia="Times New Roman" w:hAnsi="Calibri" w:cs="Times New Roman"/>
+                <w:color w:val="000000"/>
+              </w:rPr>
+            </w:pPr>
+            <w:r>
+              <w:rPr>
+                <w:rFonts w:ascii="Calibri" w:eastAsia="Times New Roman" w:hAnsi="Calibri" w:cs="Times New Roman"/>
+                <w:color w:val="000000"/>
+              </w:rPr>
+              <w:t>Projektskizze Präsentation</w:t>
+            </w:r>
+          </w:p>
+        </w:tc>
+        <w:tc>
+          <w:tcPr>
+            <w:tcW w:w="1700" w:type="dxa"/>
+            <w:tcBorders>
+              <w:top w:val="single" w:sz="4" w:space="0" w:color="92CDDC"/>
+              <w:left w:val="nil"/>
+              <w:bottom w:val="single" w:sz="4" w:space="0" w:color="92CDDC"/>
+              <w:right w:val="nil"/>
+            </w:tcBorders>
+            <w:shd w:val="clear" w:color="DAEEF3" w:fill="DAEEF3"/>
+            <w:noWrap/>
+            <w:vAlign w:val="bottom"/>
+            <w:hideMark/>
+          </w:tcPr>
+          <w:p>
+            <w:pPr>
+              <w:jc w:val="right"/>
+              <w:rPr>
+                <w:rFonts w:ascii="Calibri" w:eastAsia="Times New Roman" w:hAnsi="Calibri" w:cs="Times New Roman"/>
+                <w:color w:val="000000"/>
+              </w:rPr>
+            </w:pPr>
+            <w:r>
+              <w:rPr>
+                <w:rFonts w:ascii="Calibri" w:eastAsia="Times New Roman" w:hAnsi="Calibri" w:cs="Times New Roman"/>
+                <w:color w:val="000000"/>
+              </w:rPr>
+              <w:t>3</w:t>
+            </w:r>
+          </w:p>
+        </w:tc>
+        <w:tc>
+          <w:tcPr>
+            <w:tcW w:w="1700" w:type="dxa"/>
+            <w:tcBorders>
+              <w:top w:val="single" w:sz="4" w:space="0" w:color="92CDDC"/>
+              <w:left w:val="nil"/>
+              <w:bottom w:val="single" w:sz="4" w:space="0" w:color="92CDDC"/>
+              <w:right w:val="single" w:sz="4" w:space="0" w:color="92CDDC"/>
+            </w:tcBorders>
+            <w:shd w:val="clear" w:color="DAEEF3" w:fill="DAEEF3"/>
+            <w:noWrap/>
+            <w:vAlign w:val="bottom"/>
+            <w:hideMark/>
+          </w:tcPr>
+          <w:p>
+            <w:pPr>
+              <w:jc w:val="right"/>
+              <w:rPr>
+                <w:rFonts w:ascii="Calibri" w:eastAsia="Times New Roman" w:hAnsi="Calibri" w:cs="Times New Roman"/>
+                <w:color w:val="000000"/>
+              </w:rPr>
+            </w:pPr>
+            <w:r>
+              <w:rPr>
+                <w:rFonts w:ascii="Calibri" w:eastAsia="Times New Roman" w:hAnsi="Calibri" w:cs="Times New Roman"/>
+                <w:color w:val="000000"/>
+              </w:rPr>
+              <w:t>4</w:t>
+            </w:r>
+          </w:p>
+        </w:tc>
+      </w:tr>
+      <w:tr>
+        <w:trPr>
+          <w:trHeight w:val="300"/>
+        </w:trPr>
+        <w:tc>
+          <w:tcPr>
+            <w:tcW w:w="1700" w:type="dxa"/>
+            <w:tcBorders>
+              <w:top w:val="single" w:sz="4" w:space="0" w:color="92CDDC"/>
+              <w:left w:val="single" w:sz="4" w:space="0" w:color="92CDDC"/>
+              <w:bottom w:val="single" w:sz="4" w:space="0" w:color="92CDDC"/>
+              <w:right w:val="nil"/>
+            </w:tcBorders>
+            <w:shd w:val="clear" w:color="auto" w:fill="auto"/>
+            <w:noWrap/>
+            <w:vAlign w:val="bottom"/>
+            <w:hideMark/>
+          </w:tcPr>
+          <w:p>
+            <w:pPr>
+              <w:rPr>
+                <w:rFonts w:ascii="Calibri" w:eastAsia="Times New Roman" w:hAnsi="Calibri" w:cs="Times New Roman"/>
+                <w:color w:val="000000"/>
+              </w:rPr>
+            </w:pPr>
+            <w:r>
+              <w:rPr>
+                <w:rFonts w:ascii="Calibri" w:eastAsia="Times New Roman" w:hAnsi="Calibri" w:cs="Times New Roman"/>
+                <w:color w:val="000000"/>
+              </w:rPr>
+              <w:t>NM</w:t>
+            </w:r>
+          </w:p>
+        </w:tc>
+        <w:tc>
+          <w:tcPr>
+            <w:tcW w:w="3300" w:type="dxa"/>
+            <w:tcBorders>
+              <w:top w:val="single" w:sz="4" w:space="0" w:color="92CDDC"/>
+              <w:left w:val="nil"/>
+              <w:bottom w:val="single" w:sz="4" w:space="0" w:color="92CDDC"/>
+              <w:right w:val="nil"/>
+            </w:tcBorders>
+            <w:shd w:val="clear" w:color="auto" w:fill="auto"/>
+            <w:noWrap/>
+            <w:vAlign w:val="bottom"/>
+            <w:hideMark/>
+          </w:tcPr>
+          <w:p>
+            <w:pPr>
+              <w:rPr>
+                <w:rFonts w:ascii="Calibri" w:eastAsia="Times New Roman" w:hAnsi="Calibri" w:cs="Times New Roman"/>
+                <w:color w:val="000000"/>
+              </w:rPr>
+            </w:pPr>
+            <w:r>
+              <w:rPr>
+                <w:rFonts w:ascii="Calibri" w:eastAsia="Times New Roman" w:hAnsi="Calibri" w:cs="Times New Roman"/>
+                <w:color w:val="000000"/>
+              </w:rPr>
+              <w:t xml:space="preserve">UML für </w:t>
+            </w:r>
+            <w:proofErr w:type="spellStart"/>
+            <w:r>
+              <w:rPr>
+                <w:rFonts w:ascii="Calibri" w:eastAsia="Times New Roman" w:hAnsi="Calibri" w:cs="Times New Roman"/>
+                <w:color w:val="000000"/>
+              </w:rPr>
+              <w:t>Eclipse</w:t>
+            </w:r>
+            <w:proofErr w:type="spellEnd"/>
+            <w:r>
+              <w:rPr>
+                <w:rFonts w:ascii="Calibri" w:eastAsia="Times New Roman" w:hAnsi="Calibri" w:cs="Times New Roman"/>
+                <w:color w:val="000000"/>
+              </w:rPr>
+              <w:t xml:space="preserve"> einrichten</w:t>
+            </w:r>
+          </w:p>
+        </w:tc>
+        <w:tc>
+          <w:tcPr>
+            <w:tcW w:w="1700" w:type="dxa"/>
+            <w:tcBorders>
+              <w:top w:val="single" w:sz="4" w:space="0" w:color="92CDDC"/>
+              <w:left w:val="nil"/>
+              <w:bottom w:val="single" w:sz="4" w:space="0" w:color="92CDDC"/>
+              <w:right w:val="nil"/>
+            </w:tcBorders>
+            <w:shd w:val="clear" w:color="auto" w:fill="auto"/>
+            <w:noWrap/>
+            <w:vAlign w:val="bottom"/>
+            <w:hideMark/>
+          </w:tcPr>
+          <w:p>
+            <w:pPr>
+              <w:jc w:val="right"/>
+              <w:rPr>
+                <w:rFonts w:ascii="Calibri" w:eastAsia="Times New Roman" w:hAnsi="Calibri" w:cs="Times New Roman"/>
+                <w:color w:val="000000"/>
+              </w:rPr>
+            </w:pPr>
+            <w:r>
+              <w:rPr>
+                <w:rFonts w:ascii="Calibri" w:eastAsia="Times New Roman" w:hAnsi="Calibri" w:cs="Times New Roman"/>
+                <w:color w:val="000000"/>
+              </w:rPr>
+              <w:t>1</w:t>
+            </w:r>
+          </w:p>
+        </w:tc>
+        <w:tc>
+          <w:tcPr>
+            <w:tcW w:w="1700" w:type="dxa"/>
+            <w:tcBorders>
+              <w:top w:val="single" w:sz="4" w:space="0" w:color="92CDDC"/>
+              <w:left w:val="nil"/>
+              <w:bottom w:val="single" w:sz="4" w:space="0" w:color="92CDDC"/>
+              <w:right w:val="single" w:sz="4" w:space="0" w:color="92CDDC"/>
+            </w:tcBorders>
+            <w:shd w:val="clear" w:color="auto" w:fill="auto"/>
+            <w:noWrap/>
+            <w:vAlign w:val="bottom"/>
+            <w:hideMark/>
+          </w:tcPr>
+          <w:p>
+            <w:pPr>
+              <w:jc w:val="right"/>
+              <w:rPr>
+                <w:rFonts w:ascii="Calibri" w:eastAsia="Times New Roman" w:hAnsi="Calibri" w:cs="Times New Roman"/>
+                <w:color w:val="000000"/>
+              </w:rPr>
+            </w:pPr>
+            <w:r>
+              <w:rPr>
+                <w:rFonts w:ascii="Calibri" w:eastAsia="Times New Roman" w:hAnsi="Calibri" w:cs="Times New Roman"/>
+                <w:color w:val="000000"/>
+              </w:rPr>
+              <w:t>2</w:t>
+            </w:r>
+          </w:p>
+        </w:tc>
+      </w:tr>
+      <w:tr>
+        <w:trPr>
+          <w:trHeight w:val="300"/>
+        </w:trPr>
+        <w:tc>
+          <w:tcPr>
+            <w:tcW w:w="1700" w:type="dxa"/>
+            <w:tcBorders>
+              <w:top w:val="single" w:sz="4" w:space="0" w:color="92CDDC"/>
+              <w:left w:val="single" w:sz="4" w:space="0" w:color="92CDDC"/>
+              <w:bottom w:val="single" w:sz="4" w:space="0" w:color="92CDDC"/>
+              <w:right w:val="nil"/>
+            </w:tcBorders>
+            <w:shd w:val="clear" w:color="DAEEF3" w:fill="DAEEF3"/>
+            <w:noWrap/>
+            <w:vAlign w:val="bottom"/>
+            <w:hideMark/>
+          </w:tcPr>
+          <w:p>
+            <w:pPr>
+              <w:rPr>
+                <w:rFonts w:ascii="Calibri" w:eastAsia="Times New Roman" w:hAnsi="Calibri" w:cs="Times New Roman"/>
+                <w:color w:val="000000"/>
+              </w:rPr>
+            </w:pPr>
+            <w:r>
+              <w:rPr>
+                <w:rFonts w:ascii="Calibri" w:eastAsia="Times New Roman" w:hAnsi="Calibri" w:cs="Times New Roman"/>
+                <w:color w:val="000000"/>
+              </w:rPr>
+              <w:t>SS</w:t>
+            </w:r>
+          </w:p>
+        </w:tc>
+        <w:tc>
+          <w:tcPr>
+            <w:tcW w:w="3300" w:type="dxa"/>
+            <w:tcBorders>
+              <w:top w:val="single" w:sz="4" w:space="0" w:color="92CDDC"/>
+              <w:left w:val="nil"/>
+              <w:bottom w:val="single" w:sz="4" w:space="0" w:color="92CDDC"/>
+              <w:right w:val="nil"/>
+            </w:tcBorders>
+            <w:shd w:val="clear" w:color="DAEEF3" w:fill="DAEEF3"/>
+            <w:noWrap/>
+            <w:vAlign w:val="bottom"/>
+            <w:hideMark/>
+          </w:tcPr>
+          <w:p>
+            <w:pPr>
+              <w:rPr>
+                <w:rFonts w:ascii="Calibri" w:eastAsia="Times New Roman" w:hAnsi="Calibri" w:cs="Times New Roman"/>
+                <w:color w:val="000000"/>
+              </w:rPr>
+            </w:pPr>
+            <w:proofErr w:type="spellStart"/>
+            <w:r>
+              <w:rPr>
+                <w:rFonts w:ascii="Calibri" w:eastAsia="Times New Roman" w:hAnsi="Calibri" w:cs="Times New Roman"/>
+                <w:color w:val="000000"/>
+              </w:rPr>
+              <w:t>Github</w:t>
+            </w:r>
+            <w:proofErr w:type="spellEnd"/>
+            <w:r>
+              <w:rPr>
+                <w:rFonts w:ascii="Calibri" w:eastAsia="Times New Roman" w:hAnsi="Calibri" w:cs="Times New Roman"/>
+                <w:color w:val="000000"/>
+              </w:rPr>
+              <w:t xml:space="preserve"> für </w:t>
+            </w:r>
+            <w:proofErr w:type="spellStart"/>
+            <w:r>
+              <w:rPr>
+                <w:rFonts w:ascii="Calibri" w:eastAsia="Times New Roman" w:hAnsi="Calibri" w:cs="Times New Roman"/>
+                <w:color w:val="000000"/>
+              </w:rPr>
+              <w:t>Eclipse</w:t>
+            </w:r>
+            <w:proofErr w:type="spellEnd"/>
+            <w:r>
+              <w:rPr>
+                <w:rFonts w:ascii="Calibri" w:eastAsia="Times New Roman" w:hAnsi="Calibri" w:cs="Times New Roman"/>
+                <w:color w:val="000000"/>
+              </w:rPr>
+              <w:t xml:space="preserve"> einrichten</w:t>
+            </w:r>
+          </w:p>
+        </w:tc>
+        <w:tc>
+          <w:tcPr>
+            <w:tcW w:w="1700" w:type="dxa"/>
+            <w:tcBorders>
+              <w:top w:val="single" w:sz="4" w:space="0" w:color="92CDDC"/>
+              <w:left w:val="nil"/>
+              <w:bottom w:val="single" w:sz="4" w:space="0" w:color="92CDDC"/>
+              <w:right w:val="nil"/>
+            </w:tcBorders>
+            <w:shd w:val="clear" w:color="DAEEF3" w:fill="DAEEF3"/>
+            <w:noWrap/>
+            <w:vAlign w:val="bottom"/>
+            <w:hideMark/>
+          </w:tcPr>
+          <w:p>
+            <w:pPr>
+              <w:jc w:val="right"/>
+              <w:rPr>
+                <w:rFonts w:ascii="Calibri" w:eastAsia="Times New Roman" w:hAnsi="Calibri" w:cs="Times New Roman"/>
+                <w:color w:val="000000"/>
+              </w:rPr>
+            </w:pPr>
+            <w:r>
+              <w:rPr>
+                <w:rFonts w:ascii="Calibri" w:eastAsia="Times New Roman" w:hAnsi="Calibri" w:cs="Times New Roman"/>
+                <w:color w:val="000000"/>
+              </w:rPr>
+              <w:t>2</w:t>
+            </w:r>
+          </w:p>
+        </w:tc>
+        <w:tc>
+          <w:tcPr>
+            <w:tcW w:w="1700" w:type="dxa"/>
+            <w:tcBorders>
+              <w:top w:val="single" w:sz="4" w:space="0" w:color="92CDDC"/>
+              <w:left w:val="nil"/>
+              <w:bottom w:val="single" w:sz="4" w:space="0" w:color="92CDDC"/>
+              <w:right w:val="single" w:sz="4" w:space="0" w:color="92CDDC"/>
+            </w:tcBorders>
+            <w:shd w:val="clear" w:color="DAEEF3" w:fill="DAEEF3"/>
+            <w:noWrap/>
+            <w:vAlign w:val="bottom"/>
+            <w:hideMark/>
+          </w:tcPr>
+          <w:p>
+            <w:pPr>
+              <w:jc w:val="right"/>
+              <w:rPr>
+                <w:rFonts w:ascii="Calibri" w:eastAsia="Times New Roman" w:hAnsi="Calibri" w:cs="Times New Roman"/>
+                <w:color w:val="000000"/>
+              </w:rPr>
+            </w:pPr>
+            <w:r>
+              <w:rPr>
+                <w:rFonts w:ascii="Calibri" w:eastAsia="Times New Roman" w:hAnsi="Calibri" w:cs="Times New Roman"/>
+                <w:color w:val="000000"/>
+              </w:rPr>
+              <w:t>2</w:t>
+            </w:r>
+          </w:p>
+        </w:tc>
+      </w:tr>
+      <w:tr>
+        <w:trPr>
+          <w:trHeight w:val="300"/>
+        </w:trPr>
+        <w:tc>
+          <w:tcPr>
+            <w:tcW w:w="1700" w:type="dxa"/>
+            <w:tcBorders>
+              <w:top w:val="single" w:sz="4" w:space="0" w:color="92CDDC"/>
+              <w:left w:val="single" w:sz="4" w:space="0" w:color="92CDDC"/>
+              <w:bottom w:val="single" w:sz="4" w:space="0" w:color="92CDDC"/>
+              <w:right w:val="nil"/>
+            </w:tcBorders>
+            <w:shd w:val="clear" w:color="auto" w:fill="auto"/>
+            <w:noWrap/>
+            <w:vAlign w:val="bottom"/>
+            <w:hideMark/>
+          </w:tcPr>
+          <w:p>
+            <w:pPr>
+              <w:rPr>
+                <w:rFonts w:ascii="Calibri" w:eastAsia="Times New Roman" w:hAnsi="Calibri" w:cs="Times New Roman"/>
+                <w:color w:val="000000"/>
+              </w:rPr>
+            </w:pPr>
+            <w:r>
+              <w:rPr>
+                <w:rFonts w:ascii="Calibri" w:eastAsia="Times New Roman" w:hAnsi="Calibri" w:cs="Times New Roman"/>
+                <w:color w:val="000000"/>
+              </w:rPr>
+              <w:t>FB &amp; BH</w:t>
+            </w:r>
+          </w:p>
+        </w:tc>
+        <w:tc>
+          <w:tcPr>
+            <w:tcW w:w="3300" w:type="dxa"/>
+            <w:tcBorders>
+              <w:top w:val="single" w:sz="4" w:space="0" w:color="92CDDC"/>
+              <w:left w:val="nil"/>
+              <w:bottom w:val="single" w:sz="4" w:space="0" w:color="92CDDC"/>
+              <w:right w:val="nil"/>
+            </w:tcBorders>
+            <w:shd w:val="clear" w:color="auto" w:fill="auto"/>
+            <w:noWrap/>
+            <w:vAlign w:val="bottom"/>
+            <w:hideMark/>
+          </w:tcPr>
+          <w:p>
+            <w:pPr>
+              <w:rPr>
+                <w:rFonts w:ascii="Calibri" w:eastAsia="Times New Roman" w:hAnsi="Calibri" w:cs="Times New Roman"/>
+                <w:color w:val="000000"/>
+              </w:rPr>
+            </w:pPr>
+            <w:proofErr w:type="spellStart"/>
+            <w:r>
+              <w:rPr>
+                <w:rFonts w:ascii="Calibri" w:eastAsia="Times New Roman" w:hAnsi="Calibri" w:cs="Times New Roman"/>
+                <w:color w:val="000000"/>
+              </w:rPr>
+              <w:t>Eclipse</w:t>
+            </w:r>
+            <w:proofErr w:type="spellEnd"/>
+            <w:r>
+              <w:rPr>
+                <w:rFonts w:ascii="Calibri" w:eastAsia="Times New Roman" w:hAnsi="Calibri" w:cs="Times New Roman"/>
+                <w:color w:val="000000"/>
+              </w:rPr>
+              <w:t xml:space="preserve"> Projekt aufsetzen</w:t>
+            </w:r>
+          </w:p>
+        </w:tc>
+        <w:tc>
+          <w:tcPr>
+            <w:tcW w:w="1700" w:type="dxa"/>
+            <w:tcBorders>
+              <w:top w:val="single" w:sz="4" w:space="0" w:color="92CDDC"/>
+              <w:left w:val="nil"/>
+              <w:bottom w:val="single" w:sz="4" w:space="0" w:color="92CDDC"/>
+              <w:right w:val="nil"/>
+            </w:tcBorders>
+            <w:shd w:val="clear" w:color="auto" w:fill="auto"/>
+            <w:noWrap/>
+            <w:vAlign w:val="bottom"/>
+            <w:hideMark/>
+          </w:tcPr>
+          <w:p>
+            <w:pPr>
+              <w:jc w:val="right"/>
+              <w:rPr>
+                <w:rFonts w:ascii="Calibri" w:eastAsia="Times New Roman" w:hAnsi="Calibri" w:cs="Times New Roman"/>
+                <w:color w:val="000000"/>
+              </w:rPr>
+            </w:pPr>
+            <w:r>
+              <w:rPr>
+                <w:rFonts w:ascii="Calibri" w:eastAsia="Times New Roman" w:hAnsi="Calibri" w:cs="Times New Roman"/>
+                <w:color w:val="000000"/>
+              </w:rPr>
+              <w:t>1</w:t>
+            </w:r>
+          </w:p>
+        </w:tc>
+        <w:tc>
+          <w:tcPr>
+            <w:tcW w:w="1700" w:type="dxa"/>
+            <w:tcBorders>
+              <w:top w:val="single" w:sz="4" w:space="0" w:color="92CDDC"/>
+              <w:left w:val="nil"/>
+              <w:bottom w:val="single" w:sz="4" w:space="0" w:color="92CDDC"/>
+              <w:right w:val="single" w:sz="4" w:space="0" w:color="92CDDC"/>
+            </w:tcBorders>
+            <w:shd w:val="clear" w:color="auto" w:fill="auto"/>
+            <w:noWrap/>
+            <w:vAlign w:val="bottom"/>
+            <w:hideMark/>
+          </w:tcPr>
+          <w:p>
+            <w:pPr>
+              <w:jc w:val="right"/>
+              <w:rPr>
+                <w:rFonts w:ascii="Calibri" w:eastAsia="Times New Roman" w:hAnsi="Calibri" w:cs="Times New Roman"/>
+                <w:color w:val="000000"/>
+              </w:rPr>
+            </w:pPr>
+            <w:r>
+              <w:rPr>
+                <w:rFonts w:ascii="Calibri" w:eastAsia="Times New Roman" w:hAnsi="Calibri" w:cs="Times New Roman"/>
+                <w:color w:val="000000"/>
+              </w:rPr>
+              <w:t>1</w:t>
+            </w:r>
+          </w:p>
+        </w:tc>
+      </w:tr>
+      <w:tr>
+        <w:trPr>
+          <w:trHeight w:val="300"/>
+        </w:trPr>
+        <w:tc>
+          <w:tcPr>
+            <w:tcW w:w="1700" w:type="dxa"/>
+            <w:tcBorders>
+              <w:top w:val="single" w:sz="4" w:space="0" w:color="92CDDC"/>
+              <w:left w:val="single" w:sz="4" w:space="0" w:color="92CDDC"/>
+              <w:bottom w:val="single" w:sz="4" w:space="0" w:color="92CDDC"/>
+              <w:right w:val="nil"/>
+            </w:tcBorders>
+            <w:shd w:val="clear" w:color="DAEEF3" w:fill="DAEEF3"/>
+            <w:noWrap/>
+            <w:vAlign w:val="bottom"/>
+            <w:hideMark/>
+          </w:tcPr>
+          <w:p>
+            <w:pPr>
+              <w:rPr>
+                <w:rFonts w:ascii="Calibri" w:eastAsia="Times New Roman" w:hAnsi="Calibri" w:cs="Times New Roman"/>
+                <w:color w:val="000000"/>
+              </w:rPr>
+            </w:pPr>
+            <w:r>
+              <w:rPr>
+                <w:rFonts w:ascii="Calibri" w:eastAsia="Times New Roman" w:hAnsi="Calibri" w:cs="Times New Roman"/>
+                <w:color w:val="000000"/>
+              </w:rPr>
+              <w:t>SS</w:t>
+            </w:r>
+          </w:p>
+        </w:tc>
+        <w:tc>
+          <w:tcPr>
+            <w:tcW w:w="3300" w:type="dxa"/>
+            <w:tcBorders>
+              <w:top w:val="single" w:sz="4" w:space="0" w:color="92CDDC"/>
+              <w:left w:val="nil"/>
+              <w:bottom w:val="single" w:sz="4" w:space="0" w:color="92CDDC"/>
+              <w:right w:val="nil"/>
+            </w:tcBorders>
+            <w:shd w:val="clear" w:color="DAEEF3" w:fill="DAEEF3"/>
+            <w:noWrap/>
+            <w:vAlign w:val="bottom"/>
+            <w:hideMark/>
+          </w:tcPr>
+          <w:p>
+            <w:pPr>
+              <w:rPr>
+                <w:rFonts w:ascii="Calibri" w:eastAsia="Times New Roman" w:hAnsi="Calibri" w:cs="Times New Roman"/>
+                <w:color w:val="000000"/>
+              </w:rPr>
+            </w:pPr>
+            <w:r>
+              <w:rPr>
+                <w:rFonts w:ascii="Calibri" w:eastAsia="Times New Roman" w:hAnsi="Calibri" w:cs="Times New Roman"/>
+                <w:color w:val="000000"/>
+              </w:rPr>
+              <w:t xml:space="preserve">Java Framework </w:t>
+            </w:r>
+            <w:proofErr w:type="spellStart"/>
+            <w:r>
+              <w:rPr>
+                <w:rFonts w:ascii="Calibri" w:eastAsia="Times New Roman" w:hAnsi="Calibri" w:cs="Times New Roman"/>
+                <w:color w:val="000000"/>
+              </w:rPr>
+              <w:t>Slik</w:t>
+            </w:r>
+            <w:proofErr w:type="spellEnd"/>
+            <w:r>
+              <w:rPr>
+                <w:rFonts w:ascii="Calibri" w:eastAsia="Times New Roman" w:hAnsi="Calibri" w:cs="Times New Roman"/>
+                <w:color w:val="000000"/>
+              </w:rPr>
+              <w:t xml:space="preserve"> anschauen</w:t>
+            </w:r>
+          </w:p>
+        </w:tc>
+        <w:tc>
+          <w:tcPr>
+            <w:tcW w:w="1700" w:type="dxa"/>
+            <w:tcBorders>
+              <w:top w:val="single" w:sz="4" w:space="0" w:color="92CDDC"/>
+              <w:left w:val="nil"/>
+              <w:bottom w:val="single" w:sz="4" w:space="0" w:color="92CDDC"/>
+              <w:right w:val="nil"/>
+            </w:tcBorders>
+            <w:shd w:val="clear" w:color="DAEEF3" w:fill="DAEEF3"/>
+            <w:noWrap/>
+            <w:vAlign w:val="bottom"/>
+            <w:hideMark/>
+          </w:tcPr>
+          <w:p>
+            <w:pPr>
+              <w:jc w:val="right"/>
+              <w:rPr>
+                <w:rFonts w:ascii="Calibri" w:eastAsia="Times New Roman" w:hAnsi="Calibri" w:cs="Times New Roman"/>
+                <w:color w:val="000000"/>
+              </w:rPr>
+            </w:pPr>
+            <w:r>
+              <w:rPr>
+                <w:rFonts w:ascii="Calibri" w:eastAsia="Times New Roman" w:hAnsi="Calibri" w:cs="Times New Roman"/>
+                <w:color w:val="000000"/>
+              </w:rPr>
+              <w:t>2</w:t>
+            </w:r>
+          </w:p>
+        </w:tc>
+        <w:tc>
+          <w:tcPr>
+            <w:tcW w:w="1700" w:type="dxa"/>
+            <w:tcBorders>
+              <w:top w:val="single" w:sz="4" w:space="0" w:color="92CDDC"/>
+              <w:left w:val="nil"/>
+              <w:bottom w:val="single" w:sz="4" w:space="0" w:color="92CDDC"/>
+              <w:right w:val="single" w:sz="4" w:space="0" w:color="92CDDC"/>
+            </w:tcBorders>
+            <w:shd w:val="clear" w:color="DAEEF3" w:fill="DAEEF3"/>
+            <w:noWrap/>
+            <w:vAlign w:val="bottom"/>
+            <w:hideMark/>
+          </w:tcPr>
+          <w:p>
+            <w:pPr>
+              <w:jc w:val="right"/>
+              <w:rPr>
+                <w:rFonts w:ascii="Calibri" w:eastAsia="Times New Roman" w:hAnsi="Calibri" w:cs="Times New Roman"/>
+                <w:color w:val="000000"/>
+              </w:rPr>
+            </w:pPr>
+            <w:r>
+              <w:rPr>
+                <w:rFonts w:ascii="Calibri" w:eastAsia="Times New Roman" w:hAnsi="Calibri" w:cs="Times New Roman"/>
+                <w:color w:val="000000"/>
+              </w:rPr>
+              <w:t>1</w:t>
+            </w:r>
+          </w:p>
+        </w:tc>
+      </w:tr>
+      <w:tr>
+        <w:trPr>
+          <w:trHeight w:val="300"/>
+        </w:trPr>
+        <w:tc>
+          <w:tcPr>
+            <w:tcW w:w="1700" w:type="dxa"/>
+            <w:tcBorders>
+              <w:top w:val="nil"/>
+              <w:left w:val="nil"/>
+              <w:bottom w:val="nil"/>
+              <w:right w:val="nil"/>
+            </w:tcBorders>
+            <w:shd w:val="clear" w:color="auto" w:fill="auto"/>
+            <w:noWrap/>
+            <w:vAlign w:val="bottom"/>
+            <w:hideMark/>
+          </w:tcPr>
+          <w:p>
+            <w:pPr>
+              <w:rPr>
+                <w:rFonts w:ascii="Calibri" w:eastAsia="Times New Roman" w:hAnsi="Calibri" w:cs="Times New Roman"/>
+                <w:color w:val="000000"/>
+              </w:rPr>
+            </w:pPr>
+          </w:p>
+        </w:tc>
+        <w:tc>
+          <w:tcPr>
+            <w:tcW w:w="3300" w:type="dxa"/>
+            <w:tcBorders>
+              <w:top w:val="nil"/>
+              <w:left w:val="nil"/>
+              <w:bottom w:val="nil"/>
+              <w:right w:val="nil"/>
+            </w:tcBorders>
+            <w:shd w:val="clear" w:color="auto" w:fill="auto"/>
+            <w:noWrap/>
+            <w:vAlign w:val="bottom"/>
+            <w:hideMark/>
+          </w:tcPr>
+          <w:p>
+            <w:pPr>
+              <w:rPr>
+                <w:rFonts w:ascii="Calibri" w:eastAsia="Times New Roman" w:hAnsi="Calibri" w:cs="Times New Roman"/>
+                <w:color w:val="000000"/>
+              </w:rPr>
+            </w:pPr>
+          </w:p>
+        </w:tc>
+        <w:tc>
+          <w:tcPr>
+            <w:tcW w:w="1700" w:type="dxa"/>
+            <w:tcBorders>
+              <w:top w:val="nil"/>
+              <w:left w:val="nil"/>
+              <w:bottom w:val="nil"/>
+              <w:right w:val="nil"/>
+            </w:tcBorders>
+            <w:shd w:val="clear" w:color="auto" w:fill="auto"/>
+            <w:noWrap/>
+            <w:vAlign w:val="bottom"/>
+            <w:hideMark/>
+          </w:tcPr>
+          <w:p>
+            <w:pPr>
+              <w:rPr>
+                <w:rFonts w:ascii="Calibri" w:eastAsia="Times New Roman" w:hAnsi="Calibri" w:cs="Times New Roman"/>
+                <w:color w:val="000000"/>
+              </w:rPr>
+            </w:pPr>
+          </w:p>
+        </w:tc>
+        <w:tc>
+          <w:tcPr>
+            <w:tcW w:w="1700" w:type="dxa"/>
+            <w:tcBorders>
+              <w:top w:val="nil"/>
+              <w:left w:val="nil"/>
+              <w:bottom w:val="nil"/>
+              <w:right w:val="nil"/>
+            </w:tcBorders>
+            <w:shd w:val="clear" w:color="auto" w:fill="auto"/>
+            <w:noWrap/>
+            <w:vAlign w:val="bottom"/>
+            <w:hideMark/>
+          </w:tcPr>
+          <w:p>
+            <w:pPr>
+              <w:rPr>
+                <w:rFonts w:ascii="Calibri" w:eastAsia="Times New Roman" w:hAnsi="Calibri" w:cs="Times New Roman"/>
+                <w:color w:val="000000"/>
+              </w:rPr>
+            </w:pPr>
+          </w:p>
+        </w:tc>
+      </w:tr>
+      <w:tr>
+        <w:trPr>
+          <w:trHeight w:val="300"/>
+        </w:trPr>
+        <w:tc>
+          <w:tcPr>
+            <w:tcW w:w="1700" w:type="dxa"/>
+            <w:tcBorders>
+              <w:top w:val="nil"/>
+              <w:left w:val="nil"/>
+              <w:bottom w:val="nil"/>
+              <w:right w:val="nil"/>
+            </w:tcBorders>
+            <w:shd w:val="clear" w:color="000000" w:fill="FFC7CE"/>
+            <w:noWrap/>
+            <w:vAlign w:val="bottom"/>
+            <w:hideMark/>
+          </w:tcPr>
+          <w:p>
+            <w:pPr>
+              <w:rPr>
+                <w:rFonts w:ascii="Calibri" w:eastAsia="Times New Roman" w:hAnsi="Calibri" w:cs="Times New Roman"/>
+                <w:color w:val="9C0006"/>
+              </w:rPr>
+            </w:pPr>
+            <w:r>
+              <w:rPr>
+                <w:rFonts w:ascii="Calibri" w:eastAsia="Times New Roman" w:hAnsi="Calibri" w:cs="Times New Roman"/>
+                <w:color w:val="9C0006"/>
+              </w:rPr>
+              <w:t>Total</w:t>
+            </w:r>
+          </w:p>
+        </w:tc>
+        <w:tc>
+          <w:tcPr>
+            <w:tcW w:w="3300" w:type="dxa"/>
+            <w:tcBorders>
+              <w:top w:val="nil"/>
+              <w:left w:val="nil"/>
+              <w:bottom w:val="nil"/>
+              <w:right w:val="nil"/>
+            </w:tcBorders>
+            <w:shd w:val="clear" w:color="000000" w:fill="FFC7CE"/>
+            <w:noWrap/>
+            <w:vAlign w:val="bottom"/>
+            <w:hideMark/>
+          </w:tcPr>
+          <w:p>
+            <w:pPr>
+              <w:rPr>
+                <w:rFonts w:ascii="Calibri" w:eastAsia="Times New Roman" w:hAnsi="Calibri" w:cs="Times New Roman"/>
+                <w:color w:val="9C0006"/>
+              </w:rPr>
+            </w:pPr>
+            <w:r>
+              <w:rPr>
+                <w:rFonts w:ascii="Calibri" w:eastAsia="Times New Roman" w:hAnsi="Calibri" w:cs="Times New Roman"/>
+                <w:color w:val="9C0006"/>
+              </w:rPr>
+              <w:t> </w:t>
+            </w:r>
+          </w:p>
+        </w:tc>
+        <w:tc>
+          <w:tcPr>
+            <w:tcW w:w="1700" w:type="dxa"/>
+            <w:tcBorders>
+              <w:top w:val="nil"/>
+              <w:left w:val="nil"/>
+              <w:bottom w:val="nil"/>
+              <w:right w:val="nil"/>
+            </w:tcBorders>
+            <w:shd w:val="clear" w:color="000000" w:fill="FFC7CE"/>
+            <w:noWrap/>
+            <w:vAlign w:val="bottom"/>
+            <w:hideMark/>
+          </w:tcPr>
+          <w:p>
+            <w:pPr>
+              <w:jc w:val="right"/>
+              <w:rPr>
+                <w:rFonts w:ascii="Calibri" w:eastAsia="Times New Roman" w:hAnsi="Calibri" w:cs="Times New Roman"/>
+                <w:color w:val="9C0006"/>
+              </w:rPr>
+            </w:pPr>
+            <w:r>
+              <w:rPr>
+                <w:rFonts w:ascii="Calibri" w:eastAsia="Times New Roman" w:hAnsi="Calibri" w:cs="Times New Roman"/>
+                <w:color w:val="9C0006"/>
+              </w:rPr>
+              <w:t>17</w:t>
+            </w:r>
+          </w:p>
+        </w:tc>
+        <w:tc>
+          <w:tcPr>
+            <w:tcW w:w="1700" w:type="dxa"/>
+            <w:tcBorders>
+              <w:top w:val="nil"/>
+              <w:left w:val="nil"/>
+              <w:bottom w:val="nil"/>
+              <w:right w:val="nil"/>
+            </w:tcBorders>
+            <w:shd w:val="clear" w:color="000000" w:fill="FFC7CE"/>
+            <w:noWrap/>
+            <w:vAlign w:val="bottom"/>
+            <w:hideMark/>
+          </w:tcPr>
+          <w:p>
+            <w:pPr>
+              <w:jc w:val="right"/>
+              <w:rPr>
+                <w:rFonts w:ascii="Calibri" w:eastAsia="Times New Roman" w:hAnsi="Calibri" w:cs="Times New Roman"/>
+                <w:color w:val="9C0006"/>
+              </w:rPr>
+            </w:pPr>
+            <w:r>
+              <w:rPr>
+                <w:rFonts w:ascii="Calibri" w:eastAsia="Times New Roman" w:hAnsi="Calibri" w:cs="Times New Roman"/>
+                <w:color w:val="9C0006"/>
+              </w:rPr>
+              <w:t>18</w:t>
+            </w:r>
+          </w:p>
+        </w:tc>
+      </w:tr>
+    </w:tbl>
+    <w:p/>
+    <w:p/>
+    <w:p>
+      <w:pPr>
+        <w:pStyle w:val="berschrift4"/>
+      </w:pPr>
+      <w:r>
+        <w:t>Elaboration</w:t>
+      </w:r>
+    </w:p>
+    <w:tbl>
+      <w:tblPr>
+        <w:tblW w:w="8400" w:type="dxa"/>
+        <w:tblInd w:w="55" w:type="dxa"/>
+        <w:tblCellMar>
+          <w:left w:w="70" w:type="dxa"/>
+          <w:right w:w="70" w:type="dxa"/>
+        </w:tblCellMar>
+        <w:tblLook w:val="04A0" w:firstRow="1" w:lastRow="0" w:firstColumn="1" w:lastColumn="0" w:noHBand="0" w:noVBand="1"/>
+      </w:tblPr>
+      <w:tblGrid>
+        <w:gridCol w:w="1700"/>
+        <w:gridCol w:w="3300"/>
+        <w:gridCol w:w="1700"/>
+        <w:gridCol w:w="1700"/>
+      </w:tblGrid>
+      <w:tr>
+        <w:trPr>
+          <w:trHeight w:val="300"/>
+        </w:trPr>
+        <w:tc>
+          <w:tcPr>
+            <w:tcW w:w="1700" w:type="dxa"/>
+            <w:tcBorders>
+              <w:top w:val="single" w:sz="4" w:space="0" w:color="92CDDC"/>
+              <w:left w:val="single" w:sz="4" w:space="0" w:color="92CDDC"/>
+              <w:bottom w:val="single" w:sz="4" w:space="0" w:color="92CDDC"/>
+              <w:right w:val="nil"/>
+            </w:tcBorders>
+            <w:shd w:val="clear" w:color="000000" w:fill="C6EFCE"/>
+            <w:noWrap/>
+            <w:vAlign w:val="bottom"/>
+            <w:hideMark/>
+          </w:tcPr>
+          <w:p>
+            <w:pPr>
+              <w:rPr>
+                <w:rFonts w:ascii="Calibri" w:eastAsia="Times New Roman" w:hAnsi="Calibri" w:cs="Times New Roman"/>
+                <w:color w:val="006100"/>
+              </w:rPr>
+            </w:pPr>
+            <w:r>
+              <w:rPr>
+                <w:rFonts w:ascii="Calibri" w:eastAsia="Times New Roman" w:hAnsi="Calibri" w:cs="Times New Roman"/>
+                <w:color w:val="006100"/>
+              </w:rPr>
+              <w:t>Mitarbeiter</w:t>
+            </w:r>
+          </w:p>
+        </w:tc>
+        <w:tc>
+          <w:tcPr>
+            <w:tcW w:w="3300" w:type="dxa"/>
+            <w:tcBorders>
+              <w:top w:val="single" w:sz="4" w:space="0" w:color="92CDDC"/>
+              <w:left w:val="nil"/>
+              <w:bottom w:val="single" w:sz="4" w:space="0" w:color="92CDDC"/>
+              <w:right w:val="nil"/>
+            </w:tcBorders>
+            <w:shd w:val="clear" w:color="000000" w:fill="C6EFCE"/>
+            <w:noWrap/>
+            <w:vAlign w:val="bottom"/>
+            <w:hideMark/>
+          </w:tcPr>
+          <w:p>
+            <w:pPr>
+              <w:rPr>
+                <w:rFonts w:ascii="Calibri" w:eastAsia="Times New Roman" w:hAnsi="Calibri" w:cs="Times New Roman"/>
+                <w:color w:val="006100"/>
+              </w:rPr>
+            </w:pPr>
+            <w:r>
+              <w:rPr>
+                <w:rFonts w:ascii="Calibri" w:eastAsia="Times New Roman" w:hAnsi="Calibri" w:cs="Times New Roman"/>
+                <w:color w:val="006100"/>
+              </w:rPr>
+              <w:t>Bezeichnung</w:t>
+            </w:r>
+          </w:p>
+        </w:tc>
+        <w:tc>
+          <w:tcPr>
+            <w:tcW w:w="1700" w:type="dxa"/>
+            <w:tcBorders>
+              <w:top w:val="single" w:sz="4" w:space="0" w:color="92CDDC"/>
+              <w:left w:val="nil"/>
+              <w:bottom w:val="single" w:sz="4" w:space="0" w:color="92CDDC"/>
+              <w:right w:val="nil"/>
+            </w:tcBorders>
+            <w:shd w:val="clear" w:color="000000" w:fill="C6EFCE"/>
+            <w:noWrap/>
+            <w:vAlign w:val="bottom"/>
+            <w:hideMark/>
+          </w:tcPr>
+          <w:p>
+            <w:pPr>
+              <w:rPr>
+                <w:rFonts w:ascii="Calibri" w:eastAsia="Times New Roman" w:hAnsi="Calibri" w:cs="Times New Roman"/>
+                <w:color w:val="006100"/>
+              </w:rPr>
+            </w:pPr>
+            <w:r>
+              <w:rPr>
+                <w:rFonts w:ascii="Calibri" w:eastAsia="Times New Roman" w:hAnsi="Calibri" w:cs="Times New Roman"/>
+                <w:color w:val="006100"/>
+              </w:rPr>
+              <w:t>Soll [h]</w:t>
+            </w:r>
+          </w:p>
+        </w:tc>
+        <w:tc>
+          <w:tcPr>
+            <w:tcW w:w="1700" w:type="dxa"/>
+            <w:tcBorders>
+              <w:top w:val="single" w:sz="4" w:space="0" w:color="92CDDC"/>
+              <w:left w:val="nil"/>
+              <w:bottom w:val="single" w:sz="4" w:space="0" w:color="92CDDC"/>
+              <w:right w:val="single" w:sz="4" w:space="0" w:color="92CDDC"/>
+            </w:tcBorders>
+            <w:shd w:val="clear" w:color="000000" w:fill="C6EFCE"/>
+            <w:noWrap/>
+            <w:vAlign w:val="bottom"/>
+            <w:hideMark/>
+          </w:tcPr>
+          <w:p>
+            <w:pPr>
+              <w:rPr>
+                <w:rFonts w:ascii="Calibri" w:eastAsia="Times New Roman" w:hAnsi="Calibri" w:cs="Times New Roman"/>
+                <w:color w:val="006100"/>
+              </w:rPr>
+            </w:pPr>
+            <w:r>
+              <w:rPr>
+                <w:rFonts w:ascii="Calibri" w:eastAsia="Times New Roman" w:hAnsi="Calibri" w:cs="Times New Roman"/>
+                <w:color w:val="006100"/>
+              </w:rPr>
+              <w:t>Ist [h]</w:t>
+            </w:r>
+          </w:p>
+        </w:tc>
+      </w:tr>
+      <w:tr>
+        <w:trPr>
+          <w:trHeight w:val="300"/>
+        </w:trPr>
+        <w:tc>
+          <w:tcPr>
+            <w:tcW w:w="1700" w:type="dxa"/>
+            <w:tcBorders>
+              <w:top w:val="single" w:sz="4" w:space="0" w:color="92CDDC"/>
+              <w:left w:val="single" w:sz="4" w:space="0" w:color="92CDDC"/>
+              <w:bottom w:val="single" w:sz="4" w:space="0" w:color="92CDDC"/>
+              <w:right w:val="nil"/>
+            </w:tcBorders>
+            <w:shd w:val="clear" w:color="auto" w:fill="auto"/>
+            <w:noWrap/>
+            <w:vAlign w:val="bottom"/>
+            <w:hideMark/>
+          </w:tcPr>
+          <w:p>
+            <w:pPr>
+              <w:rPr>
+                <w:rFonts w:ascii="Calibri" w:eastAsia="Times New Roman" w:hAnsi="Calibri" w:cs="Times New Roman"/>
+                <w:color w:val="000000"/>
+              </w:rPr>
+            </w:pPr>
+            <w:r>
+              <w:rPr>
+                <w:rFonts w:ascii="Calibri" w:eastAsia="Times New Roman" w:hAnsi="Calibri" w:cs="Times New Roman"/>
+                <w:color w:val="000000"/>
+              </w:rPr>
+              <w:t>NM</w:t>
+            </w:r>
+          </w:p>
+        </w:tc>
+        <w:tc>
+          <w:tcPr>
+            <w:tcW w:w="3300" w:type="dxa"/>
+            <w:tcBorders>
+              <w:top w:val="single" w:sz="4" w:space="0" w:color="92CDDC"/>
+              <w:left w:val="nil"/>
+              <w:bottom w:val="single" w:sz="4" w:space="0" w:color="92CDDC"/>
+              <w:right w:val="nil"/>
+            </w:tcBorders>
+            <w:shd w:val="clear" w:color="auto" w:fill="auto"/>
+            <w:noWrap/>
+            <w:vAlign w:val="bottom"/>
+            <w:hideMark/>
+          </w:tcPr>
+          <w:p>
+            <w:pPr>
+              <w:rPr>
+                <w:rFonts w:ascii="Calibri" w:eastAsia="Times New Roman" w:hAnsi="Calibri" w:cs="Times New Roman"/>
+                <w:color w:val="000000"/>
+              </w:rPr>
+            </w:pPr>
+            <w:r>
+              <w:rPr>
+                <w:rFonts w:ascii="Calibri" w:eastAsia="Times New Roman" w:hAnsi="Calibri" w:cs="Times New Roman"/>
+                <w:color w:val="000000"/>
+              </w:rPr>
+              <w:t>Projektmanagement erstellen</w:t>
+            </w:r>
+          </w:p>
+        </w:tc>
+        <w:tc>
+          <w:tcPr>
+            <w:tcW w:w="1700" w:type="dxa"/>
+            <w:tcBorders>
+              <w:top w:val="single" w:sz="4" w:space="0" w:color="92CDDC"/>
+              <w:left w:val="nil"/>
+              <w:bottom w:val="single" w:sz="4" w:space="0" w:color="92CDDC"/>
+              <w:right w:val="nil"/>
+            </w:tcBorders>
+            <w:shd w:val="clear" w:color="auto" w:fill="auto"/>
+            <w:noWrap/>
+            <w:vAlign w:val="bottom"/>
+            <w:hideMark/>
+          </w:tcPr>
+          <w:p>
+            <w:pPr>
+              <w:jc w:val="right"/>
+              <w:rPr>
+                <w:rFonts w:ascii="Calibri" w:eastAsia="Times New Roman" w:hAnsi="Calibri" w:cs="Times New Roman"/>
+                <w:color w:val="000000"/>
+              </w:rPr>
+            </w:pPr>
+            <w:r>
+              <w:rPr>
+                <w:rFonts w:ascii="Calibri" w:eastAsia="Times New Roman" w:hAnsi="Calibri" w:cs="Times New Roman"/>
+                <w:color w:val="000000"/>
+              </w:rPr>
+              <w:t>1</w:t>
+            </w:r>
+          </w:p>
+        </w:tc>
+        <w:tc>
+          <w:tcPr>
+            <w:tcW w:w="1700" w:type="dxa"/>
+            <w:tcBorders>
+              <w:top w:val="single" w:sz="4" w:space="0" w:color="92CDDC"/>
+              <w:left w:val="nil"/>
+              <w:bottom w:val="single" w:sz="4" w:space="0" w:color="92CDDC"/>
+              <w:right w:val="single" w:sz="4" w:space="0" w:color="92CDDC"/>
+            </w:tcBorders>
+            <w:shd w:val="clear" w:color="auto" w:fill="auto"/>
+            <w:noWrap/>
+            <w:vAlign w:val="bottom"/>
+            <w:hideMark/>
+          </w:tcPr>
+          <w:p>
+            <w:pPr>
+              <w:jc w:val="right"/>
+              <w:rPr>
+                <w:rFonts w:ascii="Calibri" w:eastAsia="Times New Roman" w:hAnsi="Calibri" w:cs="Times New Roman"/>
+                <w:color w:val="000000"/>
+              </w:rPr>
+            </w:pPr>
+            <w:r>
+              <w:rPr>
+                <w:rFonts w:ascii="Calibri" w:eastAsia="Times New Roman" w:hAnsi="Calibri" w:cs="Times New Roman"/>
+                <w:color w:val="000000"/>
+              </w:rPr>
+              <w:t>1</w:t>
+            </w:r>
+          </w:p>
+        </w:tc>
+      </w:tr>
+      <w:tr>
+        <w:trPr>
+          <w:trHeight w:val="300"/>
+        </w:trPr>
+        <w:tc>
+          <w:tcPr>
+            <w:tcW w:w="1700" w:type="dxa"/>
+            <w:tcBorders>
+              <w:top w:val="single" w:sz="4" w:space="0" w:color="92CDDC"/>
+              <w:left w:val="single" w:sz="4" w:space="0" w:color="92CDDC"/>
+              <w:bottom w:val="single" w:sz="4" w:space="0" w:color="92CDDC"/>
+              <w:right w:val="nil"/>
+            </w:tcBorders>
+            <w:shd w:val="clear" w:color="DAEEF3" w:fill="DAEEF3"/>
+            <w:noWrap/>
+            <w:vAlign w:val="bottom"/>
+            <w:hideMark/>
+          </w:tcPr>
+          <w:p>
+            <w:pPr>
+              <w:rPr>
+                <w:rFonts w:ascii="Calibri" w:eastAsia="Times New Roman" w:hAnsi="Calibri" w:cs="Times New Roman"/>
+                <w:color w:val="000000"/>
+              </w:rPr>
+            </w:pPr>
+            <w:r>
+              <w:rPr>
+                <w:rFonts w:ascii="Calibri" w:eastAsia="Times New Roman" w:hAnsi="Calibri" w:cs="Times New Roman"/>
+                <w:color w:val="000000"/>
+              </w:rPr>
+              <w:t>NM</w:t>
+            </w:r>
+          </w:p>
+        </w:tc>
+        <w:tc>
+          <w:tcPr>
+            <w:tcW w:w="3300" w:type="dxa"/>
+            <w:tcBorders>
+              <w:top w:val="single" w:sz="4" w:space="0" w:color="92CDDC"/>
+              <w:left w:val="nil"/>
+              <w:bottom w:val="single" w:sz="4" w:space="0" w:color="92CDDC"/>
+              <w:right w:val="nil"/>
+            </w:tcBorders>
+            <w:shd w:val="clear" w:color="DAEEF3" w:fill="DAEEF3"/>
+            <w:noWrap/>
+            <w:vAlign w:val="bottom"/>
+            <w:hideMark/>
+          </w:tcPr>
+          <w:p>
+            <w:pPr>
+              <w:rPr>
+                <w:rFonts w:ascii="Calibri" w:eastAsia="Times New Roman" w:hAnsi="Calibri" w:cs="Times New Roman"/>
+                <w:color w:val="000000"/>
+              </w:rPr>
+            </w:pPr>
+            <w:r>
+              <w:rPr>
+                <w:rFonts w:ascii="Calibri" w:eastAsia="Times New Roman" w:hAnsi="Calibri" w:cs="Times New Roman"/>
+                <w:color w:val="000000"/>
+              </w:rPr>
+              <w:t>Anwendungsfälle schreiben</w:t>
+            </w:r>
+          </w:p>
+        </w:tc>
+        <w:tc>
+          <w:tcPr>
+            <w:tcW w:w="1700" w:type="dxa"/>
+            <w:tcBorders>
+              <w:top w:val="single" w:sz="4" w:space="0" w:color="92CDDC"/>
+              <w:left w:val="nil"/>
+              <w:bottom w:val="single" w:sz="4" w:space="0" w:color="92CDDC"/>
+              <w:right w:val="nil"/>
+            </w:tcBorders>
+            <w:shd w:val="clear" w:color="DAEEF3" w:fill="DAEEF3"/>
+            <w:noWrap/>
+            <w:vAlign w:val="bottom"/>
+            <w:hideMark/>
+          </w:tcPr>
+          <w:p>
+            <w:pPr>
+              <w:jc w:val="right"/>
+              <w:rPr>
+                <w:rFonts w:ascii="Calibri" w:eastAsia="Times New Roman" w:hAnsi="Calibri" w:cs="Times New Roman"/>
+                <w:color w:val="000000"/>
+              </w:rPr>
+            </w:pPr>
+            <w:r>
+              <w:rPr>
+                <w:rFonts w:ascii="Calibri" w:eastAsia="Times New Roman" w:hAnsi="Calibri" w:cs="Times New Roman"/>
+                <w:color w:val="000000"/>
+              </w:rPr>
+              <w:t>4</w:t>
+            </w:r>
+          </w:p>
+        </w:tc>
+        <w:tc>
+          <w:tcPr>
+            <w:tcW w:w="1700" w:type="dxa"/>
+            <w:tcBorders>
+              <w:top w:val="single" w:sz="4" w:space="0" w:color="92CDDC"/>
+              <w:left w:val="nil"/>
+              <w:bottom w:val="single" w:sz="4" w:space="0" w:color="92CDDC"/>
+              <w:right w:val="single" w:sz="4" w:space="0" w:color="92CDDC"/>
+            </w:tcBorders>
+            <w:shd w:val="clear" w:color="DAEEF3" w:fill="DAEEF3"/>
+            <w:noWrap/>
+            <w:vAlign w:val="bottom"/>
+            <w:hideMark/>
+          </w:tcPr>
+          <w:p>
+            <w:pPr>
+              <w:jc w:val="right"/>
+              <w:rPr>
+                <w:rFonts w:ascii="Calibri" w:eastAsia="Times New Roman" w:hAnsi="Calibri" w:cs="Times New Roman"/>
+                <w:color w:val="000000"/>
+              </w:rPr>
+            </w:pPr>
+            <w:r>
+              <w:rPr>
+                <w:rFonts w:ascii="Calibri" w:eastAsia="Times New Roman" w:hAnsi="Calibri" w:cs="Times New Roman"/>
+                <w:color w:val="000000"/>
+              </w:rPr>
+              <w:t>3</w:t>
+            </w:r>
+          </w:p>
+        </w:tc>
+      </w:tr>
+      <w:tr>
+        <w:trPr>
+          <w:trHeight w:val="300"/>
+        </w:trPr>
+        <w:tc>
+          <w:tcPr>
+            <w:tcW w:w="1700" w:type="dxa"/>
+            <w:tcBorders>
+              <w:top w:val="single" w:sz="4" w:space="0" w:color="92CDDC"/>
+              <w:left w:val="single" w:sz="4" w:space="0" w:color="92CDDC"/>
+              <w:bottom w:val="single" w:sz="4" w:space="0" w:color="92CDDC"/>
+              <w:right w:val="nil"/>
+            </w:tcBorders>
+            <w:shd w:val="clear" w:color="auto" w:fill="auto"/>
+            <w:noWrap/>
+            <w:vAlign w:val="bottom"/>
+            <w:hideMark/>
+          </w:tcPr>
+          <w:p>
+            <w:pPr>
+              <w:rPr>
+                <w:rFonts w:ascii="Calibri" w:eastAsia="Times New Roman" w:hAnsi="Calibri" w:cs="Times New Roman"/>
+                <w:color w:val="000000"/>
+              </w:rPr>
+            </w:pPr>
+            <w:r>
+              <w:rPr>
+                <w:rFonts w:ascii="Calibri" w:eastAsia="Times New Roman" w:hAnsi="Calibri" w:cs="Times New Roman"/>
+                <w:color w:val="000000"/>
+              </w:rPr>
+              <w:t>SS</w:t>
+            </w:r>
+          </w:p>
+        </w:tc>
+        <w:tc>
+          <w:tcPr>
+            <w:tcW w:w="3300" w:type="dxa"/>
+            <w:tcBorders>
+              <w:top w:val="single" w:sz="4" w:space="0" w:color="92CDDC"/>
+              <w:left w:val="nil"/>
+              <w:bottom w:val="single" w:sz="4" w:space="0" w:color="92CDDC"/>
+              <w:right w:val="nil"/>
+            </w:tcBorders>
+            <w:shd w:val="clear" w:color="auto" w:fill="auto"/>
+            <w:noWrap/>
+            <w:vAlign w:val="bottom"/>
+            <w:hideMark/>
+          </w:tcPr>
+          <w:p>
+            <w:pPr>
+              <w:rPr>
+                <w:rFonts w:ascii="Calibri" w:eastAsia="Times New Roman" w:hAnsi="Calibri" w:cs="Times New Roman"/>
+                <w:color w:val="000000"/>
+              </w:rPr>
+            </w:pPr>
+            <w:r>
+              <w:rPr>
+                <w:rFonts w:ascii="Calibri" w:eastAsia="Times New Roman" w:hAnsi="Calibri" w:cs="Times New Roman"/>
+                <w:color w:val="000000"/>
+              </w:rPr>
+              <w:t>eine erste Architektur</w:t>
+            </w:r>
+          </w:p>
+        </w:tc>
+        <w:tc>
+          <w:tcPr>
+            <w:tcW w:w="1700" w:type="dxa"/>
+            <w:tcBorders>
+              <w:top w:val="single" w:sz="4" w:space="0" w:color="92CDDC"/>
+              <w:left w:val="nil"/>
+              <w:bottom w:val="single" w:sz="4" w:space="0" w:color="92CDDC"/>
+              <w:right w:val="nil"/>
+            </w:tcBorders>
+            <w:shd w:val="clear" w:color="auto" w:fill="auto"/>
+            <w:noWrap/>
+            <w:vAlign w:val="bottom"/>
+            <w:hideMark/>
+          </w:tcPr>
+          <w:p>
+            <w:pPr>
+              <w:jc w:val="right"/>
+              <w:rPr>
+                <w:rFonts w:ascii="Calibri" w:eastAsia="Times New Roman" w:hAnsi="Calibri" w:cs="Times New Roman"/>
+                <w:color w:val="000000"/>
+              </w:rPr>
+            </w:pPr>
+            <w:r>
+              <w:rPr>
+                <w:rFonts w:ascii="Calibri" w:eastAsia="Times New Roman" w:hAnsi="Calibri" w:cs="Times New Roman"/>
+                <w:color w:val="000000"/>
+              </w:rPr>
+              <w:t>2</w:t>
+            </w:r>
+          </w:p>
+        </w:tc>
+        <w:tc>
+          <w:tcPr>
+            <w:tcW w:w="1700" w:type="dxa"/>
+            <w:tcBorders>
+              <w:top w:val="single" w:sz="4" w:space="0" w:color="92CDDC"/>
+              <w:left w:val="nil"/>
+              <w:bottom w:val="single" w:sz="4" w:space="0" w:color="92CDDC"/>
+              <w:right w:val="single" w:sz="4" w:space="0" w:color="92CDDC"/>
+            </w:tcBorders>
+            <w:shd w:val="clear" w:color="auto" w:fill="auto"/>
+            <w:noWrap/>
+            <w:vAlign w:val="bottom"/>
+            <w:hideMark/>
+          </w:tcPr>
+          <w:p>
+            <w:pPr>
+              <w:jc w:val="right"/>
+              <w:rPr>
+                <w:rFonts w:ascii="Calibri" w:eastAsia="Times New Roman" w:hAnsi="Calibri" w:cs="Times New Roman"/>
+                <w:color w:val="000000"/>
+              </w:rPr>
+            </w:pPr>
+            <w:r>
+              <w:rPr>
+                <w:rFonts w:ascii="Calibri" w:eastAsia="Times New Roman" w:hAnsi="Calibri" w:cs="Times New Roman"/>
+                <w:color w:val="000000"/>
+              </w:rPr>
+              <w:t>2</w:t>
+            </w:r>
+          </w:p>
+        </w:tc>
+      </w:tr>
+      <w:tr>
+        <w:trPr>
+          <w:trHeight w:val="300"/>
+        </w:trPr>
+        <w:tc>
+          <w:tcPr>
+            <w:tcW w:w="1700" w:type="dxa"/>
+            <w:tcBorders>
+              <w:top w:val="single" w:sz="4" w:space="0" w:color="92CDDC"/>
+              <w:left w:val="single" w:sz="4" w:space="0" w:color="92CDDC"/>
+              <w:bottom w:val="single" w:sz="4" w:space="0" w:color="92CDDC"/>
+              <w:right w:val="nil"/>
+            </w:tcBorders>
+            <w:shd w:val="clear" w:color="DAEEF3" w:fill="DAEEF3"/>
+            <w:noWrap/>
+            <w:vAlign w:val="bottom"/>
+            <w:hideMark/>
+          </w:tcPr>
+          <w:p>
+            <w:pPr>
+              <w:rPr>
+                <w:rFonts w:ascii="Calibri" w:eastAsia="Times New Roman" w:hAnsi="Calibri" w:cs="Times New Roman"/>
+                <w:color w:val="000000"/>
+              </w:rPr>
+            </w:pPr>
+            <w:r>
+              <w:rPr>
+                <w:rFonts w:ascii="Calibri" w:eastAsia="Times New Roman" w:hAnsi="Calibri" w:cs="Times New Roman"/>
+                <w:color w:val="000000"/>
+              </w:rPr>
+              <w:t>BH</w:t>
+            </w:r>
+          </w:p>
+        </w:tc>
+        <w:tc>
+          <w:tcPr>
+            <w:tcW w:w="3300" w:type="dxa"/>
+            <w:tcBorders>
+              <w:top w:val="single" w:sz="4" w:space="0" w:color="92CDDC"/>
+              <w:left w:val="nil"/>
+              <w:bottom w:val="single" w:sz="4" w:space="0" w:color="92CDDC"/>
+              <w:right w:val="nil"/>
+            </w:tcBorders>
+            <w:shd w:val="clear" w:color="DAEEF3" w:fill="DAEEF3"/>
+            <w:noWrap/>
+            <w:vAlign w:val="bottom"/>
+            <w:hideMark/>
+          </w:tcPr>
+          <w:p>
+            <w:pPr>
+              <w:rPr>
+                <w:rFonts w:ascii="Calibri" w:eastAsia="Times New Roman" w:hAnsi="Calibri" w:cs="Times New Roman"/>
+                <w:color w:val="000000"/>
+              </w:rPr>
+            </w:pPr>
+            <w:r>
+              <w:rPr>
+                <w:rFonts w:ascii="Calibri" w:eastAsia="Times New Roman" w:hAnsi="Calibri" w:cs="Times New Roman"/>
+                <w:color w:val="000000"/>
+              </w:rPr>
+              <w:t>zusätzliche Spezifikationen</w:t>
+            </w:r>
+          </w:p>
+        </w:tc>
+        <w:tc>
+          <w:tcPr>
+            <w:tcW w:w="1700" w:type="dxa"/>
+            <w:tcBorders>
+              <w:top w:val="single" w:sz="4" w:space="0" w:color="92CDDC"/>
+              <w:left w:val="nil"/>
+              <w:bottom w:val="single" w:sz="4" w:space="0" w:color="92CDDC"/>
+              <w:right w:val="nil"/>
+            </w:tcBorders>
+            <w:shd w:val="clear" w:color="DAEEF3" w:fill="DAEEF3"/>
+            <w:noWrap/>
+            <w:vAlign w:val="bottom"/>
+            <w:hideMark/>
+          </w:tcPr>
+          <w:p>
+            <w:pPr>
+              <w:jc w:val="right"/>
+              <w:rPr>
+                <w:rFonts w:ascii="Calibri" w:eastAsia="Times New Roman" w:hAnsi="Calibri" w:cs="Times New Roman"/>
+                <w:color w:val="000000"/>
+              </w:rPr>
+            </w:pPr>
+            <w:r>
+              <w:rPr>
+                <w:rFonts w:ascii="Calibri" w:eastAsia="Times New Roman" w:hAnsi="Calibri" w:cs="Times New Roman"/>
+                <w:color w:val="000000"/>
+              </w:rPr>
+              <w:t>2</w:t>
+            </w:r>
+          </w:p>
+        </w:tc>
+        <w:tc>
+          <w:tcPr>
+            <w:tcW w:w="1700" w:type="dxa"/>
+            <w:tcBorders>
+              <w:top w:val="single" w:sz="4" w:space="0" w:color="92CDDC"/>
+              <w:left w:val="nil"/>
+              <w:bottom w:val="single" w:sz="4" w:space="0" w:color="92CDDC"/>
+              <w:right w:val="single" w:sz="4" w:space="0" w:color="92CDDC"/>
+            </w:tcBorders>
+            <w:shd w:val="clear" w:color="DAEEF3" w:fill="DAEEF3"/>
+            <w:noWrap/>
+            <w:vAlign w:val="bottom"/>
+            <w:hideMark/>
+          </w:tcPr>
+          <w:p>
+            <w:pPr>
+              <w:jc w:val="right"/>
+              <w:rPr>
+                <w:rFonts w:ascii="Calibri" w:eastAsia="Times New Roman" w:hAnsi="Calibri" w:cs="Times New Roman"/>
+                <w:color w:val="000000"/>
+              </w:rPr>
+            </w:pPr>
+            <w:r>
+              <w:rPr>
+                <w:rFonts w:ascii="Calibri" w:eastAsia="Times New Roman" w:hAnsi="Calibri" w:cs="Times New Roman"/>
+                <w:color w:val="000000"/>
+              </w:rPr>
+              <w:t>2</w:t>
+            </w:r>
+          </w:p>
+        </w:tc>
+      </w:tr>
+      <w:tr>
+        <w:trPr>
+          <w:trHeight w:val="300"/>
+        </w:trPr>
+        <w:tc>
+          <w:tcPr>
+            <w:tcW w:w="1700" w:type="dxa"/>
+            <w:tcBorders>
+              <w:top w:val="single" w:sz="4" w:space="0" w:color="92CDDC"/>
+              <w:left w:val="single" w:sz="4" w:space="0" w:color="92CDDC"/>
+              <w:bottom w:val="single" w:sz="4" w:space="0" w:color="92CDDC"/>
+              <w:right w:val="nil"/>
+            </w:tcBorders>
+            <w:shd w:val="clear" w:color="auto" w:fill="auto"/>
+            <w:noWrap/>
+            <w:vAlign w:val="bottom"/>
+            <w:hideMark/>
+          </w:tcPr>
+          <w:p>
+            <w:pPr>
+              <w:rPr>
+                <w:rFonts w:ascii="Calibri" w:eastAsia="Times New Roman" w:hAnsi="Calibri" w:cs="Times New Roman"/>
+                <w:color w:val="000000"/>
+              </w:rPr>
+            </w:pPr>
+            <w:r>
+              <w:rPr>
+                <w:rFonts w:ascii="Calibri" w:eastAsia="Times New Roman" w:hAnsi="Calibri" w:cs="Times New Roman"/>
+                <w:color w:val="000000"/>
+              </w:rPr>
+              <w:t>NM</w:t>
+            </w:r>
+          </w:p>
+        </w:tc>
+        <w:tc>
+          <w:tcPr>
+            <w:tcW w:w="3300" w:type="dxa"/>
+            <w:tcBorders>
+              <w:top w:val="single" w:sz="4" w:space="0" w:color="92CDDC"/>
+              <w:left w:val="nil"/>
+              <w:bottom w:val="single" w:sz="4" w:space="0" w:color="92CDDC"/>
+              <w:right w:val="nil"/>
+            </w:tcBorders>
+            <w:shd w:val="clear" w:color="auto" w:fill="auto"/>
+            <w:noWrap/>
+            <w:vAlign w:val="bottom"/>
+            <w:hideMark/>
+          </w:tcPr>
+          <w:p>
+            <w:pPr>
+              <w:rPr>
+                <w:rFonts w:ascii="Calibri" w:eastAsia="Times New Roman" w:hAnsi="Calibri" w:cs="Times New Roman"/>
+                <w:color w:val="000000"/>
+              </w:rPr>
+            </w:pPr>
+            <w:proofErr w:type="spellStart"/>
+            <w:r>
+              <w:rPr>
+                <w:rFonts w:ascii="Calibri" w:eastAsia="Times New Roman" w:hAnsi="Calibri" w:cs="Times New Roman"/>
+                <w:color w:val="000000"/>
+              </w:rPr>
+              <w:t>Anwendugsfalldiagramm</w:t>
+            </w:r>
+            <w:proofErr w:type="spellEnd"/>
+          </w:p>
+        </w:tc>
+        <w:tc>
+          <w:tcPr>
+            <w:tcW w:w="1700" w:type="dxa"/>
+            <w:tcBorders>
+              <w:top w:val="single" w:sz="4" w:space="0" w:color="92CDDC"/>
+              <w:left w:val="nil"/>
+              <w:bottom w:val="single" w:sz="4" w:space="0" w:color="92CDDC"/>
+              <w:right w:val="nil"/>
+            </w:tcBorders>
+            <w:shd w:val="clear" w:color="auto" w:fill="auto"/>
+            <w:noWrap/>
+            <w:vAlign w:val="bottom"/>
+            <w:hideMark/>
+          </w:tcPr>
+          <w:p>
+            <w:pPr>
+              <w:jc w:val="right"/>
+              <w:rPr>
+                <w:rFonts w:ascii="Calibri" w:eastAsia="Times New Roman" w:hAnsi="Calibri" w:cs="Times New Roman"/>
+                <w:color w:val="000000"/>
+              </w:rPr>
+            </w:pPr>
+            <w:r>
+              <w:rPr>
+                <w:rFonts w:ascii="Calibri" w:eastAsia="Times New Roman" w:hAnsi="Calibri" w:cs="Times New Roman"/>
+                <w:color w:val="000000"/>
+              </w:rPr>
+              <w:t>1</w:t>
+            </w:r>
+          </w:p>
+        </w:tc>
+        <w:tc>
+          <w:tcPr>
+            <w:tcW w:w="1700" w:type="dxa"/>
+            <w:tcBorders>
+              <w:top w:val="single" w:sz="4" w:space="0" w:color="92CDDC"/>
+              <w:left w:val="nil"/>
+              <w:bottom w:val="single" w:sz="4" w:space="0" w:color="92CDDC"/>
+              <w:right w:val="single" w:sz="4" w:space="0" w:color="92CDDC"/>
+            </w:tcBorders>
+            <w:shd w:val="clear" w:color="auto" w:fill="auto"/>
+            <w:noWrap/>
+            <w:vAlign w:val="bottom"/>
+            <w:hideMark/>
+          </w:tcPr>
+          <w:p>
+            <w:pPr>
+              <w:jc w:val="right"/>
+              <w:rPr>
+                <w:rFonts w:ascii="Calibri" w:eastAsia="Times New Roman" w:hAnsi="Calibri" w:cs="Times New Roman"/>
+                <w:color w:val="000000"/>
+              </w:rPr>
+            </w:pPr>
+            <w:r>
+              <w:rPr>
+                <w:rFonts w:ascii="Calibri" w:eastAsia="Times New Roman" w:hAnsi="Calibri" w:cs="Times New Roman"/>
+                <w:color w:val="000000"/>
+              </w:rPr>
+              <w:t>1</w:t>
+            </w:r>
+          </w:p>
+        </w:tc>
+      </w:tr>
+      <w:tr>
+        <w:trPr>
+          <w:trHeight w:val="300"/>
+        </w:trPr>
+        <w:tc>
+          <w:tcPr>
+            <w:tcW w:w="1700" w:type="dxa"/>
+            <w:tcBorders>
+              <w:top w:val="single" w:sz="4" w:space="0" w:color="92CDDC"/>
+              <w:left w:val="single" w:sz="4" w:space="0" w:color="92CDDC"/>
+              <w:bottom w:val="single" w:sz="4" w:space="0" w:color="92CDDC"/>
+              <w:right w:val="nil"/>
+            </w:tcBorders>
+            <w:shd w:val="clear" w:color="DAEEF3" w:fill="DAEEF3"/>
+            <w:noWrap/>
+            <w:vAlign w:val="bottom"/>
+            <w:hideMark/>
+          </w:tcPr>
+          <w:p>
+            <w:pPr>
+              <w:rPr>
+                <w:rFonts w:ascii="Calibri" w:eastAsia="Times New Roman" w:hAnsi="Calibri" w:cs="Times New Roman"/>
+                <w:color w:val="000000"/>
+              </w:rPr>
+            </w:pPr>
+            <w:r>
+              <w:rPr>
+                <w:rFonts w:ascii="Calibri" w:eastAsia="Times New Roman" w:hAnsi="Calibri" w:cs="Times New Roman"/>
+                <w:color w:val="000000"/>
+              </w:rPr>
+              <w:t>FB</w:t>
+            </w:r>
+          </w:p>
+        </w:tc>
+        <w:tc>
+          <w:tcPr>
+            <w:tcW w:w="3300" w:type="dxa"/>
+            <w:tcBorders>
+              <w:top w:val="single" w:sz="4" w:space="0" w:color="92CDDC"/>
+              <w:left w:val="nil"/>
+              <w:bottom w:val="single" w:sz="4" w:space="0" w:color="92CDDC"/>
+              <w:right w:val="nil"/>
+            </w:tcBorders>
+            <w:shd w:val="clear" w:color="DAEEF3" w:fill="DAEEF3"/>
+            <w:noWrap/>
+            <w:vAlign w:val="bottom"/>
+            <w:hideMark/>
+          </w:tcPr>
+          <w:p>
+            <w:pPr>
+              <w:rPr>
+                <w:rFonts w:ascii="Calibri" w:eastAsia="Times New Roman" w:hAnsi="Calibri" w:cs="Times New Roman"/>
+                <w:color w:val="000000"/>
+              </w:rPr>
+            </w:pPr>
+            <w:r>
+              <w:rPr>
+                <w:rFonts w:ascii="Calibri" w:eastAsia="Times New Roman" w:hAnsi="Calibri" w:cs="Times New Roman"/>
+                <w:color w:val="000000"/>
+              </w:rPr>
+              <w:t>System-Sequenzdiagramm</w:t>
+            </w:r>
+          </w:p>
+        </w:tc>
+        <w:tc>
+          <w:tcPr>
+            <w:tcW w:w="1700" w:type="dxa"/>
+            <w:tcBorders>
+              <w:top w:val="single" w:sz="4" w:space="0" w:color="92CDDC"/>
+              <w:left w:val="nil"/>
+              <w:bottom w:val="single" w:sz="4" w:space="0" w:color="92CDDC"/>
+              <w:right w:val="nil"/>
+            </w:tcBorders>
+            <w:shd w:val="clear" w:color="DAEEF3" w:fill="DAEEF3"/>
+            <w:noWrap/>
+            <w:vAlign w:val="bottom"/>
+            <w:hideMark/>
+          </w:tcPr>
+          <w:p>
+            <w:pPr>
+              <w:jc w:val="right"/>
+              <w:rPr>
+                <w:rFonts w:ascii="Calibri" w:eastAsia="Times New Roman" w:hAnsi="Calibri" w:cs="Times New Roman"/>
+                <w:color w:val="000000"/>
+              </w:rPr>
+            </w:pPr>
+            <w:r>
+              <w:rPr>
+                <w:rFonts w:ascii="Calibri" w:eastAsia="Times New Roman" w:hAnsi="Calibri" w:cs="Times New Roman"/>
+                <w:color w:val="000000"/>
+              </w:rPr>
+              <w:t>2</w:t>
+            </w:r>
+          </w:p>
+        </w:tc>
+        <w:tc>
+          <w:tcPr>
+            <w:tcW w:w="1700" w:type="dxa"/>
+            <w:tcBorders>
+              <w:top w:val="single" w:sz="4" w:space="0" w:color="92CDDC"/>
+              <w:left w:val="nil"/>
+              <w:bottom w:val="single" w:sz="4" w:space="0" w:color="92CDDC"/>
+              <w:right w:val="single" w:sz="4" w:space="0" w:color="92CDDC"/>
+            </w:tcBorders>
+            <w:shd w:val="clear" w:color="DAEEF3" w:fill="DAEEF3"/>
+            <w:noWrap/>
+            <w:vAlign w:val="bottom"/>
+            <w:hideMark/>
+          </w:tcPr>
+          <w:p>
+            <w:pPr>
+              <w:jc w:val="right"/>
+              <w:rPr>
+                <w:rFonts w:ascii="Calibri" w:eastAsia="Times New Roman" w:hAnsi="Calibri" w:cs="Times New Roman"/>
+                <w:color w:val="000000"/>
+              </w:rPr>
+            </w:pPr>
+            <w:r>
+              <w:rPr>
+                <w:rFonts w:ascii="Calibri" w:eastAsia="Times New Roman" w:hAnsi="Calibri" w:cs="Times New Roman"/>
+                <w:color w:val="000000"/>
+              </w:rPr>
+              <w:t>2</w:t>
+            </w:r>
+          </w:p>
+        </w:tc>
+      </w:tr>
+      <w:tr>
+        <w:trPr>
+          <w:trHeight w:val="300"/>
+        </w:trPr>
+        <w:tc>
+          <w:tcPr>
+            <w:tcW w:w="1700" w:type="dxa"/>
+            <w:tcBorders>
+              <w:top w:val="single" w:sz="4" w:space="0" w:color="92CDDC"/>
+              <w:left w:val="single" w:sz="4" w:space="0" w:color="92CDDC"/>
+              <w:bottom w:val="single" w:sz="4" w:space="0" w:color="92CDDC"/>
+              <w:right w:val="nil"/>
+            </w:tcBorders>
+            <w:shd w:val="clear" w:color="auto" w:fill="auto"/>
+            <w:noWrap/>
+            <w:vAlign w:val="bottom"/>
+            <w:hideMark/>
+          </w:tcPr>
+          <w:p>
+            <w:pPr>
+              <w:rPr>
+                <w:rFonts w:ascii="Calibri" w:eastAsia="Times New Roman" w:hAnsi="Calibri" w:cs="Times New Roman"/>
+                <w:color w:val="000000"/>
+              </w:rPr>
+            </w:pPr>
+            <w:r>
+              <w:rPr>
+                <w:rFonts w:ascii="Calibri" w:eastAsia="Times New Roman" w:hAnsi="Calibri" w:cs="Times New Roman"/>
+                <w:color w:val="000000"/>
+              </w:rPr>
+              <w:t>FB</w:t>
+            </w:r>
+          </w:p>
+        </w:tc>
+        <w:tc>
+          <w:tcPr>
+            <w:tcW w:w="3300" w:type="dxa"/>
+            <w:tcBorders>
+              <w:top w:val="single" w:sz="4" w:space="0" w:color="92CDDC"/>
+              <w:left w:val="nil"/>
+              <w:bottom w:val="single" w:sz="4" w:space="0" w:color="92CDDC"/>
+              <w:right w:val="nil"/>
+            </w:tcBorders>
+            <w:shd w:val="clear" w:color="auto" w:fill="auto"/>
+            <w:noWrap/>
+            <w:vAlign w:val="bottom"/>
+            <w:hideMark/>
+          </w:tcPr>
+          <w:p>
+            <w:pPr>
+              <w:rPr>
+                <w:rFonts w:ascii="Calibri" w:eastAsia="Times New Roman" w:hAnsi="Calibri" w:cs="Times New Roman"/>
+                <w:color w:val="000000"/>
+              </w:rPr>
+            </w:pPr>
+            <w:r>
+              <w:rPr>
+                <w:rFonts w:ascii="Calibri" w:eastAsia="Times New Roman" w:hAnsi="Calibri" w:cs="Times New Roman"/>
+                <w:color w:val="000000"/>
+              </w:rPr>
+              <w:t>Systemoperationen</w:t>
+            </w:r>
+          </w:p>
+        </w:tc>
+        <w:tc>
+          <w:tcPr>
+            <w:tcW w:w="1700" w:type="dxa"/>
+            <w:tcBorders>
+              <w:top w:val="single" w:sz="4" w:space="0" w:color="92CDDC"/>
+              <w:left w:val="nil"/>
+              <w:bottom w:val="single" w:sz="4" w:space="0" w:color="92CDDC"/>
+              <w:right w:val="nil"/>
+            </w:tcBorders>
+            <w:shd w:val="clear" w:color="auto" w:fill="auto"/>
+            <w:noWrap/>
+            <w:vAlign w:val="bottom"/>
+            <w:hideMark/>
+          </w:tcPr>
+          <w:p>
+            <w:pPr>
+              <w:jc w:val="right"/>
+              <w:rPr>
+                <w:rFonts w:ascii="Calibri" w:eastAsia="Times New Roman" w:hAnsi="Calibri" w:cs="Times New Roman"/>
+                <w:color w:val="000000"/>
+              </w:rPr>
+            </w:pPr>
+            <w:r>
+              <w:rPr>
+                <w:rFonts w:ascii="Calibri" w:eastAsia="Times New Roman" w:hAnsi="Calibri" w:cs="Times New Roman"/>
+                <w:color w:val="000000"/>
+              </w:rPr>
+              <w:t>0.5</w:t>
+            </w:r>
+          </w:p>
+        </w:tc>
+        <w:tc>
+          <w:tcPr>
+            <w:tcW w:w="1700" w:type="dxa"/>
+            <w:tcBorders>
+              <w:top w:val="single" w:sz="4" w:space="0" w:color="92CDDC"/>
+              <w:left w:val="nil"/>
+              <w:bottom w:val="single" w:sz="4" w:space="0" w:color="92CDDC"/>
+              <w:right w:val="single" w:sz="4" w:space="0" w:color="92CDDC"/>
+            </w:tcBorders>
+            <w:shd w:val="clear" w:color="auto" w:fill="auto"/>
+            <w:noWrap/>
+            <w:vAlign w:val="bottom"/>
+            <w:hideMark/>
+          </w:tcPr>
+          <w:p>
+            <w:pPr>
+              <w:jc w:val="right"/>
+              <w:rPr>
+                <w:rFonts w:ascii="Calibri" w:eastAsia="Times New Roman" w:hAnsi="Calibri" w:cs="Times New Roman"/>
+                <w:color w:val="000000"/>
+              </w:rPr>
+            </w:pPr>
+            <w:r>
+              <w:rPr>
+                <w:rFonts w:ascii="Calibri" w:eastAsia="Times New Roman" w:hAnsi="Calibri" w:cs="Times New Roman"/>
+                <w:color w:val="000000"/>
+              </w:rPr>
+              <w:t>1</w:t>
+            </w:r>
+          </w:p>
+        </w:tc>
+      </w:tr>
+      <w:tr>
+        <w:trPr>
+          <w:trHeight w:val="300"/>
+        </w:trPr>
+        <w:tc>
+          <w:tcPr>
+            <w:tcW w:w="1700" w:type="dxa"/>
+            <w:tcBorders>
+              <w:top w:val="single" w:sz="4" w:space="0" w:color="92CDDC"/>
+              <w:left w:val="single" w:sz="4" w:space="0" w:color="92CDDC"/>
+              <w:bottom w:val="single" w:sz="4" w:space="0" w:color="92CDDC"/>
+              <w:right w:val="nil"/>
+            </w:tcBorders>
+            <w:shd w:val="clear" w:color="DAEEF3" w:fill="DAEEF3"/>
+            <w:noWrap/>
+            <w:vAlign w:val="bottom"/>
+            <w:hideMark/>
+          </w:tcPr>
+          <w:p>
+            <w:pPr>
+              <w:rPr>
+                <w:rFonts w:ascii="Calibri" w:eastAsia="Times New Roman" w:hAnsi="Calibri" w:cs="Times New Roman"/>
+                <w:color w:val="000000"/>
+              </w:rPr>
+            </w:pPr>
+            <w:r>
+              <w:rPr>
+                <w:rFonts w:ascii="Calibri" w:eastAsia="Times New Roman" w:hAnsi="Calibri" w:cs="Times New Roman"/>
+                <w:color w:val="000000"/>
+              </w:rPr>
+              <w:t>SS</w:t>
+            </w:r>
+          </w:p>
+        </w:tc>
+        <w:tc>
+          <w:tcPr>
+            <w:tcW w:w="3300" w:type="dxa"/>
+            <w:tcBorders>
+              <w:top w:val="single" w:sz="4" w:space="0" w:color="92CDDC"/>
+              <w:left w:val="nil"/>
+              <w:bottom w:val="single" w:sz="4" w:space="0" w:color="92CDDC"/>
+              <w:right w:val="nil"/>
+            </w:tcBorders>
+            <w:shd w:val="clear" w:color="DAEEF3" w:fill="DAEEF3"/>
+            <w:noWrap/>
+            <w:vAlign w:val="bottom"/>
+            <w:hideMark/>
+          </w:tcPr>
+          <w:p>
+            <w:pPr>
+              <w:rPr>
+                <w:rFonts w:ascii="Calibri" w:eastAsia="Times New Roman" w:hAnsi="Calibri" w:cs="Times New Roman"/>
+                <w:color w:val="000000"/>
+              </w:rPr>
+            </w:pPr>
+            <w:r>
+              <w:rPr>
+                <w:rFonts w:ascii="Calibri" w:eastAsia="Times New Roman" w:hAnsi="Calibri" w:cs="Times New Roman"/>
+                <w:color w:val="000000"/>
+              </w:rPr>
+              <w:t>Domänenmodell</w:t>
+            </w:r>
+          </w:p>
+        </w:tc>
+        <w:tc>
+          <w:tcPr>
+            <w:tcW w:w="1700" w:type="dxa"/>
+            <w:tcBorders>
+              <w:top w:val="single" w:sz="4" w:space="0" w:color="92CDDC"/>
+              <w:left w:val="nil"/>
+              <w:bottom w:val="single" w:sz="4" w:space="0" w:color="92CDDC"/>
+              <w:right w:val="nil"/>
+            </w:tcBorders>
+            <w:shd w:val="clear" w:color="DAEEF3" w:fill="DAEEF3"/>
+            <w:noWrap/>
+            <w:vAlign w:val="bottom"/>
+            <w:hideMark/>
+          </w:tcPr>
+          <w:p>
+            <w:pPr>
+              <w:jc w:val="right"/>
+              <w:rPr>
+                <w:rFonts w:ascii="Calibri" w:eastAsia="Times New Roman" w:hAnsi="Calibri" w:cs="Times New Roman"/>
+                <w:color w:val="000000"/>
+              </w:rPr>
+            </w:pPr>
+            <w:r>
+              <w:rPr>
+                <w:rFonts w:ascii="Calibri" w:eastAsia="Times New Roman" w:hAnsi="Calibri" w:cs="Times New Roman"/>
+                <w:color w:val="000000"/>
+              </w:rPr>
+              <w:t>4</w:t>
+            </w:r>
+          </w:p>
+        </w:tc>
+        <w:tc>
+          <w:tcPr>
+            <w:tcW w:w="1700" w:type="dxa"/>
+            <w:tcBorders>
+              <w:top w:val="single" w:sz="4" w:space="0" w:color="92CDDC"/>
+              <w:left w:val="nil"/>
+              <w:bottom w:val="single" w:sz="4" w:space="0" w:color="92CDDC"/>
+              <w:right w:val="single" w:sz="4" w:space="0" w:color="92CDDC"/>
+            </w:tcBorders>
+            <w:shd w:val="clear" w:color="DAEEF3" w:fill="DAEEF3"/>
+            <w:noWrap/>
+            <w:vAlign w:val="bottom"/>
+            <w:hideMark/>
+          </w:tcPr>
+          <w:p>
+            <w:pPr>
+              <w:jc w:val="right"/>
+              <w:rPr>
+                <w:rFonts w:ascii="Calibri" w:eastAsia="Times New Roman" w:hAnsi="Calibri" w:cs="Times New Roman"/>
+                <w:color w:val="000000"/>
+              </w:rPr>
+            </w:pPr>
+            <w:r>
+              <w:rPr>
+                <w:rFonts w:ascii="Calibri" w:eastAsia="Times New Roman" w:hAnsi="Calibri" w:cs="Times New Roman"/>
+                <w:color w:val="000000"/>
+              </w:rPr>
+              <w:t>3</w:t>
+            </w:r>
+          </w:p>
+        </w:tc>
+      </w:tr>
+      <w:tr>
+        <w:trPr>
+          <w:trHeight w:val="300"/>
+        </w:trPr>
+        <w:tc>
+          <w:tcPr>
+            <w:tcW w:w="1700" w:type="dxa"/>
+            <w:tcBorders>
+              <w:top w:val="single" w:sz="4" w:space="0" w:color="92CDDC"/>
+              <w:left w:val="single" w:sz="4" w:space="0" w:color="92CDDC"/>
+              <w:bottom w:val="single" w:sz="4" w:space="0" w:color="92CDDC"/>
+              <w:right w:val="nil"/>
+            </w:tcBorders>
+            <w:shd w:val="clear" w:color="auto" w:fill="auto"/>
+            <w:noWrap/>
+            <w:vAlign w:val="bottom"/>
+            <w:hideMark/>
+          </w:tcPr>
+          <w:p>
+            <w:pPr>
+              <w:rPr>
+                <w:rFonts w:ascii="Calibri" w:eastAsia="Times New Roman" w:hAnsi="Calibri" w:cs="Times New Roman"/>
+                <w:color w:val="000000"/>
+              </w:rPr>
+            </w:pPr>
+            <w:r>
+              <w:rPr>
+                <w:rFonts w:ascii="Calibri" w:eastAsia="Times New Roman" w:hAnsi="Calibri" w:cs="Times New Roman"/>
+                <w:color w:val="000000"/>
+              </w:rPr>
+              <w:t>FB</w:t>
+            </w:r>
+          </w:p>
+        </w:tc>
+        <w:tc>
+          <w:tcPr>
+            <w:tcW w:w="3300" w:type="dxa"/>
+            <w:tcBorders>
+              <w:top w:val="single" w:sz="4" w:space="0" w:color="92CDDC"/>
+              <w:left w:val="nil"/>
+              <w:bottom w:val="single" w:sz="4" w:space="0" w:color="92CDDC"/>
+              <w:right w:val="nil"/>
+            </w:tcBorders>
+            <w:shd w:val="clear" w:color="auto" w:fill="auto"/>
+            <w:noWrap/>
+            <w:vAlign w:val="bottom"/>
+            <w:hideMark/>
+          </w:tcPr>
+          <w:p>
+            <w:pPr>
+              <w:rPr>
+                <w:rFonts w:ascii="Calibri" w:eastAsia="Times New Roman" w:hAnsi="Calibri" w:cs="Times New Roman"/>
+                <w:color w:val="000000"/>
+              </w:rPr>
+            </w:pPr>
+            <w:r>
+              <w:rPr>
+                <w:rFonts w:ascii="Calibri" w:eastAsia="Times New Roman" w:hAnsi="Calibri" w:cs="Times New Roman"/>
+                <w:color w:val="000000"/>
+              </w:rPr>
+              <w:t>Glossar</w:t>
+            </w:r>
+          </w:p>
+        </w:tc>
+        <w:tc>
+          <w:tcPr>
+            <w:tcW w:w="1700" w:type="dxa"/>
+            <w:tcBorders>
+              <w:top w:val="single" w:sz="4" w:space="0" w:color="92CDDC"/>
+              <w:left w:val="nil"/>
+              <w:bottom w:val="single" w:sz="4" w:space="0" w:color="92CDDC"/>
+              <w:right w:val="nil"/>
+            </w:tcBorders>
+            <w:shd w:val="clear" w:color="auto" w:fill="auto"/>
+            <w:noWrap/>
+            <w:vAlign w:val="bottom"/>
+            <w:hideMark/>
+          </w:tcPr>
+          <w:p>
+            <w:pPr>
+              <w:jc w:val="right"/>
+              <w:rPr>
+                <w:rFonts w:ascii="Calibri" w:eastAsia="Times New Roman" w:hAnsi="Calibri" w:cs="Times New Roman"/>
+                <w:color w:val="000000"/>
+              </w:rPr>
+            </w:pPr>
+            <w:r>
+              <w:rPr>
+                <w:rFonts w:ascii="Calibri" w:eastAsia="Times New Roman" w:hAnsi="Calibri" w:cs="Times New Roman"/>
+                <w:color w:val="000000"/>
+              </w:rPr>
+              <w:t>1</w:t>
+            </w:r>
+          </w:p>
+        </w:tc>
+        <w:tc>
+          <w:tcPr>
+            <w:tcW w:w="1700" w:type="dxa"/>
+            <w:tcBorders>
+              <w:top w:val="single" w:sz="4" w:space="0" w:color="92CDDC"/>
+              <w:left w:val="nil"/>
+              <w:bottom w:val="single" w:sz="4" w:space="0" w:color="92CDDC"/>
+              <w:right w:val="single" w:sz="4" w:space="0" w:color="92CDDC"/>
+            </w:tcBorders>
+            <w:shd w:val="clear" w:color="auto" w:fill="auto"/>
+            <w:noWrap/>
+            <w:vAlign w:val="bottom"/>
+            <w:hideMark/>
+          </w:tcPr>
+          <w:p>
+            <w:pPr>
+              <w:jc w:val="right"/>
+              <w:rPr>
+                <w:rFonts w:ascii="Calibri" w:eastAsia="Times New Roman" w:hAnsi="Calibri" w:cs="Times New Roman"/>
+                <w:color w:val="000000"/>
+              </w:rPr>
+            </w:pPr>
+            <w:r>
+              <w:rPr>
+                <w:rFonts w:ascii="Calibri" w:eastAsia="Times New Roman" w:hAnsi="Calibri" w:cs="Times New Roman"/>
+                <w:color w:val="000000"/>
+              </w:rPr>
+              <w:t>1</w:t>
+            </w:r>
+          </w:p>
+        </w:tc>
+      </w:tr>
+      <w:tr>
+        <w:trPr>
+          <w:trHeight w:val="300"/>
+        </w:trPr>
+        <w:tc>
+          <w:tcPr>
+            <w:tcW w:w="1700" w:type="dxa"/>
+            <w:tcBorders>
+              <w:top w:val="single" w:sz="4" w:space="0" w:color="92CDDC"/>
+              <w:left w:val="single" w:sz="4" w:space="0" w:color="92CDDC"/>
+              <w:bottom w:val="single" w:sz="4" w:space="0" w:color="92CDDC"/>
+              <w:right w:val="nil"/>
+            </w:tcBorders>
+            <w:shd w:val="clear" w:color="DAEEF3" w:fill="DAEEF3"/>
+            <w:noWrap/>
+            <w:vAlign w:val="bottom"/>
+            <w:hideMark/>
+          </w:tcPr>
+          <w:p>
+            <w:pPr>
+              <w:rPr>
+                <w:rFonts w:ascii="Calibri" w:eastAsia="Times New Roman" w:hAnsi="Calibri" w:cs="Times New Roman"/>
+                <w:color w:val="000000"/>
+              </w:rPr>
+            </w:pPr>
+            <w:r>
+              <w:rPr>
+                <w:rFonts w:ascii="Calibri" w:eastAsia="Times New Roman" w:hAnsi="Calibri" w:cs="Times New Roman"/>
+                <w:color w:val="000000"/>
+              </w:rPr>
+              <w:t>SS</w:t>
+            </w:r>
+          </w:p>
+        </w:tc>
+        <w:tc>
+          <w:tcPr>
+            <w:tcW w:w="3300" w:type="dxa"/>
+            <w:tcBorders>
+              <w:top w:val="single" w:sz="4" w:space="0" w:color="92CDDC"/>
+              <w:left w:val="nil"/>
+              <w:bottom w:val="single" w:sz="4" w:space="0" w:color="92CDDC"/>
+              <w:right w:val="nil"/>
+            </w:tcBorders>
+            <w:shd w:val="clear" w:color="DAEEF3" w:fill="DAEEF3"/>
+            <w:noWrap/>
+            <w:vAlign w:val="bottom"/>
+            <w:hideMark/>
+          </w:tcPr>
+          <w:p>
+            <w:pPr>
+              <w:rPr>
+                <w:rFonts w:ascii="Calibri" w:eastAsia="Times New Roman" w:hAnsi="Calibri" w:cs="Times New Roman"/>
+                <w:color w:val="000000"/>
+              </w:rPr>
+            </w:pPr>
+            <w:r>
+              <w:rPr>
+                <w:rFonts w:ascii="Calibri" w:eastAsia="Times New Roman" w:hAnsi="Calibri" w:cs="Times New Roman"/>
+                <w:color w:val="000000"/>
+              </w:rPr>
+              <w:t>Software Codierung</w:t>
+            </w:r>
+          </w:p>
+        </w:tc>
+        <w:tc>
+          <w:tcPr>
+            <w:tcW w:w="1700" w:type="dxa"/>
+            <w:tcBorders>
+              <w:top w:val="single" w:sz="4" w:space="0" w:color="92CDDC"/>
+              <w:left w:val="nil"/>
+              <w:bottom w:val="single" w:sz="4" w:space="0" w:color="92CDDC"/>
+              <w:right w:val="nil"/>
+            </w:tcBorders>
+            <w:shd w:val="clear" w:color="DAEEF3" w:fill="DAEEF3"/>
+            <w:noWrap/>
+            <w:vAlign w:val="bottom"/>
+            <w:hideMark/>
+          </w:tcPr>
+          <w:p>
+            <w:pPr>
+              <w:jc w:val="right"/>
+              <w:rPr>
+                <w:rFonts w:ascii="Calibri" w:eastAsia="Times New Roman" w:hAnsi="Calibri" w:cs="Times New Roman"/>
+                <w:color w:val="000000"/>
+              </w:rPr>
+            </w:pPr>
+            <w:r>
+              <w:rPr>
+                <w:rFonts w:ascii="Calibri" w:eastAsia="Times New Roman" w:hAnsi="Calibri" w:cs="Times New Roman"/>
+                <w:color w:val="000000"/>
+              </w:rPr>
+              <w:t>4</w:t>
+            </w:r>
+          </w:p>
+        </w:tc>
+        <w:tc>
+          <w:tcPr>
+            <w:tcW w:w="1700" w:type="dxa"/>
+            <w:tcBorders>
+              <w:top w:val="single" w:sz="4" w:space="0" w:color="92CDDC"/>
+              <w:left w:val="nil"/>
+              <w:bottom w:val="single" w:sz="4" w:space="0" w:color="92CDDC"/>
+              <w:right w:val="single" w:sz="4" w:space="0" w:color="92CDDC"/>
+            </w:tcBorders>
+            <w:shd w:val="clear" w:color="DAEEF3" w:fill="DAEEF3"/>
+            <w:noWrap/>
+            <w:vAlign w:val="bottom"/>
+            <w:hideMark/>
+          </w:tcPr>
+          <w:p>
+            <w:pPr>
+              <w:jc w:val="right"/>
+              <w:rPr>
+                <w:rFonts w:ascii="Calibri" w:eastAsia="Times New Roman" w:hAnsi="Calibri" w:cs="Times New Roman"/>
+                <w:color w:val="000000"/>
+              </w:rPr>
+            </w:pPr>
+            <w:r>
+              <w:rPr>
+                <w:rFonts w:ascii="Calibri" w:eastAsia="Times New Roman" w:hAnsi="Calibri" w:cs="Times New Roman"/>
+                <w:color w:val="000000"/>
+              </w:rPr>
+              <w:t>4</w:t>
+            </w:r>
+          </w:p>
+        </w:tc>
+      </w:tr>
+      <w:tr>
+        <w:trPr>
+          <w:trHeight w:val="300"/>
+        </w:trPr>
+        <w:tc>
+          <w:tcPr>
+            <w:tcW w:w="1700" w:type="dxa"/>
+            <w:tcBorders>
+              <w:top w:val="nil"/>
+              <w:left w:val="nil"/>
+              <w:bottom w:val="nil"/>
+              <w:right w:val="nil"/>
+            </w:tcBorders>
+            <w:shd w:val="clear" w:color="auto" w:fill="auto"/>
+            <w:noWrap/>
+            <w:vAlign w:val="bottom"/>
+            <w:hideMark/>
+          </w:tcPr>
+          <w:p>
+            <w:pPr>
+              <w:rPr>
+                <w:rFonts w:ascii="Calibri" w:eastAsia="Times New Roman" w:hAnsi="Calibri" w:cs="Times New Roman"/>
+                <w:color w:val="000000"/>
+              </w:rPr>
+            </w:pPr>
+          </w:p>
+        </w:tc>
+        <w:tc>
+          <w:tcPr>
+            <w:tcW w:w="3300" w:type="dxa"/>
+            <w:tcBorders>
+              <w:top w:val="nil"/>
+              <w:left w:val="nil"/>
+              <w:bottom w:val="nil"/>
+              <w:right w:val="nil"/>
+            </w:tcBorders>
+            <w:shd w:val="clear" w:color="auto" w:fill="auto"/>
+            <w:noWrap/>
+            <w:vAlign w:val="bottom"/>
+            <w:hideMark/>
+          </w:tcPr>
+          <w:p>
+            <w:pPr>
+              <w:rPr>
+                <w:rFonts w:ascii="Calibri" w:eastAsia="Times New Roman" w:hAnsi="Calibri" w:cs="Times New Roman"/>
+                <w:color w:val="000000"/>
+              </w:rPr>
+            </w:pPr>
+          </w:p>
+        </w:tc>
+        <w:tc>
+          <w:tcPr>
+            <w:tcW w:w="1700" w:type="dxa"/>
+            <w:tcBorders>
+              <w:top w:val="nil"/>
+              <w:left w:val="nil"/>
+              <w:bottom w:val="nil"/>
+              <w:right w:val="nil"/>
+            </w:tcBorders>
+            <w:shd w:val="clear" w:color="auto" w:fill="auto"/>
+            <w:noWrap/>
+            <w:vAlign w:val="bottom"/>
+            <w:hideMark/>
+          </w:tcPr>
+          <w:p>
+            <w:pPr>
+              <w:rPr>
+                <w:rFonts w:ascii="Calibri" w:eastAsia="Times New Roman" w:hAnsi="Calibri" w:cs="Times New Roman"/>
+                <w:color w:val="000000"/>
+              </w:rPr>
+            </w:pPr>
+          </w:p>
+        </w:tc>
+        <w:tc>
+          <w:tcPr>
+            <w:tcW w:w="1700" w:type="dxa"/>
+            <w:tcBorders>
+              <w:top w:val="nil"/>
+              <w:left w:val="nil"/>
+              <w:bottom w:val="nil"/>
+              <w:right w:val="nil"/>
+            </w:tcBorders>
+            <w:shd w:val="clear" w:color="auto" w:fill="auto"/>
+            <w:noWrap/>
+            <w:vAlign w:val="bottom"/>
+            <w:hideMark/>
+          </w:tcPr>
+          <w:p>
+            <w:pPr>
+              <w:rPr>
+                <w:rFonts w:ascii="Calibri" w:eastAsia="Times New Roman" w:hAnsi="Calibri" w:cs="Times New Roman"/>
+                <w:color w:val="000000"/>
+              </w:rPr>
+            </w:pPr>
+          </w:p>
+        </w:tc>
+      </w:tr>
+      <w:tr>
+        <w:trPr>
+          <w:trHeight w:val="300"/>
+        </w:trPr>
+        <w:tc>
+          <w:tcPr>
+            <w:tcW w:w="1700" w:type="dxa"/>
+            <w:tcBorders>
+              <w:top w:val="nil"/>
+              <w:left w:val="nil"/>
+              <w:bottom w:val="nil"/>
+              <w:right w:val="nil"/>
+            </w:tcBorders>
+            <w:shd w:val="clear" w:color="000000" w:fill="C6EFCE"/>
+            <w:noWrap/>
+            <w:vAlign w:val="bottom"/>
+            <w:hideMark/>
+          </w:tcPr>
+          <w:p>
+            <w:pPr>
+              <w:rPr>
+                <w:rFonts w:ascii="Calibri" w:eastAsia="Times New Roman" w:hAnsi="Calibri" w:cs="Times New Roman"/>
+                <w:color w:val="006100"/>
+              </w:rPr>
+            </w:pPr>
+            <w:r>
+              <w:rPr>
+                <w:rFonts w:ascii="Calibri" w:eastAsia="Times New Roman" w:hAnsi="Calibri" w:cs="Times New Roman"/>
+                <w:color w:val="006100"/>
+              </w:rPr>
+              <w:t>Total</w:t>
+            </w:r>
+          </w:p>
+        </w:tc>
+        <w:tc>
+          <w:tcPr>
+            <w:tcW w:w="3300" w:type="dxa"/>
+            <w:tcBorders>
+              <w:top w:val="nil"/>
+              <w:left w:val="nil"/>
+              <w:bottom w:val="nil"/>
+              <w:right w:val="nil"/>
+            </w:tcBorders>
+            <w:shd w:val="clear" w:color="000000" w:fill="C6EFCE"/>
+            <w:noWrap/>
+            <w:vAlign w:val="bottom"/>
+            <w:hideMark/>
+          </w:tcPr>
+          <w:p>
+            <w:pPr>
+              <w:rPr>
+                <w:rFonts w:ascii="Calibri" w:eastAsia="Times New Roman" w:hAnsi="Calibri" w:cs="Times New Roman"/>
+                <w:color w:val="006100"/>
+              </w:rPr>
+            </w:pPr>
+            <w:r>
+              <w:rPr>
+                <w:rFonts w:ascii="Calibri" w:eastAsia="Times New Roman" w:hAnsi="Calibri" w:cs="Times New Roman"/>
+                <w:color w:val="006100"/>
+              </w:rPr>
+              <w:t> </w:t>
+            </w:r>
+          </w:p>
+        </w:tc>
+        <w:tc>
+          <w:tcPr>
+            <w:tcW w:w="1700" w:type="dxa"/>
+            <w:tcBorders>
+              <w:top w:val="nil"/>
+              <w:left w:val="nil"/>
+              <w:bottom w:val="nil"/>
+              <w:right w:val="nil"/>
+            </w:tcBorders>
+            <w:shd w:val="clear" w:color="000000" w:fill="C6EFCE"/>
+            <w:noWrap/>
+            <w:vAlign w:val="bottom"/>
+            <w:hideMark/>
+          </w:tcPr>
+          <w:p>
+            <w:pPr>
+              <w:jc w:val="right"/>
+              <w:rPr>
+                <w:rFonts w:ascii="Calibri" w:eastAsia="Times New Roman" w:hAnsi="Calibri" w:cs="Times New Roman"/>
+                <w:color w:val="006100"/>
+              </w:rPr>
+            </w:pPr>
+            <w:r>
+              <w:rPr>
+                <w:rFonts w:ascii="Calibri" w:eastAsia="Times New Roman" w:hAnsi="Calibri" w:cs="Times New Roman"/>
+                <w:color w:val="006100"/>
+              </w:rPr>
+              <w:t>21.5</w:t>
+            </w:r>
+          </w:p>
+        </w:tc>
+        <w:tc>
+          <w:tcPr>
+            <w:tcW w:w="1700" w:type="dxa"/>
+            <w:tcBorders>
+              <w:top w:val="nil"/>
+              <w:left w:val="nil"/>
+              <w:bottom w:val="nil"/>
+              <w:right w:val="nil"/>
+            </w:tcBorders>
+            <w:shd w:val="clear" w:color="000000" w:fill="C6EFCE"/>
+            <w:noWrap/>
+            <w:vAlign w:val="bottom"/>
+            <w:hideMark/>
+          </w:tcPr>
+          <w:p>
+            <w:pPr>
+              <w:jc w:val="right"/>
+              <w:rPr>
+                <w:rFonts w:ascii="Calibri" w:eastAsia="Times New Roman" w:hAnsi="Calibri" w:cs="Times New Roman"/>
+                <w:color w:val="006100"/>
+              </w:rPr>
+            </w:pPr>
+            <w:r>
+              <w:rPr>
+                <w:rFonts w:ascii="Calibri" w:eastAsia="Times New Roman" w:hAnsi="Calibri" w:cs="Times New Roman"/>
+                <w:color w:val="006100"/>
+              </w:rPr>
+              <w:t>20</w:t>
+            </w:r>
+          </w:p>
+        </w:tc>
+      </w:tr>
+    </w:tbl>
+    <w:p>
+      <w:bookmarkStart w:id="0" w:name="_GoBack"/>
+      <w:bookmarkEnd w:id="0"/>
+    </w:p>
+    <w:p/>
     <w:p>
       <w:pPr>
         <w:rPr>
@@ -649,10 +4075,7 @@
         <w:pStyle w:val="berschrift3"/>
       </w:pPr>
       <w:r>
-        <w:t>Brief</w:t>
-      </w:r>
-      <w:r>
-        <w:t xml:space="preserve"> Anwendungsfälle</w:t>
+        <w:t>Brief Anwendungsfälle</w:t>
       </w:r>
     </w:p>
     <w:p/>
@@ -669,13 +4092,253 @@
       <w:r>
         <w:t>Der Benutzer wählt seinen Gegenspieler, entweder menschlicher Gegenspieler oder Computerspieler aus.</w:t>
       </w:r>
-      <w:bookmarkStart w:id="0" w:name="_GoBack"/>
-      <w:bookmarkEnd w:id="0"/>
+    </w:p>
+    <w:p>
+      <w:r>
+        <w:br w:type="page"/>
+      </w:r>
+    </w:p>
+    <w:p>
+      <w:pPr>
+        <w:pStyle w:val="berschrift2"/>
+      </w:pPr>
+      <w:r>
+        <w:lastRenderedPageBreak/>
+        <w:t>Eine erste Architektur</w:t>
+      </w:r>
+    </w:p>
+    <w:p>
+      <w:pPr>
+        <w:rPr>
+          <w:rFonts w:asciiTheme="majorHAnsi" w:eastAsiaTheme="majorEastAsia" w:hAnsiTheme="majorHAnsi" w:cstheme="majorBidi"/>
+          <w:color w:val="365F91" w:themeColor="accent1" w:themeShade="BF"/>
+          <w:sz w:val="26"/>
+          <w:szCs w:val="26"/>
+        </w:rPr>
+      </w:pPr>
+      <w:r>
+        <w:br w:type="page"/>
+      </w:r>
+    </w:p>
+    <w:p>
+      <w:pPr>
+        <w:pStyle w:val="berschrift2"/>
+      </w:pPr>
+      <w:r>
+        <w:lastRenderedPageBreak/>
+        <w:t>Zusätzliche Spezifikationen</w:t>
+      </w:r>
+    </w:p>
+    <w:p>
+      <w:pPr>
+        <w:rPr>
+          <w:rFonts w:ascii="Helvetica" w:eastAsiaTheme="majorEastAsia" w:hAnsi="Helvetica" w:cs="Helvetica"/>
+          <w:b/>
+          <w:bCs/>
+          <w:color w:val="365F91" w:themeColor="accent1" w:themeShade="BF"/>
+          <w:sz w:val="38"/>
+          <w:szCs w:val="38"/>
+        </w:rPr>
+      </w:pPr>
+      <w:r>
+        <w:br w:type="page"/>
+      </w:r>
+    </w:p>
+    <w:p>
+      <w:pPr>
+        <w:pStyle w:val="berschrift2"/>
+        <w:rPr>
+          <w:b w:val="0"/>
+          <w:bCs w:val="0"/>
+        </w:rPr>
+      </w:pPr>
+      <w:r>
+        <w:rPr>
+          <w:b w:val="0"/>
+          <w:bCs w:val="0"/>
+        </w:rPr>
+        <w:lastRenderedPageBreak/>
+        <w:t>Anwendungsfalldiagramm</w:t>
+      </w:r>
+    </w:p>
+    <w:p>
+      <w:r>
+        <w:rPr>
+          <w:noProof/>
+        </w:rPr>
+        <w:drawing>
+          <wp:anchor distT="0" distB="0" distL="114300" distR="114300" simplePos="0" relativeHeight="251659264" behindDoc="0" locked="0" layoutInCell="1" allowOverlap="1" wp14:anchorId="238D3397" wp14:editId="736FBC17">
+            <wp:simplePos x="0" y="0"/>
+            <wp:positionH relativeFrom="column">
+              <wp:posOffset>571500</wp:posOffset>
+            </wp:positionH>
+            <wp:positionV relativeFrom="line">
+              <wp:posOffset>967740</wp:posOffset>
+            </wp:positionV>
+            <wp:extent cx="4876800" cy="4676775"/>
+            <wp:effectExtent l="0" t="0" r="0" b="0"/>
+            <wp:wrapTopAndBottom/>
+            <wp:docPr id="1" name="Picture 1"/>
+            <wp:cNvGraphicFramePr>
+              <a:graphicFrameLocks xmlns:a="http://schemas.openxmlformats.org/drawingml/2006/main" noChangeAspect="1"/>
+            </wp:cNvGraphicFramePr>
+            <a:graphic xmlns:a="http://schemas.openxmlformats.org/drawingml/2006/main">
+              <a:graphicData uri="http://schemas.openxmlformats.org/drawingml/2006/picture">
+                <pic:pic xmlns:pic="http://schemas.openxmlformats.org/drawingml/2006/picture">
+                  <pic:nvPicPr>
+                    <pic:cNvPr id="1" name=""/>
+                    <pic:cNvPicPr/>
+                  </pic:nvPicPr>
+                  <pic:blipFill>
+                    <a:blip r:embed="rId9"/>
+                    <a:stretch>
+                      <a:fillRect/>
+                    </a:stretch>
+                  </pic:blipFill>
+                  <pic:spPr>
+                    <a:xfrm>
+                      <a:off x="0" y="0"/>
+                      <a:ext cx="4876800" cy="4676775"/>
+                    </a:xfrm>
+                    <a:prstGeom prst="rect">
+                      <a:avLst/>
+                    </a:prstGeom>
+                  </pic:spPr>
+                </pic:pic>
+              </a:graphicData>
+            </a:graphic>
+          </wp:anchor>
+        </w:drawing>
+      </w:r>
+      <w:r>
+        <w:br w:type="page"/>
+      </w:r>
+    </w:p>
+    <w:p>
+      <w:pPr>
+        <w:pStyle w:val="berschrift2"/>
+      </w:pPr>
+      <w:r>
+        <w:lastRenderedPageBreak/>
+        <w:t>System-Sequenzdiagramm</w:t>
+      </w:r>
+    </w:p>
+    <w:p>
+      <w:pPr>
+        <w:rPr>
+          <w:rFonts w:ascii="Helvetica" w:eastAsiaTheme="majorEastAsia" w:hAnsi="Helvetica" w:cs="Helvetica"/>
+          <w:b/>
+          <w:bCs/>
+          <w:color w:val="365F91" w:themeColor="accent1" w:themeShade="BF"/>
+          <w:sz w:val="38"/>
+          <w:szCs w:val="38"/>
+        </w:rPr>
+      </w:pPr>
+      <w:r>
+        <w:br w:type="page"/>
+      </w:r>
+    </w:p>
+    <w:p>
+      <w:pPr>
+        <w:pStyle w:val="berschrift2"/>
+        <w:tabs>
+          <w:tab w:val="center" w:pos="4533"/>
+        </w:tabs>
+        <w:rPr>
+          <w:b w:val="0"/>
+          <w:bCs w:val="0"/>
+        </w:rPr>
+      </w:pPr>
+      <w:r>
+        <w:rPr>
+          <w:b w:val="0"/>
+          <w:bCs w:val="0"/>
+        </w:rPr>
+        <w:lastRenderedPageBreak/>
+        <w:t>Systemoperationen</w:t>
+      </w:r>
+      <w:r>
+        <w:rPr>
+          <w:b w:val="0"/>
+          <w:bCs w:val="0"/>
+        </w:rPr>
+        <w:tab/>
+      </w:r>
+    </w:p>
+    <w:p>
+      <w:pPr>
+        <w:rPr>
+          <w:rFonts w:ascii="Helvetica" w:eastAsiaTheme="majorEastAsia" w:hAnsi="Helvetica" w:cs="Helvetica"/>
+          <w:color w:val="365F91" w:themeColor="accent1" w:themeShade="BF"/>
+          <w:sz w:val="38"/>
+          <w:szCs w:val="38"/>
+        </w:rPr>
+      </w:pPr>
+      <w:r>
+        <w:rPr>
+          <w:b/>
+          <w:bCs/>
+        </w:rPr>
+        <w:br w:type="page"/>
+      </w:r>
+    </w:p>
+    <w:p>
+      <w:pPr>
+        <w:pStyle w:val="berschrift2"/>
+        <w:tabs>
+          <w:tab w:val="center" w:pos="4533"/>
+        </w:tabs>
+        <w:rPr>
+          <w:b w:val="0"/>
+          <w:bCs w:val="0"/>
+        </w:rPr>
+      </w:pPr>
+      <w:r>
+        <w:rPr>
+          <w:b w:val="0"/>
+          <w:bCs w:val="0"/>
+        </w:rPr>
+        <w:lastRenderedPageBreak/>
+        <w:t>Domänenmodell</w:t>
+      </w:r>
+    </w:p>
+    <w:p>
+      <w:pPr>
+        <w:rPr>
+          <w:rFonts w:ascii="Helvetica" w:eastAsiaTheme="majorEastAsia" w:hAnsi="Helvetica" w:cs="Helvetica"/>
+          <w:color w:val="365F91" w:themeColor="accent1" w:themeShade="BF"/>
+          <w:sz w:val="38"/>
+          <w:szCs w:val="38"/>
+        </w:rPr>
+      </w:pPr>
+      <w:r>
+        <w:rPr>
+          <w:b/>
+          <w:bCs/>
+        </w:rPr>
+        <w:br w:type="page"/>
+      </w:r>
+    </w:p>
+    <w:p>
+      <w:pPr>
+        <w:pStyle w:val="berschrift2"/>
+        <w:tabs>
+          <w:tab w:val="center" w:pos="4533"/>
+        </w:tabs>
+      </w:pPr>
+      <w:r>
+        <w:rPr>
+          <w:b w:val="0"/>
+          <w:bCs w:val="0"/>
+        </w:rPr>
+        <w:lastRenderedPageBreak/>
+        <w:t>Glossar</w:t>
+      </w:r>
     </w:p>
     <w:sectPr>
-      <w:headerReference w:type="default" r:id="rId9"/>
-      <w:footerReference w:type="even" r:id="rId10"/>
-      <w:footerReference w:type="default" r:id="rId11"/>
+      <w:headerReference w:type="default" r:id="rId10"/>
+      <w:footerReference w:type="even" r:id="rId11"/>
+      <w:footerReference w:type="default" r:id="rId12"/>
       <w:pgSz w:w="11900" w:h="16840"/>
       <w:pgMar w:top="1417" w:right="1417" w:bottom="1134" w:left="1417" w:header="708" w:footer="708" w:gutter="0"/>
       <w:cols w:space="708"/>
@@ -1986,7 +5649,7 @@
     <w:uiPriority w:val="9"/>
     <w:unhideWhenUsed/>
     <w:qFormat/>
-    <w:rsid w:val="000A76CE"/>
+    <w:rsid w:val="00DD7D53"/>
     <w:pPr>
       <w:keepNext/>
       <w:keepLines/>
@@ -1994,10 +5657,12 @@
       <w:outlineLvl w:val="1"/>
     </w:pPr>
     <w:rPr>
-      <w:rFonts w:asciiTheme="majorHAnsi" w:eastAsiaTheme="majorEastAsia" w:hAnsiTheme="majorHAnsi" w:cstheme="majorBidi"/>
+      <w:rFonts w:ascii="Helvetica" w:eastAsiaTheme="majorEastAsia" w:hAnsi="Helvetica" w:cs="Helvetica"/>
+      <w:b/>
+      <w:bCs/>
       <w:color w:val="365F91" w:themeColor="accent1" w:themeShade="BF"/>
-      <w:sz w:val="26"/>
-      <w:szCs w:val="26"/>
+      <w:sz w:val="38"/>
+      <w:szCs w:val="38"/>
     </w:rPr>
   </w:style>
   <w:style w:type="paragraph" w:styleId="berschrift3">
@@ -2044,6 +5709,26 @@
       <w:i/>
       <w:iCs/>
       <w:color w:val="4F81BD" w:themeColor="accent1"/>
+    </w:rPr>
+  </w:style>
+  <w:style w:type="paragraph" w:styleId="berschrift5">
+    <w:name w:val="heading 5"/>
+    <w:basedOn w:val="Standard"/>
+    <w:next w:val="Standard"/>
+    <w:link w:val="berschrift5Zeichen"/>
+    <w:uiPriority w:val="9"/>
+    <w:unhideWhenUsed/>
+    <w:qFormat/>
+    <w:rsid w:val="00762534"/>
+    <w:pPr>
+      <w:keepNext/>
+      <w:keepLines/>
+      <w:spacing w:before="200"/>
+      <w:outlineLvl w:val="4"/>
+    </w:pPr>
+    <w:rPr>
+      <w:rFonts w:asciiTheme="majorHAnsi" w:eastAsiaTheme="majorEastAsia" w:hAnsiTheme="majorHAnsi" w:cstheme="majorBidi"/>
+      <w:color w:val="243F60" w:themeColor="accent1" w:themeShade="7F"/>
     </w:rPr>
   </w:style>
   <w:style w:type="character" w:default="1" w:styleId="Absatzstandardschriftart">
@@ -2322,12 +6007,14 @@
     <w:basedOn w:val="Absatzstandardschriftart"/>
     <w:link w:val="berschrift2"/>
     <w:uiPriority w:val="9"/>
-    <w:rsid w:val="000A76CE"/>
+    <w:rsid w:val="00DD7D53"/>
     <w:rPr>
-      <w:rFonts w:asciiTheme="majorHAnsi" w:eastAsiaTheme="majorEastAsia" w:hAnsiTheme="majorHAnsi" w:cstheme="majorBidi"/>
+      <w:rFonts w:ascii="Helvetica" w:eastAsiaTheme="majorEastAsia" w:hAnsi="Helvetica" w:cs="Helvetica"/>
+      <w:b/>
+      <w:bCs/>
       <w:color w:val="365F91" w:themeColor="accent1" w:themeShade="BF"/>
-      <w:sz w:val="26"/>
-      <w:szCs w:val="26"/>
+      <w:sz w:val="38"/>
+      <w:szCs w:val="38"/>
     </w:rPr>
   </w:style>
   <w:style w:type="table" w:styleId="Tabellenraster">
@@ -2479,6 +6166,17 @@
       <w:i/>
       <w:iCs/>
       <w:color w:val="4F81BD" w:themeColor="accent1"/>
+    </w:rPr>
+  </w:style>
+  <w:style w:type="character" w:customStyle="1" w:styleId="berschrift5Zeichen">
+    <w:name w:val="Überschrift 5 Zeichen"/>
+    <w:basedOn w:val="Absatzstandardschriftart"/>
+    <w:link w:val="berschrift5"/>
+    <w:uiPriority w:val="9"/>
+    <w:rsid w:val="00762534"/>
+    <w:rPr>
+      <w:rFonts w:asciiTheme="majorHAnsi" w:eastAsiaTheme="majorEastAsia" w:hAnsiTheme="majorHAnsi" w:cstheme="majorBidi"/>
+      <w:color w:val="243F60" w:themeColor="accent1" w:themeShade="7F"/>
     </w:rPr>
   </w:style>
 </w:styles>
@@ -2671,7 +6369,7 @@
     <w:uiPriority w:val="9"/>
     <w:unhideWhenUsed/>
     <w:qFormat/>
-    <w:rsid w:val="000A76CE"/>
+    <w:rsid w:val="00DD7D53"/>
     <w:pPr>
       <w:keepNext/>
       <w:keepLines/>
@@ -2679,10 +6377,12 @@
       <w:outlineLvl w:val="1"/>
     </w:pPr>
     <w:rPr>
-      <w:rFonts w:asciiTheme="majorHAnsi" w:eastAsiaTheme="majorEastAsia" w:hAnsiTheme="majorHAnsi" w:cstheme="majorBidi"/>
+      <w:rFonts w:ascii="Helvetica" w:eastAsiaTheme="majorEastAsia" w:hAnsi="Helvetica" w:cs="Helvetica"/>
+      <w:b/>
+      <w:bCs/>
       <w:color w:val="365F91" w:themeColor="accent1" w:themeShade="BF"/>
-      <w:sz w:val="26"/>
-      <w:szCs w:val="26"/>
+      <w:sz w:val="38"/>
+      <w:szCs w:val="38"/>
     </w:rPr>
   </w:style>
   <w:style w:type="paragraph" w:styleId="berschrift3">
@@ -2729,6 +6429,26 @@
       <w:i/>
       <w:iCs/>
       <w:color w:val="4F81BD" w:themeColor="accent1"/>
+    </w:rPr>
+  </w:style>
+  <w:style w:type="paragraph" w:styleId="berschrift5">
+    <w:name w:val="heading 5"/>
+    <w:basedOn w:val="Standard"/>
+    <w:next w:val="Standard"/>
+    <w:link w:val="berschrift5Zeichen"/>
+    <w:uiPriority w:val="9"/>
+    <w:unhideWhenUsed/>
+    <w:qFormat/>
+    <w:rsid w:val="00762534"/>
+    <w:pPr>
+      <w:keepNext/>
+      <w:keepLines/>
+      <w:spacing w:before="200"/>
+      <w:outlineLvl w:val="4"/>
+    </w:pPr>
+    <w:rPr>
+      <w:rFonts w:asciiTheme="majorHAnsi" w:eastAsiaTheme="majorEastAsia" w:hAnsiTheme="majorHAnsi" w:cstheme="majorBidi"/>
+      <w:color w:val="243F60" w:themeColor="accent1" w:themeShade="7F"/>
     </w:rPr>
   </w:style>
   <w:style w:type="character" w:default="1" w:styleId="Absatzstandardschriftart">
@@ -3007,12 +6727,14 @@
     <w:basedOn w:val="Absatzstandardschriftart"/>
     <w:link w:val="berschrift2"/>
     <w:uiPriority w:val="9"/>
-    <w:rsid w:val="000A76CE"/>
+    <w:rsid w:val="00DD7D53"/>
     <w:rPr>
-      <w:rFonts w:asciiTheme="majorHAnsi" w:eastAsiaTheme="majorEastAsia" w:hAnsiTheme="majorHAnsi" w:cstheme="majorBidi"/>
+      <w:rFonts w:ascii="Helvetica" w:eastAsiaTheme="majorEastAsia" w:hAnsi="Helvetica" w:cs="Helvetica"/>
+      <w:b/>
+      <w:bCs/>
       <w:color w:val="365F91" w:themeColor="accent1" w:themeShade="BF"/>
-      <w:sz w:val="26"/>
-      <w:szCs w:val="26"/>
+      <w:sz w:val="38"/>
+      <w:szCs w:val="38"/>
     </w:rPr>
   </w:style>
   <w:style w:type="table" w:styleId="Tabellenraster">
@@ -3164,6 +6886,17 @@
       <w:i/>
       <w:iCs/>
       <w:color w:val="4F81BD" w:themeColor="accent1"/>
+    </w:rPr>
+  </w:style>
+  <w:style w:type="character" w:customStyle="1" w:styleId="berschrift5Zeichen">
+    <w:name w:val="Überschrift 5 Zeichen"/>
+    <w:basedOn w:val="Absatzstandardschriftart"/>
+    <w:link w:val="berschrift5"/>
+    <w:uiPriority w:val="9"/>
+    <w:rsid w:val="00762534"/>
+    <w:rPr>
+      <w:rFonts w:asciiTheme="majorHAnsi" w:eastAsiaTheme="majorEastAsia" w:hAnsiTheme="majorHAnsi" w:cstheme="majorBidi"/>
+      <w:color w:val="243F60" w:themeColor="accent1" w:themeShade="7F"/>
     </w:rPr>
   </w:style>
 </w:styles>
@@ -3494,7 +7227,7 @@
 </file>
 
 <file path=customXml/itemProps1.xml><?xml version="1.0" encoding="utf-8"?>
-<ds:datastoreItem xmlns:ds="http://schemas.openxmlformats.org/officeDocument/2006/customXml" ds:itemID="{4E072938-5BBA-AD40-B941-3818D74A900A}">
+<ds:datastoreItem xmlns:ds="http://schemas.openxmlformats.org/officeDocument/2006/customXml" ds:itemID="{15AC6BFC-497E-524D-ACCE-ACA77A5099F6}">
   <ds:schemaRefs>
     <ds:schemaRef ds:uri="http://schemas.openxmlformats.org/officeDocument/2006/bibliography"/>
   </ds:schemaRefs>

</xml_diff>

<commit_message>
Systemsequenzdiagramm im Dokument eingebunden
</commit_message>
<xml_diff>
--- a/Planung/Elaboration/Elaboration.docx
+++ b/Planung/Elaboration/Elaboration.docx
@@ -212,17 +212,8 @@
                 <w:rFonts w:ascii="Calibri" w:eastAsia="Times New Roman" w:hAnsi="Calibri" w:cs="Times New Roman"/>
                 <w:color w:val="000000"/>
               </w:rPr>
-              <w:t xml:space="preserve">Florian </w:t>
-            </w:r>
-            <w:proofErr w:type="spellStart"/>
-            <w:r>
-              <w:rPr>
-                <w:rFonts w:ascii="Calibri" w:eastAsia="Times New Roman" w:hAnsi="Calibri" w:cs="Times New Roman"/>
-                <w:color w:val="000000"/>
-              </w:rPr>
-              <w:t>Bosshard</w:t>
-            </w:r>
-            <w:proofErr w:type="spellEnd"/>
+              <w:t>Florian Bosshard</w:t>
+            </w:r>
           </w:p>
         </w:tc>
         <w:tc>
@@ -3442,10 +3433,7 @@
         </w:tc>
       </w:tr>
     </w:tbl>
-    <w:p>
-      <w:bookmarkStart w:id="0" w:name="_GoBack"/>
-      <w:bookmarkEnd w:id="0"/>
-    </w:p>
+    <w:p/>
     <w:p/>
     <w:p>
       <w:pPr>
@@ -4234,6 +4222,61 @@
           <w:szCs w:val="38"/>
         </w:rPr>
       </w:pPr>
+      <w:bookmarkStart w:id="0" w:name="_GoBack"/>
+      <w:r>
+        <w:rPr>
+          <w:noProof/>
+        </w:rPr>
+        <w:drawing>
+          <wp:inline distT="0" distB="0" distL="0" distR="0" wp14:anchorId="10A5780E" wp14:editId="3F7D9193">
+            <wp:extent cx="5751830" cy="4799330"/>
+            <wp:effectExtent l="0" t="0" r="0" b="1270"/>
+            <wp:docPr id="2" name="Bild 2" descr="Macintosh HD:Users:florian:Documents:ZHAW:05_hs2012:SEPS:IT10-t_SWE1_chess:Source:necaREx.models:Systemsequenzdiagramm.jpeg"/>
+            <wp:cNvGraphicFramePr>
+              <a:graphicFrameLocks xmlns:a="http://schemas.openxmlformats.org/drawingml/2006/main" noChangeAspect="1"/>
+            </wp:cNvGraphicFramePr>
+            <a:graphic xmlns:a="http://schemas.openxmlformats.org/drawingml/2006/main">
+              <a:graphicData uri="http://schemas.openxmlformats.org/drawingml/2006/picture">
+                <pic:pic xmlns:pic="http://schemas.openxmlformats.org/drawingml/2006/picture">
+                  <pic:nvPicPr>
+                    <pic:cNvPr id="0" name="Picture 1" descr="Macintosh HD:Users:florian:Documents:ZHAW:05_hs2012:SEPS:IT10-t_SWE1_chess:Source:necaREx.models:Systemsequenzdiagramm.jpeg"/>
+                    <pic:cNvPicPr>
+                      <a:picLocks noChangeAspect="1" noChangeArrowheads="1"/>
+                    </pic:cNvPicPr>
+                  </pic:nvPicPr>
+                  <pic:blipFill>
+                    <a:blip r:embed="rId10">
+                      <a:extLst>
+                        <a:ext uri="{28A0092B-C50C-407E-A947-70E740481C1C}">
+                          <a14:useLocalDpi xmlns:a14="http://schemas.microsoft.com/office/drawing/2010/main" val="0"/>
+                        </a:ext>
+                      </a:extLst>
+                    </a:blip>
+                    <a:srcRect/>
+                    <a:stretch>
+                      <a:fillRect/>
+                    </a:stretch>
+                  </pic:blipFill>
+                  <pic:spPr bwMode="auto">
+                    <a:xfrm>
+                      <a:off x="0" y="0"/>
+                      <a:ext cx="5751830" cy="4799330"/>
+                    </a:xfrm>
+                    <a:prstGeom prst="rect">
+                      <a:avLst/>
+                    </a:prstGeom>
+                    <a:noFill/>
+                    <a:ln>
+                      <a:noFill/>
+                    </a:ln>
+                  </pic:spPr>
+                </pic:pic>
+              </a:graphicData>
+            </a:graphic>
+          </wp:inline>
+        </w:drawing>
+      </w:r>
+      <w:bookmarkEnd w:id="0"/>
       <w:r>
         <w:br w:type="page"/>
       </w:r>
@@ -4336,9 +4379,9 @@
       </w:r>
     </w:p>
     <w:sectPr>
-      <w:headerReference w:type="default" r:id="rId10"/>
-      <w:footerReference w:type="even" r:id="rId11"/>
-      <w:footerReference w:type="default" r:id="rId12"/>
+      <w:headerReference w:type="default" r:id="rId11"/>
+      <w:footerReference w:type="even" r:id="rId12"/>
+      <w:footerReference w:type="default" r:id="rId13"/>
       <w:pgSz w:w="11900" w:h="16840"/>
       <w:pgMar w:top="1417" w:right="1417" w:bottom="1134" w:left="1417" w:header="708" w:footer="708" w:gutter="0"/>
       <w:cols w:space="708"/>
@@ -4431,23 +4474,7 @@
         <w:sz w:val="16"/>
         <w:szCs w:val="16"/>
       </w:rPr>
-      <w:t xml:space="preserve">Benjamin Hohl, Florian </w:t>
-    </w:r>
-    <w:proofErr w:type="spellStart"/>
-    <w:r>
-      <w:rPr>
-        <w:sz w:val="16"/>
-        <w:szCs w:val="16"/>
-      </w:rPr>
-      <w:t>Bosshard</w:t>
-    </w:r>
-    <w:proofErr w:type="spellEnd"/>
-    <w:r>
-      <w:rPr>
-        <w:sz w:val="16"/>
-        <w:szCs w:val="16"/>
-      </w:rPr>
-      <w:t xml:space="preserve">, </w:t>
+      <w:t xml:space="preserve">Benjamin Hohl, Florian Bosshard, </w:t>
     </w:r>
     <w:proofErr w:type="spellStart"/>
     <w:r>
@@ -4507,7 +4534,7 @@
         <w:rStyle w:val="Seitenzahl"/>
         <w:noProof/>
       </w:rPr>
-      <w:t>1</w:t>
+      <w:t>8</w:t>
     </w:r>
     <w:r>
       <w:rPr>
@@ -7227,7 +7254,7 @@
 </file>
 
 <file path=customXml/itemProps1.xml><?xml version="1.0" encoding="utf-8"?>
-<ds:datastoreItem xmlns:ds="http://schemas.openxmlformats.org/officeDocument/2006/customXml" ds:itemID="{15AC6BFC-497E-524D-ACCE-ACA77A5099F6}">
+<ds:datastoreItem xmlns:ds="http://schemas.openxmlformats.org/officeDocument/2006/customXml" ds:itemID="{FAFB4522-340F-274E-813C-2199067B8EDD}">
   <ds:schemaRefs>
     <ds:schemaRef ds:uri="http://schemas.openxmlformats.org/officeDocument/2006/bibliography"/>
   </ds:schemaRefs>

</xml_diff>

<commit_message>
Domainmodel und Architecture Overview eingefuegt
</commit_message>
<xml_diff>
--- a/Planung/Elaboration/Elaboration.docx
+++ b/Planung/Elaboration/Elaboration.docx
@@ -1,10 +1,10 @@
 
 <file path=word/document.xml><?xml version="1.0" encoding="utf-8"?>
-<w:document xmlns:wpc="http://schemas.microsoft.com/office/word/2010/wordprocessingCanvas" xmlns:mo="http://schemas.microsoft.com/office/mac/office/2008/main" xmlns:mc="http://schemas.openxmlformats.org/markup-compatibility/2006" xmlns:mv="urn:schemas-microsoft-com:mac:vml" xmlns:o="urn:schemas-microsoft-com:office:office" xmlns:r="http://schemas.openxmlformats.org/officeDocument/2006/relationships" xmlns:m="http://schemas.openxmlformats.org/officeDocument/2006/math" xmlns:v="urn:schemas-microsoft-com:vml" xmlns:wp14="http://schemas.microsoft.com/office/word/2010/wordprocessingDrawing" xmlns:wp="http://schemas.openxmlformats.org/drawingml/2006/wordprocessingDrawing" xmlns:w10="urn:schemas-microsoft-com:office:word" xmlns:w="http://schemas.openxmlformats.org/wordprocessingml/2006/main" xmlns:w14="http://schemas.microsoft.com/office/word/2010/wordml" xmlns:wpg="http://schemas.microsoft.com/office/word/2010/wordprocessingGroup" xmlns:wpi="http://schemas.microsoft.com/office/word/2010/wordprocessingInk" xmlns:wne="http://schemas.microsoft.com/office/word/2006/wordml" xmlns:wps="http://schemas.microsoft.com/office/word/2010/wordprocessingShape" mc:Ignorable="w14 wp14">
+<w:document xmlns:wpc="http://schemas.microsoft.com/office/word/2010/wordprocessingCanvas" xmlns:mc="http://schemas.openxmlformats.org/markup-compatibility/2006" xmlns:o="urn:schemas-microsoft-com:office:office" xmlns:r="http://schemas.openxmlformats.org/officeDocument/2006/relationships" xmlns:m="http://schemas.openxmlformats.org/officeDocument/2006/math" xmlns:v="urn:schemas-microsoft-com:vml" xmlns:wp14="http://schemas.microsoft.com/office/word/2010/wordprocessingDrawing" xmlns:wp="http://schemas.openxmlformats.org/drawingml/2006/wordprocessingDrawing" xmlns:w10="urn:schemas-microsoft-com:office:word" xmlns:w="http://schemas.openxmlformats.org/wordprocessingml/2006/main" xmlns:w14="http://schemas.microsoft.com/office/word/2010/wordml" xmlns:w15="http://schemas.microsoft.com/office/word/2012/wordml" xmlns:wpg="http://schemas.microsoft.com/office/word/2010/wordprocessingGroup" xmlns:wpi="http://schemas.microsoft.com/office/word/2010/wordprocessingInk" xmlns:wne="http://schemas.microsoft.com/office/word/2006/wordml" xmlns:wps="http://schemas.microsoft.com/office/word/2010/wordprocessingShape" mc:Ignorable="w14 w15 wp14">
   <w:body>
     <w:p>
       <w:pPr>
-        <w:pStyle w:val="Titel"/>
+        <w:pStyle w:val="Title"/>
       </w:pPr>
       <w:r>
         <w:t>Elaboration</w:t>
@@ -12,7 +12,7 @@
     </w:p>
     <w:p>
       <w:pPr>
-        <w:pStyle w:val="berschrift2"/>
+        <w:pStyle w:val="Heading2"/>
       </w:pPr>
       <w:r>
         <w:t xml:space="preserve"> </w:t>
@@ -24,13 +24,11 @@
     <w:p/>
     <w:p>
       <w:pPr>
-        <w:pStyle w:val="berschrift4"/>
-      </w:pPr>
-      <w:proofErr w:type="spellStart"/>
+        <w:pStyle w:val="Heading4"/>
+      </w:pPr>
       <w:r>
         <w:t>Inception</w:t>
       </w:r>
-      <w:proofErr w:type="spellEnd"/>
     </w:p>
     <w:tbl>
       <w:tblPr>
@@ -318,31 +316,13 @@
                 <w:color w:val="000000"/>
               </w:rPr>
             </w:pPr>
-            <w:proofErr w:type="spellStart"/>
-            <w:r>
-              <w:rPr>
-                <w:rFonts w:ascii="Calibri" w:eastAsia="Times New Roman" w:hAnsi="Calibri" w:cs="Times New Roman"/>
-                <w:color w:val="000000"/>
-              </w:rPr>
-              <w:t>Nadri</w:t>
-            </w:r>
-            <w:proofErr w:type="spellEnd"/>
-            <w:r>
-              <w:rPr>
-                <w:rFonts w:ascii="Calibri" w:eastAsia="Times New Roman" w:hAnsi="Calibri" w:cs="Times New Roman"/>
-                <w:color w:val="000000"/>
-              </w:rPr>
-              <w:t xml:space="preserve"> </w:t>
-            </w:r>
-            <w:proofErr w:type="spellStart"/>
-            <w:r>
-              <w:rPr>
-                <w:rFonts w:ascii="Calibri" w:eastAsia="Times New Roman" w:hAnsi="Calibri" w:cs="Times New Roman"/>
-                <w:color w:val="000000"/>
-              </w:rPr>
-              <w:t>Mamuti</w:t>
-            </w:r>
-            <w:proofErr w:type="spellEnd"/>
+            <w:r>
+              <w:rPr>
+                <w:rFonts w:ascii="Calibri" w:eastAsia="Times New Roman" w:hAnsi="Calibri" w:cs="Times New Roman"/>
+                <w:color w:val="000000"/>
+              </w:rPr>
+              <w:t>Nadri Mamuti</w:t>
+            </w:r>
           </w:p>
         </w:tc>
         <w:tc>
@@ -1046,23 +1026,7 @@
                 <w:rFonts w:ascii="Calibri" w:eastAsia="Times New Roman" w:hAnsi="Calibri" w:cs="Times New Roman"/>
                 <w:color w:val="000000"/>
               </w:rPr>
-              <w:t xml:space="preserve">UML für </w:t>
-            </w:r>
-            <w:proofErr w:type="spellStart"/>
-            <w:r>
-              <w:rPr>
-                <w:rFonts w:ascii="Calibri" w:eastAsia="Times New Roman" w:hAnsi="Calibri" w:cs="Times New Roman"/>
-                <w:color w:val="000000"/>
-              </w:rPr>
-              <w:t>Eclipse</w:t>
-            </w:r>
-            <w:proofErr w:type="spellEnd"/>
-            <w:r>
-              <w:rPr>
-                <w:rFonts w:ascii="Calibri" w:eastAsia="Times New Roman" w:hAnsi="Calibri" w:cs="Times New Roman"/>
-                <w:color w:val="000000"/>
-              </w:rPr>
-              <w:t xml:space="preserve"> einrichten</w:t>
+              <w:t>UML für Eclipse einrichten</w:t>
             </w:r>
           </w:p>
         </w:tc>
@@ -1184,37 +1148,12 @@
                 <w:color w:val="000000"/>
               </w:rPr>
             </w:pPr>
-            <w:proofErr w:type="spellStart"/>
-            <w:r>
-              <w:rPr>
-                <w:rFonts w:ascii="Calibri" w:eastAsia="Times New Roman" w:hAnsi="Calibri" w:cs="Times New Roman"/>
-                <w:color w:val="000000"/>
-              </w:rPr>
-              <w:t>Github</w:t>
-            </w:r>
-            <w:proofErr w:type="spellEnd"/>
-            <w:r>
-              <w:rPr>
-                <w:rFonts w:ascii="Calibri" w:eastAsia="Times New Roman" w:hAnsi="Calibri" w:cs="Times New Roman"/>
-                <w:color w:val="000000"/>
-              </w:rPr>
-              <w:t xml:space="preserve"> für </w:t>
-            </w:r>
-            <w:proofErr w:type="spellStart"/>
-            <w:r>
-              <w:rPr>
-                <w:rFonts w:ascii="Calibri" w:eastAsia="Times New Roman" w:hAnsi="Calibri" w:cs="Times New Roman"/>
-                <w:color w:val="000000"/>
-              </w:rPr>
-              <w:t>Eclipse</w:t>
-            </w:r>
-            <w:proofErr w:type="spellEnd"/>
-            <w:r>
-              <w:rPr>
-                <w:rFonts w:ascii="Calibri" w:eastAsia="Times New Roman" w:hAnsi="Calibri" w:cs="Times New Roman"/>
-                <w:color w:val="000000"/>
-              </w:rPr>
-              <w:t xml:space="preserve"> einrichten</w:t>
+            <w:r>
+              <w:rPr>
+                <w:rFonts w:ascii="Calibri" w:eastAsia="Times New Roman" w:hAnsi="Calibri" w:cs="Times New Roman"/>
+                <w:color w:val="000000"/>
+              </w:rPr>
+              <w:t>Github für Eclipse einrichten</w:t>
             </w:r>
           </w:p>
         </w:tc>
@@ -1336,21 +1275,12 @@
                 <w:color w:val="000000"/>
               </w:rPr>
             </w:pPr>
-            <w:proofErr w:type="spellStart"/>
-            <w:r>
-              <w:rPr>
-                <w:rFonts w:ascii="Calibri" w:eastAsia="Times New Roman" w:hAnsi="Calibri" w:cs="Times New Roman"/>
-                <w:color w:val="000000"/>
-              </w:rPr>
-              <w:t>Eclipse</w:t>
-            </w:r>
-            <w:proofErr w:type="spellEnd"/>
-            <w:r>
-              <w:rPr>
-                <w:rFonts w:ascii="Calibri" w:eastAsia="Times New Roman" w:hAnsi="Calibri" w:cs="Times New Roman"/>
-                <w:color w:val="000000"/>
-              </w:rPr>
-              <w:t xml:space="preserve"> Projekt aufsetzen</w:t>
+            <w:r>
+              <w:rPr>
+                <w:rFonts w:ascii="Calibri" w:eastAsia="Times New Roman" w:hAnsi="Calibri" w:cs="Times New Roman"/>
+                <w:color w:val="000000"/>
+              </w:rPr>
+              <w:t>Eclipse Projekt aufsetzen</w:t>
             </w:r>
           </w:p>
         </w:tc>
@@ -1477,23 +1407,7 @@
                 <w:rFonts w:ascii="Calibri" w:eastAsia="Times New Roman" w:hAnsi="Calibri" w:cs="Times New Roman"/>
                 <w:color w:val="000000"/>
               </w:rPr>
-              <w:t xml:space="preserve">Java Framework </w:t>
-            </w:r>
-            <w:proofErr w:type="spellStart"/>
-            <w:r>
-              <w:rPr>
-                <w:rFonts w:ascii="Calibri" w:eastAsia="Times New Roman" w:hAnsi="Calibri" w:cs="Times New Roman"/>
-                <w:color w:val="000000"/>
-              </w:rPr>
-              <w:t>Slik</w:t>
-            </w:r>
-            <w:proofErr w:type="spellEnd"/>
-            <w:r>
-              <w:rPr>
-                <w:rFonts w:ascii="Calibri" w:eastAsia="Times New Roman" w:hAnsi="Calibri" w:cs="Times New Roman"/>
-                <w:color w:val="000000"/>
-              </w:rPr>
-              <w:t xml:space="preserve"> anschauen</w:t>
+              <w:t>Java Framework Slik anschauen</w:t>
             </w:r>
           </w:p>
         </w:tc>
@@ -1789,7 +1703,7 @@
     <w:p/>
     <w:p>
       <w:pPr>
-        <w:pStyle w:val="berschrift4"/>
+        <w:pStyle w:val="Heading4"/>
       </w:pPr>
       <w:r>
         <w:t>Elaboration</w:t>
@@ -2499,7 +2413,6 @@
                 <w:color w:val="000000"/>
               </w:rPr>
             </w:pPr>
-            <w:proofErr w:type="spellStart"/>
             <w:r>
               <w:rPr>
                 <w:rFonts w:ascii="Calibri" w:eastAsia="Times New Roman" w:hAnsi="Calibri" w:cs="Times New Roman"/>
@@ -2507,7 +2420,6 @@
               </w:rPr>
               <w:t>Anwendugsfalldiagramm</w:t>
             </w:r>
-            <w:proofErr w:type="spellEnd"/>
           </w:p>
         </w:tc>
         <w:tc>
@@ -3450,48 +3362,25 @@
     </w:p>
     <w:p>
       <w:pPr>
-        <w:pStyle w:val="berschrift2"/>
-      </w:pPr>
-      <w:proofErr w:type="spellStart"/>
+        <w:pStyle w:val="Heading2"/>
+      </w:pPr>
       <w:r>
         <w:lastRenderedPageBreak/>
         <w:t>Andwendugsfälle</w:t>
       </w:r>
-      <w:proofErr w:type="spellEnd"/>
     </w:p>
     <w:p/>
     <w:p>
       <w:pPr>
-        <w:pStyle w:val="berschrift3"/>
-      </w:pPr>
-      <w:proofErr w:type="spellStart"/>
-      <w:r>
-        <w:t>Fully</w:t>
-      </w:r>
-      <w:proofErr w:type="spellEnd"/>
-      <w:r>
-        <w:t xml:space="preserve"> </w:t>
-      </w:r>
-      <w:proofErr w:type="spellStart"/>
-      <w:r>
-        <w:t>dressed</w:t>
-      </w:r>
-      <w:proofErr w:type="spellEnd"/>
-      <w:r>
-        <w:t xml:space="preserve"> </w:t>
-      </w:r>
-      <w:proofErr w:type="spellStart"/>
-      <w:r>
-        <w:t>Anwendugsfall</w:t>
-      </w:r>
-      <w:proofErr w:type="spellEnd"/>
-      <w:r>
-        <w:t xml:space="preserve"> </w:t>
-      </w:r>
-    </w:p>
-    <w:p>
-      <w:pPr>
-        <w:pStyle w:val="berschrift4"/>
+        <w:pStyle w:val="Heading3"/>
+      </w:pPr>
+      <w:r>
+        <w:t xml:space="preserve">Fully dressed Anwendugsfall </w:t>
+      </w:r>
+    </w:p>
+    <w:p>
+      <w:pPr>
+        <w:pStyle w:val="Heading4"/>
       </w:pPr>
       <w:r>
         <w:t>„Zug ausführen“</w:t>
@@ -3523,36 +3412,23 @@
           <w:b/>
         </w:rPr>
       </w:pPr>
-      <w:proofErr w:type="spellStart"/>
       <w:r>
         <w:rPr>
           <w:b/>
         </w:rPr>
-        <w:t>Stakeholders</w:t>
-      </w:r>
-      <w:proofErr w:type="spellEnd"/>
-      <w:r>
-        <w:rPr>
-          <w:b/>
-        </w:rPr>
-        <w:t xml:space="preserve"> und ihre Interessen:</w:t>
-      </w:r>
-    </w:p>
-    <w:p>
-      <w:pPr>
-        <w:pStyle w:val="Listenabsatz"/>
+        <w:t>Stakeholders und ihre Interessen:</w:t>
+      </w:r>
+    </w:p>
+    <w:p>
+      <w:pPr>
+        <w:pStyle w:val="ListParagraph"/>
         <w:numPr>
           <w:ilvl w:val="0"/>
           <w:numId w:val="6"/>
         </w:numPr>
       </w:pPr>
-      <w:proofErr w:type="spellStart"/>
-      <w:r>
-        <w:t>necaREx-Benuter</w:t>
-      </w:r>
-      <w:proofErr w:type="spellEnd"/>
-      <w:r>
-        <w:t>: Möchte eine intuitive Benutzeroberfläche. Möchte seinen Zug nach den geltenden Schachregeln tätigen können. Benutzer welche mit den Schachregeln nicht sehr vertraut sind möchten</w:t>
+      <w:r>
+        <w:t>necaREx-Benuter: Möchte eine intuitive Benutzeroberfläche. Möchte seinen Zug nach den geltenden Schachregeln tätigen können. Benutzer welche mit den Schachregeln nicht sehr vertraut sind möchten</w:t>
       </w:r>
       <w:r>
         <w:t xml:space="preserve"> das unzulässige Züge als solche angezeigt werden.</w:t>
@@ -3560,22 +3436,14 @@
     </w:p>
     <w:p>
       <w:pPr>
-        <w:pStyle w:val="Listenabsatz"/>
+        <w:pStyle w:val="ListParagraph"/>
         <w:numPr>
           <w:ilvl w:val="0"/>
           <w:numId w:val="6"/>
         </w:numPr>
       </w:pPr>
       <w:r>
-        <w:t xml:space="preserve">Kunde: Möchte das seine Schüler mit </w:t>
-      </w:r>
-      <w:proofErr w:type="spellStart"/>
-      <w:r>
-        <w:t>necaREx</w:t>
-      </w:r>
-      <w:proofErr w:type="spellEnd"/>
-      <w:r>
-        <w:t xml:space="preserve"> ihre Schachfähigkeiten verbessern können. Möchte das die Schüler auf einfache Art Züge tätigen können.</w:t>
+        <w:t>Kunde: Möchte das seine Schüler mit necaREx ihre Schachfähigkeiten verbessern können. Möchte das die Schüler auf einfache Art Züge tätigen können.</w:t>
       </w:r>
     </w:p>
     <w:p/>
@@ -3635,7 +3503,7 @@
     </w:p>
     <w:tbl>
       <w:tblPr>
-        <w:tblStyle w:val="Tabellenraster"/>
+        <w:tblStyle w:val="TableGrid"/>
         <w:tblW w:w="0" w:type="auto"/>
         <w:tblLook w:val="04A0" w:firstRow="1" w:lastRow="0" w:firstColumn="1" w:lastColumn="0" w:noHBand="0" w:noVBand="1"/>
       </w:tblPr>
@@ -3656,7 +3524,7 @@
           <w:p/>
           <w:p>
             <w:pPr>
-              <w:pStyle w:val="Listenabsatz"/>
+              <w:pStyle w:val="ListParagraph"/>
               <w:numPr>
                 <w:ilvl w:val="0"/>
                 <w:numId w:val="7"/>
@@ -3696,7 +3564,7 @@
           <w:p/>
           <w:p>
             <w:pPr>
-              <w:pStyle w:val="Listenabsatz"/>
+              <w:pStyle w:val="ListParagraph"/>
               <w:numPr>
                 <w:ilvl w:val="0"/>
                 <w:numId w:val="7"/>
@@ -3711,19 +3579,14 @@
           </w:p>
           <w:p>
             <w:pPr>
-              <w:pStyle w:val="Listenabsatz"/>
+              <w:pStyle w:val="ListParagraph"/>
               <w:numPr>
                 <w:ilvl w:val="0"/>
                 <w:numId w:val="7"/>
               </w:numPr>
             </w:pPr>
-            <w:proofErr w:type="spellStart"/>
-            <w:r>
-              <w:t>Stösst</w:t>
-            </w:r>
-            <w:proofErr w:type="spellEnd"/>
-            <w:r>
-              <w:t xml:space="preserve"> Regel-Engine an</w:t>
+            <w:r>
+              <w:t>Stösst Regel-Engine an</w:t>
             </w:r>
           </w:p>
           <w:p>
@@ -3782,7 +3645,7 @@
     </w:p>
     <w:tbl>
       <w:tblPr>
-        <w:tblStyle w:val="Tabellenraster"/>
+        <w:tblStyle w:val="TableGrid"/>
         <w:tblW w:w="0" w:type="auto"/>
         <w:tblLook w:val="04A0" w:firstRow="1" w:lastRow="0" w:firstColumn="1" w:lastColumn="0" w:noHBand="0" w:noVBand="1"/>
       </w:tblPr>
@@ -3822,15 +3685,7 @@
           <w:p>
             <w:r>
               <w:br/>
-              <w:t xml:space="preserve">     6.a  Zug </w:t>
-            </w:r>
-            <w:proofErr w:type="spellStart"/>
-            <w:r>
-              <w:t>verstösst</w:t>
-            </w:r>
-            <w:proofErr w:type="spellEnd"/>
-            <w:r>
-              <w:t xml:space="preserve"> gegen Regeln</w:t>
+              <w:t xml:space="preserve">     6.a  Zug verstösst gegen Regeln</w:t>
             </w:r>
           </w:p>
         </w:tc>
@@ -3865,22 +3720,17 @@
     </w:p>
     <w:p>
       <w:pPr>
-        <w:pStyle w:val="berschrift3"/>
-      </w:pPr>
-      <w:proofErr w:type="spellStart"/>
+        <w:pStyle w:val="Heading3"/>
+      </w:pPr>
       <w:r>
         <w:lastRenderedPageBreak/>
-        <w:t>Casual</w:t>
-      </w:r>
-      <w:proofErr w:type="spellEnd"/>
-      <w:r>
-        <w:t xml:space="preserve"> Anwendungsfälle</w:t>
+        <w:t>Casual Anwendungsfälle</w:t>
       </w:r>
     </w:p>
     <w:p/>
     <w:p>
       <w:pPr>
-        <w:pStyle w:val="berschrift4"/>
+        <w:pStyle w:val="Heading4"/>
       </w:pPr>
       <w:r>
         <w:t>„Regeln durchsetzten“</w:t>
@@ -3902,15 +3752,7 @@
     </w:p>
     <w:p>
       <w:r>
-        <w:t xml:space="preserve">Wählt der Benutzer eine Figur aus, wird die Regel-Engine </w:t>
-      </w:r>
-      <w:proofErr w:type="spellStart"/>
-      <w:r>
-        <w:t>angestossen</w:t>
-      </w:r>
-      <w:proofErr w:type="spellEnd"/>
-      <w:r>
-        <w:t>. Diese überprüft</w:t>
+        <w:t>Wählt der Benutzer eine Figur aus, wird die Regel-Engine angestossen. Diese überprüft</w:t>
       </w:r>
       <w:r>
         <w:t xml:space="preserve"> welche Züge mit der gewählten Figur erlaubt sind</w:t>
@@ -3941,7 +3783,7 @@
     <w:p/>
     <w:p>
       <w:pPr>
-        <w:pStyle w:val="berschrift4"/>
+        <w:pStyle w:val="Heading4"/>
       </w:pPr>
       <w:r>
         <w:t>„Figur wählen“</w:t>
@@ -3997,7 +3839,7 @@
     <w:p/>
     <w:p>
       <w:pPr>
-        <w:pStyle w:val="berschrift4"/>
+        <w:pStyle w:val="Heading4"/>
       </w:pPr>
       <w:r>
         <w:t>„Neues Spiel starten“</w:t>
@@ -4044,7 +3886,7 @@
     <w:p/>
     <w:p>
       <w:pPr>
-        <w:pStyle w:val="berschrift3"/>
+        <w:pStyle w:val="Heading3"/>
       </w:pPr>
       <w:r>
         <w:t>Brief Anwendungsfälle</w:t>
@@ -4053,7 +3895,7 @@
     <w:p/>
     <w:p>
       <w:pPr>
-        <w:pStyle w:val="berschrift4"/>
+        <w:pStyle w:val="Heading4"/>
       </w:pPr>
       <w:r>
         <w:t>„Gegenspieler selektieren“</w:t>
@@ -4072,7 +3914,7 @@
     </w:p>
     <w:p>
       <w:pPr>
-        <w:pStyle w:val="berschrift2"/>
+        <w:pStyle w:val="Heading2"/>
       </w:pPr>
       <w:r>
         <w:lastRenderedPageBreak/>
@@ -4089,12 +3931,61 @@
         </w:rPr>
       </w:pPr>
       <w:r>
+        <w:rPr>
+          <w:noProof/>
+          <w:lang w:val="de-CH" w:eastAsia="de-CH"/>
+        </w:rPr>
+        <w:drawing>
+          <wp:anchor distT="0" distB="0" distL="114300" distR="114300" simplePos="0" relativeHeight="251668480" behindDoc="0" locked="0" layoutInCell="1" allowOverlap="1" wp14:anchorId="42203C57" wp14:editId="69B7A6C0">
+            <wp:simplePos x="0" y="0"/>
+            <wp:positionH relativeFrom="column">
+              <wp:posOffset>0</wp:posOffset>
+            </wp:positionH>
+            <wp:positionV relativeFrom="line">
+              <wp:posOffset>196215</wp:posOffset>
+            </wp:positionV>
+            <wp:extent cx="4800600" cy="3162300"/>
+            <wp:effectExtent l="0" t="0" r="0" b="0"/>
+            <wp:wrapTopAndBottom/>
+            <wp:docPr id="14" name="Picture 14"/>
+            <wp:cNvGraphicFramePr>
+              <a:graphicFrameLocks xmlns:a="http://schemas.openxmlformats.org/drawingml/2006/main" noChangeAspect="1"/>
+            </wp:cNvGraphicFramePr>
+            <a:graphic xmlns:a="http://schemas.openxmlformats.org/drawingml/2006/main">
+              <a:graphicData uri="http://schemas.openxmlformats.org/drawingml/2006/picture">
+                <pic:pic xmlns:pic="http://schemas.openxmlformats.org/drawingml/2006/picture">
+                  <pic:nvPicPr>
+                    <pic:cNvPr id="1" name=""/>
+                    <pic:cNvPicPr/>
+                  </pic:nvPicPr>
+                  <pic:blipFill>
+                    <a:blip r:embed="rId8"/>
+                    <a:stretch>
+                      <a:fillRect/>
+                    </a:stretch>
+                  </pic:blipFill>
+                  <pic:spPr>
+                    <a:xfrm>
+                      <a:off x="0" y="0"/>
+                      <a:ext cx="4800600" cy="3162300"/>
+                    </a:xfrm>
+                    <a:prstGeom prst="rect">
+                      <a:avLst/>
+                    </a:prstGeom>
+                  </pic:spPr>
+                </pic:pic>
+              </a:graphicData>
+            </a:graphic>
+          </wp:anchor>
+        </w:drawing>
+      </w:r>
+      <w:r>
         <w:br w:type="page"/>
       </w:r>
     </w:p>
     <w:p>
       <w:pPr>
-        <w:pStyle w:val="berschrift2"/>
+        <w:pStyle w:val="Heading2"/>
       </w:pPr>
       <w:r>
         <w:lastRenderedPageBreak/>
@@ -4104,20 +3995,15 @@
     <w:p/>
     <w:p>
       <w:pPr>
-        <w:pStyle w:val="berschrift4"/>
-      </w:pPr>
-      <w:proofErr w:type="spellStart"/>
-      <w:r>
-        <w:t>Functionality</w:t>
-      </w:r>
-      <w:proofErr w:type="spellEnd"/>
-      <w:r>
-        <w:t>:</w:t>
-      </w:r>
-    </w:p>
-    <w:p>
-      <w:pPr>
-        <w:pStyle w:val="Listenabsatz"/>
+        <w:pStyle w:val="Heading4"/>
+      </w:pPr>
+      <w:r>
+        <w:t>Functionality:</w:t>
+      </w:r>
+    </w:p>
+    <w:p>
+      <w:pPr>
+        <w:pStyle w:val="ListParagraph"/>
         <w:numPr>
           <w:ilvl w:val="0"/>
           <w:numId w:val="16"/>
@@ -4135,7 +4021,7 @@
     </w:p>
     <w:p>
       <w:pPr>
-        <w:pStyle w:val="Listenabsatz"/>
+        <w:pStyle w:val="ListParagraph"/>
       </w:pPr>
       <w:r>
         <w:t xml:space="preserve"> </w:t>
@@ -4143,23 +4029,18 @@
     </w:p>
     <w:p>
       <w:pPr>
-        <w:pStyle w:val="berschrift4"/>
-      </w:pPr>
-      <w:proofErr w:type="spellStart"/>
+        <w:pStyle w:val="Heading4"/>
+      </w:pPr>
       <w:r>
         <w:t>Usabi</w:t>
       </w:r>
       <w:r>
-        <w:t>lity</w:t>
-      </w:r>
-      <w:proofErr w:type="spellEnd"/>
-      <w:r>
-        <w:t>:</w:t>
-      </w:r>
-    </w:p>
-    <w:p>
-      <w:pPr>
-        <w:pStyle w:val="Listenabsatz"/>
+        <w:t>lity:</w:t>
+      </w:r>
+    </w:p>
+    <w:p>
+      <w:pPr>
+        <w:pStyle w:val="ListParagraph"/>
         <w:numPr>
           <w:ilvl w:val="0"/>
           <w:numId w:val="16"/>
@@ -4171,47 +4052,31 @@
     </w:p>
     <w:p>
       <w:pPr>
-        <w:pStyle w:val="Listenabsatz"/>
+        <w:pStyle w:val="ListParagraph"/>
         <w:numPr>
           <w:ilvl w:val="0"/>
           <w:numId w:val="16"/>
         </w:numPr>
       </w:pPr>
       <w:r>
-        <w:t>Durch das schlichte und intuitive Design soll „</w:t>
-      </w:r>
-      <w:proofErr w:type="spellStart"/>
-      <w:r>
-        <w:t>necaREx</w:t>
-      </w:r>
-      <w:proofErr w:type="spellEnd"/>
-      <w:r>
-        <w:t>“ einfach und schnell zu erlernen sein.</w:t>
-      </w:r>
-    </w:p>
-    <w:p>
-      <w:bookmarkStart w:id="0" w:name="_GoBack"/>
-      <w:bookmarkEnd w:id="0"/>
-    </w:p>
-    <w:p>
-      <w:pPr>
-        <w:pStyle w:val="berschrift4"/>
-      </w:pPr>
-      <w:proofErr w:type="spellStart"/>
+        <w:t>Durch das schlichte und intuitive Design soll „necaREx“ einfach und schnell zu erlernen sein.</w:t>
+      </w:r>
+    </w:p>
+    <w:p/>
+    <w:p>
+      <w:pPr>
+        <w:pStyle w:val="Heading4"/>
+      </w:pPr>
       <w:r>
         <w:t>Reliabi</w:t>
       </w:r>
       <w:r>
-        <w:t>lity</w:t>
-      </w:r>
-      <w:proofErr w:type="spellEnd"/>
-      <w:r>
-        <w:t>:</w:t>
-      </w:r>
-    </w:p>
-    <w:p>
-      <w:pPr>
-        <w:pStyle w:val="Listenabsatz"/>
+        <w:t>lity:</w:t>
+      </w:r>
+    </w:p>
+    <w:p>
+      <w:pPr>
+        <w:pStyle w:val="ListParagraph"/>
         <w:numPr>
           <w:ilvl w:val="0"/>
           <w:numId w:val="16"/>
@@ -4224,7 +4089,7 @@
     <w:p/>
     <w:p>
       <w:pPr>
-        <w:pStyle w:val="berschrift4"/>
+        <w:pStyle w:val="Heading4"/>
       </w:pPr>
       <w:r>
         <w:t>Performance</w:t>
@@ -4235,7 +4100,7 @@
     </w:p>
     <w:p>
       <w:pPr>
-        <w:pStyle w:val="Listenabsatz"/>
+        <w:pStyle w:val="ListParagraph"/>
         <w:numPr>
           <w:ilvl w:val="0"/>
           <w:numId w:val="16"/>
@@ -4248,23 +4113,18 @@
     <w:p/>
     <w:p>
       <w:pPr>
-        <w:pStyle w:val="berschrift4"/>
-      </w:pPr>
-      <w:proofErr w:type="spellStart"/>
+        <w:pStyle w:val="Heading4"/>
+      </w:pPr>
       <w:r>
         <w:t>Supportabi</w:t>
       </w:r>
       <w:r>
-        <w:t>lity</w:t>
-      </w:r>
-      <w:proofErr w:type="spellEnd"/>
-      <w:r>
-        <w:t>:</w:t>
-      </w:r>
-    </w:p>
-    <w:p>
-      <w:pPr>
-        <w:pStyle w:val="Listenabsatz"/>
+        <w:t>lity:</w:t>
+      </w:r>
+    </w:p>
+    <w:p>
+      <w:pPr>
+        <w:pStyle w:val="ListParagraph"/>
         <w:numPr>
           <w:ilvl w:val="0"/>
           <w:numId w:val="16"/>
@@ -4282,22 +4142,14 @@
     </w:p>
     <w:p>
       <w:pPr>
-        <w:pStyle w:val="Listenabsatz"/>
+        <w:pStyle w:val="ListParagraph"/>
         <w:numPr>
           <w:ilvl w:val="0"/>
           <w:numId w:val="16"/>
         </w:numPr>
       </w:pPr>
       <w:r>
-        <w:t>„</w:t>
-      </w:r>
-      <w:proofErr w:type="spellStart"/>
-      <w:r>
-        <w:t>necaREx</w:t>
-      </w:r>
-      <w:proofErr w:type="spellEnd"/>
-      <w:r>
-        <w:t xml:space="preserve">“ </w:t>
+        <w:t xml:space="preserve">„necaREx“ </w:t>
       </w:r>
       <w:r>
         <w:t xml:space="preserve">ist </w:t>
@@ -4312,7 +4164,7 @@
     <w:p/>
     <w:p>
       <w:pPr>
-        <w:pStyle w:val="berschrift4"/>
+        <w:pStyle w:val="Heading4"/>
       </w:pPr>
       <w:r>
         <w:t>Implementation</w:t>
@@ -4323,28 +4175,20 @@
     </w:p>
     <w:p>
       <w:pPr>
-        <w:pStyle w:val="Listenabsatz"/>
+        <w:pStyle w:val="ListParagraph"/>
         <w:numPr>
           <w:ilvl w:val="0"/>
           <w:numId w:val="16"/>
         </w:numPr>
       </w:pPr>
       <w:r>
-        <w:t>„</w:t>
-      </w:r>
-      <w:proofErr w:type="spellStart"/>
-      <w:r>
-        <w:t>necaREx</w:t>
-      </w:r>
-      <w:proofErr w:type="spellEnd"/>
-      <w:r>
-        <w:t>“ soll auf allen Standard-Java-Virtual-Maschinen mit Version 1.7 auf allen gängigen Betriebssystemen laufen.</w:t>
+        <w:t>„necaREx“ soll auf allen Standard-Java-Virtual-Maschinen mit Version 1.7 auf allen gängigen Betriebssystemen laufen.</w:t>
       </w:r>
     </w:p>
     <w:p/>
     <w:p>
       <w:pPr>
-        <w:pStyle w:val="berschrift4"/>
+        <w:pStyle w:val="Heading4"/>
       </w:pPr>
       <w:r>
         <w:t>Interfaces</w:t>
@@ -4355,30 +4199,14 @@
     </w:p>
     <w:p>
       <w:pPr>
-        <w:pStyle w:val="Listenabsatz"/>
+        <w:pStyle w:val="ListParagraph"/>
         <w:numPr>
           <w:ilvl w:val="0"/>
           <w:numId w:val="16"/>
         </w:numPr>
       </w:pPr>
       <w:r>
-        <w:t>Das Interface von „</w:t>
-      </w:r>
-      <w:proofErr w:type="spellStart"/>
-      <w:r>
-        <w:t>necaREx</w:t>
-      </w:r>
-      <w:proofErr w:type="spellEnd"/>
-      <w:r>
-        <w:t xml:space="preserve">“  soll grafisch sein und ist für normale </w:t>
-      </w:r>
-      <w:proofErr w:type="spellStart"/>
-      <w:r>
-        <w:t>Bildschirmgrössen</w:t>
-      </w:r>
-      <w:proofErr w:type="spellEnd"/>
-      <w:r>
-        <w:t xml:space="preserve"> ausgelegt (keine Handheld-Geräte).</w:t>
+        <w:t>Das Interface von „necaREx“  soll grafisch sein und ist für normale Bildschirmgrössen ausgelegt (keine Handheld-Geräte).</w:t>
       </w:r>
     </w:p>
     <w:p/>
@@ -4400,7 +4228,7 @@
     </w:p>
     <w:p>
       <w:pPr>
-        <w:pStyle w:val="berschrift2"/>
+        <w:pStyle w:val="Heading2"/>
         <w:rPr>
           <w:b w:val="0"/>
           <w:bCs w:val="0"/>
@@ -4419,6 +4247,7 @@
       <w:r>
         <w:rPr>
           <w:noProof/>
+          <w:lang w:val="de-CH" w:eastAsia="de-CH"/>
         </w:rPr>
         <w:drawing>
           <wp:anchor distT="0" distB="0" distL="114300" distR="114300" simplePos="0" relativeHeight="251659264" behindDoc="0" locked="0" layoutInCell="1" allowOverlap="1" wp14:anchorId="238D3397" wp14:editId="736FBC17">
@@ -4470,7 +4299,7 @@
     </w:p>
     <w:p>
       <w:pPr>
-        <w:pStyle w:val="berschrift2"/>
+        <w:pStyle w:val="Heading2"/>
       </w:pPr>
       <w:r>
         <w:lastRenderedPageBreak/>
@@ -4491,6 +4320,7 @@
       <w:r>
         <w:rPr>
           <w:noProof/>
+          <w:lang w:val="de-CH" w:eastAsia="de-CH"/>
         </w:rPr>
         <w:drawing>
           <wp:inline distT="0" distB="0" distL="0" distR="0" wp14:anchorId="10A5780E" wp14:editId="3F7D9193">
@@ -4547,7 +4377,7 @@
     </w:p>
     <w:p>
       <w:pPr>
-        <w:pStyle w:val="berschrift2"/>
+        <w:pStyle w:val="Heading2"/>
         <w:tabs>
           <w:tab w:val="center" w:pos="4533"/>
         </w:tabs>
@@ -4582,16 +4412,11 @@
     </w:p>
     <w:p>
       <w:pPr>
-        <w:pStyle w:val="berschrift3"/>
-      </w:pPr>
-      <w:r>
-        <w:t xml:space="preserve">Systemoperation </w:t>
-      </w:r>
-      <w:proofErr w:type="spellStart"/>
-      <w:r>
-        <w:t>wähleFigur</w:t>
-      </w:r>
-      <w:proofErr w:type="spellEnd"/>
+        <w:pStyle w:val="Heading3"/>
+      </w:pPr>
+      <w:r>
+        <w:t>Systemoperation wähleFigur</w:t>
+      </w:r>
     </w:p>
     <w:p>
       <w:pPr>
@@ -4614,19 +4439,11 @@
           <w:bCs/>
         </w:rPr>
       </w:pPr>
-      <w:proofErr w:type="spellStart"/>
       <w:r>
         <w:rPr>
           <w:bCs/>
         </w:rPr>
-        <w:t>Use</w:t>
-      </w:r>
-      <w:proofErr w:type="spellEnd"/>
-      <w:r>
-        <w:rPr>
-          <w:bCs/>
-        </w:rPr>
-        <w:t xml:space="preserve"> Case </w:t>
+        <w:t xml:space="preserve">Use Case </w:t>
       </w:r>
       <w:r>
         <w:rPr>
@@ -4671,7 +4488,7 @@
     </w:p>
     <w:p>
       <w:pPr>
-        <w:pStyle w:val="Listenabsatz"/>
+        <w:pStyle w:val="ListParagraph"/>
         <w:numPr>
           <w:ilvl w:val="0"/>
           <w:numId w:val="9"/>
@@ -4689,7 +4506,7 @@
     </w:p>
     <w:p>
       <w:pPr>
-        <w:pStyle w:val="Listenabsatz"/>
+        <w:pStyle w:val="ListParagraph"/>
         <w:numPr>
           <w:ilvl w:val="0"/>
           <w:numId w:val="9"/>
@@ -4729,7 +4546,7 @@
     </w:p>
     <w:p>
       <w:pPr>
-        <w:pStyle w:val="Listenabsatz"/>
+        <w:pStyle w:val="ListParagraph"/>
         <w:numPr>
           <w:ilvl w:val="0"/>
           <w:numId w:val="10"/>
@@ -4747,7 +4564,7 @@
     </w:p>
     <w:p>
       <w:pPr>
-        <w:pStyle w:val="Listenabsatz"/>
+        <w:pStyle w:val="ListParagraph"/>
         <w:numPr>
           <w:ilvl w:val="0"/>
           <w:numId w:val="10"/>
@@ -4772,16 +4589,11 @@
     </w:p>
     <w:p>
       <w:pPr>
-        <w:pStyle w:val="berschrift3"/>
-      </w:pPr>
-      <w:r>
-        <w:t xml:space="preserve">System-Operation </w:t>
-      </w:r>
-      <w:proofErr w:type="spellStart"/>
-      <w:r>
-        <w:t>wähleZielfeld</w:t>
-      </w:r>
-      <w:proofErr w:type="spellEnd"/>
+        <w:pStyle w:val="Heading3"/>
+      </w:pPr>
+      <w:r>
+        <w:t>System-Operation wähleZielfeld</w:t>
+      </w:r>
     </w:p>
     <w:p>
       <w:pPr>
@@ -4804,19 +4616,11 @@
           <w:bCs/>
         </w:rPr>
       </w:pPr>
-      <w:proofErr w:type="spellStart"/>
       <w:r>
         <w:rPr>
           <w:bCs/>
         </w:rPr>
-        <w:t>Use</w:t>
-      </w:r>
-      <w:proofErr w:type="spellEnd"/>
-      <w:r>
-        <w:rPr>
-          <w:bCs/>
-        </w:rPr>
-        <w:t xml:space="preserve">-Case </w:t>
+        <w:t xml:space="preserve">Use-Case </w:t>
       </w:r>
       <w:r>
         <w:rPr>
@@ -4874,7 +4678,7 @@
     </w:p>
     <w:p>
       <w:pPr>
-        <w:pStyle w:val="Listenabsatz"/>
+        <w:pStyle w:val="ListParagraph"/>
         <w:numPr>
           <w:ilvl w:val="0"/>
           <w:numId w:val="11"/>
@@ -4892,7 +4696,7 @@
     </w:p>
     <w:p>
       <w:pPr>
-        <w:pStyle w:val="Listenabsatz"/>
+        <w:pStyle w:val="ListParagraph"/>
         <w:numPr>
           <w:ilvl w:val="0"/>
           <w:numId w:val="11"/>
@@ -4932,7 +4736,7 @@
     </w:p>
     <w:p>
       <w:pPr>
-        <w:pStyle w:val="Listenabsatz"/>
+        <w:pStyle w:val="ListParagraph"/>
         <w:numPr>
           <w:ilvl w:val="0"/>
           <w:numId w:val="12"/>
@@ -4950,7 +4754,7 @@
     </w:p>
     <w:p>
       <w:pPr>
-        <w:pStyle w:val="Listenabsatz"/>
+        <w:pStyle w:val="ListParagraph"/>
         <w:numPr>
           <w:ilvl w:val="0"/>
           <w:numId w:val="12"/>
@@ -4992,7 +4796,7 @@
     </w:p>
     <w:p>
       <w:pPr>
-        <w:pStyle w:val="berschrift2"/>
+        <w:pStyle w:val="Heading2"/>
         <w:tabs>
           <w:tab w:val="center" w:pos="4533"/>
         </w:tabs>
@@ -5021,15 +4825,66 @@
       </w:pPr>
       <w:r>
         <w:rPr>
+          <w:noProof/>
+          <w:lang w:val="de-CH" w:eastAsia="de-CH"/>
+        </w:rPr>
+        <w:drawing>
+          <wp:anchor distT="0" distB="0" distL="114300" distR="114300" simplePos="0" relativeHeight="251670528" behindDoc="0" locked="0" layoutInCell="1" allowOverlap="1" wp14:anchorId="1EC80832" wp14:editId="7AEF21E1">
+            <wp:simplePos x="0" y="0"/>
+            <wp:positionH relativeFrom="column">
+              <wp:posOffset>0</wp:posOffset>
+            </wp:positionH>
+            <wp:positionV relativeFrom="line">
+              <wp:posOffset>272415</wp:posOffset>
+            </wp:positionV>
+            <wp:extent cx="5756910" cy="1527175"/>
+            <wp:effectExtent l="0" t="0" r="0" b="0"/>
+            <wp:wrapTopAndBottom/>
+            <wp:docPr id="15" name="Picture 15"/>
+            <wp:cNvGraphicFramePr>
+              <a:graphicFrameLocks xmlns:a="http://schemas.openxmlformats.org/drawingml/2006/main" noChangeAspect="1"/>
+            </wp:cNvGraphicFramePr>
+            <a:graphic xmlns:a="http://schemas.openxmlformats.org/drawingml/2006/main">
+              <a:graphicData uri="http://schemas.openxmlformats.org/drawingml/2006/picture">
+                <pic:pic xmlns:pic="http://schemas.openxmlformats.org/drawingml/2006/picture">
+                  <pic:nvPicPr>
+                    <pic:cNvPr id="1" name=""/>
+                    <pic:cNvPicPr/>
+                  </pic:nvPicPr>
+                  <pic:blipFill>
+                    <a:blip r:embed="rId11"/>
+                    <a:stretch>
+                      <a:fillRect/>
+                    </a:stretch>
+                  </pic:blipFill>
+                  <pic:spPr>
+                    <a:xfrm>
+                      <a:off x="0" y="0"/>
+                      <a:ext cx="5756910" cy="1527175"/>
+                    </a:xfrm>
+                    <a:prstGeom prst="rect">
+                      <a:avLst/>
+                    </a:prstGeom>
+                  </pic:spPr>
+                </pic:pic>
+              </a:graphicData>
+            </a:graphic>
+          </wp:anchor>
+        </w:drawing>
+      </w:r>
+      <w:r>
+        <w:rPr>
           <w:b/>
           <w:bCs/>
         </w:rPr>
         <w:br w:type="page"/>
       </w:r>
-    </w:p>
-    <w:p>
-      <w:pPr>
-        <w:pStyle w:val="berschrift2"/>
+      <w:bookmarkStart w:id="0" w:name="_GoBack"/>
+      <w:bookmarkEnd w:id="0"/>
+    </w:p>
+    <w:p>
+      <w:pPr>
+        <w:pStyle w:val="Heading2"/>
         <w:tabs>
           <w:tab w:val="center" w:pos="4533"/>
         </w:tabs>
@@ -5049,20 +4904,12 @@
     </w:p>
     <w:p>
       <w:r>
-        <w:t xml:space="preserve">Im folgenden Glossar sollen die Schachfiguren, mit ihren Zugsarten und die relevanten Schachregeln kurz erläutert werden. Für </w:t>
-      </w:r>
-      <w:proofErr w:type="spellStart"/>
-      <w:r>
-        <w:t>detailierte</w:t>
-      </w:r>
-      <w:proofErr w:type="spellEnd"/>
-      <w:r>
-        <w:t xml:space="preserve"> Informationen zum Schachspiel gibt es einiges an Fachliteratur. </w:t>
-      </w:r>
-    </w:p>
-    <w:p>
-      <w:pPr>
-        <w:pStyle w:val="berschrift3"/>
+        <w:t xml:space="preserve">Im folgenden Glossar sollen die Schachfiguren, mit ihren Zugsarten und die relevanten Schachregeln kurz erläutert werden. Für detailierte Informationen zum Schachspiel gibt es einiges an Fachliteratur. </w:t>
+      </w:r>
+    </w:p>
+    <w:p>
+      <w:pPr>
+        <w:pStyle w:val="Heading3"/>
       </w:pPr>
       <w:r>
         <w:t>Schachfiguren</w:t>
@@ -5078,6 +4925,7 @@
         <w:rPr>
           <w:i/>
           <w:noProof/>
+          <w:lang w:val="de-CH" w:eastAsia="de-CH"/>
         </w:rPr>
         <w:drawing>
           <wp:inline distT="0" distB="0" distL="0" distR="0" wp14:anchorId="03BBC086" wp14:editId="6F0024B8">
@@ -5097,7 +4945,7 @@
                     </pic:cNvPicPr>
                   </pic:nvPicPr>
                   <pic:blipFill>
-                    <a:blip r:embed="rId11">
+                    <a:blip r:embed="rId12">
                       <a:extLst>
                         <a:ext uri="{28A0092B-C50C-407E-A947-70E740481C1C}">
                           <a14:useLocalDpi xmlns:a14="http://schemas.microsoft.com/office/drawing/2010/main" val="0"/>
@@ -5146,6 +4994,7 @@
       <w:r>
         <w:rPr>
           <w:noProof/>
+          <w:lang w:val="de-CH" w:eastAsia="de-CH"/>
         </w:rPr>
         <w:drawing>
           <wp:anchor distT="0" distB="0" distL="114300" distR="114300" simplePos="0" relativeHeight="251663360" behindDoc="0" locked="0" layoutInCell="1" allowOverlap="1" wp14:anchorId="611C4BD8" wp14:editId="75092C4C">
@@ -5173,7 +5022,7 @@
                     </pic:cNvPicPr>
                   </pic:nvPicPr>
                   <pic:blipFill>
-                    <a:blip r:embed="rId12">
+                    <a:blip r:embed="rId13">
                       <a:extLst>
                         <a:ext uri="{28A0092B-C50C-407E-A947-70E740481C1C}">
                           <a14:useLocalDpi xmlns:a14="http://schemas.microsoft.com/office/drawing/2010/main" val="0"/>
@@ -5216,7 +5065,7 @@
     </w:p>
     <w:p>
       <w:pPr>
-        <w:pStyle w:val="Listenabsatz"/>
+        <w:pStyle w:val="ListParagraph"/>
         <w:numPr>
           <w:ilvl w:val="0"/>
           <w:numId w:val="13"/>
@@ -5228,7 +5077,7 @@
     </w:p>
     <w:p>
       <w:pPr>
-        <w:pStyle w:val="Listenabsatz"/>
+        <w:pStyle w:val="ListParagraph"/>
         <w:numPr>
           <w:ilvl w:val="0"/>
           <w:numId w:val="13"/>
@@ -5240,7 +5089,7 @@
     </w:p>
     <w:p>
       <w:pPr>
-        <w:pStyle w:val="Listenabsatz"/>
+        <w:pStyle w:val="ListParagraph"/>
         <w:numPr>
           <w:ilvl w:val="0"/>
           <w:numId w:val="13"/>
@@ -5253,20 +5102,12 @@
         <w:t>Grundstellung</w:t>
       </w:r>
       <w:r>
-        <w:t xml:space="preserve"> (</w:t>
-      </w:r>
-      <w:proofErr w:type="spellStart"/>
-      <w:r>
-        <w:t>Weiss</w:t>
-      </w:r>
-      <w:proofErr w:type="spellEnd"/>
-      <w:r>
-        <w:t xml:space="preserve"> A2 – H2; Schwarz A7 – H7) darf ein oder zwei Felder gerade vorwärts gemacht werden. </w:t>
-      </w:r>
-    </w:p>
-    <w:p>
-      <w:pPr>
-        <w:pStyle w:val="Listenabsatz"/>
+        <w:t xml:space="preserve"> (Weiss A2 – H2; Schwarz A7 – H7) darf ein oder zwei Felder gerade vorwärts gemacht werden. </w:t>
+      </w:r>
+    </w:p>
+    <w:p>
+      <w:pPr>
+        <w:pStyle w:val="ListParagraph"/>
         <w:numPr>
           <w:ilvl w:val="0"/>
           <w:numId w:val="13"/>
@@ -5276,16 +5117,8 @@
         <w:rPr>
           <w:b/>
         </w:rPr>
-        <w:t xml:space="preserve">Schlagen en </w:t>
-      </w:r>
-      <w:proofErr w:type="spellStart"/>
-      <w:r>
-        <w:rPr>
-          <w:b/>
-        </w:rPr>
-        <w:t>passant</w:t>
-      </w:r>
-      <w:proofErr w:type="spellEnd"/>
+        <w:t>Schlagen en passant</w:t>
+      </w:r>
       <w:r>
         <w:t xml:space="preserve">: </w:t>
       </w:r>
@@ -5295,7 +5128,7 @@
     </w:p>
     <w:p>
       <w:pPr>
-        <w:pStyle w:val="Listenabsatz"/>
+        <w:pStyle w:val="ListParagraph"/>
         <w:numPr>
           <w:ilvl w:val="0"/>
           <w:numId w:val="13"/>
@@ -5323,6 +5156,7 @@
       <w:r>
         <w:rPr>
           <w:noProof/>
+          <w:lang w:val="de-CH" w:eastAsia="de-CH"/>
         </w:rPr>
         <w:drawing>
           <wp:anchor distT="0" distB="0" distL="114300" distR="114300" simplePos="0" relativeHeight="251662336" behindDoc="0" locked="0" layoutInCell="1" allowOverlap="1" wp14:anchorId="6FBFA8D6" wp14:editId="155F9E7C">
@@ -5350,7 +5184,7 @@
                     </pic:cNvPicPr>
                   </pic:nvPicPr>
                   <pic:blipFill>
-                    <a:blip r:embed="rId13">
+                    <a:blip r:embed="rId14">
                       <a:extLst>
                         <a:ext uri="{28A0092B-C50C-407E-A947-70E740481C1C}">
                           <a14:useLocalDpi xmlns:a14="http://schemas.microsoft.com/office/drawing/2010/main" val="0"/>
@@ -5414,6 +5248,7 @@
       <w:r>
         <w:rPr>
           <w:noProof/>
+          <w:lang w:val="de-CH" w:eastAsia="de-CH"/>
         </w:rPr>
         <w:drawing>
           <wp:anchor distT="0" distB="0" distL="114300" distR="114300" simplePos="0" relativeHeight="251661312" behindDoc="0" locked="0" layoutInCell="1" allowOverlap="1" wp14:anchorId="5DDCFCF5" wp14:editId="0F61A04B">
@@ -5441,7 +5276,7 @@
                     </pic:cNvPicPr>
                   </pic:nvPicPr>
                   <pic:blipFill>
-                    <a:blip r:embed="rId14">
+                    <a:blip r:embed="rId15">
                       <a:extLst>
                         <a:ext uri="{28A0092B-C50C-407E-A947-70E740481C1C}">
                           <a14:useLocalDpi xmlns:a14="http://schemas.microsoft.com/office/drawing/2010/main" val="0"/>
@@ -5496,15 +5331,16 @@
         <w:rPr>
           <w:b/>
         </w:rPr>
+        <w:t>Dame (4)</w:t>
+      </w:r>
+    </w:p>
+    <w:p>
+      <w:r>
+        <w:rPr>
+          <w:noProof/>
+          <w:lang w:val="de-CH" w:eastAsia="de-CH"/>
+        </w:rPr>
         <w:lastRenderedPageBreak/>
-        <w:t>Dame (4)</w:t>
-      </w:r>
-    </w:p>
-    <w:p>
-      <w:r>
-        <w:rPr>
-          <w:noProof/>
-        </w:rPr>
         <w:drawing>
           <wp:anchor distT="0" distB="0" distL="114300" distR="114300" simplePos="0" relativeHeight="251664384" behindDoc="0" locked="0" layoutInCell="1" allowOverlap="1" wp14:anchorId="7278E09A" wp14:editId="2FC51E26">
             <wp:simplePos x="0" y="0"/>
@@ -5531,7 +5367,7 @@
                     </pic:cNvPicPr>
                   </pic:nvPicPr>
                   <pic:blipFill>
-                    <a:blip r:embed="rId15">
+                    <a:blip r:embed="rId16">
                       <a:extLst>
                         <a:ext uri="{28A0092B-C50C-407E-A947-70E740481C1C}">
                           <a14:useLocalDpi xmlns:a14="http://schemas.microsoft.com/office/drawing/2010/main" val="0"/>
@@ -5594,6 +5430,7 @@
       <w:r>
         <w:rPr>
           <w:noProof/>
+          <w:lang w:val="de-CH" w:eastAsia="de-CH"/>
         </w:rPr>
         <w:drawing>
           <wp:anchor distT="0" distB="0" distL="114300" distR="114300" simplePos="0" relativeHeight="251665408" behindDoc="0" locked="0" layoutInCell="1" allowOverlap="1" wp14:anchorId="5DDBFAFB" wp14:editId="14DE1A8F">
@@ -5621,7 +5458,7 @@
                     </pic:cNvPicPr>
                   </pic:nvPicPr>
                   <pic:blipFill>
-                    <a:blip r:embed="rId16">
+                    <a:blip r:embed="rId17">
                       <a:extLst>
                         <a:ext uri="{28A0092B-C50C-407E-A947-70E740481C1C}">
                           <a14:useLocalDpi xmlns:a14="http://schemas.microsoft.com/office/drawing/2010/main" val="0"/>
@@ -5685,6 +5522,7 @@
       <w:r>
         <w:rPr>
           <w:noProof/>
+          <w:lang w:val="de-CH" w:eastAsia="de-CH"/>
         </w:rPr>
         <w:drawing>
           <wp:anchor distT="0" distB="0" distL="114300" distR="114300" simplePos="0" relativeHeight="251666432" behindDoc="0" locked="0" layoutInCell="1" allowOverlap="1" wp14:anchorId="53358755" wp14:editId="6A8E3452">
@@ -5712,7 +5550,7 @@
                     </pic:cNvPicPr>
                   </pic:nvPicPr>
                   <pic:blipFill>
-                    <a:blip r:embed="rId17">
+                    <a:blip r:embed="rId18">
                       <a:extLst>
                         <a:ext uri="{28A0092B-C50C-407E-A947-70E740481C1C}">
                           <a14:useLocalDpi xmlns:a14="http://schemas.microsoft.com/office/drawing/2010/main" val="0"/>
@@ -5787,6 +5625,7 @@
       <w:r>
         <w:rPr>
           <w:noProof/>
+          <w:lang w:val="de-CH" w:eastAsia="de-CH"/>
         </w:rPr>
         <w:drawing>
           <wp:inline distT="0" distB="0" distL="0" distR="0" wp14:anchorId="41EF708E" wp14:editId="687AEF68">
@@ -5806,7 +5645,7 @@
                     </pic:cNvPicPr>
                   </pic:nvPicPr>
                   <pic:blipFill>
-                    <a:blip r:embed="rId18">
+                    <a:blip r:embed="rId19">
                       <a:extLst>
                         <a:ext uri="{28A0092B-C50C-407E-A947-70E740481C1C}">
                           <a14:useLocalDpi xmlns:a14="http://schemas.microsoft.com/office/drawing/2010/main" val="0"/>
@@ -5840,6 +5679,7 @@
       <w:r>
         <w:rPr>
           <w:noProof/>
+          <w:lang w:val="de-CH" w:eastAsia="de-CH"/>
         </w:rPr>
         <w:drawing>
           <wp:inline distT="0" distB="0" distL="0" distR="0" wp14:anchorId="40F23760" wp14:editId="44FB977E">
@@ -5859,7 +5699,7 @@
                     </pic:cNvPicPr>
                   </pic:nvPicPr>
                   <pic:blipFill>
-                    <a:blip r:embed="rId19">
+                    <a:blip r:embed="rId20">
                       <a:extLst>
                         <a:ext uri="{28A0092B-C50C-407E-A947-70E740481C1C}">
                           <a14:useLocalDpi xmlns:a14="http://schemas.microsoft.com/office/drawing/2010/main" val="0"/>
@@ -5893,7 +5733,7 @@
     </w:p>
     <w:p>
       <w:pPr>
-        <w:pStyle w:val="berschrift3"/>
+        <w:pStyle w:val="Heading3"/>
       </w:pPr>
       <w:r>
         <w:t>Grundstellung / Anfangsstellung</w:t>
@@ -5908,6 +5748,7 @@
       <w:r>
         <w:rPr>
           <w:noProof/>
+          <w:lang w:val="de-CH" w:eastAsia="de-CH"/>
         </w:rPr>
         <w:drawing>
           <wp:inline distT="0" distB="0" distL="0" distR="0" wp14:anchorId="54BE0B32" wp14:editId="4B31D36A">
@@ -5927,7 +5768,7 @@
                     </pic:cNvPicPr>
                   </pic:nvPicPr>
                   <pic:blipFill>
-                    <a:blip r:embed="rId20">
+                    <a:blip r:embed="rId21">
                       <a:extLst>
                         <a:ext uri="{28A0092B-C50C-407E-A947-70E740481C1C}">
                           <a14:useLocalDpi xmlns:a14="http://schemas.microsoft.com/office/drawing/2010/main" val="0"/>
@@ -5961,7 +5802,7 @@
     </w:p>
     <w:p>
       <w:pPr>
-        <w:pStyle w:val="berschrift3"/>
+        <w:pStyle w:val="Heading3"/>
       </w:pPr>
       <w:r>
         <w:lastRenderedPageBreak/>
@@ -5970,20 +5811,12 @@
     </w:p>
     <w:p>
       <w:r>
-        <w:t xml:space="preserve">Beim Spiel wird jeweils abgewechselt. Der Spieler mit den Figuren der Farbe </w:t>
-      </w:r>
-      <w:proofErr w:type="spellStart"/>
-      <w:r>
-        <w:t>weiss</w:t>
-      </w:r>
-      <w:proofErr w:type="spellEnd"/>
-      <w:r>
-        <w:t xml:space="preserve"> beginnt. Es besteht immer Zugpflicht. </w:t>
-      </w:r>
-    </w:p>
-    <w:p>
-      <w:pPr>
-        <w:pStyle w:val="berschrift3"/>
+        <w:t xml:space="preserve">Beim Spiel wird jeweils abgewechselt. Der Spieler mit den Figuren der Farbe weiss beginnt. Es besteht immer Zugpflicht. </w:t>
+      </w:r>
+    </w:p>
+    <w:p>
+      <w:pPr>
+        <w:pStyle w:val="Heading3"/>
       </w:pPr>
       <w:r>
         <w:t>Spielenden</w:t>
@@ -6033,7 +5866,7 @@
     </w:p>
     <w:p>
       <w:pPr>
-        <w:pStyle w:val="Listenabsatz"/>
+        <w:pStyle w:val="ListParagraph"/>
         <w:numPr>
           <w:ilvl w:val="0"/>
           <w:numId w:val="15"/>
@@ -6045,7 +5878,7 @@
     </w:p>
     <w:p>
       <w:pPr>
-        <w:pStyle w:val="Listenabsatz"/>
+        <w:pStyle w:val="ListParagraph"/>
         <w:numPr>
           <w:ilvl w:val="0"/>
           <w:numId w:val="15"/>
@@ -6066,7 +5899,7 @@
     </w:p>
     <w:p>
       <w:pPr>
-        <w:pStyle w:val="Listenabsatz"/>
+        <w:pStyle w:val="ListParagraph"/>
         <w:numPr>
           <w:ilvl w:val="0"/>
           <w:numId w:val="15"/>
@@ -6081,7 +5914,7 @@
     </w:p>
     <w:p>
       <w:pPr>
-        <w:pStyle w:val="Listenabsatz"/>
+        <w:pStyle w:val="ListParagraph"/>
         <w:numPr>
           <w:ilvl w:val="0"/>
           <w:numId w:val="15"/>
@@ -6096,7 +5929,7 @@
     </w:p>
     <w:p>
       <w:pPr>
-        <w:pStyle w:val="Listenabsatz"/>
+        <w:pStyle w:val="ListParagraph"/>
         <w:numPr>
           <w:ilvl w:val="0"/>
           <w:numId w:val="15"/>
@@ -6111,9 +5944,9 @@
     </w:p>
     <w:p/>
     <w:sectPr>
-      <w:headerReference w:type="default" r:id="rId21"/>
-      <w:footerReference w:type="even" r:id="rId22"/>
-      <w:footerReference w:type="default" r:id="rId23"/>
+      <w:headerReference w:type="default" r:id="rId22"/>
+      <w:footerReference w:type="even" r:id="rId23"/>
+      <w:footerReference w:type="default" r:id="rId24"/>
       <w:pgSz w:w="11900" w:h="16840"/>
       <w:pgMar w:top="1417" w:right="1417" w:bottom="1134" w:left="1417" w:header="708" w:footer="708" w:gutter="0"/>
       <w:cols w:space="708"/>
@@ -6124,7 +5957,7 @@
 </file>
 
 <file path=word/endnotes.xml><?xml version="1.0" encoding="utf-8"?>
-<w:endnotes xmlns:wpc="http://schemas.microsoft.com/office/word/2010/wordprocessingCanvas" xmlns:mo="http://schemas.microsoft.com/office/mac/office/2008/main" xmlns:mc="http://schemas.openxmlformats.org/markup-compatibility/2006" xmlns:mv="urn:schemas-microsoft-com:mac:vml" xmlns:o="urn:schemas-microsoft-com:office:office" xmlns:r="http://schemas.openxmlformats.org/officeDocument/2006/relationships" xmlns:m="http://schemas.openxmlformats.org/officeDocument/2006/math" xmlns:v="urn:schemas-microsoft-com:vml" xmlns:wp14="http://schemas.microsoft.com/office/word/2010/wordprocessingDrawing" xmlns:wp="http://schemas.openxmlformats.org/drawingml/2006/wordprocessingDrawing" xmlns:w10="urn:schemas-microsoft-com:office:word" xmlns:w="http://schemas.openxmlformats.org/wordprocessingml/2006/main" xmlns:w14="http://schemas.microsoft.com/office/word/2010/wordml" xmlns:wpg="http://schemas.microsoft.com/office/word/2010/wordprocessingGroup" xmlns:wpi="http://schemas.microsoft.com/office/word/2010/wordprocessingInk" xmlns:wne="http://schemas.microsoft.com/office/word/2006/wordml" xmlns:wps="http://schemas.microsoft.com/office/word/2010/wordprocessingShape" mc:Ignorable="w14 wp14">
+<w:endnotes xmlns:wpc="http://schemas.microsoft.com/office/word/2010/wordprocessingCanvas" xmlns:mc="http://schemas.openxmlformats.org/markup-compatibility/2006" xmlns:o="urn:schemas-microsoft-com:office:office" xmlns:r="http://schemas.openxmlformats.org/officeDocument/2006/relationships" xmlns:m="http://schemas.openxmlformats.org/officeDocument/2006/math" xmlns:v="urn:schemas-microsoft-com:vml" xmlns:wp14="http://schemas.microsoft.com/office/word/2010/wordprocessingDrawing" xmlns:wp="http://schemas.openxmlformats.org/drawingml/2006/wordprocessingDrawing" xmlns:w10="urn:schemas-microsoft-com:office:word" xmlns:w="http://schemas.openxmlformats.org/wordprocessingml/2006/main" xmlns:w14="http://schemas.microsoft.com/office/word/2010/wordml" xmlns:w15="http://schemas.microsoft.com/office/word/2012/wordml" xmlns:wpg="http://schemas.microsoft.com/office/word/2010/wordprocessingGroup" xmlns:wpi="http://schemas.microsoft.com/office/word/2010/wordprocessingInk" xmlns:wne="http://schemas.microsoft.com/office/word/2006/wordml" xmlns:wps="http://schemas.microsoft.com/office/word/2010/wordprocessingShape" mc:Ignorable="w14 w15 wp14">
   <w:endnote w:type="separator" w:id="-1">
     <w:p>
       <w:r>
@@ -6143,10 +5976,10 @@
 </file>
 
 <file path=word/footer1.xml><?xml version="1.0" encoding="utf-8"?>
-<w:ftr xmlns:wpc="http://schemas.microsoft.com/office/word/2010/wordprocessingCanvas" xmlns:mo="http://schemas.microsoft.com/office/mac/office/2008/main" xmlns:mc="http://schemas.openxmlformats.org/markup-compatibility/2006" xmlns:mv="urn:schemas-microsoft-com:mac:vml" xmlns:o="urn:schemas-microsoft-com:office:office" xmlns:r="http://schemas.openxmlformats.org/officeDocument/2006/relationships" xmlns:m="http://schemas.openxmlformats.org/officeDocument/2006/math" xmlns:v="urn:schemas-microsoft-com:vml" xmlns:wp14="http://schemas.microsoft.com/office/word/2010/wordprocessingDrawing" xmlns:wp="http://schemas.openxmlformats.org/drawingml/2006/wordprocessingDrawing" xmlns:w10="urn:schemas-microsoft-com:office:word" xmlns:w="http://schemas.openxmlformats.org/wordprocessingml/2006/main" xmlns:w14="http://schemas.microsoft.com/office/word/2010/wordml" xmlns:wpg="http://schemas.microsoft.com/office/word/2010/wordprocessingGroup" xmlns:wpi="http://schemas.microsoft.com/office/word/2010/wordprocessingInk" xmlns:wne="http://schemas.microsoft.com/office/word/2006/wordml" xmlns:wps="http://schemas.microsoft.com/office/word/2010/wordprocessingShape" mc:Ignorable="w14 wp14">
+<w:ftr xmlns:wpc="http://schemas.microsoft.com/office/word/2010/wordprocessingCanvas" xmlns:mc="http://schemas.openxmlformats.org/markup-compatibility/2006" xmlns:o="urn:schemas-microsoft-com:office:office" xmlns:r="http://schemas.openxmlformats.org/officeDocument/2006/relationships" xmlns:m="http://schemas.openxmlformats.org/officeDocument/2006/math" xmlns:v="urn:schemas-microsoft-com:vml" xmlns:wp14="http://schemas.microsoft.com/office/word/2010/wordprocessingDrawing" xmlns:wp="http://schemas.openxmlformats.org/drawingml/2006/wordprocessingDrawing" xmlns:w10="urn:schemas-microsoft-com:office:word" xmlns:w="http://schemas.openxmlformats.org/wordprocessingml/2006/main" xmlns:w14="http://schemas.microsoft.com/office/word/2010/wordml" xmlns:w15="http://schemas.microsoft.com/office/word/2012/wordml" xmlns:wpg="http://schemas.microsoft.com/office/word/2010/wordprocessingGroup" xmlns:wpi="http://schemas.microsoft.com/office/word/2010/wordprocessingInk" xmlns:wne="http://schemas.microsoft.com/office/word/2006/wordml" xmlns:wps="http://schemas.microsoft.com/office/word/2010/wordprocessingShape" mc:Ignorable="w14 w15 wp14">
   <w:tbl>
     <w:tblPr>
-      <w:tblStyle w:val="HelleSchattierung-Akzent1"/>
+      <w:tblStyle w:val="LightShading-Accent1"/>
       <w:tblW w:w="5000" w:type="pct"/>
       <w:tblBorders>
         <w:left w:val="single" w:sz="8" w:space="0" w:color="DBE5F1" w:themeColor="accent1" w:themeTint="33"/>
@@ -6189,88 +6022,65 @@
   </w:tbl>
   <w:p>
     <w:pPr>
-      <w:pStyle w:val="Fuzeile"/>
+      <w:pStyle w:val="Footer"/>
     </w:pPr>
   </w:p>
 </w:ftr>
 </file>
 
 <file path=word/footer2.xml><?xml version="1.0" encoding="utf-8"?>
-<w:ftr xmlns:wpc="http://schemas.microsoft.com/office/word/2010/wordprocessingCanvas" xmlns:mo="http://schemas.microsoft.com/office/mac/office/2008/main" xmlns:mc="http://schemas.openxmlformats.org/markup-compatibility/2006" xmlns:mv="urn:schemas-microsoft-com:mac:vml" xmlns:o="urn:schemas-microsoft-com:office:office" xmlns:r="http://schemas.openxmlformats.org/officeDocument/2006/relationships" xmlns:m="http://schemas.openxmlformats.org/officeDocument/2006/math" xmlns:v="urn:schemas-microsoft-com:vml" xmlns:wp14="http://schemas.microsoft.com/office/word/2010/wordprocessingDrawing" xmlns:wp="http://schemas.openxmlformats.org/drawingml/2006/wordprocessingDrawing" xmlns:w10="urn:schemas-microsoft-com:office:word" xmlns:w="http://schemas.openxmlformats.org/wordprocessingml/2006/main" xmlns:w14="http://schemas.microsoft.com/office/word/2010/wordml" xmlns:wpg="http://schemas.microsoft.com/office/word/2010/wordprocessingGroup" xmlns:wpi="http://schemas.microsoft.com/office/word/2010/wordprocessingInk" xmlns:wne="http://schemas.microsoft.com/office/word/2006/wordml" xmlns:wps="http://schemas.microsoft.com/office/word/2010/wordprocessingShape" mc:Ignorable="w14 wp14">
+<w:ftr xmlns:wpc="http://schemas.microsoft.com/office/word/2010/wordprocessingCanvas" xmlns:mc="http://schemas.openxmlformats.org/markup-compatibility/2006" xmlns:o="urn:schemas-microsoft-com:office:office" xmlns:r="http://schemas.openxmlformats.org/officeDocument/2006/relationships" xmlns:m="http://schemas.openxmlformats.org/officeDocument/2006/math" xmlns:v="urn:schemas-microsoft-com:vml" xmlns:wp14="http://schemas.microsoft.com/office/word/2010/wordprocessingDrawing" xmlns:wp="http://schemas.openxmlformats.org/drawingml/2006/wordprocessingDrawing" xmlns:w10="urn:schemas-microsoft-com:office:word" xmlns:w="http://schemas.openxmlformats.org/wordprocessingml/2006/main" xmlns:w14="http://schemas.microsoft.com/office/word/2010/wordml" xmlns:w15="http://schemas.microsoft.com/office/word/2012/wordml" xmlns:wpg="http://schemas.microsoft.com/office/word/2010/wordprocessingGroup" xmlns:wpi="http://schemas.microsoft.com/office/word/2010/wordprocessingInk" xmlns:wne="http://schemas.microsoft.com/office/word/2006/wordml" xmlns:wps="http://schemas.microsoft.com/office/word/2010/wordprocessingShape" mc:Ignorable="w14 w15 wp14">
   <w:p>
     <w:pPr>
-      <w:pStyle w:val="Fuzeile"/>
+      <w:pStyle w:val="Footer"/>
+      <w:rPr>
+        <w:lang w:val="en-US"/>
+      </w:rPr>
     </w:pPr>
     <w:r>
       <w:rPr>
         <w:sz w:val="16"/>
         <w:szCs w:val="16"/>
-      </w:rPr>
-      <w:t xml:space="preserve">Benjamin Hohl, Florian Bosshard, </w:t>
-    </w:r>
-    <w:proofErr w:type="spellStart"/>
-    <w:r>
-      <w:rPr>
-        <w:sz w:val="16"/>
-        <w:szCs w:val="16"/>
-      </w:rPr>
-      <w:t>Nadri</w:t>
-    </w:r>
-    <w:proofErr w:type="spellEnd"/>
-    <w:r>
-      <w:rPr>
-        <w:sz w:val="16"/>
-        <w:szCs w:val="16"/>
-      </w:rPr>
-      <w:t xml:space="preserve"> </w:t>
-    </w:r>
-    <w:proofErr w:type="spellStart"/>
-    <w:r>
-      <w:rPr>
-        <w:sz w:val="16"/>
-        <w:szCs w:val="16"/>
-      </w:rPr>
-      <w:t>Mamuti</w:t>
-    </w:r>
-    <w:proofErr w:type="spellEnd"/>
-    <w:r>
-      <w:rPr>
-        <w:sz w:val="16"/>
-        <w:szCs w:val="16"/>
-      </w:rPr>
-      <w:t>, Sebastian Sprenger</w:t>
+        <w:lang w:val="en-US"/>
+      </w:rPr>
+      <w:t>Benjamin Hohl, Florian Bosshard, Nadri Mamuti, Sebastian Sprenger</w:t>
     </w:r>
     <w:r>
+      <w:rPr>
+        <w:lang w:val="en-US"/>
+      </w:rPr>
       <w:tab/>
     </w:r>
     <w:r>
       <w:rPr>
-        <w:rStyle w:val="Seitenzahl"/>
+        <w:rStyle w:val="PageNumber"/>
       </w:rPr>
       <w:fldChar w:fldCharType="begin"/>
     </w:r>
     <w:r>
       <w:rPr>
-        <w:rStyle w:val="Seitenzahl"/>
+        <w:rStyle w:val="PageNumber"/>
+        <w:lang w:val="en-US"/>
       </w:rPr>
       <w:instrText xml:space="preserve"> PAGE </w:instrText>
     </w:r>
     <w:r>
       <w:rPr>
-        <w:rStyle w:val="Seitenzahl"/>
+        <w:rStyle w:val="PageNumber"/>
       </w:rPr>
       <w:fldChar w:fldCharType="separate"/>
     </w:r>
     <w:r>
       <w:rPr>
-        <w:rStyle w:val="Seitenzahl"/>
+        <w:rStyle w:val="PageNumber"/>
         <w:noProof/>
-      </w:rPr>
-      <w:t>5</w:t>
+        <w:lang w:val="en-US"/>
+      </w:rPr>
+      <w:t>12</w:t>
     </w:r>
     <w:r>
       <w:rPr>
-        <w:rStyle w:val="Seitenzahl"/>
+        <w:rStyle w:val="PageNumber"/>
       </w:rPr>
       <w:fldChar w:fldCharType="end"/>
     </w:r>
@@ -6279,7 +6089,7 @@
 </file>
 
 <file path=word/footnotes.xml><?xml version="1.0" encoding="utf-8"?>
-<w:footnotes xmlns:wpc="http://schemas.microsoft.com/office/word/2010/wordprocessingCanvas" xmlns:mo="http://schemas.microsoft.com/office/mac/office/2008/main" xmlns:mc="http://schemas.openxmlformats.org/markup-compatibility/2006" xmlns:mv="urn:schemas-microsoft-com:mac:vml" xmlns:o="urn:schemas-microsoft-com:office:office" xmlns:r="http://schemas.openxmlformats.org/officeDocument/2006/relationships" xmlns:m="http://schemas.openxmlformats.org/officeDocument/2006/math" xmlns:v="urn:schemas-microsoft-com:vml" xmlns:wp14="http://schemas.microsoft.com/office/word/2010/wordprocessingDrawing" xmlns:wp="http://schemas.openxmlformats.org/drawingml/2006/wordprocessingDrawing" xmlns:w10="urn:schemas-microsoft-com:office:word" xmlns:w="http://schemas.openxmlformats.org/wordprocessingml/2006/main" xmlns:w14="http://schemas.microsoft.com/office/word/2010/wordml" xmlns:wpg="http://schemas.microsoft.com/office/word/2010/wordprocessingGroup" xmlns:wpi="http://schemas.microsoft.com/office/word/2010/wordprocessingInk" xmlns:wne="http://schemas.microsoft.com/office/word/2006/wordml" xmlns:wps="http://schemas.microsoft.com/office/word/2010/wordprocessingShape" mc:Ignorable="w14 wp14">
+<w:footnotes xmlns:wpc="http://schemas.microsoft.com/office/word/2010/wordprocessingCanvas" xmlns:mc="http://schemas.openxmlformats.org/markup-compatibility/2006" xmlns:o="urn:schemas-microsoft-com:office:office" xmlns:r="http://schemas.openxmlformats.org/officeDocument/2006/relationships" xmlns:m="http://schemas.openxmlformats.org/officeDocument/2006/math" xmlns:v="urn:schemas-microsoft-com:vml" xmlns:wp14="http://schemas.microsoft.com/office/word/2010/wordprocessingDrawing" xmlns:wp="http://schemas.openxmlformats.org/drawingml/2006/wordprocessingDrawing" xmlns:w10="urn:schemas-microsoft-com:office:word" xmlns:w="http://schemas.openxmlformats.org/wordprocessingml/2006/main" xmlns:w14="http://schemas.microsoft.com/office/word/2010/wordml" xmlns:w15="http://schemas.microsoft.com/office/word/2012/wordml" xmlns:wpg="http://schemas.microsoft.com/office/word/2010/wordprocessingGroup" xmlns:wpi="http://schemas.microsoft.com/office/word/2010/wordprocessingInk" xmlns:wne="http://schemas.microsoft.com/office/word/2006/wordml" xmlns:wps="http://schemas.microsoft.com/office/word/2010/wordprocessingShape" mc:Ignorable="w14 w15 wp14">
   <w:footnote w:type="separator" w:id="-1">
     <w:p>
       <w:r>
@@ -6298,10 +6108,10 @@
 </file>
 
 <file path=word/header1.xml><?xml version="1.0" encoding="utf-8"?>
-<w:hdr xmlns:wpc="http://schemas.microsoft.com/office/word/2010/wordprocessingCanvas" xmlns:mo="http://schemas.microsoft.com/office/mac/office/2008/main" xmlns:mc="http://schemas.openxmlformats.org/markup-compatibility/2006" xmlns:mv="urn:schemas-microsoft-com:mac:vml" xmlns:o="urn:schemas-microsoft-com:office:office" xmlns:r="http://schemas.openxmlformats.org/officeDocument/2006/relationships" xmlns:m="http://schemas.openxmlformats.org/officeDocument/2006/math" xmlns:v="urn:schemas-microsoft-com:vml" xmlns:wp14="http://schemas.microsoft.com/office/word/2010/wordprocessingDrawing" xmlns:wp="http://schemas.openxmlformats.org/drawingml/2006/wordprocessingDrawing" xmlns:w10="urn:schemas-microsoft-com:office:word" xmlns:w="http://schemas.openxmlformats.org/wordprocessingml/2006/main" xmlns:w14="http://schemas.microsoft.com/office/word/2010/wordml" xmlns:wpg="http://schemas.microsoft.com/office/word/2010/wordprocessingGroup" xmlns:wpi="http://schemas.microsoft.com/office/word/2010/wordprocessingInk" xmlns:wne="http://schemas.microsoft.com/office/word/2006/wordml" xmlns:wps="http://schemas.microsoft.com/office/word/2010/wordprocessingShape" mc:Ignorable="w14 wp14">
+<w:hdr xmlns:wpc="http://schemas.microsoft.com/office/word/2010/wordprocessingCanvas" xmlns:mc="http://schemas.openxmlformats.org/markup-compatibility/2006" xmlns:o="urn:schemas-microsoft-com:office:office" xmlns:r="http://schemas.openxmlformats.org/officeDocument/2006/relationships" xmlns:m="http://schemas.openxmlformats.org/officeDocument/2006/math" xmlns:v="urn:schemas-microsoft-com:vml" xmlns:wp14="http://schemas.microsoft.com/office/word/2010/wordprocessingDrawing" xmlns:wp="http://schemas.openxmlformats.org/drawingml/2006/wordprocessingDrawing" xmlns:w10="urn:schemas-microsoft-com:office:word" xmlns:w="http://schemas.openxmlformats.org/wordprocessingml/2006/main" xmlns:w14="http://schemas.microsoft.com/office/word/2010/wordml" xmlns:w15="http://schemas.microsoft.com/office/word/2012/wordml" xmlns:wpg="http://schemas.microsoft.com/office/word/2010/wordprocessingGroup" xmlns:wpi="http://schemas.microsoft.com/office/word/2010/wordprocessingInk" xmlns:wne="http://schemas.microsoft.com/office/word/2006/wordml" xmlns:wps="http://schemas.microsoft.com/office/word/2010/wordprocessingShape" mc:Ignorable="w14 w15 wp14">
   <w:p>
     <w:pPr>
-      <w:pStyle w:val="Kopfzeile"/>
+      <w:pStyle w:val="Header"/>
     </w:pPr>
     <w:r>
       <w:t>SEPS 12</w:t>
@@ -6318,7 +6128,7 @@
 </file>
 
 <file path=word/numbering.xml><?xml version="1.0" encoding="utf-8"?>
-<w:numbering xmlns:wpc="http://schemas.microsoft.com/office/word/2010/wordprocessingCanvas" xmlns:mo="http://schemas.microsoft.com/office/mac/office/2008/main" xmlns:mc="http://schemas.openxmlformats.org/markup-compatibility/2006" xmlns:mv="urn:schemas-microsoft-com:mac:vml" xmlns:o="urn:schemas-microsoft-com:office:office" xmlns:r="http://schemas.openxmlformats.org/officeDocument/2006/relationships" xmlns:m="http://schemas.openxmlformats.org/officeDocument/2006/math" xmlns:v="urn:schemas-microsoft-com:vml" xmlns:wp14="http://schemas.microsoft.com/office/word/2010/wordprocessingDrawing" xmlns:wp="http://schemas.openxmlformats.org/drawingml/2006/wordprocessingDrawing" xmlns:w10="urn:schemas-microsoft-com:office:word" xmlns:w="http://schemas.openxmlformats.org/wordprocessingml/2006/main" xmlns:w14="http://schemas.microsoft.com/office/word/2010/wordml" xmlns:wpg="http://schemas.microsoft.com/office/word/2010/wordprocessingGroup" xmlns:wpi="http://schemas.microsoft.com/office/word/2010/wordprocessingInk" xmlns:wne="http://schemas.microsoft.com/office/word/2006/wordml" xmlns:wps="http://schemas.microsoft.com/office/word/2010/wordprocessingShape" mc:Ignorable="w14 wp14">
+<w:numbering xmlns:wpc="http://schemas.microsoft.com/office/word/2010/wordprocessingCanvas" xmlns:mc="http://schemas.openxmlformats.org/markup-compatibility/2006" xmlns:o="urn:schemas-microsoft-com:office:office" xmlns:r="http://schemas.openxmlformats.org/officeDocument/2006/relationships" xmlns:m="http://schemas.openxmlformats.org/officeDocument/2006/math" xmlns:v="urn:schemas-microsoft-com:vml" xmlns:wp14="http://schemas.microsoft.com/office/word/2010/wordprocessingDrawing" xmlns:wp="http://schemas.openxmlformats.org/drawingml/2006/wordprocessingDrawing" xmlns:w10="urn:schemas-microsoft-com:office:word" xmlns:w="http://schemas.openxmlformats.org/wordprocessingml/2006/main" xmlns:w14="http://schemas.microsoft.com/office/word/2010/wordml" xmlns:w15="http://schemas.microsoft.com/office/word/2012/wordml" xmlns:wpg="http://schemas.microsoft.com/office/word/2010/wordprocessingGroup" xmlns:wpi="http://schemas.microsoft.com/office/word/2010/wordprocessingInk" xmlns:wne="http://schemas.microsoft.com/office/word/2006/wordml" xmlns:wps="http://schemas.microsoft.com/office/word/2010/wordprocessingShape" mc:Ignorable="w14 w15 wp14">
   <w:abstractNum w:abstractNumId="0">
     <w:nsid w:val="0A11534C"/>
     <w:multiLevelType w:val="hybridMultilevel"/>
@@ -8123,7 +7933,7 @@
 </file>
 
 <file path=word/styles.xml><?xml version="1.0" encoding="utf-8"?>
-<w:styles xmlns:mc="http://schemas.openxmlformats.org/markup-compatibility/2006" xmlns:r="http://schemas.openxmlformats.org/officeDocument/2006/relationships" xmlns:w="http://schemas.openxmlformats.org/wordprocessingml/2006/main" xmlns:w14="http://schemas.microsoft.com/office/word/2010/wordml" mc:Ignorable="w14">
+<w:styles xmlns:mc="http://schemas.openxmlformats.org/markup-compatibility/2006" xmlns:r="http://schemas.openxmlformats.org/officeDocument/2006/relationships" xmlns:w="http://schemas.openxmlformats.org/wordprocessingml/2006/main" xmlns:w14="http://schemas.microsoft.com/office/word/2010/wordml" xmlns:w15="http://schemas.microsoft.com/office/word/2012/wordml" mc:Ignorable="w14 w15">
   <w:docDefaults>
     <w:rPrDefault>
       <w:rPr>
@@ -8135,154 +7945,379 @@
     </w:rPrDefault>
     <w:pPrDefault/>
   </w:docDefaults>
-  <w:latentStyles w:defLockedState="0" w:defUIPriority="99" w:defSemiHidden="1" w:defUnhideWhenUsed="1" w:defQFormat="0" w:count="276">
-    <w:lsdException w:name="Normal" w:semiHidden="0" w:uiPriority="0" w:unhideWhenUsed="0" w:qFormat="1"/>
-    <w:lsdException w:name="heading 1" w:semiHidden="0" w:uiPriority="9" w:unhideWhenUsed="0" w:qFormat="1"/>
-    <w:lsdException w:name="heading 2" w:uiPriority="9" w:qFormat="1"/>
-    <w:lsdException w:name="heading 3" w:uiPriority="9" w:qFormat="1"/>
-    <w:lsdException w:name="heading 4" w:uiPriority="9" w:qFormat="1"/>
-    <w:lsdException w:name="heading 5" w:uiPriority="9" w:qFormat="1"/>
-    <w:lsdException w:name="heading 6" w:uiPriority="9" w:qFormat="1"/>
-    <w:lsdException w:name="heading 7" w:uiPriority="9" w:qFormat="1"/>
-    <w:lsdException w:name="heading 8" w:uiPriority="9" w:qFormat="1"/>
-    <w:lsdException w:name="heading 9" w:uiPriority="9" w:qFormat="1"/>
-    <w:lsdException w:name="toc 1" w:uiPriority="39"/>
-    <w:lsdException w:name="toc 2" w:uiPriority="39"/>
-    <w:lsdException w:name="toc 3" w:uiPriority="39"/>
-    <w:lsdException w:name="toc 4" w:uiPriority="39"/>
-    <w:lsdException w:name="toc 5" w:uiPriority="39"/>
-    <w:lsdException w:name="toc 6" w:uiPriority="39"/>
-    <w:lsdException w:name="toc 7" w:uiPriority="39"/>
-    <w:lsdException w:name="toc 8" w:uiPriority="39"/>
-    <w:lsdException w:name="toc 9" w:uiPriority="39"/>
-    <w:lsdException w:name="caption" w:uiPriority="35" w:qFormat="1"/>
-    <w:lsdException w:name="Title" w:semiHidden="0" w:uiPriority="10" w:unhideWhenUsed="0" w:qFormat="1"/>
-    <w:lsdException w:name="Default Paragraph Font" w:uiPriority="1"/>
-    <w:lsdException w:name="Subtitle" w:semiHidden="0" w:uiPriority="11" w:unhideWhenUsed="0" w:qFormat="1"/>
-    <w:lsdException w:name="Strong" w:semiHidden="0" w:uiPriority="22" w:unhideWhenUsed="0" w:qFormat="1"/>
-    <w:lsdException w:name="Emphasis" w:semiHidden="0" w:uiPriority="20" w:unhideWhenUsed="0" w:qFormat="1"/>
-    <w:lsdException w:name="Table Grid" w:semiHidden="0" w:uiPriority="59" w:unhideWhenUsed="0"/>
-    <w:lsdException w:name="Placeholder Text" w:unhideWhenUsed="0"/>
-    <w:lsdException w:name="No Spacing" w:semiHidden="0" w:uiPriority="1" w:unhideWhenUsed="0" w:qFormat="1"/>
-    <w:lsdException w:name="Light Shading" w:semiHidden="0" w:uiPriority="60" w:unhideWhenUsed="0"/>
-    <w:lsdException w:name="Light List" w:semiHidden="0" w:uiPriority="61" w:unhideWhenUsed="0"/>
-    <w:lsdException w:name="Light Grid" w:semiHidden="0" w:uiPriority="62" w:unhideWhenUsed="0"/>
-    <w:lsdException w:name="Medium Shading 1" w:semiHidden="0" w:uiPriority="63" w:unhideWhenUsed="0"/>
-    <w:lsdException w:name="Medium Shading 2" w:semiHidden="0" w:uiPriority="64" w:unhideWhenUsed="0"/>
-    <w:lsdException w:name="Medium List 1" w:semiHidden="0" w:uiPriority="65" w:unhideWhenUsed="0"/>
-    <w:lsdException w:name="Medium List 2" w:semiHidden="0" w:uiPriority="66" w:unhideWhenUsed="0"/>
-    <w:lsdException w:name="Medium Grid 1" w:semiHidden="0" w:uiPriority="67" w:unhideWhenUsed="0"/>
-    <w:lsdException w:name="Medium Grid 2" w:semiHidden="0" w:uiPriority="68" w:unhideWhenUsed="0"/>
-    <w:lsdException w:name="Medium Grid 3" w:semiHidden="0" w:uiPriority="69" w:unhideWhenUsed="0"/>
-    <w:lsdException w:name="Dark List" w:semiHidden="0" w:uiPriority="70" w:unhideWhenUsed="0"/>
-    <w:lsdException w:name="Colorful Shading" w:semiHidden="0" w:uiPriority="71" w:unhideWhenUsed="0"/>
-    <w:lsdException w:name="Colorful List" w:semiHidden="0" w:uiPriority="72" w:unhideWhenUsed="0"/>
-    <w:lsdException w:name="Colorful Grid" w:semiHidden="0" w:uiPriority="73" w:unhideWhenUsed="0"/>
-    <w:lsdException w:name="Light Shading Accent 1" w:semiHidden="0" w:uiPriority="60" w:unhideWhenUsed="0"/>
-    <w:lsdException w:name="Light List Accent 1" w:semiHidden="0" w:uiPriority="61" w:unhideWhenUsed="0"/>
-    <w:lsdException w:name="Light Grid Accent 1" w:semiHidden="0" w:uiPriority="62" w:unhideWhenUsed="0"/>
-    <w:lsdException w:name="Medium Shading 1 Accent 1" w:semiHidden="0" w:uiPriority="63" w:unhideWhenUsed="0"/>
-    <w:lsdException w:name="Medium Shading 2 Accent 1" w:semiHidden="0" w:uiPriority="64" w:unhideWhenUsed="0"/>
-    <w:lsdException w:name="Medium List 1 Accent 1" w:semiHidden="0" w:uiPriority="65" w:unhideWhenUsed="0"/>
-    <w:lsdException w:name="Revision" w:unhideWhenUsed="0"/>
-    <w:lsdException w:name="List Paragraph" w:semiHidden="0" w:uiPriority="34" w:unhideWhenUsed="0" w:qFormat="1"/>
-    <w:lsdException w:name="Quote" w:semiHidden="0" w:uiPriority="29" w:unhideWhenUsed="0" w:qFormat="1"/>
-    <w:lsdException w:name="Intense Quote" w:semiHidden="0" w:uiPriority="30" w:unhideWhenUsed="0" w:qFormat="1"/>
-    <w:lsdException w:name="Medium List 2 Accent 1" w:semiHidden="0" w:uiPriority="66" w:unhideWhenUsed="0"/>
-    <w:lsdException w:name="Medium Grid 1 Accent 1" w:semiHidden="0" w:uiPriority="67" w:unhideWhenUsed="0"/>
-    <w:lsdException w:name="Medium Grid 2 Accent 1" w:semiHidden="0" w:uiPriority="68" w:unhideWhenUsed="0"/>
-    <w:lsdException w:name="Medium Grid 3 Accent 1" w:semiHidden="0" w:uiPriority="69" w:unhideWhenUsed="0"/>
-    <w:lsdException w:name="Dark List Accent 1" w:semiHidden="0" w:uiPriority="70" w:unhideWhenUsed="0"/>
-    <w:lsdException w:name="Colorful Shading Accent 1" w:semiHidden="0" w:uiPriority="71" w:unhideWhenUsed="0"/>
-    <w:lsdException w:name="Colorful List Accent 1" w:semiHidden="0" w:uiPriority="72" w:unhideWhenUsed="0"/>
-    <w:lsdException w:name="Colorful Grid Accent 1" w:semiHidden="0" w:uiPriority="73" w:unhideWhenUsed="0"/>
-    <w:lsdException w:name="Light Shading Accent 2" w:semiHidden="0" w:uiPriority="60" w:unhideWhenUsed="0"/>
-    <w:lsdException w:name="Light List Accent 2" w:semiHidden="0" w:uiPriority="61" w:unhideWhenUsed="0"/>
-    <w:lsdException w:name="Light Grid Accent 2" w:semiHidden="0" w:uiPriority="62" w:unhideWhenUsed="0"/>
-    <w:lsdException w:name="Medium Shading 1 Accent 2" w:semiHidden="0" w:uiPriority="63" w:unhideWhenUsed="0"/>
-    <w:lsdException w:name="Medium Shading 2 Accent 2" w:semiHidden="0" w:uiPriority="64" w:unhideWhenUsed="0"/>
-    <w:lsdException w:name="Medium List 1 Accent 2" w:semiHidden="0" w:uiPriority="65" w:unhideWhenUsed="0"/>
-    <w:lsdException w:name="Medium List 2 Accent 2" w:semiHidden="0" w:uiPriority="66" w:unhideWhenUsed="0"/>
-    <w:lsdException w:name="Medium Grid 1 Accent 2" w:semiHidden="0" w:uiPriority="67" w:unhideWhenUsed="0"/>
-    <w:lsdException w:name="Medium Grid 2 Accent 2" w:semiHidden="0" w:uiPriority="68" w:unhideWhenUsed="0"/>
-    <w:lsdException w:name="Medium Grid 3 Accent 2" w:semiHidden="0" w:uiPriority="69" w:unhideWhenUsed="0"/>
-    <w:lsdException w:name="Dark List Accent 2" w:semiHidden="0" w:uiPriority="70" w:unhideWhenUsed="0"/>
-    <w:lsdException w:name="Colorful Shading Accent 2" w:semiHidden="0" w:uiPriority="71" w:unhideWhenUsed="0"/>
-    <w:lsdException w:name="Colorful List Accent 2" w:semiHidden="0" w:uiPriority="72" w:unhideWhenUsed="0"/>
-    <w:lsdException w:name="Colorful Grid Accent 2" w:semiHidden="0" w:uiPriority="73" w:unhideWhenUsed="0"/>
-    <w:lsdException w:name="Light Shading Accent 3" w:semiHidden="0" w:uiPriority="60" w:unhideWhenUsed="0"/>
-    <w:lsdException w:name="Light List Accent 3" w:semiHidden="0" w:uiPriority="61" w:unhideWhenUsed="0"/>
-    <w:lsdException w:name="Light Grid Accent 3" w:semiHidden="0" w:uiPriority="62" w:unhideWhenUsed="0"/>
-    <w:lsdException w:name="Medium Shading 1 Accent 3" w:semiHidden="0" w:uiPriority="63" w:unhideWhenUsed="0"/>
-    <w:lsdException w:name="Medium Shading 2 Accent 3" w:semiHidden="0" w:uiPriority="64" w:unhideWhenUsed="0"/>
-    <w:lsdException w:name="Medium List 1 Accent 3" w:semiHidden="0" w:uiPriority="65" w:unhideWhenUsed="0"/>
-    <w:lsdException w:name="Medium List 2 Accent 3" w:semiHidden="0" w:uiPriority="66" w:unhideWhenUsed="0"/>
-    <w:lsdException w:name="Medium Grid 1 Accent 3" w:semiHidden="0" w:uiPriority="67" w:unhideWhenUsed="0"/>
-    <w:lsdException w:name="Medium Grid 2 Accent 3" w:semiHidden="0" w:uiPriority="68" w:unhideWhenUsed="0"/>
-    <w:lsdException w:name="Medium Grid 3 Accent 3" w:semiHidden="0" w:uiPriority="69" w:unhideWhenUsed="0"/>
-    <w:lsdException w:name="Dark List Accent 3" w:semiHidden="0" w:uiPriority="70" w:unhideWhenUsed="0"/>
-    <w:lsdException w:name="Colorful Shading Accent 3" w:semiHidden="0" w:uiPriority="71" w:unhideWhenUsed="0"/>
-    <w:lsdException w:name="Colorful List Accent 3" w:semiHidden="0" w:uiPriority="72" w:unhideWhenUsed="0"/>
-    <w:lsdException w:name="Colorful Grid Accent 3" w:semiHidden="0" w:uiPriority="73" w:unhideWhenUsed="0"/>
-    <w:lsdException w:name="Light Shading Accent 4" w:semiHidden="0" w:uiPriority="60" w:unhideWhenUsed="0"/>
-    <w:lsdException w:name="Light List Accent 4" w:semiHidden="0" w:uiPriority="61" w:unhideWhenUsed="0"/>
-    <w:lsdException w:name="Light Grid Accent 4" w:semiHidden="0" w:uiPriority="62" w:unhideWhenUsed="0"/>
-    <w:lsdException w:name="Medium Shading 1 Accent 4" w:semiHidden="0" w:uiPriority="63" w:unhideWhenUsed="0"/>
-    <w:lsdException w:name="Medium Shading 2 Accent 4" w:semiHidden="0" w:uiPriority="64" w:unhideWhenUsed="0"/>
-    <w:lsdException w:name="Medium List 1 Accent 4" w:semiHidden="0" w:uiPriority="65" w:unhideWhenUsed="0"/>
-    <w:lsdException w:name="Medium List 2 Accent 4" w:semiHidden="0" w:uiPriority="66" w:unhideWhenUsed="0"/>
-    <w:lsdException w:name="Medium Grid 1 Accent 4" w:semiHidden="0" w:uiPriority="67" w:unhideWhenUsed="0"/>
-    <w:lsdException w:name="Medium Grid 2 Accent 4" w:semiHidden="0" w:uiPriority="68" w:unhideWhenUsed="0"/>
-    <w:lsdException w:name="Medium Grid 3 Accent 4" w:semiHidden="0" w:uiPriority="69" w:unhideWhenUsed="0"/>
-    <w:lsdException w:name="Dark List Accent 4" w:semiHidden="0" w:uiPriority="70" w:unhideWhenUsed="0"/>
-    <w:lsdException w:name="Colorful Shading Accent 4" w:semiHidden="0" w:uiPriority="71" w:unhideWhenUsed="0"/>
-    <w:lsdException w:name="Colorful List Accent 4" w:semiHidden="0" w:uiPriority="72" w:unhideWhenUsed="0"/>
-    <w:lsdException w:name="Colorful Grid Accent 4" w:semiHidden="0" w:uiPriority="73" w:unhideWhenUsed="0"/>
-    <w:lsdException w:name="Light Shading Accent 5" w:semiHidden="0" w:uiPriority="60" w:unhideWhenUsed="0"/>
-    <w:lsdException w:name="Light List Accent 5" w:semiHidden="0" w:uiPriority="61" w:unhideWhenUsed="0"/>
-    <w:lsdException w:name="Light Grid Accent 5" w:semiHidden="0" w:uiPriority="62" w:unhideWhenUsed="0"/>
-    <w:lsdException w:name="Medium Shading 1 Accent 5" w:semiHidden="0" w:uiPriority="63" w:unhideWhenUsed="0"/>
-    <w:lsdException w:name="Medium Shading 2 Accent 5" w:semiHidden="0" w:uiPriority="64" w:unhideWhenUsed="0"/>
-    <w:lsdException w:name="Medium List 1 Accent 5" w:semiHidden="0" w:uiPriority="65" w:unhideWhenUsed="0"/>
-    <w:lsdException w:name="Medium List 2 Accent 5" w:semiHidden="0" w:uiPriority="66" w:unhideWhenUsed="0"/>
-    <w:lsdException w:name="Medium Grid 1 Accent 5" w:semiHidden="0" w:uiPriority="67" w:unhideWhenUsed="0"/>
-    <w:lsdException w:name="Medium Grid 2 Accent 5" w:semiHidden="0" w:uiPriority="68" w:unhideWhenUsed="0"/>
-    <w:lsdException w:name="Medium Grid 3 Accent 5" w:semiHidden="0" w:uiPriority="69" w:unhideWhenUsed="0"/>
-    <w:lsdException w:name="Dark List Accent 5" w:semiHidden="0" w:uiPriority="70" w:unhideWhenUsed="0"/>
-    <w:lsdException w:name="Colorful Shading Accent 5" w:semiHidden="0" w:uiPriority="71" w:unhideWhenUsed="0"/>
-    <w:lsdException w:name="Colorful List Accent 5" w:semiHidden="0" w:uiPriority="72" w:unhideWhenUsed="0"/>
-    <w:lsdException w:name="Colorful Grid Accent 5" w:semiHidden="0" w:uiPriority="73" w:unhideWhenUsed="0"/>
-    <w:lsdException w:name="Light Shading Accent 6" w:semiHidden="0" w:uiPriority="60" w:unhideWhenUsed="0"/>
-    <w:lsdException w:name="Light List Accent 6" w:semiHidden="0" w:uiPriority="61" w:unhideWhenUsed="0"/>
-    <w:lsdException w:name="Light Grid Accent 6" w:semiHidden="0" w:uiPriority="62" w:unhideWhenUsed="0"/>
-    <w:lsdException w:name="Medium Shading 1 Accent 6" w:semiHidden="0" w:uiPriority="63" w:unhideWhenUsed="0"/>
-    <w:lsdException w:name="Medium Shading 2 Accent 6" w:semiHidden="0" w:uiPriority="64" w:unhideWhenUsed="0"/>
-    <w:lsdException w:name="Medium List 1 Accent 6" w:semiHidden="0" w:uiPriority="65" w:unhideWhenUsed="0"/>
-    <w:lsdException w:name="Medium List 2 Accent 6" w:semiHidden="0" w:uiPriority="66" w:unhideWhenUsed="0"/>
-    <w:lsdException w:name="Medium Grid 1 Accent 6" w:semiHidden="0" w:uiPriority="67" w:unhideWhenUsed="0"/>
-    <w:lsdException w:name="Medium Grid 2 Accent 6" w:semiHidden="0" w:uiPriority="68" w:unhideWhenUsed="0"/>
-    <w:lsdException w:name="Medium Grid 3 Accent 6" w:semiHidden="0" w:uiPriority="69" w:unhideWhenUsed="0"/>
-    <w:lsdException w:name="Dark List Accent 6" w:semiHidden="0" w:uiPriority="70" w:unhideWhenUsed="0"/>
-    <w:lsdException w:name="Colorful Shading Accent 6" w:semiHidden="0" w:uiPriority="71" w:unhideWhenUsed="0"/>
-    <w:lsdException w:name="Colorful List Accent 6" w:semiHidden="0" w:uiPriority="72" w:unhideWhenUsed="0"/>
-    <w:lsdException w:name="Colorful Grid Accent 6" w:semiHidden="0" w:uiPriority="73" w:unhideWhenUsed="0"/>
-    <w:lsdException w:name="Subtle Emphasis" w:semiHidden="0" w:uiPriority="19" w:unhideWhenUsed="0" w:qFormat="1"/>
-    <w:lsdException w:name="Intense Emphasis" w:semiHidden="0" w:uiPriority="21" w:unhideWhenUsed="0" w:qFormat="1"/>
-    <w:lsdException w:name="Subtle Reference" w:semiHidden="0" w:uiPriority="31" w:unhideWhenUsed="0" w:qFormat="1"/>
-    <w:lsdException w:name="Intense Reference" w:semiHidden="0" w:uiPriority="32" w:unhideWhenUsed="0" w:qFormat="1"/>
-    <w:lsdException w:name="Book Title" w:semiHidden="0" w:uiPriority="33" w:unhideWhenUsed="0" w:qFormat="1"/>
-    <w:lsdException w:name="Bibliography" w:uiPriority="37"/>
-    <w:lsdException w:name="TOC Heading" w:uiPriority="39" w:qFormat="1"/>
+  <w:latentStyles w:defLockedState="0" w:defUIPriority="99" w:defSemiHidden="0" w:defUnhideWhenUsed="0" w:defQFormat="0" w:count="371">
+    <w:lsdException w:name="Normal" w:uiPriority="0" w:qFormat="1"/>
+    <w:lsdException w:name="heading 1" w:uiPriority="9" w:qFormat="1"/>
+    <w:lsdException w:name="heading 2" w:semiHidden="1" w:uiPriority="9" w:unhideWhenUsed="1" w:qFormat="1"/>
+    <w:lsdException w:name="heading 3" w:semiHidden="1" w:uiPriority="9" w:unhideWhenUsed="1" w:qFormat="1"/>
+    <w:lsdException w:name="heading 4" w:semiHidden="1" w:uiPriority="9" w:unhideWhenUsed="1" w:qFormat="1"/>
+    <w:lsdException w:name="heading 5" w:semiHidden="1" w:uiPriority="9" w:unhideWhenUsed="1" w:qFormat="1"/>
+    <w:lsdException w:name="heading 6" w:semiHidden="1" w:uiPriority="9" w:unhideWhenUsed="1" w:qFormat="1"/>
+    <w:lsdException w:name="heading 7" w:semiHidden="1" w:uiPriority="9" w:unhideWhenUsed="1" w:qFormat="1"/>
+    <w:lsdException w:name="heading 8" w:semiHidden="1" w:uiPriority="9" w:unhideWhenUsed="1" w:qFormat="1"/>
+    <w:lsdException w:name="heading 9" w:semiHidden="1" w:uiPriority="9" w:unhideWhenUsed="1" w:qFormat="1"/>
+    <w:lsdException w:name="index 1" w:semiHidden="1" w:unhideWhenUsed="1"/>
+    <w:lsdException w:name="index 2" w:semiHidden="1" w:unhideWhenUsed="1"/>
+    <w:lsdException w:name="index 3" w:semiHidden="1" w:unhideWhenUsed="1"/>
+    <w:lsdException w:name="index 4" w:semiHidden="1" w:unhideWhenUsed="1"/>
+    <w:lsdException w:name="index 5" w:semiHidden="1" w:unhideWhenUsed="1"/>
+    <w:lsdException w:name="index 6" w:semiHidden="1" w:unhideWhenUsed="1"/>
+    <w:lsdException w:name="index 7" w:semiHidden="1" w:unhideWhenUsed="1"/>
+    <w:lsdException w:name="index 8" w:semiHidden="1" w:unhideWhenUsed="1"/>
+    <w:lsdException w:name="index 9" w:semiHidden="1" w:unhideWhenUsed="1"/>
+    <w:lsdException w:name="toc 1" w:semiHidden="1" w:uiPriority="39" w:unhideWhenUsed="1"/>
+    <w:lsdException w:name="toc 2" w:semiHidden="1" w:uiPriority="39" w:unhideWhenUsed="1"/>
+    <w:lsdException w:name="toc 3" w:semiHidden="1" w:uiPriority="39" w:unhideWhenUsed="1"/>
+    <w:lsdException w:name="toc 4" w:semiHidden="1" w:uiPriority="39" w:unhideWhenUsed="1"/>
+    <w:lsdException w:name="toc 5" w:semiHidden="1" w:uiPriority="39" w:unhideWhenUsed="1"/>
+    <w:lsdException w:name="toc 6" w:semiHidden="1" w:uiPriority="39" w:unhideWhenUsed="1"/>
+    <w:lsdException w:name="toc 7" w:semiHidden="1" w:uiPriority="39" w:unhideWhenUsed="1"/>
+    <w:lsdException w:name="toc 8" w:semiHidden="1" w:uiPriority="39" w:unhideWhenUsed="1"/>
+    <w:lsdException w:name="toc 9" w:semiHidden="1" w:uiPriority="39" w:unhideWhenUsed="1"/>
+    <w:lsdException w:name="Normal Indent" w:semiHidden="1" w:unhideWhenUsed="1"/>
+    <w:lsdException w:name="footnote text" w:semiHidden="1" w:unhideWhenUsed="1"/>
+    <w:lsdException w:name="annotation text" w:semiHidden="1" w:unhideWhenUsed="1"/>
+    <w:lsdException w:name="header" w:semiHidden="1" w:unhideWhenUsed="1"/>
+    <w:lsdException w:name="footer" w:semiHidden="1" w:unhideWhenUsed="1"/>
+    <w:lsdException w:name="index heading" w:semiHidden="1" w:unhideWhenUsed="1"/>
+    <w:lsdException w:name="caption" w:semiHidden="1" w:uiPriority="35" w:unhideWhenUsed="1" w:qFormat="1"/>
+    <w:lsdException w:name="table of figures" w:semiHidden="1" w:unhideWhenUsed="1"/>
+    <w:lsdException w:name="envelope address" w:semiHidden="1" w:unhideWhenUsed="1"/>
+    <w:lsdException w:name="envelope return" w:semiHidden="1" w:unhideWhenUsed="1"/>
+    <w:lsdException w:name="footnote reference" w:semiHidden="1" w:unhideWhenUsed="1"/>
+    <w:lsdException w:name="annotation reference" w:semiHidden="1" w:unhideWhenUsed="1"/>
+    <w:lsdException w:name="line number" w:semiHidden="1" w:unhideWhenUsed="1"/>
+    <w:lsdException w:name="page number" w:semiHidden="1" w:unhideWhenUsed="1"/>
+    <w:lsdException w:name="endnote reference" w:semiHidden="1" w:unhideWhenUsed="1"/>
+    <w:lsdException w:name="endnote text" w:semiHidden="1" w:unhideWhenUsed="1"/>
+    <w:lsdException w:name="table of authorities" w:semiHidden="1" w:unhideWhenUsed="1"/>
+    <w:lsdException w:name="macro" w:semiHidden="1" w:unhideWhenUsed="1"/>
+    <w:lsdException w:name="toa heading" w:semiHidden="1" w:unhideWhenUsed="1"/>
+    <w:lsdException w:name="List" w:semiHidden="1" w:unhideWhenUsed="1"/>
+    <w:lsdException w:name="List Bullet" w:semiHidden="1" w:unhideWhenUsed="1"/>
+    <w:lsdException w:name="List Number" w:semiHidden="1" w:unhideWhenUsed="1"/>
+    <w:lsdException w:name="List 2" w:semiHidden="1" w:unhideWhenUsed="1"/>
+    <w:lsdException w:name="List 3" w:semiHidden="1" w:unhideWhenUsed="1"/>
+    <w:lsdException w:name="List 4" w:semiHidden="1" w:unhideWhenUsed="1"/>
+    <w:lsdException w:name="List 5" w:semiHidden="1" w:unhideWhenUsed="1"/>
+    <w:lsdException w:name="List Bullet 2" w:semiHidden="1" w:unhideWhenUsed="1"/>
+    <w:lsdException w:name="List Bullet 3" w:semiHidden="1" w:unhideWhenUsed="1"/>
+    <w:lsdException w:name="List Bullet 4" w:semiHidden="1" w:unhideWhenUsed="1"/>
+    <w:lsdException w:name="List Bullet 5" w:semiHidden="1" w:unhideWhenUsed="1"/>
+    <w:lsdException w:name="List Number 2" w:semiHidden="1" w:unhideWhenUsed="1"/>
+    <w:lsdException w:name="List Number 3" w:semiHidden="1" w:unhideWhenUsed="1"/>
+    <w:lsdException w:name="List Number 4" w:semiHidden="1" w:unhideWhenUsed="1"/>
+    <w:lsdException w:name="List Number 5" w:semiHidden="1" w:unhideWhenUsed="1"/>
+    <w:lsdException w:name="Title" w:uiPriority="10" w:qFormat="1"/>
+    <w:lsdException w:name="Closing" w:semiHidden="1" w:unhideWhenUsed="1"/>
+    <w:lsdException w:name="Signature" w:semiHidden="1" w:unhideWhenUsed="1"/>
+    <w:lsdException w:name="Default Paragraph Font" w:semiHidden="1" w:uiPriority="1" w:unhideWhenUsed="1"/>
+    <w:lsdException w:name="Body Text" w:semiHidden="1" w:unhideWhenUsed="1"/>
+    <w:lsdException w:name="Body Text Indent" w:semiHidden="1" w:unhideWhenUsed="1"/>
+    <w:lsdException w:name="List Continue" w:semiHidden="1" w:unhideWhenUsed="1"/>
+    <w:lsdException w:name="List Continue 2" w:semiHidden="1" w:unhideWhenUsed="1"/>
+    <w:lsdException w:name="List Continue 3" w:semiHidden="1" w:unhideWhenUsed="1"/>
+    <w:lsdException w:name="List Continue 4" w:semiHidden="1" w:unhideWhenUsed="1"/>
+    <w:lsdException w:name="List Continue 5" w:semiHidden="1" w:unhideWhenUsed="1"/>
+    <w:lsdException w:name="Message Header" w:semiHidden="1" w:unhideWhenUsed="1"/>
+    <w:lsdException w:name="Subtitle" w:uiPriority="11" w:qFormat="1"/>
+    <w:lsdException w:name="Salutation" w:semiHidden="1" w:unhideWhenUsed="1"/>
+    <w:lsdException w:name="Date" w:semiHidden="1" w:unhideWhenUsed="1"/>
+    <w:lsdException w:name="Body Text First Indent" w:semiHidden="1" w:unhideWhenUsed="1"/>
+    <w:lsdException w:name="Body Text First Indent 2" w:semiHidden="1" w:unhideWhenUsed="1"/>
+    <w:lsdException w:name="Note Heading" w:semiHidden="1" w:unhideWhenUsed="1"/>
+    <w:lsdException w:name="Body Text 2" w:semiHidden="1" w:unhideWhenUsed="1"/>
+    <w:lsdException w:name="Body Text 3" w:semiHidden="1" w:unhideWhenUsed="1"/>
+    <w:lsdException w:name="Body Text Indent 2" w:semiHidden="1" w:unhideWhenUsed="1"/>
+    <w:lsdException w:name="Body Text Indent 3" w:semiHidden="1" w:unhideWhenUsed="1"/>
+    <w:lsdException w:name="Block Text" w:semiHidden="1" w:unhideWhenUsed="1"/>
+    <w:lsdException w:name="Hyperlink" w:semiHidden="1" w:unhideWhenUsed="1"/>
+    <w:lsdException w:name="FollowedHyperlink" w:semiHidden="1" w:unhideWhenUsed="1"/>
+    <w:lsdException w:name="Strong" w:uiPriority="22" w:qFormat="1"/>
+    <w:lsdException w:name="Emphasis" w:uiPriority="20" w:qFormat="1"/>
+    <w:lsdException w:name="Document Map" w:semiHidden="1" w:unhideWhenUsed="1"/>
+    <w:lsdException w:name="Plain Text" w:semiHidden="1" w:unhideWhenUsed="1"/>
+    <w:lsdException w:name="E-mail Signature" w:semiHidden="1" w:unhideWhenUsed="1"/>
+    <w:lsdException w:name="HTML Top of Form" w:semiHidden="1" w:unhideWhenUsed="1"/>
+    <w:lsdException w:name="HTML Bottom of Form" w:semiHidden="1" w:unhideWhenUsed="1"/>
+    <w:lsdException w:name="Normal (Web)" w:semiHidden="1" w:unhideWhenUsed="1"/>
+    <w:lsdException w:name="HTML Acronym" w:semiHidden="1" w:unhideWhenUsed="1"/>
+    <w:lsdException w:name="HTML Address" w:semiHidden="1" w:unhideWhenUsed="1"/>
+    <w:lsdException w:name="HTML Cite" w:semiHidden="1" w:unhideWhenUsed="1"/>
+    <w:lsdException w:name="HTML Code" w:semiHidden="1" w:unhideWhenUsed="1"/>
+    <w:lsdException w:name="HTML Definition" w:semiHidden="1" w:unhideWhenUsed="1"/>
+    <w:lsdException w:name="HTML Keyboard" w:semiHidden="1" w:unhideWhenUsed="1"/>
+    <w:lsdException w:name="HTML Preformatted" w:semiHidden="1" w:unhideWhenUsed="1"/>
+    <w:lsdException w:name="HTML Sample" w:semiHidden="1" w:unhideWhenUsed="1"/>
+    <w:lsdException w:name="HTML Typewriter" w:semiHidden="1" w:unhideWhenUsed="1"/>
+    <w:lsdException w:name="HTML Variable" w:semiHidden="1" w:unhideWhenUsed="1"/>
+    <w:lsdException w:name="Normal Table" w:semiHidden="1" w:unhideWhenUsed="1"/>
+    <w:lsdException w:name="annotation subject" w:semiHidden="1" w:unhideWhenUsed="1"/>
+    <w:lsdException w:name="No List" w:semiHidden="1" w:unhideWhenUsed="1"/>
+    <w:lsdException w:name="Outline List 1" w:semiHidden="1" w:unhideWhenUsed="1"/>
+    <w:lsdException w:name="Outline List 2" w:semiHidden="1" w:unhideWhenUsed="1"/>
+    <w:lsdException w:name="Outline List 3" w:semiHidden="1" w:unhideWhenUsed="1"/>
+    <w:lsdException w:name="Table Simple 1" w:semiHidden="1" w:unhideWhenUsed="1"/>
+    <w:lsdException w:name="Table Simple 2" w:semiHidden="1" w:unhideWhenUsed="1"/>
+    <w:lsdException w:name="Table Simple 3" w:semiHidden="1" w:unhideWhenUsed="1"/>
+    <w:lsdException w:name="Table Classic 1" w:semiHidden="1" w:unhideWhenUsed="1"/>
+    <w:lsdException w:name="Table Classic 2" w:semiHidden="1" w:unhideWhenUsed="1"/>
+    <w:lsdException w:name="Table Classic 3" w:semiHidden="1" w:unhideWhenUsed="1"/>
+    <w:lsdException w:name="Table Classic 4" w:semiHidden="1" w:unhideWhenUsed="1"/>
+    <w:lsdException w:name="Table Colorful 1" w:semiHidden="1" w:unhideWhenUsed="1"/>
+    <w:lsdException w:name="Table Colorful 2" w:semiHidden="1" w:unhideWhenUsed="1"/>
+    <w:lsdException w:name="Table Colorful 3" w:semiHidden="1" w:unhideWhenUsed="1"/>
+    <w:lsdException w:name="Table Columns 1" w:semiHidden="1" w:unhideWhenUsed="1"/>
+    <w:lsdException w:name="Table Columns 2" w:semiHidden="1" w:unhideWhenUsed="1"/>
+    <w:lsdException w:name="Table Columns 3" w:semiHidden="1" w:unhideWhenUsed="1"/>
+    <w:lsdException w:name="Table Columns 4" w:semiHidden="1" w:unhideWhenUsed="1"/>
+    <w:lsdException w:name="Table Columns 5" w:semiHidden="1" w:unhideWhenUsed="1"/>
+    <w:lsdException w:name="Table Grid 1" w:semiHidden="1" w:unhideWhenUsed="1"/>
+    <w:lsdException w:name="Table Grid 2" w:semiHidden="1" w:unhideWhenUsed="1"/>
+    <w:lsdException w:name="Table Grid 3" w:semiHidden="1" w:unhideWhenUsed="1"/>
+    <w:lsdException w:name="Table Grid 4" w:semiHidden="1" w:unhideWhenUsed="1"/>
+    <w:lsdException w:name="Table Grid 5" w:semiHidden="1" w:unhideWhenUsed="1"/>
+    <w:lsdException w:name="Table Grid 6" w:semiHidden="1" w:unhideWhenUsed="1"/>
+    <w:lsdException w:name="Table Grid 7" w:semiHidden="1" w:unhideWhenUsed="1"/>
+    <w:lsdException w:name="Table Grid 8" w:semiHidden="1" w:unhideWhenUsed="1"/>
+    <w:lsdException w:name="Table List 1" w:semiHidden="1" w:unhideWhenUsed="1"/>
+    <w:lsdException w:name="Table List 2" w:semiHidden="1" w:unhideWhenUsed="1"/>
+    <w:lsdException w:name="Table List 3" w:semiHidden="1" w:unhideWhenUsed="1"/>
+    <w:lsdException w:name="Table List 4" w:semiHidden="1" w:unhideWhenUsed="1"/>
+    <w:lsdException w:name="Table List 5" w:semiHidden="1" w:unhideWhenUsed="1"/>
+    <w:lsdException w:name="Table List 6" w:semiHidden="1" w:unhideWhenUsed="1"/>
+    <w:lsdException w:name="Table List 7" w:semiHidden="1" w:unhideWhenUsed="1"/>
+    <w:lsdException w:name="Table List 8" w:semiHidden="1" w:unhideWhenUsed="1"/>
+    <w:lsdException w:name="Table 3D effects 1" w:semiHidden="1" w:unhideWhenUsed="1"/>
+    <w:lsdException w:name="Table 3D effects 2" w:semiHidden="1" w:unhideWhenUsed="1"/>
+    <w:lsdException w:name="Table 3D effects 3" w:semiHidden="1" w:unhideWhenUsed="1"/>
+    <w:lsdException w:name="Table Contemporary" w:semiHidden="1" w:unhideWhenUsed="1"/>
+    <w:lsdException w:name="Table Elegant" w:semiHidden="1" w:unhideWhenUsed="1"/>
+    <w:lsdException w:name="Table Professional" w:semiHidden="1" w:unhideWhenUsed="1"/>
+    <w:lsdException w:name="Table Subtle 1" w:semiHidden="1" w:unhideWhenUsed="1"/>
+    <w:lsdException w:name="Table Subtle 2" w:semiHidden="1" w:unhideWhenUsed="1"/>
+    <w:lsdException w:name="Table Web 1" w:semiHidden="1" w:unhideWhenUsed="1"/>
+    <w:lsdException w:name="Table Web 2" w:semiHidden="1" w:unhideWhenUsed="1"/>
+    <w:lsdException w:name="Table Web 3" w:semiHidden="1" w:unhideWhenUsed="1"/>
+    <w:lsdException w:name="Balloon Text" w:semiHidden="1" w:unhideWhenUsed="1"/>
+    <w:lsdException w:name="Table Grid" w:uiPriority="59"/>
+    <w:lsdException w:name="Table Theme" w:semiHidden="1" w:unhideWhenUsed="1"/>
+    <w:lsdException w:name="Placeholder Text" w:semiHidden="1"/>
+    <w:lsdException w:name="No Spacing" w:uiPriority="1" w:qFormat="1"/>
+    <w:lsdException w:name="Light Shading" w:uiPriority="60"/>
+    <w:lsdException w:name="Light List" w:uiPriority="61"/>
+    <w:lsdException w:name="Light Grid" w:uiPriority="62"/>
+    <w:lsdException w:name="Medium Shading 1" w:uiPriority="63"/>
+    <w:lsdException w:name="Medium Shading 2" w:uiPriority="64"/>
+    <w:lsdException w:name="Medium List 1" w:uiPriority="65"/>
+    <w:lsdException w:name="Medium List 2" w:uiPriority="66"/>
+    <w:lsdException w:name="Medium Grid 1" w:uiPriority="67"/>
+    <w:lsdException w:name="Medium Grid 2" w:uiPriority="68"/>
+    <w:lsdException w:name="Medium Grid 3" w:uiPriority="69"/>
+    <w:lsdException w:name="Dark List" w:uiPriority="70"/>
+    <w:lsdException w:name="Colorful Shading" w:uiPriority="71"/>
+    <w:lsdException w:name="Colorful List" w:uiPriority="72"/>
+    <w:lsdException w:name="Colorful Grid" w:uiPriority="73"/>
+    <w:lsdException w:name="Light Shading Accent 1" w:uiPriority="60"/>
+    <w:lsdException w:name="Light List Accent 1" w:uiPriority="61"/>
+    <w:lsdException w:name="Light Grid Accent 1" w:uiPriority="62"/>
+    <w:lsdException w:name="Medium Shading 1 Accent 1" w:uiPriority="63"/>
+    <w:lsdException w:name="Medium Shading 2 Accent 1" w:uiPriority="64"/>
+    <w:lsdException w:name="Medium List 1 Accent 1" w:uiPriority="65"/>
+    <w:lsdException w:name="Revision" w:semiHidden="1"/>
+    <w:lsdException w:name="List Paragraph" w:uiPriority="34" w:qFormat="1"/>
+    <w:lsdException w:name="Quote" w:uiPriority="29" w:qFormat="1"/>
+    <w:lsdException w:name="Intense Quote" w:uiPriority="30" w:qFormat="1"/>
+    <w:lsdException w:name="Medium List 2 Accent 1" w:uiPriority="66"/>
+    <w:lsdException w:name="Medium Grid 1 Accent 1" w:uiPriority="67"/>
+    <w:lsdException w:name="Medium Grid 2 Accent 1" w:uiPriority="68"/>
+    <w:lsdException w:name="Medium Grid 3 Accent 1" w:uiPriority="69"/>
+    <w:lsdException w:name="Dark List Accent 1" w:uiPriority="70"/>
+    <w:lsdException w:name="Colorful Shading Accent 1" w:uiPriority="71"/>
+    <w:lsdException w:name="Colorful List Accent 1" w:uiPriority="72"/>
+    <w:lsdException w:name="Colorful Grid Accent 1" w:uiPriority="73"/>
+    <w:lsdException w:name="Light Shading Accent 2" w:uiPriority="60"/>
+    <w:lsdException w:name="Light List Accent 2" w:uiPriority="61"/>
+    <w:lsdException w:name="Light Grid Accent 2" w:uiPriority="62"/>
+    <w:lsdException w:name="Medium Shading 1 Accent 2" w:uiPriority="63"/>
+    <w:lsdException w:name="Medium Shading 2 Accent 2" w:uiPriority="64"/>
+    <w:lsdException w:name="Medium List 1 Accent 2" w:uiPriority="65"/>
+    <w:lsdException w:name="Medium List 2 Accent 2" w:uiPriority="66"/>
+    <w:lsdException w:name="Medium Grid 1 Accent 2" w:uiPriority="67"/>
+    <w:lsdException w:name="Medium Grid 2 Accent 2" w:uiPriority="68"/>
+    <w:lsdException w:name="Medium Grid 3 Accent 2" w:uiPriority="69"/>
+    <w:lsdException w:name="Dark List Accent 2" w:uiPriority="70"/>
+    <w:lsdException w:name="Colorful Shading Accent 2" w:uiPriority="71"/>
+    <w:lsdException w:name="Colorful List Accent 2" w:uiPriority="72"/>
+    <w:lsdException w:name="Colorful Grid Accent 2" w:uiPriority="73"/>
+    <w:lsdException w:name="Light Shading Accent 3" w:uiPriority="60"/>
+    <w:lsdException w:name="Light List Accent 3" w:uiPriority="61"/>
+    <w:lsdException w:name="Light Grid Accent 3" w:uiPriority="62"/>
+    <w:lsdException w:name="Medium Shading 1 Accent 3" w:uiPriority="63"/>
+    <w:lsdException w:name="Medium Shading 2 Accent 3" w:uiPriority="64"/>
+    <w:lsdException w:name="Medium List 1 Accent 3" w:uiPriority="65"/>
+    <w:lsdException w:name="Medium List 2 Accent 3" w:uiPriority="66"/>
+    <w:lsdException w:name="Medium Grid 1 Accent 3" w:uiPriority="67"/>
+    <w:lsdException w:name="Medium Grid 2 Accent 3" w:uiPriority="68"/>
+    <w:lsdException w:name="Medium Grid 3 Accent 3" w:uiPriority="69"/>
+    <w:lsdException w:name="Dark List Accent 3" w:uiPriority="70"/>
+    <w:lsdException w:name="Colorful Shading Accent 3" w:uiPriority="71"/>
+    <w:lsdException w:name="Colorful List Accent 3" w:uiPriority="72"/>
+    <w:lsdException w:name="Colorful Grid Accent 3" w:uiPriority="73"/>
+    <w:lsdException w:name="Light Shading Accent 4" w:uiPriority="60"/>
+    <w:lsdException w:name="Light List Accent 4" w:uiPriority="61"/>
+    <w:lsdException w:name="Light Grid Accent 4" w:uiPriority="62"/>
+    <w:lsdException w:name="Medium Shading 1 Accent 4" w:uiPriority="63"/>
+    <w:lsdException w:name="Medium Shading 2 Accent 4" w:uiPriority="64"/>
+    <w:lsdException w:name="Medium List 1 Accent 4" w:uiPriority="65"/>
+    <w:lsdException w:name="Medium List 2 Accent 4" w:uiPriority="66"/>
+    <w:lsdException w:name="Medium Grid 1 Accent 4" w:uiPriority="67"/>
+    <w:lsdException w:name="Medium Grid 2 Accent 4" w:uiPriority="68"/>
+    <w:lsdException w:name="Medium Grid 3 Accent 4" w:uiPriority="69"/>
+    <w:lsdException w:name="Dark List Accent 4" w:uiPriority="70"/>
+    <w:lsdException w:name="Colorful Shading Accent 4" w:uiPriority="71"/>
+    <w:lsdException w:name="Colorful List Accent 4" w:uiPriority="72"/>
+    <w:lsdException w:name="Colorful Grid Accent 4" w:uiPriority="73"/>
+    <w:lsdException w:name="Light Shading Accent 5" w:uiPriority="60"/>
+    <w:lsdException w:name="Light List Accent 5" w:uiPriority="61"/>
+    <w:lsdException w:name="Light Grid Accent 5" w:uiPriority="62"/>
+    <w:lsdException w:name="Medium Shading 1 Accent 5" w:uiPriority="63"/>
+    <w:lsdException w:name="Medium Shading 2 Accent 5" w:uiPriority="64"/>
+    <w:lsdException w:name="Medium List 1 Accent 5" w:uiPriority="65"/>
+    <w:lsdException w:name="Medium List 2 Accent 5" w:uiPriority="66"/>
+    <w:lsdException w:name="Medium Grid 1 Accent 5" w:uiPriority="67"/>
+    <w:lsdException w:name="Medium Grid 2 Accent 5" w:uiPriority="68"/>
+    <w:lsdException w:name="Medium Grid 3 Accent 5" w:uiPriority="69"/>
+    <w:lsdException w:name="Dark List Accent 5" w:uiPriority="70"/>
+    <w:lsdException w:name="Colorful Shading Accent 5" w:uiPriority="71"/>
+    <w:lsdException w:name="Colorful List Accent 5" w:uiPriority="72"/>
+    <w:lsdException w:name="Colorful Grid Accent 5" w:uiPriority="73"/>
+    <w:lsdException w:name="Light Shading Accent 6" w:uiPriority="60"/>
+    <w:lsdException w:name="Light List Accent 6" w:uiPriority="61"/>
+    <w:lsdException w:name="Light Grid Accent 6" w:uiPriority="62"/>
+    <w:lsdException w:name="Medium Shading 1 Accent 6" w:uiPriority="63"/>
+    <w:lsdException w:name="Medium Shading 2 Accent 6" w:uiPriority="64"/>
+    <w:lsdException w:name="Medium List 1 Accent 6" w:uiPriority="65"/>
+    <w:lsdException w:name="Medium List 2 Accent 6" w:uiPriority="66"/>
+    <w:lsdException w:name="Medium Grid 1 Accent 6" w:uiPriority="67"/>
+    <w:lsdException w:name="Medium Grid 2 Accent 6" w:uiPriority="68"/>
+    <w:lsdException w:name="Medium Grid 3 Accent 6" w:uiPriority="69"/>
+    <w:lsdException w:name="Dark List Accent 6" w:uiPriority="70"/>
+    <w:lsdException w:name="Colorful Shading Accent 6" w:uiPriority="71"/>
+    <w:lsdException w:name="Colorful List Accent 6" w:uiPriority="72"/>
+    <w:lsdException w:name="Colorful Grid Accent 6" w:uiPriority="73"/>
+    <w:lsdException w:name="Subtle Emphasis" w:uiPriority="19" w:qFormat="1"/>
+    <w:lsdException w:name="Intense Emphasis" w:uiPriority="21" w:qFormat="1"/>
+    <w:lsdException w:name="Subtle Reference" w:uiPriority="31" w:qFormat="1"/>
+    <w:lsdException w:name="Intense Reference" w:uiPriority="32" w:qFormat="1"/>
+    <w:lsdException w:name="Book Title" w:uiPriority="33" w:qFormat="1"/>
+    <w:lsdException w:name="Bibliography" w:semiHidden="1" w:uiPriority="37" w:unhideWhenUsed="1"/>
+    <w:lsdException w:name="TOC Heading" w:semiHidden="1" w:uiPriority="39" w:unhideWhenUsed="1" w:qFormat="1"/>
+    <w:lsdException w:name="Grid Table 4" w:uiPriority="49"/>
+    <w:lsdException w:name="Grid Table 5 Dark" w:uiPriority="50"/>
+    <w:lsdException w:name="Grid Table 6 Colorful" w:uiPriority="51"/>
+    <w:lsdException w:name="Grid Table 7 Colorful" w:uiPriority="52"/>
+    <w:lsdException w:name="Grid Table 1 Light Accent 1" w:uiPriority="46"/>
+    <w:lsdException w:name="Grid Table 2 Accent 1" w:uiPriority="47"/>
+    <w:lsdException w:name="Grid Table 3 Accent 1" w:uiPriority="48"/>
+    <w:lsdException w:name="Grid Table 4 Accent 1" w:uiPriority="49"/>
+    <w:lsdException w:name="Grid Table 5 Dark Accent 1" w:uiPriority="50"/>
+    <w:lsdException w:name="Grid Table 6 Colorful Accent 1" w:uiPriority="51"/>
+    <w:lsdException w:name="Grid Table 7 Colorful Accent 1" w:uiPriority="52"/>
+    <w:lsdException w:name="Grid Table 1 Light Accent 2" w:uiPriority="46"/>
+    <w:lsdException w:name="Grid Table 2 Accent 2" w:uiPriority="47"/>
+    <w:lsdException w:name="Grid Table 3 Accent 2" w:uiPriority="48"/>
+    <w:lsdException w:name="Grid Table 4 Accent 2" w:uiPriority="49"/>
+    <w:lsdException w:name="Grid Table 5 Dark Accent 2" w:uiPriority="50"/>
+    <w:lsdException w:name="Grid Table 6 Colorful Accent 2" w:uiPriority="51"/>
+    <w:lsdException w:name="Grid Table 7 Colorful Accent 2" w:uiPriority="52"/>
+    <w:lsdException w:name="Grid Table 1 Light Accent 3" w:uiPriority="46"/>
+    <w:lsdException w:name="Grid Table 2 Accent 3" w:uiPriority="47"/>
+    <w:lsdException w:name="Grid Table 3 Accent 3" w:uiPriority="48"/>
+    <w:lsdException w:name="Grid Table 4 Accent 3" w:uiPriority="49"/>
+    <w:lsdException w:name="Grid Table 5 Dark Accent 3" w:uiPriority="50"/>
+    <w:lsdException w:name="Grid Table 6 Colorful Accent 3" w:uiPriority="51"/>
+    <w:lsdException w:name="Grid Table 7 Colorful Accent 3" w:uiPriority="52"/>
+    <w:lsdException w:name="Grid Table 1 Light Accent 4" w:uiPriority="46"/>
+    <w:lsdException w:name="Grid Table 2 Accent 4" w:uiPriority="47"/>
+    <w:lsdException w:name="Grid Table 3 Accent 4" w:uiPriority="48"/>
+    <w:lsdException w:name="Grid Table 4 Accent 4" w:uiPriority="49"/>
+    <w:lsdException w:name="Grid Table 5 Dark Accent 4" w:uiPriority="50"/>
+    <w:lsdException w:name="Grid Table 6 Colorful Accent 4" w:uiPriority="51"/>
+    <w:lsdException w:name="Grid Table 7 Colorful Accent 4" w:uiPriority="52"/>
+    <w:lsdException w:name="Grid Table 1 Light Accent 5" w:uiPriority="46"/>
+    <w:lsdException w:name="Grid Table 2 Accent 5" w:uiPriority="47"/>
+    <w:lsdException w:name="Grid Table 3 Accent 5" w:uiPriority="48"/>
+    <w:lsdException w:name="Grid Table 4 Accent 5" w:uiPriority="49"/>
+    <w:lsdException w:name="Grid Table 5 Dark Accent 5" w:uiPriority="50"/>
+    <w:lsdException w:name="Grid Table 6 Colorful Accent 5" w:uiPriority="51"/>
+    <w:lsdException w:name="Grid Table 7 Colorful Accent 5" w:uiPriority="52"/>
+    <w:lsdException w:name="Grid Table 1 Light Accent 6" w:uiPriority="46"/>
+    <w:lsdException w:name="Grid Table 2 Accent 6" w:uiPriority="47"/>
+    <w:lsdException w:name="Grid Table 3 Accent 6" w:uiPriority="48"/>
+    <w:lsdException w:name="Grid Table 4 Accent 6" w:uiPriority="49"/>
+    <w:lsdException w:name="Grid Table 5 Dark Accent 6" w:uiPriority="50"/>
+    <w:lsdException w:name="Grid Table 6 Colorful Accent 6" w:uiPriority="51"/>
+    <w:lsdException w:name="Grid Table 7 Colorful Accent 6" w:uiPriority="52"/>
+    <w:lsdException w:name="List Table 1 Light" w:uiPriority="46"/>
+    <w:lsdException w:name="List Table 2" w:uiPriority="47"/>
+    <w:lsdException w:name="List Table 3" w:uiPriority="48"/>
+    <w:lsdException w:name="List Table 4" w:uiPriority="49"/>
+    <w:lsdException w:name="List Table 5 Dark" w:uiPriority="50"/>
+    <w:lsdException w:name="List Table 6 Colorful" w:uiPriority="51"/>
+    <w:lsdException w:name="List Table 7 Colorful" w:uiPriority="52"/>
+    <w:lsdException w:name="List Table 1 Light Accent 1" w:uiPriority="46"/>
+    <w:lsdException w:name="List Table 2 Accent 1" w:uiPriority="47"/>
+    <w:lsdException w:name="List Table 3 Accent 1" w:uiPriority="48"/>
+    <w:lsdException w:name="List Table 4 Accent 1" w:uiPriority="49"/>
+    <w:lsdException w:name="List Table 5 Dark Accent 1" w:uiPriority="50"/>
+    <w:lsdException w:name="List Table 6 Colorful Accent 1" w:uiPriority="51"/>
+    <w:lsdException w:name="List Table 7 Colorful Accent 1" w:uiPriority="52"/>
+    <w:lsdException w:name="List Table 1 Light Accent 2" w:uiPriority="46"/>
+    <w:lsdException w:name="List Table 2 Accent 2" w:uiPriority="47"/>
+    <w:lsdException w:name="List Table 3 Accent 2" w:uiPriority="48"/>
+    <w:lsdException w:name="List Table 4 Accent 2" w:uiPriority="49"/>
+    <w:lsdException w:name="List Table 5 Dark Accent 2" w:uiPriority="50"/>
+    <w:lsdException w:name="List Table 6 Colorful Accent 2" w:uiPriority="51"/>
+    <w:lsdException w:name="List Table 7 Colorful Accent 2" w:uiPriority="52"/>
+    <w:lsdException w:name="List Table 1 Light Accent 3" w:uiPriority="46"/>
+    <w:lsdException w:name="List Table 2 Accent 3" w:uiPriority="47"/>
+    <w:lsdException w:name="List Table 3 Accent 3" w:uiPriority="48"/>
+    <w:lsdException w:name="List Table 4 Accent 3" w:uiPriority="49"/>
+    <w:lsdException w:name="List Table 5 Dark Accent 3" w:uiPriority="50"/>
+    <w:lsdException w:name="List Table 6 Colorful Accent 3" w:uiPriority="51"/>
+    <w:lsdException w:name="List Table 7 Colorful Accent 3" w:uiPriority="52"/>
+    <w:lsdException w:name="List Table 1 Light Accent 4" w:uiPriority="46"/>
+    <w:lsdException w:name="List Table 2 Accent 4" w:uiPriority="47"/>
+    <w:lsdException w:name="List Table 3 Accent 4" w:uiPriority="48"/>
+    <w:lsdException w:name="List Table 4 Accent 4" w:uiPriority="49"/>
+    <w:lsdException w:name="List Table 5 Dark Accent 4" w:uiPriority="50"/>
+    <w:lsdException w:name="List Table 6 Colorful Accent 4" w:uiPriority="51"/>
+    <w:lsdException w:name="List Table 7 Colorful Accent 4" w:uiPriority="52"/>
+    <w:lsdException w:name="List Table 1 Light Accent 5" w:uiPriority="46"/>
+    <w:lsdException w:name="List Table 2 Accent 5" w:uiPriority="47"/>
+    <w:lsdException w:name="List Table 3 Accent 5" w:uiPriority="48"/>
+    <w:lsdException w:name="List Table 4 Accent 5" w:uiPriority="49"/>
+    <w:lsdException w:name="List Table 5 Dark Accent 5" w:uiPriority="50"/>
+    <w:lsdException w:name="List Table 6 Colorful Accent 5" w:uiPriority="51"/>
+    <w:lsdException w:name="List Table 7 Colorful Accent 5" w:uiPriority="52"/>
+    <w:lsdException w:name="List Table 1 Light Accent 6" w:uiPriority="46"/>
+    <w:lsdException w:name="List Table 2 Accent 6" w:uiPriority="47"/>
+    <w:lsdException w:name="List Table 3 Accent 6" w:uiPriority="48"/>
+    <w:lsdException w:name="List Table 4 Accent 6" w:uiPriority="49"/>
+    <w:lsdException w:name="List Table 5 Dark Accent 6" w:uiPriority="50"/>
+    <w:lsdException w:name="List Table 6 Colorful Accent 6" w:uiPriority="51"/>
+    <w:lsdException w:name="List Table 7 Colorful Accent 6" w:uiPriority="52"/>
   </w:latentStyles>
-  <w:style w:type="paragraph" w:default="1" w:styleId="Standard">
+  <w:style w:type="paragraph" w:default="1" w:styleId="Normal">
     <w:name w:val="Normal"/>
     <w:qFormat/>
   </w:style>
-  <w:style w:type="paragraph" w:styleId="berschrift1">
+  <w:style w:type="paragraph" w:styleId="Heading1">
     <w:name w:val="heading 1"/>
-    <w:basedOn w:val="Standard"/>
-    <w:next w:val="Standard"/>
-    <w:link w:val="berschrift1Zeichen"/>
+    <w:basedOn w:val="Normal"/>
+    <w:next w:val="Normal"/>
+    <w:link w:val="Heading1Char"/>
     <w:uiPriority w:val="9"/>
     <w:qFormat/>
     <w:rsid w:val="00604E75"/>
@@ -8301,11 +8336,11 @@
       <w:szCs w:val="32"/>
     </w:rPr>
   </w:style>
-  <w:style w:type="paragraph" w:styleId="berschrift2">
+  <w:style w:type="paragraph" w:styleId="Heading2">
     <w:name w:val="heading 2"/>
-    <w:basedOn w:val="Standard"/>
-    <w:next w:val="Standard"/>
-    <w:link w:val="berschrift2Zeichen"/>
+    <w:basedOn w:val="Normal"/>
+    <w:next w:val="Normal"/>
+    <w:link w:val="Heading2Char"/>
     <w:uiPriority w:val="9"/>
     <w:unhideWhenUsed/>
     <w:qFormat/>
@@ -8325,11 +8360,11 @@
       <w:szCs w:val="38"/>
     </w:rPr>
   </w:style>
-  <w:style w:type="paragraph" w:styleId="berschrift3">
+  <w:style w:type="paragraph" w:styleId="Heading3">
     <w:name w:val="heading 3"/>
-    <w:basedOn w:val="Standard"/>
-    <w:next w:val="Standard"/>
-    <w:link w:val="berschrift3Zeichen"/>
+    <w:basedOn w:val="Normal"/>
+    <w:next w:val="Normal"/>
+    <w:link w:val="Heading3Char"/>
     <w:uiPriority w:val="9"/>
     <w:unhideWhenUsed/>
     <w:qFormat/>
@@ -8347,11 +8382,11 @@
       <w:color w:val="4F81BD" w:themeColor="accent1"/>
     </w:rPr>
   </w:style>
-  <w:style w:type="paragraph" w:styleId="berschrift4">
+  <w:style w:type="paragraph" w:styleId="Heading4">
     <w:name w:val="heading 4"/>
-    <w:basedOn w:val="Standard"/>
-    <w:next w:val="Standard"/>
-    <w:link w:val="berschrift4Zeichen"/>
+    <w:basedOn w:val="Normal"/>
+    <w:next w:val="Normal"/>
+    <w:link w:val="Heading4Char"/>
     <w:uiPriority w:val="9"/>
     <w:unhideWhenUsed/>
     <w:qFormat/>
@@ -8371,11 +8406,11 @@
       <w:color w:val="4F81BD" w:themeColor="accent1"/>
     </w:rPr>
   </w:style>
-  <w:style w:type="paragraph" w:styleId="berschrift5">
+  <w:style w:type="paragraph" w:styleId="Heading5">
     <w:name w:val="heading 5"/>
-    <w:basedOn w:val="Standard"/>
-    <w:next w:val="Standard"/>
-    <w:link w:val="berschrift5Zeichen"/>
+    <w:basedOn w:val="Normal"/>
+    <w:next w:val="Normal"/>
+    <w:link w:val="Heading5Char"/>
     <w:uiPriority w:val="9"/>
     <w:unhideWhenUsed/>
     <w:qFormat/>
@@ -8391,13 +8426,13 @@
       <w:color w:val="243F60" w:themeColor="accent1" w:themeShade="7F"/>
     </w:rPr>
   </w:style>
-  <w:style w:type="character" w:default="1" w:styleId="Absatzstandardschriftart">
+  <w:style w:type="character" w:default="1" w:styleId="DefaultParagraphFont">
     <w:name w:val="Default Paragraph Font"/>
     <w:uiPriority w:val="1"/>
     <w:semiHidden/>
     <w:unhideWhenUsed/>
   </w:style>
-  <w:style w:type="table" w:default="1" w:styleId="NormaleTabelle">
+  <w:style w:type="table" w:default="1" w:styleId="TableNormal">
     <w:name w:val="Normal Table"/>
     <w:uiPriority w:val="99"/>
     <w:semiHidden/>
@@ -8412,16 +8447,16 @@
       </w:tblCellMar>
     </w:tblPr>
   </w:style>
-  <w:style w:type="numbering" w:default="1" w:styleId="KeineListe">
+  <w:style w:type="numbering" w:default="1" w:styleId="NoList">
     <w:name w:val="No List"/>
     <w:uiPriority w:val="99"/>
     <w:semiHidden/>
     <w:unhideWhenUsed/>
   </w:style>
-  <w:style w:type="paragraph" w:styleId="Sprechblasentext">
+  <w:style w:type="paragraph" w:styleId="BalloonText">
     <w:name w:val="Balloon Text"/>
-    <w:basedOn w:val="Standard"/>
-    <w:link w:val="SprechblasentextZeichen"/>
+    <w:basedOn w:val="Normal"/>
+    <w:link w:val="BalloonTextChar"/>
     <w:uiPriority w:val="99"/>
     <w:semiHidden/>
     <w:unhideWhenUsed/>
@@ -8432,10 +8467,10 @@
       <w:szCs w:val="18"/>
     </w:rPr>
   </w:style>
-  <w:style w:type="character" w:customStyle="1" w:styleId="SprechblasentextZeichen">
-    <w:name w:val="Sprechblasentext Zeichen"/>
-    <w:basedOn w:val="Absatzstandardschriftart"/>
-    <w:link w:val="Sprechblasentext"/>
+  <w:style w:type="character" w:customStyle="1" w:styleId="BalloonTextChar">
+    <w:name w:val="Balloon Text Char"/>
+    <w:basedOn w:val="DefaultParagraphFont"/>
+    <w:link w:val="BalloonText"/>
     <w:uiPriority w:val="99"/>
     <w:semiHidden/>
     <w:rsid w:val="001826A7"/>
@@ -8445,9 +8480,9 @@
       <w:szCs w:val="18"/>
     </w:rPr>
   </w:style>
-  <w:style w:type="paragraph" w:styleId="Listenabsatz">
+  <w:style w:type="paragraph" w:styleId="ListParagraph">
     <w:name w:val="List Paragraph"/>
-    <w:basedOn w:val="Standard"/>
+    <w:basedOn w:val="Normal"/>
     <w:uiPriority w:val="34"/>
     <w:qFormat/>
     <w:rsid w:val="000B24A7"/>
@@ -8456,10 +8491,10 @@
       <w:contextualSpacing/>
     </w:pPr>
   </w:style>
-  <w:style w:type="character" w:customStyle="1" w:styleId="berschrift1Zeichen">
-    <w:name w:val="Überschrift 1 Zeichen"/>
-    <w:basedOn w:val="Absatzstandardschriftart"/>
-    <w:link w:val="berschrift1"/>
+  <w:style w:type="character" w:customStyle="1" w:styleId="Heading1Char">
+    <w:name w:val="Heading 1 Char"/>
+    <w:basedOn w:val="DefaultParagraphFont"/>
+    <w:link w:val="Heading1"/>
     <w:uiPriority w:val="9"/>
     <w:rsid w:val="00604E75"/>
     <w:rPr>
@@ -8471,11 +8506,11 @@
       <w:szCs w:val="32"/>
     </w:rPr>
   </w:style>
-  <w:style w:type="paragraph" w:styleId="Titel">
+  <w:style w:type="paragraph" w:styleId="Title">
     <w:name w:val="Title"/>
-    <w:basedOn w:val="Standard"/>
-    <w:next w:val="Standard"/>
-    <w:link w:val="TitelZeichen"/>
+    <w:basedOn w:val="Normal"/>
+    <w:next w:val="Normal"/>
+    <w:link w:val="TitleChar"/>
     <w:uiPriority w:val="10"/>
     <w:qFormat/>
     <w:rsid w:val="00604E75"/>
@@ -8495,10 +8530,10 @@
       <w:szCs w:val="52"/>
     </w:rPr>
   </w:style>
-  <w:style w:type="character" w:customStyle="1" w:styleId="TitelZeichen">
-    <w:name w:val="Titel Zeichen"/>
-    <w:basedOn w:val="Absatzstandardschriftart"/>
-    <w:link w:val="Titel"/>
+  <w:style w:type="character" w:customStyle="1" w:styleId="TitleChar">
+    <w:name w:val="Title Char"/>
+    <w:basedOn w:val="DefaultParagraphFont"/>
+    <w:link w:val="Title"/>
     <w:uiPriority w:val="10"/>
     <w:rsid w:val="00604E75"/>
     <w:rPr>
@@ -8510,10 +8545,10 @@
       <w:szCs w:val="52"/>
     </w:rPr>
   </w:style>
-  <w:style w:type="paragraph" w:styleId="Kopfzeile">
+  <w:style w:type="paragraph" w:styleId="Header">
     <w:name w:val="header"/>
-    <w:basedOn w:val="Standard"/>
-    <w:link w:val="KopfzeileZeichen"/>
+    <w:basedOn w:val="Normal"/>
+    <w:link w:val="HeaderChar"/>
     <w:uiPriority w:val="99"/>
     <w:unhideWhenUsed/>
     <w:rsid w:val="00604E75"/>
@@ -8524,17 +8559,17 @@
       </w:tabs>
     </w:pPr>
   </w:style>
-  <w:style w:type="character" w:customStyle="1" w:styleId="KopfzeileZeichen">
-    <w:name w:val="Kopfzeile Zeichen"/>
-    <w:basedOn w:val="Absatzstandardschriftart"/>
-    <w:link w:val="Kopfzeile"/>
+  <w:style w:type="character" w:customStyle="1" w:styleId="HeaderChar">
+    <w:name w:val="Header Char"/>
+    <w:basedOn w:val="DefaultParagraphFont"/>
+    <w:link w:val="Header"/>
     <w:uiPriority w:val="99"/>
     <w:rsid w:val="00604E75"/>
   </w:style>
-  <w:style w:type="paragraph" w:styleId="Fuzeile">
+  <w:style w:type="paragraph" w:styleId="Footer">
     <w:name w:val="footer"/>
-    <w:basedOn w:val="Standard"/>
-    <w:link w:val="FuzeileZeichen"/>
+    <w:basedOn w:val="Normal"/>
+    <w:link w:val="FooterChar"/>
     <w:uiPriority w:val="99"/>
     <w:unhideWhenUsed/>
     <w:rsid w:val="00604E75"/>
@@ -8545,16 +8580,16 @@
       </w:tabs>
     </w:pPr>
   </w:style>
-  <w:style w:type="character" w:customStyle="1" w:styleId="FuzeileZeichen">
-    <w:name w:val="Fußzeile Zeichen"/>
-    <w:basedOn w:val="Absatzstandardschriftart"/>
-    <w:link w:val="Fuzeile"/>
+  <w:style w:type="character" w:customStyle="1" w:styleId="FooterChar">
+    <w:name w:val="Footer Char"/>
+    <w:basedOn w:val="DefaultParagraphFont"/>
+    <w:link w:val="Footer"/>
     <w:uiPriority w:val="99"/>
     <w:rsid w:val="00604E75"/>
   </w:style>
-  <w:style w:type="table" w:styleId="HelleSchattierung-Akzent1">
+  <w:style w:type="table" w:styleId="LightShading-Accent1">
     <w:name w:val="Light Shading Accent 1"/>
-    <w:basedOn w:val="NormaleTabelle"/>
+    <w:basedOn w:val="TableNormal"/>
     <w:uiPriority w:val="60"/>
     <w:rsid w:val="00604E75"/>
     <w:rPr>
@@ -8654,18 +8689,18 @@
       </w:tcPr>
     </w:tblStylePr>
   </w:style>
-  <w:style w:type="character" w:styleId="Seitenzahl">
+  <w:style w:type="character" w:styleId="PageNumber">
     <w:name w:val="page number"/>
-    <w:basedOn w:val="Absatzstandardschriftart"/>
+    <w:basedOn w:val="DefaultParagraphFont"/>
     <w:uiPriority w:val="99"/>
     <w:semiHidden/>
     <w:unhideWhenUsed/>
     <w:rsid w:val="00604E75"/>
   </w:style>
-  <w:style w:type="character" w:customStyle="1" w:styleId="berschrift2Zeichen">
-    <w:name w:val="Überschrift 2 Zeichen"/>
-    <w:basedOn w:val="Absatzstandardschriftart"/>
-    <w:link w:val="berschrift2"/>
+  <w:style w:type="character" w:customStyle="1" w:styleId="Heading2Char">
+    <w:name w:val="Heading 2 Char"/>
+    <w:basedOn w:val="DefaultParagraphFont"/>
+    <w:link w:val="Heading2"/>
     <w:uiPriority w:val="9"/>
     <w:rsid w:val="00DD7D53"/>
     <w:rPr>
@@ -8677,9 +8712,9 @@
       <w:szCs w:val="38"/>
     </w:rPr>
   </w:style>
-  <w:style w:type="table" w:styleId="Tabellenraster">
+  <w:style w:type="table" w:styleId="TableGrid">
     <w:name w:val="Table Grid"/>
-    <w:basedOn w:val="NormaleTabelle"/>
+    <w:basedOn w:val="TableNormal"/>
     <w:uiPriority w:val="59"/>
     <w:rsid w:val="00F32C91"/>
     <w:tblPr>
@@ -8700,9 +8735,9 @@
       </w:tblCellMar>
     </w:tblPr>
   </w:style>
-  <w:style w:type="table" w:styleId="HelleSchattierung-Akzent3">
+  <w:style w:type="table" w:styleId="LightShading-Accent3">
     <w:name w:val="Light Shading Accent 3"/>
-    <w:basedOn w:val="NormaleTabelle"/>
+    <w:basedOn w:val="TableNormal"/>
     <w:uiPriority w:val="60"/>
     <w:rsid w:val="00C53A3E"/>
     <w:rPr>
@@ -8800,10 +8835,10 @@
       </w:tcPr>
     </w:tblStylePr>
   </w:style>
-  <w:style w:type="character" w:customStyle="1" w:styleId="berschrift3Zeichen">
-    <w:name w:val="Überschrift 3 Zeichen"/>
-    <w:basedOn w:val="Absatzstandardschriftart"/>
-    <w:link w:val="berschrift3"/>
+  <w:style w:type="character" w:customStyle="1" w:styleId="Heading3Char">
+    <w:name w:val="Heading 3 Char"/>
+    <w:basedOn w:val="DefaultParagraphFont"/>
+    <w:link w:val="Heading3"/>
     <w:uiPriority w:val="9"/>
     <w:rsid w:val="008800CF"/>
     <w:rPr>
@@ -8813,10 +8848,10 @@
       <w:color w:val="4F81BD" w:themeColor="accent1"/>
     </w:rPr>
   </w:style>
-  <w:style w:type="character" w:customStyle="1" w:styleId="berschrift4Zeichen">
-    <w:name w:val="Überschrift 4 Zeichen"/>
-    <w:basedOn w:val="Absatzstandardschriftart"/>
-    <w:link w:val="berschrift4"/>
+  <w:style w:type="character" w:customStyle="1" w:styleId="Heading4Char">
+    <w:name w:val="Heading 4 Char"/>
+    <w:basedOn w:val="DefaultParagraphFont"/>
+    <w:link w:val="Heading4"/>
     <w:uiPriority w:val="9"/>
     <w:rsid w:val="009569CF"/>
     <w:rPr>
@@ -8828,730 +8863,10 @@
       <w:color w:val="4F81BD" w:themeColor="accent1"/>
     </w:rPr>
   </w:style>
-  <w:style w:type="character" w:customStyle="1" w:styleId="berschrift5Zeichen">
-    <w:name w:val="Überschrift 5 Zeichen"/>
-    <w:basedOn w:val="Absatzstandardschriftart"/>
-    <w:link w:val="berschrift5"/>
-    <w:uiPriority w:val="9"/>
-    <w:rsid w:val="00762534"/>
-    <w:rPr>
-      <w:rFonts w:asciiTheme="majorHAnsi" w:eastAsiaTheme="majorEastAsia" w:hAnsiTheme="majorHAnsi" w:cstheme="majorBidi"/>
-      <w:color w:val="243F60" w:themeColor="accent1" w:themeShade="7F"/>
-    </w:rPr>
-  </w:style>
-</w:styles>
-</file>
-
-<file path=word/stylesWithEffects.xml><?xml version="1.0" encoding="utf-8"?>
-<w:styles xmlns:wpc="http://schemas.microsoft.com/office/word/2010/wordprocessingCanvas" xmlns:mo="http://schemas.microsoft.com/office/mac/office/2008/main" xmlns:mc="http://schemas.openxmlformats.org/markup-compatibility/2006" xmlns:mv="urn:schemas-microsoft-com:mac:vml" xmlns:o="urn:schemas-microsoft-com:office:office" xmlns:r="http://schemas.openxmlformats.org/officeDocument/2006/relationships" xmlns:m="http://schemas.openxmlformats.org/officeDocument/2006/math" xmlns:v="urn:schemas-microsoft-com:vml" xmlns:wp14="http://schemas.microsoft.com/office/word/2010/wordprocessingDrawing" xmlns:wp="http://schemas.openxmlformats.org/drawingml/2006/wordprocessingDrawing" xmlns:w10="urn:schemas-microsoft-com:office:word" xmlns:w="http://schemas.openxmlformats.org/wordprocessingml/2006/main" xmlns:w14="http://schemas.microsoft.com/office/word/2010/wordml" xmlns:wpg="http://schemas.microsoft.com/office/word/2010/wordprocessingGroup" xmlns:wpi="http://schemas.microsoft.com/office/word/2010/wordprocessingInk" xmlns:wne="http://schemas.microsoft.com/office/word/2006/wordml" xmlns:wps="http://schemas.microsoft.com/office/word/2010/wordprocessingShape" mc:Ignorable="w14 wp14">
-  <w:docDefaults>
-    <w:rPrDefault>
-      <w:rPr>
-        <w:rFonts w:asciiTheme="minorHAnsi" w:eastAsiaTheme="minorEastAsia" w:hAnsiTheme="minorHAnsi" w:cstheme="minorBidi"/>
-        <w:sz w:val="24"/>
-        <w:szCs w:val="24"/>
-        <w:lang w:val="de-DE" w:eastAsia="de-DE" w:bidi="ar-SA"/>
-      </w:rPr>
-    </w:rPrDefault>
-    <w:pPrDefault/>
-  </w:docDefaults>
-  <w:latentStyles w:defLockedState="0" w:defUIPriority="99" w:defSemiHidden="1" w:defUnhideWhenUsed="1" w:defQFormat="0" w:count="276">
-    <w:lsdException w:name="Normal" w:semiHidden="0" w:uiPriority="0" w:unhideWhenUsed="0" w:qFormat="1"/>
-    <w:lsdException w:name="heading 1" w:semiHidden="0" w:uiPriority="9" w:unhideWhenUsed="0" w:qFormat="1"/>
-    <w:lsdException w:name="heading 2" w:uiPriority="9" w:qFormat="1"/>
-    <w:lsdException w:name="heading 3" w:uiPriority="9" w:qFormat="1"/>
-    <w:lsdException w:name="heading 4" w:uiPriority="9" w:qFormat="1"/>
-    <w:lsdException w:name="heading 5" w:uiPriority="9" w:qFormat="1"/>
-    <w:lsdException w:name="heading 6" w:uiPriority="9" w:qFormat="1"/>
-    <w:lsdException w:name="heading 7" w:uiPriority="9" w:qFormat="1"/>
-    <w:lsdException w:name="heading 8" w:uiPriority="9" w:qFormat="1"/>
-    <w:lsdException w:name="heading 9" w:uiPriority="9" w:qFormat="1"/>
-    <w:lsdException w:name="toc 1" w:uiPriority="39"/>
-    <w:lsdException w:name="toc 2" w:uiPriority="39"/>
-    <w:lsdException w:name="toc 3" w:uiPriority="39"/>
-    <w:lsdException w:name="toc 4" w:uiPriority="39"/>
-    <w:lsdException w:name="toc 5" w:uiPriority="39"/>
-    <w:lsdException w:name="toc 6" w:uiPriority="39"/>
-    <w:lsdException w:name="toc 7" w:uiPriority="39"/>
-    <w:lsdException w:name="toc 8" w:uiPriority="39"/>
-    <w:lsdException w:name="toc 9" w:uiPriority="39"/>
-    <w:lsdException w:name="caption" w:uiPriority="35" w:qFormat="1"/>
-    <w:lsdException w:name="Title" w:semiHidden="0" w:uiPriority="10" w:unhideWhenUsed="0" w:qFormat="1"/>
-    <w:lsdException w:name="Default Paragraph Font" w:uiPriority="1"/>
-    <w:lsdException w:name="Subtitle" w:semiHidden="0" w:uiPriority="11" w:unhideWhenUsed="0" w:qFormat="1"/>
-    <w:lsdException w:name="Strong" w:semiHidden="0" w:uiPriority="22" w:unhideWhenUsed="0" w:qFormat="1"/>
-    <w:lsdException w:name="Emphasis" w:semiHidden="0" w:uiPriority="20" w:unhideWhenUsed="0" w:qFormat="1"/>
-    <w:lsdException w:name="Table Grid" w:semiHidden="0" w:uiPriority="59" w:unhideWhenUsed="0"/>
-    <w:lsdException w:name="Placeholder Text" w:unhideWhenUsed="0"/>
-    <w:lsdException w:name="No Spacing" w:semiHidden="0" w:uiPriority="1" w:unhideWhenUsed="0" w:qFormat="1"/>
-    <w:lsdException w:name="Light Shading" w:semiHidden="0" w:uiPriority="60" w:unhideWhenUsed="0"/>
-    <w:lsdException w:name="Light List" w:semiHidden="0" w:uiPriority="61" w:unhideWhenUsed="0"/>
-    <w:lsdException w:name="Light Grid" w:semiHidden="0" w:uiPriority="62" w:unhideWhenUsed="0"/>
-    <w:lsdException w:name="Medium Shading 1" w:semiHidden="0" w:uiPriority="63" w:unhideWhenUsed="0"/>
-    <w:lsdException w:name="Medium Shading 2" w:semiHidden="0" w:uiPriority="64" w:unhideWhenUsed="0"/>
-    <w:lsdException w:name="Medium List 1" w:semiHidden="0" w:uiPriority="65" w:unhideWhenUsed="0"/>
-    <w:lsdException w:name="Medium List 2" w:semiHidden="0" w:uiPriority="66" w:unhideWhenUsed="0"/>
-    <w:lsdException w:name="Medium Grid 1" w:semiHidden="0" w:uiPriority="67" w:unhideWhenUsed="0"/>
-    <w:lsdException w:name="Medium Grid 2" w:semiHidden="0" w:uiPriority="68" w:unhideWhenUsed="0"/>
-    <w:lsdException w:name="Medium Grid 3" w:semiHidden="0" w:uiPriority="69" w:unhideWhenUsed="0"/>
-    <w:lsdException w:name="Dark List" w:semiHidden="0" w:uiPriority="70" w:unhideWhenUsed="0"/>
-    <w:lsdException w:name="Colorful Shading" w:semiHidden="0" w:uiPriority="71" w:unhideWhenUsed="0"/>
-    <w:lsdException w:name="Colorful List" w:semiHidden="0" w:uiPriority="72" w:unhideWhenUsed="0"/>
-    <w:lsdException w:name="Colorful Grid" w:semiHidden="0" w:uiPriority="73" w:unhideWhenUsed="0"/>
-    <w:lsdException w:name="Light Shading Accent 1" w:semiHidden="0" w:uiPriority="60" w:unhideWhenUsed="0"/>
-    <w:lsdException w:name="Light List Accent 1" w:semiHidden="0" w:uiPriority="61" w:unhideWhenUsed="0"/>
-    <w:lsdException w:name="Light Grid Accent 1" w:semiHidden="0" w:uiPriority="62" w:unhideWhenUsed="0"/>
-    <w:lsdException w:name="Medium Shading 1 Accent 1" w:semiHidden="0" w:uiPriority="63" w:unhideWhenUsed="0"/>
-    <w:lsdException w:name="Medium Shading 2 Accent 1" w:semiHidden="0" w:uiPriority="64" w:unhideWhenUsed="0"/>
-    <w:lsdException w:name="Medium List 1 Accent 1" w:semiHidden="0" w:uiPriority="65" w:unhideWhenUsed="0"/>
-    <w:lsdException w:name="Revision" w:unhideWhenUsed="0"/>
-    <w:lsdException w:name="List Paragraph" w:semiHidden="0" w:uiPriority="34" w:unhideWhenUsed="0" w:qFormat="1"/>
-    <w:lsdException w:name="Quote" w:semiHidden="0" w:uiPriority="29" w:unhideWhenUsed="0" w:qFormat="1"/>
-    <w:lsdException w:name="Intense Quote" w:semiHidden="0" w:uiPriority="30" w:unhideWhenUsed="0" w:qFormat="1"/>
-    <w:lsdException w:name="Medium List 2 Accent 1" w:semiHidden="0" w:uiPriority="66" w:unhideWhenUsed="0"/>
-    <w:lsdException w:name="Medium Grid 1 Accent 1" w:semiHidden="0" w:uiPriority="67" w:unhideWhenUsed="0"/>
-    <w:lsdException w:name="Medium Grid 2 Accent 1" w:semiHidden="0" w:uiPriority="68" w:unhideWhenUsed="0"/>
-    <w:lsdException w:name="Medium Grid 3 Accent 1" w:semiHidden="0" w:uiPriority="69" w:unhideWhenUsed="0"/>
-    <w:lsdException w:name="Dark List Accent 1" w:semiHidden="0" w:uiPriority="70" w:unhideWhenUsed="0"/>
-    <w:lsdException w:name="Colorful Shading Accent 1" w:semiHidden="0" w:uiPriority="71" w:unhideWhenUsed="0"/>
-    <w:lsdException w:name="Colorful List Accent 1" w:semiHidden="0" w:uiPriority="72" w:unhideWhenUsed="0"/>
-    <w:lsdException w:name="Colorful Grid Accent 1" w:semiHidden="0" w:uiPriority="73" w:unhideWhenUsed="0"/>
-    <w:lsdException w:name="Light Shading Accent 2" w:semiHidden="0" w:uiPriority="60" w:unhideWhenUsed="0"/>
-    <w:lsdException w:name="Light List Accent 2" w:semiHidden="0" w:uiPriority="61" w:unhideWhenUsed="0"/>
-    <w:lsdException w:name="Light Grid Accent 2" w:semiHidden="0" w:uiPriority="62" w:unhideWhenUsed="0"/>
-    <w:lsdException w:name="Medium Shading 1 Accent 2" w:semiHidden="0" w:uiPriority="63" w:unhideWhenUsed="0"/>
-    <w:lsdException w:name="Medium Shading 2 Accent 2" w:semiHidden="0" w:uiPriority="64" w:unhideWhenUsed="0"/>
-    <w:lsdException w:name="Medium List 1 Accent 2" w:semiHidden="0" w:uiPriority="65" w:unhideWhenUsed="0"/>
-    <w:lsdException w:name="Medium List 2 Accent 2" w:semiHidden="0" w:uiPriority="66" w:unhideWhenUsed="0"/>
-    <w:lsdException w:name="Medium Grid 1 Accent 2" w:semiHidden="0" w:uiPriority="67" w:unhideWhenUsed="0"/>
-    <w:lsdException w:name="Medium Grid 2 Accent 2" w:semiHidden="0" w:uiPriority="68" w:unhideWhenUsed="0"/>
-    <w:lsdException w:name="Medium Grid 3 Accent 2" w:semiHidden="0" w:uiPriority="69" w:unhideWhenUsed="0"/>
-    <w:lsdException w:name="Dark List Accent 2" w:semiHidden="0" w:uiPriority="70" w:unhideWhenUsed="0"/>
-    <w:lsdException w:name="Colorful Shading Accent 2" w:semiHidden="0" w:uiPriority="71" w:unhideWhenUsed="0"/>
-    <w:lsdException w:name="Colorful List Accent 2" w:semiHidden="0" w:uiPriority="72" w:unhideWhenUsed="0"/>
-    <w:lsdException w:name="Colorful Grid Accent 2" w:semiHidden="0" w:uiPriority="73" w:unhideWhenUsed="0"/>
-    <w:lsdException w:name="Light Shading Accent 3" w:semiHidden="0" w:uiPriority="60" w:unhideWhenUsed="0"/>
-    <w:lsdException w:name="Light List Accent 3" w:semiHidden="0" w:uiPriority="61" w:unhideWhenUsed="0"/>
-    <w:lsdException w:name="Light Grid Accent 3" w:semiHidden="0" w:uiPriority="62" w:unhideWhenUsed="0"/>
-    <w:lsdException w:name="Medium Shading 1 Accent 3" w:semiHidden="0" w:uiPriority="63" w:unhideWhenUsed="0"/>
-    <w:lsdException w:name="Medium Shading 2 Accent 3" w:semiHidden="0" w:uiPriority="64" w:unhideWhenUsed="0"/>
-    <w:lsdException w:name="Medium List 1 Accent 3" w:semiHidden="0" w:uiPriority="65" w:unhideWhenUsed="0"/>
-    <w:lsdException w:name="Medium List 2 Accent 3" w:semiHidden="0" w:uiPriority="66" w:unhideWhenUsed="0"/>
-    <w:lsdException w:name="Medium Grid 1 Accent 3" w:semiHidden="0" w:uiPriority="67" w:unhideWhenUsed="0"/>
-    <w:lsdException w:name="Medium Grid 2 Accent 3" w:semiHidden="0" w:uiPriority="68" w:unhideWhenUsed="0"/>
-    <w:lsdException w:name="Medium Grid 3 Accent 3" w:semiHidden="0" w:uiPriority="69" w:unhideWhenUsed="0"/>
-    <w:lsdException w:name="Dark List Accent 3" w:semiHidden="0" w:uiPriority="70" w:unhideWhenUsed="0"/>
-    <w:lsdException w:name="Colorful Shading Accent 3" w:semiHidden="0" w:uiPriority="71" w:unhideWhenUsed="0"/>
-    <w:lsdException w:name="Colorful List Accent 3" w:semiHidden="0" w:uiPriority="72" w:unhideWhenUsed="0"/>
-    <w:lsdException w:name="Colorful Grid Accent 3" w:semiHidden="0" w:uiPriority="73" w:unhideWhenUsed="0"/>
-    <w:lsdException w:name="Light Shading Accent 4" w:semiHidden="0" w:uiPriority="60" w:unhideWhenUsed="0"/>
-    <w:lsdException w:name="Light List Accent 4" w:semiHidden="0" w:uiPriority="61" w:unhideWhenUsed="0"/>
-    <w:lsdException w:name="Light Grid Accent 4" w:semiHidden="0" w:uiPriority="62" w:unhideWhenUsed="0"/>
-    <w:lsdException w:name="Medium Shading 1 Accent 4" w:semiHidden="0" w:uiPriority="63" w:unhideWhenUsed="0"/>
-    <w:lsdException w:name="Medium Shading 2 Accent 4" w:semiHidden="0" w:uiPriority="64" w:unhideWhenUsed="0"/>
-    <w:lsdException w:name="Medium List 1 Accent 4" w:semiHidden="0" w:uiPriority="65" w:unhideWhenUsed="0"/>
-    <w:lsdException w:name="Medium List 2 Accent 4" w:semiHidden="0" w:uiPriority="66" w:unhideWhenUsed="0"/>
-    <w:lsdException w:name="Medium Grid 1 Accent 4" w:semiHidden="0" w:uiPriority="67" w:unhideWhenUsed="0"/>
-    <w:lsdException w:name="Medium Grid 2 Accent 4" w:semiHidden="0" w:uiPriority="68" w:unhideWhenUsed="0"/>
-    <w:lsdException w:name="Medium Grid 3 Accent 4" w:semiHidden="0" w:uiPriority="69" w:unhideWhenUsed="0"/>
-    <w:lsdException w:name="Dark List Accent 4" w:semiHidden="0" w:uiPriority="70" w:unhideWhenUsed="0"/>
-    <w:lsdException w:name="Colorful Shading Accent 4" w:semiHidden="0" w:uiPriority="71" w:unhideWhenUsed="0"/>
-    <w:lsdException w:name="Colorful List Accent 4" w:semiHidden="0" w:uiPriority="72" w:unhideWhenUsed="0"/>
-    <w:lsdException w:name="Colorful Grid Accent 4" w:semiHidden="0" w:uiPriority="73" w:unhideWhenUsed="0"/>
-    <w:lsdException w:name="Light Shading Accent 5" w:semiHidden="0" w:uiPriority="60" w:unhideWhenUsed="0"/>
-    <w:lsdException w:name="Light List Accent 5" w:semiHidden="0" w:uiPriority="61" w:unhideWhenUsed="0"/>
-    <w:lsdException w:name="Light Grid Accent 5" w:semiHidden="0" w:uiPriority="62" w:unhideWhenUsed="0"/>
-    <w:lsdException w:name="Medium Shading 1 Accent 5" w:semiHidden="0" w:uiPriority="63" w:unhideWhenUsed="0"/>
-    <w:lsdException w:name="Medium Shading 2 Accent 5" w:semiHidden="0" w:uiPriority="64" w:unhideWhenUsed="0"/>
-    <w:lsdException w:name="Medium List 1 Accent 5" w:semiHidden="0" w:uiPriority="65" w:unhideWhenUsed="0"/>
-    <w:lsdException w:name="Medium List 2 Accent 5" w:semiHidden="0" w:uiPriority="66" w:unhideWhenUsed="0"/>
-    <w:lsdException w:name="Medium Grid 1 Accent 5" w:semiHidden="0" w:uiPriority="67" w:unhideWhenUsed="0"/>
-    <w:lsdException w:name="Medium Grid 2 Accent 5" w:semiHidden="0" w:uiPriority="68" w:unhideWhenUsed="0"/>
-    <w:lsdException w:name="Medium Grid 3 Accent 5" w:semiHidden="0" w:uiPriority="69" w:unhideWhenUsed="0"/>
-    <w:lsdException w:name="Dark List Accent 5" w:semiHidden="0" w:uiPriority="70" w:unhideWhenUsed="0"/>
-    <w:lsdException w:name="Colorful Shading Accent 5" w:semiHidden="0" w:uiPriority="71" w:unhideWhenUsed="0"/>
-    <w:lsdException w:name="Colorful List Accent 5" w:semiHidden="0" w:uiPriority="72" w:unhideWhenUsed="0"/>
-    <w:lsdException w:name="Colorful Grid Accent 5" w:semiHidden="0" w:uiPriority="73" w:unhideWhenUsed="0"/>
-    <w:lsdException w:name="Light Shading Accent 6" w:semiHidden="0" w:uiPriority="60" w:unhideWhenUsed="0"/>
-    <w:lsdException w:name="Light List Accent 6" w:semiHidden="0" w:uiPriority="61" w:unhideWhenUsed="0"/>
-    <w:lsdException w:name="Light Grid Accent 6" w:semiHidden="0" w:uiPriority="62" w:unhideWhenUsed="0"/>
-    <w:lsdException w:name="Medium Shading 1 Accent 6" w:semiHidden="0" w:uiPriority="63" w:unhideWhenUsed="0"/>
-    <w:lsdException w:name="Medium Shading 2 Accent 6" w:semiHidden="0" w:uiPriority="64" w:unhideWhenUsed="0"/>
-    <w:lsdException w:name="Medium List 1 Accent 6" w:semiHidden="0" w:uiPriority="65" w:unhideWhenUsed="0"/>
-    <w:lsdException w:name="Medium List 2 Accent 6" w:semiHidden="0" w:uiPriority="66" w:unhideWhenUsed="0"/>
-    <w:lsdException w:name="Medium Grid 1 Accent 6" w:semiHidden="0" w:uiPriority="67" w:unhideWhenUsed="0"/>
-    <w:lsdException w:name="Medium Grid 2 Accent 6" w:semiHidden="0" w:uiPriority="68" w:unhideWhenUsed="0"/>
-    <w:lsdException w:name="Medium Grid 3 Accent 6" w:semiHidden="0" w:uiPriority="69" w:unhideWhenUsed="0"/>
-    <w:lsdException w:name="Dark List Accent 6" w:semiHidden="0" w:uiPriority="70" w:unhideWhenUsed="0"/>
-    <w:lsdException w:name="Colorful Shading Accent 6" w:semiHidden="0" w:uiPriority="71" w:unhideWhenUsed="0"/>
-    <w:lsdException w:name="Colorful List Accent 6" w:semiHidden="0" w:uiPriority="72" w:unhideWhenUsed="0"/>
-    <w:lsdException w:name="Colorful Grid Accent 6" w:semiHidden="0" w:uiPriority="73" w:unhideWhenUsed="0"/>
-    <w:lsdException w:name="Subtle Emphasis" w:semiHidden="0" w:uiPriority="19" w:unhideWhenUsed="0" w:qFormat="1"/>
-    <w:lsdException w:name="Intense Emphasis" w:semiHidden="0" w:uiPriority="21" w:unhideWhenUsed="0" w:qFormat="1"/>
-    <w:lsdException w:name="Subtle Reference" w:semiHidden="0" w:uiPriority="31" w:unhideWhenUsed="0" w:qFormat="1"/>
-    <w:lsdException w:name="Intense Reference" w:semiHidden="0" w:uiPriority="32" w:unhideWhenUsed="0" w:qFormat="1"/>
-    <w:lsdException w:name="Book Title" w:semiHidden="0" w:uiPriority="33" w:unhideWhenUsed="0" w:qFormat="1"/>
-    <w:lsdException w:name="Bibliography" w:uiPriority="37"/>
-    <w:lsdException w:name="TOC Heading" w:uiPriority="39" w:qFormat="1"/>
-  </w:latentStyles>
-  <w:style w:type="paragraph" w:default="1" w:styleId="Standard">
-    <w:name w:val="Normal"/>
-    <w:qFormat/>
-  </w:style>
-  <w:style w:type="paragraph" w:styleId="berschrift1">
-    <w:name w:val="heading 1"/>
-    <w:basedOn w:val="Standard"/>
-    <w:next w:val="Standard"/>
-    <w:link w:val="berschrift1Zeichen"/>
-    <w:uiPriority w:val="9"/>
-    <w:qFormat/>
-    <w:rsid w:val="00604E75"/>
-    <w:pPr>
-      <w:keepNext/>
-      <w:keepLines/>
-      <w:spacing w:before="480"/>
-      <w:outlineLvl w:val="0"/>
-    </w:pPr>
-    <w:rPr>
-      <w:rFonts w:asciiTheme="majorHAnsi" w:eastAsiaTheme="majorEastAsia" w:hAnsiTheme="majorHAnsi" w:cstheme="majorBidi"/>
-      <w:b/>
-      <w:bCs/>
-      <w:color w:val="345A8A" w:themeColor="accent1" w:themeShade="B5"/>
-      <w:sz w:val="32"/>
-      <w:szCs w:val="32"/>
-    </w:rPr>
-  </w:style>
-  <w:style w:type="paragraph" w:styleId="berschrift2">
-    <w:name w:val="heading 2"/>
-    <w:basedOn w:val="Standard"/>
-    <w:next w:val="Standard"/>
-    <w:link w:val="berschrift2Zeichen"/>
-    <w:uiPriority w:val="9"/>
-    <w:unhideWhenUsed/>
-    <w:qFormat/>
-    <w:rsid w:val="00DD7D53"/>
-    <w:pPr>
-      <w:keepNext/>
-      <w:keepLines/>
-      <w:spacing w:before="160"/>
-      <w:outlineLvl w:val="1"/>
-    </w:pPr>
-    <w:rPr>
-      <w:rFonts w:ascii="Helvetica" w:eastAsiaTheme="majorEastAsia" w:hAnsi="Helvetica" w:cs="Helvetica"/>
-      <w:b/>
-      <w:bCs/>
-      <w:color w:val="365F91" w:themeColor="accent1" w:themeShade="BF"/>
-      <w:sz w:val="38"/>
-      <w:szCs w:val="38"/>
-    </w:rPr>
-  </w:style>
-  <w:style w:type="paragraph" w:styleId="berschrift3">
-    <w:name w:val="heading 3"/>
-    <w:basedOn w:val="Standard"/>
-    <w:next w:val="Standard"/>
-    <w:link w:val="berschrift3Zeichen"/>
-    <w:uiPriority w:val="9"/>
-    <w:unhideWhenUsed/>
-    <w:qFormat/>
-    <w:rsid w:val="008800CF"/>
-    <w:pPr>
-      <w:keepNext/>
-      <w:keepLines/>
-      <w:spacing w:before="200"/>
-      <w:outlineLvl w:val="2"/>
-    </w:pPr>
-    <w:rPr>
-      <w:rFonts w:asciiTheme="majorHAnsi" w:eastAsiaTheme="majorEastAsia" w:hAnsiTheme="majorHAnsi" w:cstheme="majorBidi"/>
-      <w:b/>
-      <w:bCs/>
-      <w:color w:val="4F81BD" w:themeColor="accent1"/>
-    </w:rPr>
-  </w:style>
-  <w:style w:type="paragraph" w:styleId="berschrift4">
-    <w:name w:val="heading 4"/>
-    <w:basedOn w:val="Standard"/>
-    <w:next w:val="Standard"/>
-    <w:link w:val="berschrift4Zeichen"/>
-    <w:uiPriority w:val="9"/>
-    <w:unhideWhenUsed/>
-    <w:qFormat/>
-    <w:rsid w:val="009569CF"/>
-    <w:pPr>
-      <w:keepNext/>
-      <w:keepLines/>
-      <w:spacing w:before="200"/>
-      <w:outlineLvl w:val="3"/>
-    </w:pPr>
-    <w:rPr>
-      <w:rFonts w:asciiTheme="majorHAnsi" w:eastAsiaTheme="majorEastAsia" w:hAnsiTheme="majorHAnsi" w:cstheme="majorBidi"/>
-      <w:b/>
-      <w:bCs/>
-      <w:i/>
-      <w:iCs/>
-      <w:color w:val="4F81BD" w:themeColor="accent1"/>
-    </w:rPr>
-  </w:style>
-  <w:style w:type="paragraph" w:styleId="berschrift5">
-    <w:name w:val="heading 5"/>
-    <w:basedOn w:val="Standard"/>
-    <w:next w:val="Standard"/>
-    <w:link w:val="berschrift5Zeichen"/>
-    <w:uiPriority w:val="9"/>
-    <w:unhideWhenUsed/>
-    <w:qFormat/>
-    <w:rsid w:val="00762534"/>
-    <w:pPr>
-      <w:keepNext/>
-      <w:keepLines/>
-      <w:spacing w:before="200"/>
-      <w:outlineLvl w:val="4"/>
-    </w:pPr>
-    <w:rPr>
-      <w:rFonts w:asciiTheme="majorHAnsi" w:eastAsiaTheme="majorEastAsia" w:hAnsiTheme="majorHAnsi" w:cstheme="majorBidi"/>
-      <w:color w:val="243F60" w:themeColor="accent1" w:themeShade="7F"/>
-    </w:rPr>
-  </w:style>
-  <w:style w:type="character" w:default="1" w:styleId="Absatzstandardschriftart">
-    <w:name w:val="Default Paragraph Font"/>
-    <w:uiPriority w:val="1"/>
-    <w:semiHidden/>
-    <w:unhideWhenUsed/>
-  </w:style>
-  <w:style w:type="table" w:default="1" w:styleId="NormaleTabelle">
-    <w:name w:val="Normal Table"/>
-    <w:uiPriority w:val="99"/>
-    <w:semiHidden/>
-    <w:unhideWhenUsed/>
-    <w:tblPr>
-      <w:tblInd w:w="0" w:type="dxa"/>
-      <w:tblCellMar>
-        <w:top w:w="0" w:type="dxa"/>
-        <w:left w:w="108" w:type="dxa"/>
-        <w:bottom w:w="0" w:type="dxa"/>
-        <w:right w:w="108" w:type="dxa"/>
-      </w:tblCellMar>
-    </w:tblPr>
-  </w:style>
-  <w:style w:type="numbering" w:default="1" w:styleId="KeineListe">
-    <w:name w:val="No List"/>
-    <w:uiPriority w:val="99"/>
-    <w:semiHidden/>
-    <w:unhideWhenUsed/>
-  </w:style>
-  <w:style w:type="paragraph" w:styleId="Sprechblasentext">
-    <w:name w:val="Balloon Text"/>
-    <w:basedOn w:val="Standard"/>
-    <w:link w:val="SprechblasentextZeichen"/>
-    <w:uiPriority w:val="99"/>
-    <w:semiHidden/>
-    <w:unhideWhenUsed/>
-    <w:rsid w:val="001826A7"/>
-    <w:rPr>
-      <w:rFonts w:ascii="Lucida Grande" w:hAnsi="Lucida Grande"/>
-      <w:sz w:val="18"/>
-      <w:szCs w:val="18"/>
-    </w:rPr>
-  </w:style>
-  <w:style w:type="character" w:customStyle="1" w:styleId="SprechblasentextZeichen">
-    <w:name w:val="Sprechblasentext Zeichen"/>
-    <w:basedOn w:val="Absatzstandardschriftart"/>
-    <w:link w:val="Sprechblasentext"/>
-    <w:uiPriority w:val="99"/>
-    <w:semiHidden/>
-    <w:rsid w:val="001826A7"/>
-    <w:rPr>
-      <w:rFonts w:ascii="Lucida Grande" w:hAnsi="Lucida Grande"/>
-      <w:sz w:val="18"/>
-      <w:szCs w:val="18"/>
-    </w:rPr>
-  </w:style>
-  <w:style w:type="paragraph" w:styleId="Listenabsatz">
-    <w:name w:val="List Paragraph"/>
-    <w:basedOn w:val="Standard"/>
-    <w:uiPriority w:val="34"/>
-    <w:qFormat/>
-    <w:rsid w:val="000B24A7"/>
-    <w:pPr>
-      <w:ind w:left="720"/>
-      <w:contextualSpacing/>
-    </w:pPr>
-  </w:style>
-  <w:style w:type="character" w:customStyle="1" w:styleId="berschrift1Zeichen">
-    <w:name w:val="Überschrift 1 Zeichen"/>
-    <w:basedOn w:val="Absatzstandardschriftart"/>
-    <w:link w:val="berschrift1"/>
-    <w:uiPriority w:val="9"/>
-    <w:rsid w:val="00604E75"/>
-    <w:rPr>
-      <w:rFonts w:asciiTheme="majorHAnsi" w:eastAsiaTheme="majorEastAsia" w:hAnsiTheme="majorHAnsi" w:cstheme="majorBidi"/>
-      <w:b/>
-      <w:bCs/>
-      <w:color w:val="345A8A" w:themeColor="accent1" w:themeShade="B5"/>
-      <w:sz w:val="32"/>
-      <w:szCs w:val="32"/>
-    </w:rPr>
-  </w:style>
-  <w:style w:type="paragraph" w:styleId="Titel">
-    <w:name w:val="Title"/>
-    <w:basedOn w:val="Standard"/>
-    <w:next w:val="Standard"/>
-    <w:link w:val="TitelZeichen"/>
-    <w:uiPriority w:val="10"/>
-    <w:qFormat/>
-    <w:rsid w:val="00604E75"/>
-    <w:pPr>
-      <w:pBdr>
-        <w:bottom w:val="single" w:sz="8" w:space="4" w:color="4F81BD" w:themeColor="accent1"/>
-      </w:pBdr>
-      <w:spacing w:after="300"/>
-      <w:contextualSpacing/>
-    </w:pPr>
-    <w:rPr>
-      <w:rFonts w:asciiTheme="majorHAnsi" w:eastAsiaTheme="majorEastAsia" w:hAnsiTheme="majorHAnsi" w:cstheme="majorBidi"/>
-      <w:color w:val="17365D" w:themeColor="text2" w:themeShade="BF"/>
-      <w:spacing w:val="5"/>
-      <w:kern w:val="28"/>
-      <w:sz w:val="52"/>
-      <w:szCs w:val="52"/>
-    </w:rPr>
-  </w:style>
-  <w:style w:type="character" w:customStyle="1" w:styleId="TitelZeichen">
-    <w:name w:val="Titel Zeichen"/>
-    <w:basedOn w:val="Absatzstandardschriftart"/>
-    <w:link w:val="Titel"/>
-    <w:uiPriority w:val="10"/>
-    <w:rsid w:val="00604E75"/>
-    <w:rPr>
-      <w:rFonts w:asciiTheme="majorHAnsi" w:eastAsiaTheme="majorEastAsia" w:hAnsiTheme="majorHAnsi" w:cstheme="majorBidi"/>
-      <w:color w:val="17365D" w:themeColor="text2" w:themeShade="BF"/>
-      <w:spacing w:val="5"/>
-      <w:kern w:val="28"/>
-      <w:sz w:val="52"/>
-      <w:szCs w:val="52"/>
-    </w:rPr>
-  </w:style>
-  <w:style w:type="paragraph" w:styleId="Kopfzeile">
-    <w:name w:val="header"/>
-    <w:basedOn w:val="Standard"/>
-    <w:link w:val="KopfzeileZeichen"/>
-    <w:uiPriority w:val="99"/>
-    <w:unhideWhenUsed/>
-    <w:rsid w:val="00604E75"/>
-    <w:pPr>
-      <w:tabs>
-        <w:tab w:val="center" w:pos="4536"/>
-        <w:tab w:val="right" w:pos="9072"/>
-      </w:tabs>
-    </w:pPr>
-  </w:style>
-  <w:style w:type="character" w:customStyle="1" w:styleId="KopfzeileZeichen">
-    <w:name w:val="Kopfzeile Zeichen"/>
-    <w:basedOn w:val="Absatzstandardschriftart"/>
-    <w:link w:val="Kopfzeile"/>
-    <w:uiPriority w:val="99"/>
-    <w:rsid w:val="00604E75"/>
-  </w:style>
-  <w:style w:type="paragraph" w:styleId="Fuzeile">
-    <w:name w:val="footer"/>
-    <w:basedOn w:val="Standard"/>
-    <w:link w:val="FuzeileZeichen"/>
-    <w:uiPriority w:val="99"/>
-    <w:unhideWhenUsed/>
-    <w:rsid w:val="00604E75"/>
-    <w:pPr>
-      <w:tabs>
-        <w:tab w:val="center" w:pos="4536"/>
-        <w:tab w:val="right" w:pos="9072"/>
-      </w:tabs>
-    </w:pPr>
-  </w:style>
-  <w:style w:type="character" w:customStyle="1" w:styleId="FuzeileZeichen">
-    <w:name w:val="Fußzeile Zeichen"/>
-    <w:basedOn w:val="Absatzstandardschriftart"/>
-    <w:link w:val="Fuzeile"/>
-    <w:uiPriority w:val="99"/>
-    <w:rsid w:val="00604E75"/>
-  </w:style>
-  <w:style w:type="table" w:styleId="HelleSchattierung-Akzent1">
-    <w:name w:val="Light Shading Accent 1"/>
-    <w:basedOn w:val="NormaleTabelle"/>
-    <w:uiPriority w:val="60"/>
-    <w:rsid w:val="00604E75"/>
-    <w:rPr>
-      <w:color w:val="365F91" w:themeColor="accent1" w:themeShade="BF"/>
-      <w:sz w:val="22"/>
-      <w:szCs w:val="22"/>
-    </w:rPr>
-    <w:tblPr>
-      <w:tblStyleRowBandSize w:val="1"/>
-      <w:tblStyleColBandSize w:val="1"/>
-      <w:tblInd w:w="0" w:type="dxa"/>
-      <w:tblBorders>
-        <w:top w:val="single" w:sz="8" w:space="0" w:color="4F81BD" w:themeColor="accent1"/>
-        <w:bottom w:val="single" w:sz="8" w:space="0" w:color="4F81BD" w:themeColor="accent1"/>
-      </w:tblBorders>
-      <w:tblCellMar>
-        <w:top w:w="0" w:type="dxa"/>
-        <w:left w:w="108" w:type="dxa"/>
-        <w:bottom w:w="0" w:type="dxa"/>
-        <w:right w:w="108" w:type="dxa"/>
-      </w:tblCellMar>
-    </w:tblPr>
-    <w:tblStylePr w:type="firstRow">
-      <w:pPr>
-        <w:spacing w:before="0" w:after="0" w:line="240" w:lineRule="auto"/>
-      </w:pPr>
-      <w:rPr>
-        <w:b/>
-        <w:bCs/>
-      </w:rPr>
-      <w:tblPr/>
-      <w:tcPr>
-        <w:tcBorders>
-          <w:top w:val="single" w:sz="8" w:space="0" w:color="4F81BD" w:themeColor="accent1"/>
-          <w:left w:val="nil"/>
-          <w:bottom w:val="single" w:sz="8" w:space="0" w:color="4F81BD" w:themeColor="accent1"/>
-          <w:right w:val="nil"/>
-          <w:insideH w:val="nil"/>
-          <w:insideV w:val="nil"/>
-        </w:tcBorders>
-      </w:tcPr>
-    </w:tblStylePr>
-    <w:tblStylePr w:type="lastRow">
-      <w:pPr>
-        <w:spacing w:before="0" w:after="0" w:line="240" w:lineRule="auto"/>
-      </w:pPr>
-      <w:rPr>
-        <w:b/>
-        <w:bCs/>
-      </w:rPr>
-      <w:tblPr/>
-      <w:tcPr>
-        <w:tcBorders>
-          <w:top w:val="single" w:sz="8" w:space="0" w:color="4F81BD" w:themeColor="accent1"/>
-          <w:left w:val="nil"/>
-          <w:bottom w:val="single" w:sz="8" w:space="0" w:color="4F81BD" w:themeColor="accent1"/>
-          <w:right w:val="nil"/>
-          <w:insideH w:val="nil"/>
-          <w:insideV w:val="nil"/>
-        </w:tcBorders>
-      </w:tcPr>
-    </w:tblStylePr>
-    <w:tblStylePr w:type="firstCol">
-      <w:rPr>
-        <w:b/>
-        <w:bCs/>
-      </w:rPr>
-    </w:tblStylePr>
-    <w:tblStylePr w:type="lastCol">
-      <w:rPr>
-        <w:b/>
-        <w:bCs/>
-      </w:rPr>
-    </w:tblStylePr>
-    <w:tblStylePr w:type="band1Vert">
-      <w:tblPr/>
-      <w:tcPr>
-        <w:tcBorders>
-          <w:left w:val="nil"/>
-          <w:right w:val="nil"/>
-          <w:insideH w:val="nil"/>
-          <w:insideV w:val="nil"/>
-        </w:tcBorders>
-        <w:shd w:val="clear" w:color="auto" w:fill="D3DFEE" w:themeFill="accent1" w:themeFillTint="3F"/>
-      </w:tcPr>
-    </w:tblStylePr>
-    <w:tblStylePr w:type="band1Horz">
-      <w:tblPr/>
-      <w:tcPr>
-        <w:tcBorders>
-          <w:left w:val="nil"/>
-          <w:right w:val="nil"/>
-          <w:insideH w:val="nil"/>
-          <w:insideV w:val="nil"/>
-        </w:tcBorders>
-        <w:shd w:val="clear" w:color="auto" w:fill="D3DFEE" w:themeFill="accent1" w:themeFillTint="3F"/>
-      </w:tcPr>
-    </w:tblStylePr>
-  </w:style>
-  <w:style w:type="character" w:styleId="Seitenzahl">
-    <w:name w:val="page number"/>
-    <w:basedOn w:val="Absatzstandardschriftart"/>
-    <w:uiPriority w:val="99"/>
-    <w:semiHidden/>
-    <w:unhideWhenUsed/>
-    <w:rsid w:val="00604E75"/>
-  </w:style>
-  <w:style w:type="character" w:customStyle="1" w:styleId="berschrift2Zeichen">
-    <w:name w:val="Überschrift 2 Zeichen"/>
-    <w:basedOn w:val="Absatzstandardschriftart"/>
-    <w:link w:val="berschrift2"/>
-    <w:uiPriority w:val="9"/>
-    <w:rsid w:val="00DD7D53"/>
-    <w:rPr>
-      <w:rFonts w:ascii="Helvetica" w:eastAsiaTheme="majorEastAsia" w:hAnsi="Helvetica" w:cs="Helvetica"/>
-      <w:b/>
-      <w:bCs/>
-      <w:color w:val="365F91" w:themeColor="accent1" w:themeShade="BF"/>
-      <w:sz w:val="38"/>
-      <w:szCs w:val="38"/>
-    </w:rPr>
-  </w:style>
-  <w:style w:type="table" w:styleId="Tabellenraster">
-    <w:name w:val="Table Grid"/>
-    <w:basedOn w:val="NormaleTabelle"/>
-    <w:uiPriority w:val="59"/>
-    <w:rsid w:val="00F32C91"/>
-    <w:tblPr>
-      <w:tblInd w:w="0" w:type="dxa"/>
-      <w:tblBorders>
-        <w:top w:val="single" w:sz="4" w:space="0" w:color="auto"/>
-        <w:left w:val="single" w:sz="4" w:space="0" w:color="auto"/>
-        <w:bottom w:val="single" w:sz="4" w:space="0" w:color="auto"/>
-        <w:right w:val="single" w:sz="4" w:space="0" w:color="auto"/>
-        <w:insideH w:val="single" w:sz="4" w:space="0" w:color="auto"/>
-        <w:insideV w:val="single" w:sz="4" w:space="0" w:color="auto"/>
-      </w:tblBorders>
-      <w:tblCellMar>
-        <w:top w:w="0" w:type="dxa"/>
-        <w:left w:w="108" w:type="dxa"/>
-        <w:bottom w:w="0" w:type="dxa"/>
-        <w:right w:w="108" w:type="dxa"/>
-      </w:tblCellMar>
-    </w:tblPr>
-  </w:style>
-  <w:style w:type="table" w:styleId="HelleSchattierung-Akzent3">
-    <w:name w:val="Light Shading Accent 3"/>
-    <w:basedOn w:val="NormaleTabelle"/>
-    <w:uiPriority w:val="60"/>
-    <w:rsid w:val="00C53A3E"/>
-    <w:rPr>
-      <w:color w:val="76923C" w:themeColor="accent3" w:themeShade="BF"/>
-    </w:rPr>
-    <w:tblPr>
-      <w:tblStyleRowBandSize w:val="1"/>
-      <w:tblStyleColBandSize w:val="1"/>
-      <w:tblInd w:w="0" w:type="dxa"/>
-      <w:tblBorders>
-        <w:top w:val="single" w:sz="8" w:space="0" w:color="9BBB59" w:themeColor="accent3"/>
-        <w:bottom w:val="single" w:sz="8" w:space="0" w:color="9BBB59" w:themeColor="accent3"/>
-      </w:tblBorders>
-      <w:tblCellMar>
-        <w:top w:w="0" w:type="dxa"/>
-        <w:left w:w="108" w:type="dxa"/>
-        <w:bottom w:w="0" w:type="dxa"/>
-        <w:right w:w="108" w:type="dxa"/>
-      </w:tblCellMar>
-    </w:tblPr>
-    <w:tblStylePr w:type="firstRow">
-      <w:pPr>
-        <w:spacing w:before="0" w:after="0" w:line="240" w:lineRule="auto"/>
-      </w:pPr>
-      <w:rPr>
-        <w:b/>
-        <w:bCs/>
-      </w:rPr>
-      <w:tblPr/>
-      <w:tcPr>
-        <w:tcBorders>
-          <w:top w:val="single" w:sz="8" w:space="0" w:color="9BBB59" w:themeColor="accent3"/>
-          <w:left w:val="nil"/>
-          <w:bottom w:val="single" w:sz="8" w:space="0" w:color="9BBB59" w:themeColor="accent3"/>
-          <w:right w:val="nil"/>
-          <w:insideH w:val="nil"/>
-          <w:insideV w:val="nil"/>
-        </w:tcBorders>
-      </w:tcPr>
-    </w:tblStylePr>
-    <w:tblStylePr w:type="lastRow">
-      <w:pPr>
-        <w:spacing w:before="0" w:after="0" w:line="240" w:lineRule="auto"/>
-      </w:pPr>
-      <w:rPr>
-        <w:b/>
-        <w:bCs/>
-      </w:rPr>
-      <w:tblPr/>
-      <w:tcPr>
-        <w:tcBorders>
-          <w:top w:val="single" w:sz="8" w:space="0" w:color="9BBB59" w:themeColor="accent3"/>
-          <w:left w:val="nil"/>
-          <w:bottom w:val="single" w:sz="8" w:space="0" w:color="9BBB59" w:themeColor="accent3"/>
-          <w:right w:val="nil"/>
-          <w:insideH w:val="nil"/>
-          <w:insideV w:val="nil"/>
-        </w:tcBorders>
-      </w:tcPr>
-    </w:tblStylePr>
-    <w:tblStylePr w:type="firstCol">
-      <w:rPr>
-        <w:b/>
-        <w:bCs/>
-      </w:rPr>
-    </w:tblStylePr>
-    <w:tblStylePr w:type="lastCol">
-      <w:rPr>
-        <w:b/>
-        <w:bCs/>
-      </w:rPr>
-    </w:tblStylePr>
-    <w:tblStylePr w:type="band1Vert">
-      <w:tblPr/>
-      <w:tcPr>
-        <w:tcBorders>
-          <w:left w:val="nil"/>
-          <w:right w:val="nil"/>
-          <w:insideH w:val="nil"/>
-          <w:insideV w:val="nil"/>
-        </w:tcBorders>
-        <w:shd w:val="clear" w:color="auto" w:fill="E6EED5" w:themeFill="accent3" w:themeFillTint="3F"/>
-      </w:tcPr>
-    </w:tblStylePr>
-    <w:tblStylePr w:type="band1Horz">
-      <w:tblPr/>
-      <w:tcPr>
-        <w:tcBorders>
-          <w:left w:val="nil"/>
-          <w:right w:val="nil"/>
-          <w:insideH w:val="nil"/>
-          <w:insideV w:val="nil"/>
-        </w:tcBorders>
-        <w:shd w:val="clear" w:color="auto" w:fill="E6EED5" w:themeFill="accent3" w:themeFillTint="3F"/>
-      </w:tcPr>
-    </w:tblStylePr>
-  </w:style>
-  <w:style w:type="character" w:customStyle="1" w:styleId="berschrift3Zeichen">
-    <w:name w:val="Überschrift 3 Zeichen"/>
-    <w:basedOn w:val="Absatzstandardschriftart"/>
-    <w:link w:val="berschrift3"/>
-    <w:uiPriority w:val="9"/>
-    <w:rsid w:val="008800CF"/>
-    <w:rPr>
-      <w:rFonts w:asciiTheme="majorHAnsi" w:eastAsiaTheme="majorEastAsia" w:hAnsiTheme="majorHAnsi" w:cstheme="majorBidi"/>
-      <w:b/>
-      <w:bCs/>
-      <w:color w:val="4F81BD" w:themeColor="accent1"/>
-    </w:rPr>
-  </w:style>
-  <w:style w:type="character" w:customStyle="1" w:styleId="berschrift4Zeichen">
-    <w:name w:val="Überschrift 4 Zeichen"/>
-    <w:basedOn w:val="Absatzstandardschriftart"/>
-    <w:link w:val="berschrift4"/>
-    <w:uiPriority w:val="9"/>
-    <w:rsid w:val="009569CF"/>
-    <w:rPr>
-      <w:rFonts w:asciiTheme="majorHAnsi" w:eastAsiaTheme="majorEastAsia" w:hAnsiTheme="majorHAnsi" w:cstheme="majorBidi"/>
-      <w:b/>
-      <w:bCs/>
-      <w:i/>
-      <w:iCs/>
-      <w:color w:val="4F81BD" w:themeColor="accent1"/>
-    </w:rPr>
-  </w:style>
-  <w:style w:type="character" w:customStyle="1" w:styleId="berschrift5Zeichen">
-    <w:name w:val="Überschrift 5 Zeichen"/>
-    <w:basedOn w:val="Absatzstandardschriftart"/>
-    <w:link w:val="berschrift5"/>
+  <w:style w:type="character" w:customStyle="1" w:styleId="Heading5Char">
+    <w:name w:val="Heading 5 Char"/>
+    <w:basedOn w:val="DefaultParagraphFont"/>
+    <w:link w:val="Heading5"/>
     <w:uiPriority w:val="9"/>
     <w:rsid w:val="00762534"/>
     <w:rPr>
@@ -9887,7 +9202,7 @@
 </file>
 
 <file path=customXml/itemProps1.xml><?xml version="1.0" encoding="utf-8"?>
-<ds:datastoreItem xmlns:ds="http://schemas.openxmlformats.org/officeDocument/2006/customXml" ds:itemID="{3F27095F-71E5-BD40-8AA0-004C946273F1}">
+<ds:datastoreItem xmlns:ds="http://schemas.openxmlformats.org/officeDocument/2006/customXml" ds:itemID="{B5B29023-063F-4025-AD22-1F276FF11304}">
   <ds:schemaRefs>
     <ds:schemaRef ds:uri="http://schemas.openxmlformats.org/officeDocument/2006/bibliography"/>
   </ds:schemaRefs>

</xml_diff>

<commit_message>
Text zu Architektur und Domaenenmodel hinzugefuegt
</commit_message>
<xml_diff>
--- a/Planung/Elaboration/Elaboration.docx
+++ b/Planung/Elaboration/Elaboration.docx
@@ -3922,27 +3922,51 @@
       </w:r>
     </w:p>
     <w:p>
-      <w:pPr>
-        <w:rPr>
-          <w:rFonts w:asciiTheme="majorHAnsi" w:eastAsiaTheme="majorEastAsia" w:hAnsiTheme="majorHAnsi" w:cstheme="majorBidi"/>
-          <w:color w:val="365F91" w:themeColor="accent1" w:themeShade="BF"/>
-          <w:sz w:val="26"/>
-          <w:szCs w:val="26"/>
-        </w:rPr>
-      </w:pPr>
+      <w:r>
+        <w:t xml:space="preserve">Wir haben uns entschieden necaREx mit Java zu entwickeln. Dies hat den Vorteil, dass wir mit sehr wenig Aufwand das Programm Plattformunabhängig </w:t>
+      </w:r>
+      <w:r>
+        <w:t xml:space="preserve">entwicklen und </w:t>
+      </w:r>
+      <w:r>
+        <w:t xml:space="preserve">anbieten können. </w:t>
+      </w:r>
+      <w:r>
+        <w:t>Zusätzlich werden wir für das Frontend die Library „libgdx“ verwenden, diese bietet einfach zu verwendende Schnittstellen um 2d Anwendungen auf der Grafikkarte auszuführen. Ausserdem wird sie als zusätzlichen Abstraktionslayer im UI verwendet, anhand welchem wir, in einem nächsten Release, die Anwendung ebenfalls als iOS und Android App anbieten können.</w:t>
+      </w:r>
+      <w:r>
+        <w:t xml:space="preserve"> </w:t>
+      </w:r>
+    </w:p>
+    <w:p>
+      <w:r>
+        <w:t xml:space="preserve">Um </w:t>
+      </w:r>
+      <w:r>
+        <w:t xml:space="preserve">eine möglichst flexible und erweiterbare Lösung aufzubauen haben wir uns für folgende </w:t>
+      </w:r>
+      <w:r>
+        <w:t>Packagestruktur</w:t>
+      </w:r>
+      <w:r>
+        <w:t xml:space="preserve"> </w:t>
+      </w:r>
+      <w:r>
+        <w:t>entschieden</w:t>
+      </w:r>
       <w:r>
         <w:rPr>
           <w:noProof/>
           <w:lang w:val="de-CH" w:eastAsia="de-CH"/>
         </w:rPr>
         <w:drawing>
-          <wp:anchor distT="0" distB="0" distL="114300" distR="114300" simplePos="0" relativeHeight="251668480" behindDoc="0" locked="0" layoutInCell="1" allowOverlap="1" wp14:anchorId="42203C57" wp14:editId="69B7A6C0">
+          <wp:anchor distT="0" distB="0" distL="114300" distR="114300" simplePos="0" relativeHeight="251658752" behindDoc="0" locked="0" layoutInCell="1" allowOverlap="1" wp14:anchorId="42203C57" wp14:editId="45416A35">
             <wp:simplePos x="0" y="0"/>
             <wp:positionH relativeFrom="column">
               <wp:posOffset>0</wp:posOffset>
             </wp:positionH>
             <wp:positionV relativeFrom="line">
-              <wp:posOffset>196215</wp:posOffset>
+              <wp:posOffset>237185</wp:posOffset>
             </wp:positionV>
             <wp:extent cx="4800600" cy="3162300"/>
             <wp:effectExtent l="0" t="0" r="0" b="0"/>
@@ -3978,6 +4002,157 @@
             </a:graphic>
           </wp:anchor>
         </w:drawing>
+      </w:r>
+      <w:r>
+        <w:t>:</w:t>
+      </w:r>
+    </w:p>
+    <w:p>
+      <w:r>
+        <w:t>Erläuterungen zu den von uns entwickelten Packages:</w:t>
+      </w:r>
+    </w:p>
+    <w:p/>
+    <w:p>
+      <w:pPr>
+        <w:pStyle w:val="ListParagraph"/>
+        <w:numPr>
+          <w:ilvl w:val="0"/>
+          <w:numId w:val="17"/>
+        </w:numPr>
+        <w:rPr>
+          <w:rFonts w:asciiTheme="majorHAnsi" w:eastAsiaTheme="majorEastAsia" w:hAnsiTheme="majorHAnsi" w:cstheme="majorBidi"/>
+          <w:color w:val="365F91" w:themeColor="accent1" w:themeShade="BF"/>
+          <w:sz w:val="26"/>
+          <w:szCs w:val="26"/>
+        </w:rPr>
+      </w:pPr>
+      <w:r>
+        <w:t>necarex.common</w:t>
+      </w:r>
+    </w:p>
+    <w:p>
+      <w:pPr>
+        <w:pStyle w:val="ListParagraph"/>
+      </w:pPr>
+      <w:r>
+        <w:t xml:space="preserve">Hier wird abgelegt, was in mehreren Packages verwendet wird. </w:t>
+      </w:r>
+      <w:r>
+        <w:t>Hauptsächlich die Data Transfer Objets (</w:t>
+      </w:r>
+      <w:r>
+        <w:t xml:space="preserve">nachfolgend </w:t>
+      </w:r>
+      <w:r>
+        <w:t>DTO</w:t>
+      </w:r>
+      <w:r>
+        <w:t xml:space="preserve"> genannt</w:t>
+      </w:r>
+      <w:r>
+        <w:t xml:space="preserve">), also die reinen Datenhalter. </w:t>
+      </w:r>
+    </w:p>
+    <w:p>
+      <w:pPr>
+        <w:pStyle w:val="ListParagraph"/>
+        <w:numPr>
+          <w:ilvl w:val="0"/>
+          <w:numId w:val="17"/>
+        </w:numPr>
+        <w:rPr>
+          <w:rFonts w:asciiTheme="majorHAnsi" w:eastAsiaTheme="majorEastAsia" w:hAnsiTheme="majorHAnsi" w:cstheme="majorBidi"/>
+          <w:color w:val="365F91" w:themeColor="accent1" w:themeShade="BF"/>
+          <w:sz w:val="26"/>
+          <w:szCs w:val="26"/>
+        </w:rPr>
+      </w:pPr>
+      <w:r>
+        <w:t>necarex.client.ui</w:t>
+      </w:r>
+    </w:p>
+    <w:p>
+      <w:pPr>
+        <w:pStyle w:val="ListParagraph"/>
+      </w:pPr>
+      <w:r>
+        <w:t>Dieses Package ist</w:t>
+      </w:r>
+      <w:r>
+        <w:t xml:space="preserve"> für das UI-Rendering verantwortlich. Hier werden die Funktionalitäten von libgdx verwendet. Sämtliche Aktionen die entgegen</w:t>
+      </w:r>
+      <w:r>
+        <w:t xml:space="preserve"> </w:t>
+      </w:r>
+      <w:r>
+        <w:t xml:space="preserve">genommen werden, werden an die Manager weiter gegeben. </w:t>
+      </w:r>
+    </w:p>
+    <w:p>
+      <w:pPr>
+        <w:pStyle w:val="ListParagraph"/>
+        <w:numPr>
+          <w:ilvl w:val="0"/>
+          <w:numId w:val="17"/>
+        </w:numPr>
+        <w:rPr>
+          <w:rFonts w:asciiTheme="majorHAnsi" w:eastAsiaTheme="majorEastAsia" w:hAnsiTheme="majorHAnsi" w:cstheme="majorBidi"/>
+          <w:color w:val="365F91" w:themeColor="accent1" w:themeShade="BF"/>
+          <w:sz w:val="26"/>
+          <w:szCs w:val="26"/>
+        </w:rPr>
+      </w:pPr>
+      <w:r>
+        <w:t>necarex.domainlayer.manager</w:t>
+      </w:r>
+    </w:p>
+    <w:p>
+      <w:pPr>
+        <w:ind w:left="708"/>
+      </w:pPr>
+      <w:r>
+        <w:t xml:space="preserve">Die Manager halten den Zustand des Programms, also die DTOs und führen Mutationen auf ihnen aus. </w:t>
+      </w:r>
+    </w:p>
+    <w:p>
+      <w:pPr>
+        <w:pStyle w:val="ListParagraph"/>
+        <w:numPr>
+          <w:ilvl w:val="0"/>
+          <w:numId w:val="17"/>
+        </w:numPr>
+        <w:rPr>
+          <w:rFonts w:asciiTheme="majorHAnsi" w:eastAsiaTheme="majorEastAsia" w:hAnsiTheme="majorHAnsi" w:cstheme="majorBidi"/>
+          <w:color w:val="365F91" w:themeColor="accent1" w:themeShade="BF"/>
+          <w:sz w:val="26"/>
+          <w:szCs w:val="26"/>
+        </w:rPr>
+      </w:pPr>
+      <w:r>
+        <w:t>necarex.domain.bl</w:t>
+      </w:r>
+    </w:p>
+    <w:p>
+      <w:pPr>
+        <w:pStyle w:val="ListParagraph"/>
+      </w:pPr>
+      <w:r>
+        <w:t xml:space="preserve">BL ist die Abkürzung für „business logic“. Hier findet also die spielbezogene Logik statt, z.B. die Prüfung ob ein Spielzug gültig ist. Die Logikklassen sind zustandslos, die Manager, welche die Logik verwendet, übergeben jeweils die aktuellen Spielinformationen. </w:t>
+      </w:r>
+    </w:p>
+    <w:p/>
+    <w:p>
+      <w:pPr>
+        <w:rPr>
+          <w:rFonts w:asciiTheme="majorHAnsi" w:eastAsiaTheme="majorEastAsia" w:hAnsiTheme="majorHAnsi" w:cstheme="majorBidi"/>
+          <w:color w:val="365F91" w:themeColor="accent1" w:themeShade="BF"/>
+          <w:sz w:val="26"/>
+          <w:szCs w:val="26"/>
+        </w:rPr>
+      </w:pPr>
+      <w:r>
+        <w:t>Zugriff von Package zu Package kann, mit Ausnahme vom Common und libgdx, nur von oben nach unten erfolgen. Weder das Common noch libgdx hat Zugriff auf andere Packages.</w:t>
       </w:r>
       <w:r>
         <w:br w:type="page"/>
@@ -4816,20 +4991,15 @@
     </w:p>
     <w:p>
       <w:pPr>
-        <w:rPr>
-          <w:rFonts w:ascii="Helvetica" w:eastAsiaTheme="majorEastAsia" w:hAnsi="Helvetica" w:cs="Helvetica"/>
-          <w:color w:val="365F91" w:themeColor="accent1" w:themeShade="BF"/>
-          <w:sz w:val="38"/>
-          <w:szCs w:val="38"/>
-        </w:rPr>
+        <w:pStyle w:val="Default"/>
       </w:pPr>
       <w:r>
         <w:rPr>
           <w:noProof/>
-          <w:lang w:val="de-CH" w:eastAsia="de-CH"/>
+          <w:lang w:eastAsia="de-CH"/>
         </w:rPr>
         <w:drawing>
-          <wp:anchor distT="0" distB="0" distL="114300" distR="114300" simplePos="0" relativeHeight="251670528" behindDoc="0" locked="0" layoutInCell="1" allowOverlap="1" wp14:anchorId="1EC80832" wp14:editId="7AEF21E1">
+          <wp:anchor distT="0" distB="0" distL="114300" distR="114300" simplePos="0" relativeHeight="251660800" behindDoc="0" locked="0" layoutInCell="1" allowOverlap="1" wp14:anchorId="1EC80832" wp14:editId="7AEF21E1">
             <wp:simplePos x="0" y="0"/>
             <wp:positionH relativeFrom="column">
               <wp:posOffset>0</wp:posOffset>
@@ -4872,15 +5042,61 @@
           </wp:anchor>
         </w:drawing>
       </w:r>
-      <w:r>
-        <w:rPr>
-          <w:b/>
-          <w:bCs/>
-        </w:rPr>
-        <w:br w:type="page"/>
+    </w:p>
+    <w:p>
+      <w:pPr>
+        <w:rPr>
+          <w:sz w:val="22"/>
+          <w:szCs w:val="22"/>
+        </w:rPr>
+      </w:pPr>
+      <w:r>
+        <w:t xml:space="preserve"> </w:t>
+      </w:r>
+      <w:r>
+        <w:rPr>
+          <w:sz w:val="22"/>
+          <w:szCs w:val="22"/>
+        </w:rPr>
+        <w:t xml:space="preserve">Die Pfeile beschreiben die Leserichtung und nicht etwaige Abhängigkeiten. </w:t>
+      </w:r>
+    </w:p>
+    <w:p>
+      <w:pPr>
+        <w:pStyle w:val="Heading3"/>
+      </w:pPr>
+      <w:r>
+        <w:t>Beschreibung</w:t>
+      </w:r>
+    </w:p>
+    <w:p>
+      <w:r>
+        <w:t>Ein Schachspiel h</w:t>
+      </w:r>
+      <w:r>
+        <w:t xml:space="preserve">at zwei Spieler. Einer dieser Spieler ist jeweils am Zug. Die Spieler </w:t>
+      </w:r>
+      <w:r>
+        <w:t xml:space="preserve">können menschlich oder künstlich (Computer Spieler) sein. Jeder Spieler hält seine Statistik, diese besteht aus den Anzahl Zügen seit der letzten Tötung einer gegnerischen Figur und der totalen Anzahl der Züge. </w:t>
+      </w:r>
+    </w:p>
+    <w:p>
+      <w:pPr>
+        <w:rPr>
+          <w:rFonts w:ascii="Helvetica" w:hAnsi="Helvetica" w:cs="Helvetica"/>
+          <w:color w:val="365F91" w:themeColor="accent1" w:themeShade="BF"/>
+          <w:sz w:val="38"/>
+          <w:szCs w:val="38"/>
+        </w:rPr>
+      </w:pPr>
+      <w:r>
+        <w:t xml:space="preserve">Eine Spielfigur steht, falls lebendig, auf einem Feld. Getötete Figuren stehen neben dem Schachbrett. Das Schachbrett hält die verschiedenen Felder. Das Schachspiel verwaltet das Schachbrett. </w:t>
       </w:r>
       <w:bookmarkStart w:id="0" w:name="_GoBack"/>
       <w:bookmarkEnd w:id="0"/>
+      <w:r>
+        <w:br w:type="page"/>
+      </w:r>
     </w:p>
     <w:p>
       <w:pPr>
@@ -6076,7 +6292,7 @@
         <w:noProof/>
         <w:lang w:val="en-US"/>
       </w:rPr>
-      <w:t>12</w:t>
+      <w:t>8</w:t>
     </w:r>
     <w:r>
       <w:rPr>
@@ -6496,6 +6712,119 @@
     </w:lvl>
   </w:abstractNum>
   <w:abstractNum w:abstractNumId="3">
+    <w:nsid w:val="1D6145F3"/>
+    <w:multiLevelType w:val="hybridMultilevel"/>
+    <w:tmpl w:val="0ED09892"/>
+    <w:lvl w:ilvl="0" w:tplc="08070001">
+      <w:start w:val="1"/>
+      <w:numFmt w:val="bullet"/>
+      <w:lvlText w:val=""/>
+      <w:lvlJc w:val="left"/>
+      <w:pPr>
+        <w:ind w:left="720" w:hanging="360"/>
+      </w:pPr>
+      <w:rPr>
+        <w:rFonts w:ascii="Symbol" w:hAnsi="Symbol" w:hint="default"/>
+      </w:rPr>
+    </w:lvl>
+    <w:lvl w:ilvl="1" w:tplc="08070003">
+      <w:start w:val="1"/>
+      <w:numFmt w:val="bullet"/>
+      <w:lvlText w:val="o"/>
+      <w:lvlJc w:val="left"/>
+      <w:pPr>
+        <w:ind w:left="1440" w:hanging="360"/>
+      </w:pPr>
+      <w:rPr>
+        <w:rFonts w:ascii="Courier New" w:hAnsi="Courier New" w:cs="Courier New" w:hint="default"/>
+      </w:rPr>
+    </w:lvl>
+    <w:lvl w:ilvl="2" w:tplc="08070005">
+      <w:start w:val="1"/>
+      <w:numFmt w:val="bullet"/>
+      <w:lvlText w:val=""/>
+      <w:lvlJc w:val="left"/>
+      <w:pPr>
+        <w:ind w:left="2160" w:hanging="360"/>
+      </w:pPr>
+      <w:rPr>
+        <w:rFonts w:ascii="Wingdings" w:hAnsi="Wingdings" w:hint="default"/>
+      </w:rPr>
+    </w:lvl>
+    <w:lvl w:ilvl="3" w:tplc="08070001" w:tentative="1">
+      <w:start w:val="1"/>
+      <w:numFmt w:val="bullet"/>
+      <w:lvlText w:val=""/>
+      <w:lvlJc w:val="left"/>
+      <w:pPr>
+        <w:ind w:left="2880" w:hanging="360"/>
+      </w:pPr>
+      <w:rPr>
+        <w:rFonts w:ascii="Symbol" w:hAnsi="Symbol" w:hint="default"/>
+      </w:rPr>
+    </w:lvl>
+    <w:lvl w:ilvl="4" w:tplc="08070003" w:tentative="1">
+      <w:start w:val="1"/>
+      <w:numFmt w:val="bullet"/>
+      <w:lvlText w:val="o"/>
+      <w:lvlJc w:val="left"/>
+      <w:pPr>
+        <w:ind w:left="3600" w:hanging="360"/>
+      </w:pPr>
+      <w:rPr>
+        <w:rFonts w:ascii="Courier New" w:hAnsi="Courier New" w:cs="Courier New" w:hint="default"/>
+      </w:rPr>
+    </w:lvl>
+    <w:lvl w:ilvl="5" w:tplc="08070005" w:tentative="1">
+      <w:start w:val="1"/>
+      <w:numFmt w:val="bullet"/>
+      <w:lvlText w:val=""/>
+      <w:lvlJc w:val="left"/>
+      <w:pPr>
+        <w:ind w:left="4320" w:hanging="360"/>
+      </w:pPr>
+      <w:rPr>
+        <w:rFonts w:ascii="Wingdings" w:hAnsi="Wingdings" w:hint="default"/>
+      </w:rPr>
+    </w:lvl>
+    <w:lvl w:ilvl="6" w:tplc="08070001" w:tentative="1">
+      <w:start w:val="1"/>
+      <w:numFmt w:val="bullet"/>
+      <w:lvlText w:val=""/>
+      <w:lvlJc w:val="left"/>
+      <w:pPr>
+        <w:ind w:left="5040" w:hanging="360"/>
+      </w:pPr>
+      <w:rPr>
+        <w:rFonts w:ascii="Symbol" w:hAnsi="Symbol" w:hint="default"/>
+      </w:rPr>
+    </w:lvl>
+    <w:lvl w:ilvl="7" w:tplc="08070003" w:tentative="1">
+      <w:start w:val="1"/>
+      <w:numFmt w:val="bullet"/>
+      <w:lvlText w:val="o"/>
+      <w:lvlJc w:val="left"/>
+      <w:pPr>
+        <w:ind w:left="5760" w:hanging="360"/>
+      </w:pPr>
+      <w:rPr>
+        <w:rFonts w:ascii="Courier New" w:hAnsi="Courier New" w:cs="Courier New" w:hint="default"/>
+      </w:rPr>
+    </w:lvl>
+    <w:lvl w:ilvl="8" w:tplc="08070005" w:tentative="1">
+      <w:start w:val="1"/>
+      <w:numFmt w:val="bullet"/>
+      <w:lvlText w:val=""/>
+      <w:lvlJc w:val="left"/>
+      <w:pPr>
+        <w:ind w:left="6480" w:hanging="360"/>
+      </w:pPr>
+      <w:rPr>
+        <w:rFonts w:ascii="Wingdings" w:hAnsi="Wingdings" w:hint="default"/>
+      </w:rPr>
+    </w:lvl>
+  </w:abstractNum>
+  <w:abstractNum w:abstractNumId="4">
     <w:nsid w:val="212C3CBE"/>
     <w:multiLevelType w:val="hybridMultilevel"/>
     <w:tmpl w:val="2548B838"/>
@@ -6608,7 +6937,7 @@
       </w:rPr>
     </w:lvl>
   </w:abstractNum>
-  <w:abstractNum w:abstractNumId="4">
+  <w:abstractNum w:abstractNumId="5">
     <w:nsid w:val="27617B3D"/>
     <w:multiLevelType w:val="hybridMultilevel"/>
     <w:tmpl w:val="5E66F310"/>
@@ -6721,7 +7050,7 @@
       </w:rPr>
     </w:lvl>
   </w:abstractNum>
-  <w:abstractNum w:abstractNumId="5">
+  <w:abstractNum w:abstractNumId="6">
     <w:nsid w:val="2BB4667C"/>
     <w:multiLevelType w:val="hybridMultilevel"/>
     <w:tmpl w:val="71BCB5C8"/>
@@ -6833,7 +7162,7 @@
       </w:rPr>
     </w:lvl>
   </w:abstractNum>
-  <w:abstractNum w:abstractNumId="6">
+  <w:abstractNum w:abstractNumId="7">
     <w:nsid w:val="30BD0B25"/>
     <w:multiLevelType w:val="hybridMultilevel"/>
     <w:tmpl w:val="EC76ECF0"/>
@@ -6919,7 +7248,7 @@
       </w:pPr>
     </w:lvl>
   </w:abstractNum>
-  <w:abstractNum w:abstractNumId="7">
+  <w:abstractNum w:abstractNumId="8">
     <w:nsid w:val="387F30DC"/>
     <w:multiLevelType w:val="hybridMultilevel"/>
     <w:tmpl w:val="E4529960"/>
@@ -7032,7 +7361,7 @@
       </w:rPr>
     </w:lvl>
   </w:abstractNum>
-  <w:abstractNum w:abstractNumId="8">
+  <w:abstractNum w:abstractNumId="9">
     <w:nsid w:val="3D2E46D5"/>
     <w:multiLevelType w:val="hybridMultilevel"/>
     <w:tmpl w:val="30185F4E"/>
@@ -7145,7 +7474,7 @@
       </w:rPr>
     </w:lvl>
   </w:abstractNum>
-  <w:abstractNum w:abstractNumId="9">
+  <w:abstractNum w:abstractNumId="10">
     <w:nsid w:val="492B3496"/>
     <w:multiLevelType w:val="hybridMultilevel"/>
     <w:tmpl w:val="247033E4"/>
@@ -7258,7 +7587,7 @@
       </w:rPr>
     </w:lvl>
   </w:abstractNum>
-  <w:abstractNum w:abstractNumId="10">
+  <w:abstractNum w:abstractNumId="11">
     <w:nsid w:val="4C912A94"/>
     <w:multiLevelType w:val="multilevel"/>
     <w:tmpl w:val="EC76ECF0"/>
@@ -7344,7 +7673,7 @@
       </w:pPr>
     </w:lvl>
   </w:abstractNum>
-  <w:abstractNum w:abstractNumId="11">
+  <w:abstractNum w:abstractNumId="12">
     <w:nsid w:val="4D236B36"/>
     <w:multiLevelType w:val="hybridMultilevel"/>
     <w:tmpl w:val="6B7A9D92"/>
@@ -7457,7 +7786,7 @@
       </w:rPr>
     </w:lvl>
   </w:abstractNum>
-  <w:abstractNum w:abstractNumId="12">
+  <w:abstractNum w:abstractNumId="13">
     <w:nsid w:val="5D7237B7"/>
     <w:multiLevelType w:val="hybridMultilevel"/>
     <w:tmpl w:val="57CCBC9A"/>
@@ -7570,7 +7899,7 @@
       </w:rPr>
     </w:lvl>
   </w:abstractNum>
-  <w:abstractNum w:abstractNumId="13">
+  <w:abstractNum w:abstractNumId="14">
     <w:nsid w:val="70780521"/>
     <w:multiLevelType w:val="hybridMultilevel"/>
     <w:tmpl w:val="D4508778"/>
@@ -7683,7 +8012,7 @@
       </w:rPr>
     </w:lvl>
   </w:abstractNum>
-  <w:abstractNum w:abstractNumId="14">
+  <w:abstractNum w:abstractNumId="15">
     <w:nsid w:val="765204D0"/>
     <w:multiLevelType w:val="hybridMultilevel"/>
     <w:tmpl w:val="17D0DD04"/>
@@ -7795,7 +8124,7 @@
       </w:rPr>
     </w:lvl>
   </w:abstractNum>
-  <w:abstractNum w:abstractNumId="15">
+  <w:abstractNum w:abstractNumId="16">
     <w:nsid w:val="7D587593"/>
     <w:multiLevelType w:val="hybridMultilevel"/>
     <w:tmpl w:val="B4081A1A"/>
@@ -7882,52 +8211,55 @@
     </w:lvl>
   </w:abstractNum>
   <w:num w:numId="1">
-    <w:abstractNumId w:val="14"/>
+    <w:abstractNumId w:val="15"/>
   </w:num>
   <w:num w:numId="2">
-    <w:abstractNumId w:val="8"/>
+    <w:abstractNumId w:val="9"/>
   </w:num>
   <w:num w:numId="3">
     <w:abstractNumId w:val="2"/>
   </w:num>
   <w:num w:numId="4">
-    <w:abstractNumId w:val="5"/>
+    <w:abstractNumId w:val="6"/>
   </w:num>
   <w:num w:numId="5">
     <w:abstractNumId w:val="1"/>
   </w:num>
   <w:num w:numId="6">
-    <w:abstractNumId w:val="3"/>
+    <w:abstractNumId w:val="4"/>
   </w:num>
   <w:num w:numId="7">
-    <w:abstractNumId w:val="6"/>
+    <w:abstractNumId w:val="7"/>
   </w:num>
   <w:num w:numId="8">
-    <w:abstractNumId w:val="10"/>
+    <w:abstractNumId w:val="11"/>
   </w:num>
   <w:num w:numId="9">
-    <w:abstractNumId w:val="12"/>
+    <w:abstractNumId w:val="13"/>
   </w:num>
   <w:num w:numId="10">
     <w:abstractNumId w:val="0"/>
   </w:num>
   <w:num w:numId="11">
-    <w:abstractNumId w:val="9"/>
+    <w:abstractNumId w:val="10"/>
   </w:num>
   <w:num w:numId="12">
-    <w:abstractNumId w:val="4"/>
+    <w:abstractNumId w:val="5"/>
   </w:num>
   <w:num w:numId="13">
-    <w:abstractNumId w:val="13"/>
+    <w:abstractNumId w:val="14"/>
   </w:num>
   <w:num w:numId="14">
-    <w:abstractNumId w:val="15"/>
+    <w:abstractNumId w:val="16"/>
   </w:num>
   <w:num w:numId="15">
-    <w:abstractNumId w:val="11"/>
+    <w:abstractNumId w:val="12"/>
   </w:num>
   <w:num w:numId="16">
-    <w:abstractNumId w:val="7"/>
+    <w:abstractNumId w:val="8"/>
+  </w:num>
+  <w:num w:numId="17">
+    <w:abstractNumId w:val="3"/>
   </w:num>
 </w:numbering>
 </file>
@@ -8874,6 +9206,20 @@
       <w:color w:val="243F60" w:themeColor="accent1" w:themeShade="7F"/>
     </w:rPr>
   </w:style>
+  <w:style w:type="paragraph" w:customStyle="1" w:styleId="Default">
+    <w:name w:val="Default"/>
+    <w:rsid w:val="00E968F4"/>
+    <w:pPr>
+      <w:autoSpaceDE w:val="0"/>
+      <w:autoSpaceDN w:val="0"/>
+      <w:adjustRightInd w:val="0"/>
+    </w:pPr>
+    <w:rPr>
+      <w:rFonts w:ascii="Calibri" w:hAnsi="Calibri" w:cs="Calibri"/>
+      <w:color w:val="000000"/>
+      <w:lang w:val="de-CH"/>
+    </w:rPr>
+  </w:style>
 </w:styles>
 </file>
 
@@ -9202,7 +9548,7 @@
 </file>
 
 <file path=customXml/itemProps1.xml><?xml version="1.0" encoding="utf-8"?>
-<ds:datastoreItem xmlns:ds="http://schemas.openxmlformats.org/officeDocument/2006/customXml" ds:itemID="{B5B29023-063F-4025-AD22-1F276FF11304}">
+<ds:datastoreItem xmlns:ds="http://schemas.openxmlformats.org/officeDocument/2006/customXml" ds:itemID="{EE451043-EA30-4747-8E00-606EA9466884}">
   <ds:schemaRefs>
     <ds:schemaRef ds:uri="http://schemas.openxmlformats.org/officeDocument/2006/bibliography"/>
   </ds:schemaRefs>

</xml_diff>

<commit_message>
Domainmodel Diagramm angepasst, neue Verbindung von Figur auf Brett
</commit_message>
<xml_diff>
--- a/Planung/Elaboration/Elaboration.docx
+++ b/Planung/Elaboration/Elaboration.docx
@@ -4999,18 +4999,18 @@
           <w:lang w:eastAsia="de-CH"/>
         </w:rPr>
         <w:drawing>
-          <wp:anchor distT="0" distB="0" distL="114300" distR="114300" simplePos="0" relativeHeight="251660800" behindDoc="0" locked="0" layoutInCell="1" allowOverlap="1" wp14:anchorId="1EC80832" wp14:editId="7AEF21E1">
+          <wp:anchor distT="0" distB="0" distL="114300" distR="114300" simplePos="0" relativeHeight="251668480" behindDoc="0" locked="0" layoutInCell="1" allowOverlap="1" wp14:anchorId="398A6EB7" wp14:editId="0EC63218">
             <wp:simplePos x="0" y="0"/>
             <wp:positionH relativeFrom="column">
               <wp:posOffset>0</wp:posOffset>
             </wp:positionH>
             <wp:positionV relativeFrom="line">
-              <wp:posOffset>272415</wp:posOffset>
+              <wp:posOffset>186690</wp:posOffset>
             </wp:positionV>
-            <wp:extent cx="5756910" cy="1527175"/>
-            <wp:effectExtent l="0" t="0" r="0" b="0"/>
+            <wp:extent cx="5756910" cy="1801495"/>
+            <wp:effectExtent l="0" t="0" r="0" b="8255"/>
             <wp:wrapTopAndBottom/>
-            <wp:docPr id="15" name="Picture 15"/>
+            <wp:docPr id="13" name="Picture 13"/>
             <wp:cNvGraphicFramePr>
               <a:graphicFrameLocks xmlns:a="http://schemas.openxmlformats.org/drawingml/2006/main" noChangeAspect="1"/>
             </wp:cNvGraphicFramePr>
@@ -5030,7 +5030,7 @@
                   <pic:spPr>
                     <a:xfrm>
                       <a:off x="0" y="0"/>
-                      <a:ext cx="5756910" cy="1527175"/>
+                      <a:ext cx="5756910" cy="1801495"/>
                     </a:xfrm>
                     <a:prstGeom prst="rect">
                       <a:avLst/>
@@ -5090,10 +5090,13 @@
         </w:rPr>
       </w:pPr>
       <w:r>
-        <w:t xml:space="preserve">Eine Spielfigur steht, falls lebendig, auf einem Feld. Getötete Figuren stehen neben dem Schachbrett. Das Schachbrett hält die verschiedenen Felder. Das Schachspiel verwaltet das Schachbrett. </w:t>
+        <w:t>Eine Spielfigur steht, falls lebendig, auf einem Feld. Getötete Figuren stehen neben dem Schachbrett. Das Schachbrett hält die verschie</w:t>
       </w:r>
       <w:bookmarkStart w:id="0" w:name="_GoBack"/>
       <w:bookmarkEnd w:id="0"/>
+      <w:r>
+        <w:t xml:space="preserve">denen Felder. Das Schachspiel verwaltet das Schachbrett. </w:t>
+      </w:r>
       <w:r>
         <w:br w:type="page"/>
       </w:r>
@@ -9548,7 +9551,7 @@
 </file>
 
 <file path=customXml/itemProps1.xml><?xml version="1.0" encoding="utf-8"?>
-<ds:datastoreItem xmlns:ds="http://schemas.openxmlformats.org/officeDocument/2006/customXml" ds:itemID="{EE451043-EA30-4747-8E00-606EA9466884}">
+<ds:datastoreItem xmlns:ds="http://schemas.openxmlformats.org/officeDocument/2006/customXml" ds:itemID="{4DF886A5-4DD2-44AA-8D1A-14BB5F2FBFA7}">
   <ds:schemaRefs>
     <ds:schemaRef ds:uri="http://schemas.openxmlformats.org/officeDocument/2006/bibliography"/>
   </ds:schemaRefs>

</xml_diff>